<commit_message>
Further Family Conservation Modifications
After more experimenting with various ways of constraining families . . . I have made little progress.  For now I have implemented the mass matrix method, but this only works for NOx (at least in the examples I am using). Will just have to leave this half-ass working for now . . . it is still superior to FixNOx.

Also squashed a few other bugs in other places and updated user manual.
</commit_message>
<xml_diff>
--- a/Docs/F0AM_UserManual.docx
+++ b/Docs/F0AM_UserManual.docx
@@ -87,7 +87,7 @@
         <w:rPr>
           <w:noProof/>
         </w:rPr>
-        <w:t>1/18/2019</w:t>
+        <w:t>2/1/2019</w:t>
       </w:r>
       <w:r>
         <w:fldChar w:fldCharType="end"/>
@@ -976,7 +976,7 @@
             <w:noProof/>
             <w:webHidden/>
           </w:rPr>
-          <w:t>11</w:t>
+          <w:t>12</w:t>
         </w:r>
         <w:r>
           <w:rPr>
@@ -1115,7 +1115,7 @@
             <w:noProof/>
             <w:webHidden/>
           </w:rPr>
-          <w:t>13</w:t>
+          <w:t>14</w:t>
         </w:r>
         <w:r>
           <w:rPr>
@@ -1195,7 +1195,6 @@
         </w:r>
       </w:hyperlink>
     </w:p>
-    <w:bookmarkStart w:id="0" w:name="_GoBack"/>
     <w:p>
       <w:pPr>
         <w:pStyle w:val="TOC2"/>
@@ -1207,110 +1206,64 @@
           <w:noProof/>
         </w:rPr>
       </w:pPr>
-      <w:r>
-        <w:rPr>
-          <w:rStyle w:val="Hyperlink"/>
-          <w:noProof/>
-        </w:rPr>
-        <w:fldChar w:fldCharType="begin"/>
-      </w:r>
-      <w:r>
-        <w:rPr>
-          <w:rStyle w:val="Hyperlink"/>
-          <w:noProof/>
-        </w:rPr>
-        <w:instrText xml:space="preserve"> </w:instrText>
-      </w:r>
-      <w:r>
-        <w:rPr>
-          <w:noProof/>
-        </w:rPr>
-        <w:instrText>HYPERLINK \l "_Toc535572821"</w:instrText>
-      </w:r>
-      <w:r>
-        <w:rPr>
-          <w:rStyle w:val="Hyperlink"/>
-          <w:noProof/>
-        </w:rPr>
-        <w:instrText xml:space="preserve"> </w:instrText>
-      </w:r>
-      <w:r>
-        <w:rPr>
-          <w:rStyle w:val="Hyperlink"/>
-          <w:noProof/>
-        </w:rPr>
-      </w:r>
-      <w:r>
-        <w:rPr>
-          <w:rStyle w:val="Hyperlink"/>
-          <w:noProof/>
-        </w:rPr>
-        <w:fldChar w:fldCharType="separate"/>
-      </w:r>
-      <w:r>
-        <w:rPr>
-          <w:rStyle w:val="Hyperlink"/>
-          <w:noProof/>
-        </w:rPr>
-        <w:t>5.9 EMISSIONS AND DEPOSITION</w:t>
-      </w:r>
-      <w:r>
-        <w:rPr>
-          <w:noProof/>
-          <w:webHidden/>
-        </w:rPr>
-        <w:tab/>
-      </w:r>
-      <w:r>
-        <w:rPr>
-          <w:noProof/>
-          <w:webHidden/>
-        </w:rPr>
-        <w:fldChar w:fldCharType="begin"/>
-      </w:r>
-      <w:r>
-        <w:rPr>
-          <w:noProof/>
-          <w:webHidden/>
-        </w:rPr>
-        <w:instrText xml:space="preserve"> PAGEREF _Toc535572821 \h </w:instrText>
-      </w:r>
-      <w:r>
-        <w:rPr>
-          <w:noProof/>
-          <w:webHidden/>
-        </w:rPr>
-      </w:r>
-      <w:r>
-        <w:rPr>
-          <w:noProof/>
-          <w:webHidden/>
-        </w:rPr>
-        <w:fldChar w:fldCharType="separate"/>
-      </w:r>
-      <w:r>
-        <w:rPr>
-          <w:noProof/>
-          <w:webHidden/>
-        </w:rPr>
-        <w:t>14</w:t>
-      </w:r>
-      <w:r>
-        <w:rPr>
-          <w:noProof/>
-          <w:webHidden/>
-        </w:rPr>
-        <w:fldChar w:fldCharType="end"/>
-      </w:r>
-      <w:r>
-        <w:rPr>
-          <w:rStyle w:val="Hyperlink"/>
-          <w:noProof/>
-        </w:rPr>
-        <w:fldChar w:fldCharType="end"/>
-      </w:r>
-    </w:p>
-    <w:bookmarkEnd w:id="0"/>
+      <w:hyperlink w:anchor="_Toc535572821" w:history="1">
+        <w:r>
+          <w:rPr>
+            <w:rStyle w:val="Hyperlink"/>
+            <w:noProof/>
+          </w:rPr>
+          <w:t>5.9 EMISSIONS AND DEPOSITION</w:t>
+        </w:r>
+        <w:r>
+          <w:rPr>
+            <w:noProof/>
+            <w:webHidden/>
+          </w:rPr>
+          <w:tab/>
+        </w:r>
+        <w:r>
+          <w:rPr>
+            <w:noProof/>
+            <w:webHidden/>
+          </w:rPr>
+          <w:fldChar w:fldCharType="begin"/>
+        </w:r>
+        <w:r>
+          <w:rPr>
+            <w:noProof/>
+            <w:webHidden/>
+          </w:rPr>
+          <w:instrText xml:space="preserve"> PAGEREF _Toc535572821 \h </w:instrText>
+        </w:r>
+        <w:r>
+          <w:rPr>
+            <w:noProof/>
+            <w:webHidden/>
+          </w:rPr>
+        </w:r>
+        <w:r>
+          <w:rPr>
+            <w:noProof/>
+            <w:webHidden/>
+          </w:rPr>
+          <w:fldChar w:fldCharType="separate"/>
+        </w:r>
+        <w:r>
+          <w:rPr>
+            <w:noProof/>
+            <w:webHidden/>
+          </w:rPr>
+          <w:t>15</w:t>
+        </w:r>
+        <w:r>
+          <w:rPr>
+            <w:noProof/>
+            <w:webHidden/>
+          </w:rPr>
+          <w:fldChar w:fldCharType="end"/>
+        </w:r>
+      </w:hyperlink>
+    </w:p>
     <w:p>
       <w:pPr>
         <w:pStyle w:val="TOC2"/>
@@ -1322,108 +1275,63 @@
           <w:noProof/>
         </w:rPr>
       </w:pPr>
-      <w:r>
-        <w:rPr>
-          <w:rStyle w:val="Hyperlink"/>
-          <w:noProof/>
-        </w:rPr>
-        <w:fldChar w:fldCharType="begin"/>
-      </w:r>
-      <w:r>
-        <w:rPr>
-          <w:rStyle w:val="Hyperlink"/>
-          <w:noProof/>
-        </w:rPr>
-        <w:instrText xml:space="preserve"> </w:instrText>
-      </w:r>
-      <w:r>
-        <w:rPr>
-          <w:noProof/>
-        </w:rPr>
-        <w:instrText>HYPERLINK \l "_Toc535572822"</w:instrText>
-      </w:r>
-      <w:r>
-        <w:rPr>
-          <w:rStyle w:val="Hyperlink"/>
-          <w:noProof/>
-        </w:rPr>
-        <w:instrText xml:space="preserve"> </w:instrText>
-      </w:r>
-      <w:r>
-        <w:rPr>
-          <w:rStyle w:val="Hyperlink"/>
-          <w:noProof/>
-        </w:rPr>
-      </w:r>
-      <w:r>
-        <w:rPr>
-          <w:rStyle w:val="Hyperlink"/>
-          <w:noProof/>
-        </w:rPr>
-        <w:fldChar w:fldCharType="separate"/>
-      </w:r>
-      <w:r>
-        <w:rPr>
-          <w:rStyle w:val="Hyperlink"/>
-          <w:noProof/>
-        </w:rPr>
-        <w:t>5.10 INTEGRATION OF CHEMICAL EQUATIONS</w:t>
-      </w:r>
-      <w:r>
-        <w:rPr>
-          <w:noProof/>
-          <w:webHidden/>
-        </w:rPr>
-        <w:tab/>
-      </w:r>
-      <w:r>
-        <w:rPr>
-          <w:noProof/>
-          <w:webHidden/>
-        </w:rPr>
-        <w:fldChar w:fldCharType="begin"/>
-      </w:r>
-      <w:r>
-        <w:rPr>
-          <w:noProof/>
-          <w:webHidden/>
-        </w:rPr>
-        <w:instrText xml:space="preserve"> PAGEREF _Toc535572822 \h </w:instrText>
-      </w:r>
-      <w:r>
-        <w:rPr>
-          <w:noProof/>
-          <w:webHidden/>
-        </w:rPr>
-      </w:r>
-      <w:r>
-        <w:rPr>
-          <w:noProof/>
-          <w:webHidden/>
-        </w:rPr>
-        <w:fldChar w:fldCharType="separate"/>
-      </w:r>
-      <w:r>
-        <w:rPr>
-          <w:noProof/>
-          <w:webHidden/>
-        </w:rPr>
-        <w:t>15</w:t>
-      </w:r>
-      <w:r>
-        <w:rPr>
-          <w:noProof/>
-          <w:webHidden/>
-        </w:rPr>
-        <w:fldChar w:fldCharType="end"/>
-      </w:r>
-      <w:r>
-        <w:rPr>
-          <w:rStyle w:val="Hyperlink"/>
-          <w:noProof/>
-        </w:rPr>
-        <w:fldChar w:fldCharType="end"/>
-      </w:r>
+      <w:hyperlink w:anchor="_Toc535572822" w:history="1">
+        <w:r>
+          <w:rPr>
+            <w:rStyle w:val="Hyperlink"/>
+            <w:noProof/>
+          </w:rPr>
+          <w:t>5.10 INTEGRATION OF CHEMICAL EQUATIONS</w:t>
+        </w:r>
+        <w:r>
+          <w:rPr>
+            <w:noProof/>
+            <w:webHidden/>
+          </w:rPr>
+          <w:tab/>
+        </w:r>
+        <w:r>
+          <w:rPr>
+            <w:noProof/>
+            <w:webHidden/>
+          </w:rPr>
+          <w:fldChar w:fldCharType="begin"/>
+        </w:r>
+        <w:r>
+          <w:rPr>
+            <w:noProof/>
+            <w:webHidden/>
+          </w:rPr>
+          <w:instrText xml:space="preserve"> PAGEREF _Toc535572822 \h </w:instrText>
+        </w:r>
+        <w:r>
+          <w:rPr>
+            <w:noProof/>
+            <w:webHidden/>
+          </w:rPr>
+        </w:r>
+        <w:r>
+          <w:rPr>
+            <w:noProof/>
+            <w:webHidden/>
+          </w:rPr>
+          <w:fldChar w:fldCharType="separate"/>
+        </w:r>
+        <w:r>
+          <w:rPr>
+            <w:noProof/>
+            <w:webHidden/>
+          </w:rPr>
+          <w:t>15</w:t>
+        </w:r>
+        <w:r>
+          <w:rPr>
+            <w:noProof/>
+            <w:webHidden/>
+          </w:rPr>
+          <w:fldChar w:fldCharType="end"/>
+        </w:r>
+      </w:hyperlink>
     </w:p>
     <w:p>
       <w:pPr>
@@ -2071,7 +1979,7 @@
       <w:r>
         <w:br w:type="page"/>
       </w:r>
-      <w:bookmarkStart w:id="1" w:name="_Toc535572806"/>
+      <w:bookmarkStart w:id="0" w:name="_Toc535572806"/>
       <w:r>
         <w:lastRenderedPageBreak/>
         <w:t xml:space="preserve">1. </w:t>
@@ -2079,7 +1987,7 @@
       <w:r>
         <w:t>IMPORTANT USAGE INFORMATION</w:t>
       </w:r>
-      <w:bookmarkEnd w:id="1"/>
+      <w:bookmarkEnd w:id="0"/>
     </w:p>
     <w:p>
       <w:pPr>
@@ -2415,12 +2323,12 @@
       <w:pPr>
         <w:pStyle w:val="Heading1"/>
       </w:pPr>
-      <w:bookmarkStart w:id="2" w:name="_Toc535572807"/>
+      <w:bookmarkStart w:id="1" w:name="_Toc535572807"/>
       <w:r>
         <w:lastRenderedPageBreak/>
         <w:t>2. GENERAL OVERVIEW</w:t>
       </w:r>
-      <w:bookmarkEnd w:id="2"/>
+      <w:bookmarkEnd w:id="1"/>
     </w:p>
     <w:p>
       <w:r>
@@ -3101,9 +3009,9 @@
           <w:iCs w:val="0"/>
         </w:rPr>
       </w:pPr>
-      <w:bookmarkStart w:id="3" w:name="_3._METEOROLOGY"/>
-      <w:bookmarkStart w:id="4" w:name="_Toc535572808"/>
-      <w:bookmarkEnd w:id="3"/>
+      <w:bookmarkStart w:id="2" w:name="_3._METEOROLOGY"/>
+      <w:bookmarkStart w:id="3" w:name="_Toc535572808"/>
+      <w:bookmarkEnd w:id="2"/>
       <w:r>
         <w:lastRenderedPageBreak/>
         <w:t>3</w:t>
@@ -3114,7 +3022,7 @@
       <w:r>
         <w:t>METEOROLOGY</w:t>
       </w:r>
-      <w:bookmarkEnd w:id="4"/>
+      <w:bookmarkEnd w:id="3"/>
     </w:p>
     <w:p>
       <w:r>
@@ -4412,7 +4320,7 @@
       <w:pPr>
         <w:pStyle w:val="Heading1"/>
       </w:pPr>
-      <w:bookmarkStart w:id="5" w:name="_Toc535572809"/>
+      <w:bookmarkStart w:id="4" w:name="_Toc535572809"/>
       <w:r>
         <w:lastRenderedPageBreak/>
         <w:t>4.</w:t>
@@ -4420,20 +4328,20 @@
       <w:r>
         <w:t xml:space="preserve"> CHEMICAL CONCENTRATIONS</w:t>
       </w:r>
+      <w:bookmarkEnd w:id="4"/>
+    </w:p>
+    <w:p>
+      <w:pPr>
+        <w:pStyle w:val="Heading2"/>
+      </w:pPr>
+      <w:bookmarkStart w:id="5" w:name="_Toc535572810"/>
+      <w:r>
+        <w:t xml:space="preserve">4.1 </w:t>
+      </w:r>
+      <w:r>
+        <w:t>THE INITCONC INPUT</w:t>
+      </w:r>
       <w:bookmarkEnd w:id="5"/>
-    </w:p>
-    <w:p>
-      <w:pPr>
-        <w:pStyle w:val="Heading2"/>
-      </w:pPr>
-      <w:bookmarkStart w:id="6" w:name="_Toc535572810"/>
-      <w:r>
-        <w:t xml:space="preserve">4.1 </w:t>
-      </w:r>
-      <w:r>
-        <w:t>THE INITCONC INPUT</w:t>
-      </w:r>
-      <w:bookmarkEnd w:id="6"/>
     </w:p>
     <w:p>
       <w:r>
@@ -4679,7 +4587,9 @@
           <w:highlight w:val="yellow"/>
         </w:rPr>
       </w:pPr>
-      <w:bookmarkStart w:id="7" w:name="_Toc535572811"/>
+      <w:bookmarkStart w:id="6" w:name="_Toc535572811"/>
+      <w:bookmarkStart w:id="7" w:name="_4.2_FAMILY_CONSERVATION"/>
+      <w:bookmarkEnd w:id="7"/>
       <w:r>
         <w:rPr>
           <w:highlight w:val="yellow"/>
@@ -4698,7 +4608,7 @@
         </w:rPr>
         <w:t>FAMILY CONSERVATION</w:t>
       </w:r>
-      <w:bookmarkEnd w:id="7"/>
+      <w:bookmarkEnd w:id="6"/>
     </w:p>
     <w:p>
       <w:pPr>
@@ -4719,6 +4629,49 @@
         </w:rPr>
         <w:t>NOTE: This functionality supersedes the “FixNOx” option available in prior F0AM versions.</w:t>
       </w:r>
+    </w:p>
+    <w:p>
+      <w:pPr>
+        <w:pStyle w:val="NoSpacing"/>
+        <w:tabs>
+          <w:tab w:val="left" w:pos="0"/>
+          <w:tab w:val="left" w:pos="1350"/>
+        </w:tabs>
+        <w:rPr>
+          <w:b/>
+          <w:i/>
+          <w:highlight w:val="yellow"/>
+        </w:rPr>
+      </w:pPr>
+      <w:r>
+        <w:rPr>
+          <w:b/>
+          <w:i/>
+          <w:highlight w:val="yellow"/>
+        </w:rPr>
+        <w:t>ANOTHER NOTE: This code is still in development and seems to work fine for NOx but not for larger families (e.g. Bry).</w:t>
+      </w:r>
+      <w:r>
+        <w:rPr>
+          <w:b/>
+          <w:i/>
+          <w:highlight w:val="yellow"/>
+        </w:rPr>
+        <w:t xml:space="preserve"> If it breaks on you, try changing the order of the family member cell array. Sorry . . . this is a hard problem.</w:t>
+      </w:r>
+    </w:p>
+    <w:p>
+      <w:pPr>
+        <w:pStyle w:val="NoSpacing"/>
+        <w:tabs>
+          <w:tab w:val="left" w:pos="0"/>
+          <w:tab w:val="left" w:pos="1350"/>
+        </w:tabs>
+        <w:rPr>
+          <w:i/>
+          <w:highlight w:val="yellow"/>
+        </w:rPr>
+      </w:pPr>
     </w:p>
     <w:p>
       <w:pPr>
@@ -4985,6 +4938,7 @@
           <w:i/>
           <w:highlight w:val="yellow"/>
         </w:rPr>
+        <w:lastRenderedPageBreak/>
         <w:t>Third column:</w:t>
       </w:r>
       <w:r>
@@ -5073,7 +5027,6 @@
         <w:rPr>
           <w:highlight w:val="yellow"/>
         </w:rPr>
-        <w:lastRenderedPageBreak/>
         <w:t>Any</w:t>
       </w:r>
       <w:r>
@@ -5087,25 +5040,6 @@
           <w:highlight w:val="yellow"/>
         </w:rPr>
         <w:t xml:space="preserve"> </w:t>
-      </w:r>
-    </w:p>
-    <w:p>
-      <w:pPr>
-        <w:pStyle w:val="ListParagraph"/>
-        <w:numPr>
-          <w:ilvl w:val="0"/>
-          <w:numId w:val="18"/>
-        </w:numPr>
-        <w:spacing w:after="0"/>
-        <w:rPr>
-          <w:highlight w:val="yellow"/>
-        </w:rPr>
-      </w:pPr>
-      <w:r>
-        <w:rPr>
-          <w:highlight w:val="yellow"/>
-        </w:rPr>
-        <w:t>No species may be a member of more than one family.</w:t>
       </w:r>
     </w:p>
     <w:p>
@@ -5134,7 +5068,19 @@
         <w:rPr>
           <w:highlight w:val="yellow"/>
         </w:rPr>
-        <w:t xml:space="preserve"> Implementation of family conservation is based on the “mass matrix” option embedded within the ode15s solver. It has been tested with the example setups, but it is still experimental and may lead to “unexpected” behavior for some </w:t>
+        <w:t xml:space="preserve"> Implementation of family conservation is based on the “mass matrix” option embedded within the ode15s solver. It has been tested </w:t>
+      </w:r>
+      <w:r>
+        <w:rPr>
+          <w:highlight w:val="yellow"/>
+        </w:rPr>
+        <w:t>within ExampleSetup_DielCycle</w:t>
+      </w:r>
+      <w:r>
+        <w:rPr>
+          <w:highlight w:val="yellow"/>
+        </w:rPr>
+        <w:t xml:space="preserve">, but it is still experimental and may lead to “unexpected” behavior for some </w:t>
       </w:r>
       <w:r>
         <w:rPr>
@@ -6080,8 +6026,45 @@
       <w:r>
         <w:t xml:space="preserve"> for all species not participating in the reaction are 0 by default.</w:t>
       </w:r>
-      <w:r>
-        <w:t xml:space="preserve"> </w:t>
+    </w:p>
+    <w:p>
+      <w:pPr>
+        <w:pStyle w:val="subhead"/>
+        <w:rPr>
+          <w:highlight w:val="yellow"/>
+        </w:rPr>
+      </w:pPr>
+      <w:r>
+        <w:rPr>
+          <w:highlight w:val="yellow"/>
+        </w:rPr>
+        <w:t>Limiting Reagent Reactions</w:t>
+      </w:r>
+      <w:bookmarkStart w:id="11" w:name="_GoBack"/>
+      <w:bookmarkEnd w:id="11"/>
+    </w:p>
+    <w:p>
+      <w:pPr>
+        <w:pStyle w:val="NoSpacing"/>
+      </w:pPr>
+      <w:r>
+        <w:rPr>
+          <w:highlight w:val="yellow"/>
+        </w:rPr>
+        <w:t>This is a special feature that is currently only used in the “HalogenAerosol_Sherwen2016” MCMv331 sub-mechanism to approximate aqueous phase chemistry. For such reactions, the rate constant is 1</w:t>
+      </w:r>
+      <w:r>
+        <w:rPr>
+          <w:highlight w:val="yellow"/>
+          <w:vertAlign w:val="superscript"/>
+        </w:rPr>
+        <w:t>st</w:t>
+      </w:r>
+      <w:r>
+        <w:rPr>
+          <w:highlight w:val="yellow"/>
+        </w:rPr>
+        <w:t>-order and the instantaneous reaction rate is determined by k*min(conc_reactant_1, conc_reactant_2). If you want a reaction treated this way, add the line “lr_flag(i) = 1” to your reaction block.</w:t>
       </w:r>
     </w:p>
     <w:p>
@@ -6249,7 +6232,7 @@
       <w:pPr>
         <w:pStyle w:val="Heading2"/>
       </w:pPr>
-      <w:bookmarkStart w:id="11" w:name="_Toc535572815"/>
+      <w:bookmarkStart w:id="12" w:name="_Toc535572815"/>
       <w:r>
         <w:t>5</w:t>
       </w:r>
@@ -6268,7 +6251,7 @@
       <w:r>
         <w:t xml:space="preserve"> MCM REACTIONS FILE</w:t>
       </w:r>
-      <w:bookmarkEnd w:id="11"/>
+      <w:bookmarkEnd w:id="12"/>
     </w:p>
     <w:p>
       <w:pPr>
@@ -6454,6 +6437,7 @@
         <w:jc w:val="both"/>
       </w:pPr>
       <w:r>
+        <w:lastRenderedPageBreak/>
         <w:t>Give this file a more descriptive name and move it to somewhere on your MATLAB search path (e.g. F0\Chem\MCMv331).</w:t>
       </w:r>
     </w:p>
@@ -6509,302 +6493,302 @@
         <w:jc w:val="both"/>
       </w:pPr>
       <w:r>
+        <w:t>Here,</w:t>
+      </w:r>
+      <w:r>
+        <w:t xml:space="preserve"> </w:t>
+      </w:r>
+      <w:r>
+        <w:rPr>
+          <w:b/>
+        </w:rPr>
+        <w:t>MCM_</w:t>
+      </w:r>
+      <w:r>
+        <w:rPr>
+          <w:b/>
+        </w:rPr>
+        <w:t>flnm</w:t>
+      </w:r>
+      <w:r>
+        <w:t xml:space="preserve"> </w:t>
+      </w:r>
+      <w:r>
+        <w:t xml:space="preserve">is the name of the FACSIMILE text </w:t>
+      </w:r>
+      <w:r>
+        <w:t>fi</w:t>
+      </w:r>
+      <w:r>
+        <w:t xml:space="preserve">le (including extension) and </w:t>
+      </w:r>
+      <w:r>
+        <w:rPr>
+          <w:b/>
+        </w:rPr>
+        <w:t>save_flnm</w:t>
+      </w:r>
+      <w:r>
+        <w:t xml:space="preserve"> </w:t>
+      </w:r>
+      <w:r>
+        <w:t>is the</w:t>
+      </w:r>
+      <w:r>
+        <w:t xml:space="preserve"> desired name for the </w:t>
+      </w:r>
+      <w:r>
+        <w:t>script</w:t>
+      </w:r>
+      <w:r>
+        <w:t xml:space="preserve"> that will be written.</w:t>
+      </w:r>
+      <w:r>
+        <w:t xml:space="preserve"> This will generate the sub-mechanism as a </w:t>
+      </w:r>
+      <w:r>
+        <w:t>script (.m file) in the same directory as the text file.</w:t>
+      </w:r>
+      <w:r>
+        <w:t xml:space="preserve"> </w:t>
+      </w:r>
+      <w:r>
+        <w:rPr>
+          <w:b/>
+        </w:rPr>
+        <w:t>FAC2</w:t>
+      </w:r>
+      <w:r>
+        <w:rPr>
+          <w:b/>
+        </w:rPr>
+        <w:t>F0AM</w:t>
+      </w:r>
+      <w:r>
+        <w:t xml:space="preserve"> has been tested with the entire MCM reaction set, but it may fail for other FACSIMILE-formatted mechanisms.</w:t>
+      </w:r>
+      <w:r>
+        <w:t xml:space="preserve"> </w:t>
+      </w:r>
+      <w:r>
+        <w:t>Some translation code for</w:t>
+      </w:r>
+      <w:r>
+        <w:t xml:space="preserve"> KPP-formatted mechanisms is also available on request</w:t>
+      </w:r>
+      <w:r>
+        <w:t xml:space="preserve">, though it may need some </w:t>
+      </w:r>
+      <w:r>
+        <w:t>tinkering</w:t>
+      </w:r>
+      <w:r>
+        <w:t>.</w:t>
+      </w:r>
+    </w:p>
+    <w:p>
+      <w:pPr>
+        <w:jc w:val="both"/>
+        <w:rPr>
+          <w:rStyle w:val="IntenseEmphasis"/>
+        </w:rPr>
+      </w:pPr>
+      <w:r>
+        <w:rPr>
+          <w:rStyle w:val="IntenseEmphasis"/>
+        </w:rPr>
+        <w:t>Do not use multiple MCM-extracted mechanisms simultaneously</w:t>
+      </w:r>
+      <w:r>
+        <w:rPr>
+          <w:rStyle w:val="IntenseEmphasis"/>
+        </w:rPr>
+        <w:t>! This will lead to duplicate reactions.</w:t>
+      </w:r>
+    </w:p>
+    <w:p/>
+    <w:p>
+      <w:pPr>
+        <w:pStyle w:val="Heading2"/>
+      </w:pPr>
+      <w:bookmarkStart w:id="13" w:name="_Toc331754961"/>
+      <w:bookmarkStart w:id="14" w:name="_Toc535572816"/>
+      <w:r>
+        <w:t>5.4</w:t>
+      </w:r>
+      <w:r>
+        <w:t xml:space="preserve"> MODIFYING MCM REACTIONS</w:t>
+      </w:r>
+      <w:bookmarkEnd w:id="13"/>
+      <w:bookmarkEnd w:id="14"/>
+    </w:p>
+    <w:p>
+      <w:pPr>
+        <w:jc w:val="both"/>
+      </w:pPr>
+      <w:r>
+        <w:t xml:space="preserve">Sometimes, it may be necessary to modify the rate constant or yield of a reaction in the MCM mechanism. This can be done in the mechanism script; however, it is highly recommended that users save a separate script—with a different name—if any modifications are made to the base MCM mechanism. This will reduce confusion and errors when performing multiple model experiments. </w:t>
+      </w:r>
+    </w:p>
+    <w:p>
+      <w:pPr>
+        <w:jc w:val="both"/>
+      </w:pPr>
+      <w:r>
+        <w:t xml:space="preserve">Another option is to apply the correction in a separate sub-mechanism that appears in </w:t>
+      </w:r>
+      <w:r>
+        <w:rPr>
+          <w:b/>
+        </w:rPr>
+        <w:t>ChemFiles</w:t>
+      </w:r>
+      <w:r>
+        <w:t xml:space="preserve"> after the MCM sub-mechanism. For example, the </w:t>
+      </w:r>
+      <w:r>
+        <w:t>following script</w:t>
+      </w:r>
+      <w:r>
+        <w:t xml:space="preserve"> updates the branching for the MACRO2 + NO reaction in MCMv3.2:</w:t>
+      </w:r>
+    </w:p>
+    <w:p>
+      <w:pPr>
+        <w:pStyle w:val="CodeBlock"/>
+      </w:pPr>
+      <w:r>
+        <w:t>i=i+1;</w:t>
+      </w:r>
+    </w:p>
+    <w:p>
+      <w:pPr>
+        <w:pStyle w:val="CodeBlock"/>
+      </w:pPr>
+      <w:r>
+        <w:t>Rnames{i} = 'MACRO2 + NO =  MACRNO3';</w:t>
+      </w:r>
+    </w:p>
+    <w:p>
+      <w:pPr>
+        <w:pStyle w:val="CodeBlock"/>
+      </w:pPr>
+      <w:r>
+        <w:t>k(:,i) = KRO2NO.*0.15;</w:t>
+      </w:r>
+    </w:p>
+    <w:p>
+      <w:pPr>
+        <w:pStyle w:val="CodeBlock"/>
+      </w:pPr>
+      <w:r>
+        <w:t>Gstr{i,1} = 'MACRO2'; Gstr{i,2} = 'NO';</w:t>
+      </w:r>
+    </w:p>
+    <w:p>
+      <w:pPr>
+        <w:pStyle w:val="CodeBlock"/>
+      </w:pPr>
+      <w:r>
+        <w:t>fMACRO2(i)=-1; fNO(i)=-1; fMACRNO3(i)=1;</w:t>
+      </w:r>
+    </w:p>
+    <w:p>
+      <w:pPr>
+        <w:pStyle w:val="CodeBlock"/>
+      </w:pPr>
+    </w:p>
+    <w:p>
+      <w:pPr>
+        <w:pStyle w:val="CodeBlock"/>
+      </w:pPr>
+      <w:r>
+        <w:t>RxnToReplace = 'MACRO2 + NO =  + ACETOL + CO + HO2 + NO2';</w:t>
+      </w:r>
+    </w:p>
+    <w:p>
+      <w:pPr>
+        <w:pStyle w:val="CodeBlock"/>
+      </w:pPr>
+      <w:r>
+        <w:t>kToReplace = KRO2NO.*0.85;</w:t>
+      </w:r>
+    </w:p>
+    <w:p>
+      <w:pPr>
+        <w:pStyle w:val="CodeBlock"/>
+      </w:pPr>
+      <w:r>
+        <w:t>ReplaceRxn</w:t>
+      </w:r>
+    </w:p>
+    <w:p>
+      <w:pPr>
+        <w:jc w:val="both"/>
+      </w:pPr>
+      <w:r>
+        <w:t xml:space="preserve">The first section contains a new reaction. The second section adjusts the yield of the default MCM reaction from 1 to 0.85 by altering the rate constant. </w:t>
+      </w:r>
+      <w:r>
+        <w:rPr>
+          <w:b/>
+        </w:rPr>
+        <w:t>R</w:t>
+      </w:r>
+      <w:r>
+        <w:rPr>
+          <w:b/>
+        </w:rPr>
+        <w:t>xnToReplace</w:t>
+      </w:r>
+      <w:r>
+        <w:t xml:space="preserve"> is the name of the reaction to be fixed (which you can find in the MCM sub-mechanism), and </w:t>
+      </w:r>
+      <w:r>
+        <w:rPr>
+          <w:b/>
+        </w:rPr>
+        <w:t>k</w:t>
+      </w:r>
+      <w:r>
+        <w:rPr>
+          <w:b/>
+        </w:rPr>
+        <w:t>ToReplace</w:t>
+      </w:r>
+      <w:r>
+        <w:t xml:space="preserve"> is the new rate constant. Calling the script </w:t>
+      </w:r>
+      <w:r>
+        <w:rPr>
+          <w:b/>
+        </w:rPr>
+        <w:t>ReplaceRxn</w:t>
+      </w:r>
+      <w:r>
+        <w:t xml:space="preserve"> then applies the correction. This script is currently not capable of replacing fX or Gstr values, but could be modified to do so if necessary.</w:t>
+      </w:r>
+    </w:p>
+    <w:p/>
+    <w:p>
+      <w:pPr>
+        <w:pStyle w:val="Heading2"/>
+      </w:pPr>
+      <w:bookmarkStart w:id="15" w:name="_Toc535572817"/>
+      <w:r>
         <w:lastRenderedPageBreak/>
-        <w:t>Here,</w:t>
+        <w:t>5.</w:t>
+      </w:r>
+      <w:r>
+        <w:t>5</w:t>
       </w:r>
       <w:r>
         <w:t xml:space="preserve"> </w:t>
       </w:r>
       <w:r>
-        <w:rPr>
-          <w:b/>
-        </w:rPr>
-        <w:t>MCM_</w:t>
-      </w:r>
-      <w:r>
-        <w:rPr>
-          <w:b/>
-        </w:rPr>
-        <w:t>flnm</w:t>
-      </w:r>
-      <w:r>
-        <w:t xml:space="preserve"> </w:t>
-      </w:r>
-      <w:r>
-        <w:t xml:space="preserve">is the name of the FACSIMILE text </w:t>
-      </w:r>
-      <w:r>
-        <w:t>fi</w:t>
-      </w:r>
-      <w:r>
-        <w:t xml:space="preserve">le (including extension) and </w:t>
-      </w:r>
-      <w:r>
-        <w:rPr>
-          <w:b/>
-        </w:rPr>
-        <w:t>save_flnm</w:t>
-      </w:r>
-      <w:r>
-        <w:t xml:space="preserve"> </w:t>
-      </w:r>
-      <w:r>
-        <w:t>is the</w:t>
-      </w:r>
-      <w:r>
-        <w:t xml:space="preserve"> desired name for the </w:t>
-      </w:r>
-      <w:r>
-        <w:t>script</w:t>
-      </w:r>
-      <w:r>
-        <w:t xml:space="preserve"> that will be written.</w:t>
-      </w:r>
-      <w:r>
-        <w:t xml:space="preserve"> This will generate the sub-mechanism as a </w:t>
-      </w:r>
-      <w:r>
-        <w:t>script (.m file) in the same directory as the text file.</w:t>
-      </w:r>
-      <w:r>
-        <w:t xml:space="preserve"> </w:t>
-      </w:r>
-      <w:r>
-        <w:rPr>
-          <w:b/>
-        </w:rPr>
-        <w:t>FAC2</w:t>
-      </w:r>
-      <w:r>
-        <w:rPr>
-          <w:b/>
-        </w:rPr>
-        <w:t>F0AM</w:t>
-      </w:r>
-      <w:r>
-        <w:t xml:space="preserve"> has been tested with the entire MCM reaction set, but it may fail for other FACSIMILE-formatted mechanisms.</w:t>
-      </w:r>
-      <w:r>
-        <w:t xml:space="preserve"> </w:t>
-      </w:r>
-      <w:r>
-        <w:t>Some translation code for</w:t>
-      </w:r>
-      <w:r>
-        <w:t xml:space="preserve"> KPP-formatted mechanisms is also available on request</w:t>
-      </w:r>
-      <w:r>
-        <w:t xml:space="preserve">, though it may need some </w:t>
-      </w:r>
-      <w:r>
-        <w:t>tinkering</w:t>
-      </w:r>
-      <w:r>
-        <w:t>.</w:t>
-      </w:r>
-    </w:p>
-    <w:p>
-      <w:pPr>
-        <w:jc w:val="both"/>
-        <w:rPr>
-          <w:rStyle w:val="IntenseEmphasis"/>
-        </w:rPr>
-      </w:pPr>
-      <w:r>
-        <w:rPr>
-          <w:rStyle w:val="IntenseEmphasis"/>
-        </w:rPr>
-        <w:t>Do not use multiple MCM-extracted mechanisms simultaneously</w:t>
-      </w:r>
-      <w:r>
-        <w:rPr>
-          <w:rStyle w:val="IntenseEmphasis"/>
-        </w:rPr>
-        <w:t>! This will lead to duplicate reactions.</w:t>
-      </w:r>
-    </w:p>
-    <w:p/>
-    <w:p>
-      <w:pPr>
-        <w:pStyle w:val="Heading2"/>
-      </w:pPr>
-      <w:bookmarkStart w:id="12" w:name="_Toc331754961"/>
-      <w:bookmarkStart w:id="13" w:name="_Toc535572816"/>
-      <w:r>
-        <w:t>5.4</w:t>
-      </w:r>
-      <w:r>
-        <w:t xml:space="preserve"> MODIFYING MCM REACTIONS</w:t>
-      </w:r>
-      <w:bookmarkEnd w:id="12"/>
-      <w:bookmarkEnd w:id="13"/>
-    </w:p>
-    <w:p>
-      <w:pPr>
-        <w:jc w:val="both"/>
-      </w:pPr>
-      <w:r>
-        <w:t xml:space="preserve">Sometimes, it may be necessary to modify the rate constant or yield of a reaction in the MCM mechanism. This can be done in the mechanism script; however, it is highly recommended that users save a separate script—with a different name—if any modifications are made to the base MCM mechanism. This will reduce confusion and errors when performing multiple model experiments. </w:t>
-      </w:r>
-    </w:p>
-    <w:p>
-      <w:pPr>
-        <w:jc w:val="both"/>
-      </w:pPr>
-      <w:r>
-        <w:t xml:space="preserve">Another option is to apply the correction in a separate sub-mechanism that appears in </w:t>
-      </w:r>
-      <w:r>
-        <w:rPr>
-          <w:b/>
-        </w:rPr>
-        <w:t>ChemFiles</w:t>
-      </w:r>
-      <w:r>
-        <w:t xml:space="preserve"> after the MCM sub-mechanism. For example, the </w:t>
-      </w:r>
-      <w:r>
-        <w:t>following script</w:t>
-      </w:r>
-      <w:r>
-        <w:t xml:space="preserve"> updates the branching for the MACRO2 + NO reaction in MCMv3.2:</w:t>
-      </w:r>
-    </w:p>
-    <w:p>
-      <w:pPr>
-        <w:pStyle w:val="CodeBlock"/>
-      </w:pPr>
-      <w:r>
-        <w:t>i=i+1;</w:t>
-      </w:r>
-    </w:p>
-    <w:p>
-      <w:pPr>
-        <w:pStyle w:val="CodeBlock"/>
-      </w:pPr>
-      <w:r>
-        <w:t>Rnames{i} = 'MACRO2 + NO =  MACRNO3';</w:t>
-      </w:r>
-    </w:p>
-    <w:p>
-      <w:pPr>
-        <w:pStyle w:val="CodeBlock"/>
-      </w:pPr>
-      <w:r>
-        <w:t>k(:,i) = KRO2NO.*0.15;</w:t>
-      </w:r>
-    </w:p>
-    <w:p>
-      <w:pPr>
-        <w:pStyle w:val="CodeBlock"/>
-      </w:pPr>
-      <w:r>
-        <w:t>Gstr{i,1} = 'MACRO2'; Gstr{i,2} = 'NO';</w:t>
-      </w:r>
-    </w:p>
-    <w:p>
-      <w:pPr>
-        <w:pStyle w:val="CodeBlock"/>
-      </w:pPr>
-      <w:r>
-        <w:t>fMACRO2(i)=-1; fNO(i)=-1; fMACRNO3(i)=1;</w:t>
-      </w:r>
-    </w:p>
-    <w:p>
-      <w:pPr>
-        <w:pStyle w:val="CodeBlock"/>
-      </w:pPr>
-    </w:p>
-    <w:p>
-      <w:pPr>
-        <w:pStyle w:val="CodeBlock"/>
-      </w:pPr>
-      <w:r>
-        <w:t>RxnToReplace = 'MACRO2 + NO =  + ACETOL + CO + HO2 + NO2';</w:t>
-      </w:r>
-    </w:p>
-    <w:p>
-      <w:pPr>
-        <w:pStyle w:val="CodeBlock"/>
-      </w:pPr>
-      <w:r>
-        <w:t>kToReplace = KRO2NO.*0.85;</w:t>
-      </w:r>
-    </w:p>
-    <w:p>
-      <w:pPr>
-        <w:pStyle w:val="CodeBlock"/>
-      </w:pPr>
-      <w:r>
-        <w:t>ReplaceRxn</w:t>
-      </w:r>
-    </w:p>
-    <w:p>
-      <w:pPr>
-        <w:jc w:val="both"/>
-      </w:pPr>
-      <w:r>
-        <w:t xml:space="preserve">The first section contains a new reaction. The second section adjusts the yield of the default MCM reaction from 1 to 0.85 by altering the rate constant. </w:t>
-      </w:r>
-      <w:r>
-        <w:rPr>
-          <w:b/>
-        </w:rPr>
-        <w:t>R</w:t>
-      </w:r>
-      <w:r>
-        <w:rPr>
-          <w:b/>
-        </w:rPr>
-        <w:t>xnToReplace</w:t>
-      </w:r>
-      <w:r>
-        <w:t xml:space="preserve"> is the name of the reaction to be fixed (which you can find in the MCM sub-mechanism), and </w:t>
-      </w:r>
-      <w:r>
-        <w:rPr>
-          <w:b/>
-        </w:rPr>
-        <w:t>k</w:t>
-      </w:r>
-      <w:r>
-        <w:rPr>
-          <w:b/>
-        </w:rPr>
-        <w:t>ToReplace</w:t>
-      </w:r>
-      <w:r>
-        <w:t xml:space="preserve"> is the new rate constant. Calling the script </w:t>
-      </w:r>
-      <w:r>
-        <w:rPr>
-          <w:b/>
-        </w:rPr>
-        <w:t>ReplaceRxn</w:t>
-      </w:r>
-      <w:r>
-        <w:t xml:space="preserve"> then applies the correction. This script is currently not capable of replacing fX or Gstr values, but could be modified to do so if necessary.</w:t>
-      </w:r>
-    </w:p>
-    <w:p/>
-    <w:p>
-      <w:pPr>
-        <w:pStyle w:val="Heading2"/>
-      </w:pPr>
-      <w:bookmarkStart w:id="14" w:name="_Toc535572817"/>
-      <w:r>
-        <w:t>5.</w:t>
-      </w:r>
-      <w:r>
-        <w:t>5</w:t>
-      </w:r>
-      <w:r>
-        <w:t xml:space="preserve"> </w:t>
-      </w:r>
-      <w:r>
         <w:t>AVAILABLE MECHANISMS</w:t>
       </w:r>
-      <w:bookmarkEnd w:id="14"/>
+      <w:bookmarkEnd w:id="15"/>
     </w:p>
     <w:p>
       <w:pPr>
@@ -6860,7 +6844,6 @@
               <w:jc w:val="both"/>
             </w:pPr>
             <w:r>
-              <w:lastRenderedPageBreak/>
               <w:t>Mechanism</w:t>
             </w:r>
           </w:p>
@@ -7602,9 +7585,9 @@
         <w:pStyle w:val="Heading2"/>
         <w:jc w:val="both"/>
       </w:pPr>
-      <w:bookmarkStart w:id="15" w:name="_5.6_PHOTOLYSIS_OPTIONS"/>
-      <w:bookmarkStart w:id="16" w:name="_Toc535572818"/>
-      <w:bookmarkEnd w:id="15"/>
+      <w:bookmarkStart w:id="16" w:name="_5.6_PHOTOLYSIS_OPTIONS"/>
+      <w:bookmarkStart w:id="17" w:name="_Toc535572818"/>
+      <w:bookmarkEnd w:id="16"/>
       <w:r>
         <w:t>5.</w:t>
       </w:r>
@@ -7617,7 +7600,7 @@
       <w:r>
         <w:t>PHOTOLYSIS OPTIONS</w:t>
       </w:r>
-      <w:bookmarkEnd w:id="16"/>
+      <w:bookmarkEnd w:id="17"/>
     </w:p>
     <w:p>
       <w:r>
@@ -7710,6 +7693,7 @@
     </w:p>
     <w:p>
       <w:r>
+        <w:lastRenderedPageBreak/>
         <w:t xml:space="preserve">This is the trigonometric SZA function found in MCM. The actual function is </w:t>
       </w:r>
     </w:p>
@@ -7771,11 +7755,7 @@
         <w:fldChar w:fldCharType="end"/>
       </w:r>
       <w:r>
-        <w:t xml:space="preserve">. As of MCMv3.3.1, there seems to be substantial differences between </w:t>
-      </w:r>
-      <w:r>
-        <w:lastRenderedPageBreak/>
-        <w:t xml:space="preserve">this parameterization and values calculated from the NCAR TUV radiation model. </w:t>
+        <w:t xml:space="preserve">. As of MCMv3.3.1, there seems to be substantial differences between this parameterization and values calculated from the NCAR TUV radiation model. </w:t>
       </w:r>
       <w:r>
         <w:t>See \Chem\Photolysis\PhotoDataSources.xlsx for a comparison</w:t>
@@ -8328,14 +8308,15 @@
           <w:highlight w:val="yellow"/>
         </w:rPr>
       </w:pPr>
-      <w:bookmarkStart w:id="17" w:name="_Toc535572819"/>
-      <w:r>
-        <w:rPr>
-          <w:highlight w:val="yellow"/>
-        </w:rPr>
+      <w:bookmarkStart w:id="18" w:name="_Toc535572819"/>
+      <w:r>
+        <w:rPr>
+          <w:highlight w:val="yellow"/>
+        </w:rPr>
+        <w:lastRenderedPageBreak/>
         <w:t>5.7 GENERATING HYBRID LOOKUP TABLES</w:t>
       </w:r>
-      <w:bookmarkEnd w:id="17"/>
+      <w:bookmarkEnd w:id="18"/>
     </w:p>
     <w:p>
       <w:pPr>
@@ -8396,14 +8377,7 @@
         <w:rPr>
           <w:highlight w:val="yellow"/>
         </w:rPr>
-        <w:t xml:space="preserve">See </w:t>
-      </w:r>
-      <w:r>
-        <w:rPr>
-          <w:highlight w:val="yellow"/>
-        </w:rPr>
-        <w:lastRenderedPageBreak/>
-        <w:t xml:space="preserve">comments </w:t>
+        <w:t xml:space="preserve">See comments </w:t>
       </w:r>
       <w:r>
         <w:rPr>
@@ -8675,6 +8649,12 @@
         </w:rPr>
         <w:t xml:space="preserve"> file. Note, this function can take hours to complete.</w:t>
       </w:r>
+      <w:r>
+        <w:rPr>
+          <w:highlight w:val="yellow"/>
+        </w:rPr>
+        <w:t xml:space="preserve"> If you have the parallel computing toolbox, you can speed this up by setting the par_flag input to 1.</w:t>
+      </w:r>
     </w:p>
     <w:p>
       <w:pPr>
@@ -8797,16 +8777,16 @@
         <w:pStyle w:val="Heading2"/>
         <w:jc w:val="both"/>
       </w:pPr>
-      <w:bookmarkStart w:id="18" w:name="_5.7_HETEROGENEOUS_CHEMISTRY"/>
-      <w:bookmarkStart w:id="19" w:name="_Toc535572820"/>
-      <w:bookmarkEnd w:id="18"/>
+      <w:bookmarkStart w:id="19" w:name="_5.7_HETEROGENEOUS_CHEMISTRY"/>
+      <w:bookmarkStart w:id="20" w:name="_Toc535572820"/>
+      <w:bookmarkEnd w:id="19"/>
       <w:r>
         <w:t>5.8</w:t>
       </w:r>
       <w:r>
         <w:t xml:space="preserve"> HETEROGENEOUS CHEMISTRY</w:t>
       </w:r>
-      <w:bookmarkEnd w:id="19"/>
+      <w:bookmarkEnd w:id="20"/>
     </w:p>
     <w:p>
       <w:r>
@@ -8888,16 +8868,17 @@
       <w:pPr>
         <w:pStyle w:val="Heading2"/>
       </w:pPr>
-      <w:bookmarkStart w:id="20" w:name="_5.8_EMISSIONS_AND"/>
-      <w:bookmarkStart w:id="21" w:name="_Toc535572821"/>
-      <w:bookmarkEnd w:id="20"/>
-      <w:r>
+      <w:bookmarkStart w:id="21" w:name="_5.8_EMISSIONS_AND"/>
+      <w:bookmarkStart w:id="22" w:name="_Toc535572821"/>
+      <w:bookmarkEnd w:id="21"/>
+      <w:r>
+        <w:lastRenderedPageBreak/>
         <w:t>5.9</w:t>
       </w:r>
       <w:r>
         <w:t xml:space="preserve"> EMISSIONS AND DEPOSITION</w:t>
       </w:r>
-      <w:bookmarkEnd w:id="21"/>
+      <w:bookmarkEnd w:id="22"/>
     </w:p>
     <w:p>
       <w:r>
@@ -8962,7 +8943,6 @@
         </w:rPr>
       </w:pPr>
       <w:r>
-        <w:lastRenderedPageBreak/>
         <w:t>For deposition, experimental constraints on deposition velocities (Vd) are limited. It is non-trivial to constrain or predict Vd for lots of species (e.g. in the MCM).</w:t>
       </w:r>
     </w:p>
@@ -9050,14 +9030,14 @@
       <w:pPr>
         <w:pStyle w:val="Heading2"/>
       </w:pPr>
-      <w:bookmarkStart w:id="22" w:name="_Toc535572822"/>
+      <w:bookmarkStart w:id="23" w:name="_Toc535572822"/>
       <w:r>
         <w:t>5.10</w:t>
       </w:r>
       <w:r>
         <w:t xml:space="preserve"> INTEGRATION OF CHEMICAL EQUATIONS</w:t>
       </w:r>
-      <w:bookmarkEnd w:id="22"/>
+      <w:bookmarkEnd w:id="23"/>
     </w:p>
     <w:p>
       <w:r>
@@ -9432,6 +9412,7 @@
         <w:rPr>
           <w:highlight w:val="yellow"/>
         </w:rPr>
+        <w:lastRenderedPageBreak/>
         <w:t>Dilution, if used, is added simultaneously for all species.</w:t>
       </w:r>
     </w:p>
@@ -9507,7 +9488,19 @@
         <w:rPr>
           <w:highlight w:val="yellow"/>
         </w:rPr>
-        <w:t>/dt for the species with the smallest instantaneous concentration is replaced with a conservations law: 0 = sum(X</w:t>
+        <w:t xml:space="preserve">/dt for the </w:t>
+      </w:r>
+      <w:r>
+        <w:rPr>
+          <w:highlight w:val="yellow"/>
+        </w:rPr>
+        <w:t>first member</w:t>
+      </w:r>
+      <w:r>
+        <w:rPr>
+          <w:highlight w:val="yellow"/>
+        </w:rPr>
+        <w:t xml:space="preserve"> is replaced with a conservations law: 0 = sum(X</w:t>
       </w:r>
       <w:r>
         <w:rPr>
@@ -9534,7 +9527,6 @@
         <w:rPr>
           <w:highlight w:val="yellow"/>
         </w:rPr>
-        <w:lastRenderedPageBreak/>
         <w:t>F0AM also uses several ODE options.</w:t>
       </w:r>
     </w:p>
@@ -9692,9 +9684,9 @@
       <w:pPr>
         <w:pStyle w:val="Heading1"/>
       </w:pPr>
-      <w:bookmarkStart w:id="23" w:name="_6._DILUTION"/>
-      <w:bookmarkStart w:id="24" w:name="_Toc535572823"/>
-      <w:bookmarkEnd w:id="23"/>
+      <w:bookmarkStart w:id="24" w:name="_6._DILUTION"/>
+      <w:bookmarkStart w:id="25" w:name="_Toc535572823"/>
+      <w:bookmarkEnd w:id="24"/>
       <w:r>
         <w:lastRenderedPageBreak/>
         <w:t xml:space="preserve">6. </w:t>
@@ -9702,13 +9694,13 @@
       <w:r>
         <w:t>DILUTION</w:t>
       </w:r>
-      <w:bookmarkEnd w:id="24"/>
+      <w:bookmarkEnd w:id="25"/>
     </w:p>
     <w:p>
       <w:pPr>
         <w:pStyle w:val="Heading2"/>
       </w:pPr>
-      <w:bookmarkStart w:id="25" w:name="_Toc535572824"/>
+      <w:bookmarkStart w:id="26" w:name="_Toc535572824"/>
       <w:r>
         <w:t>6.1 SIMPLE 1</w:t>
       </w:r>
@@ -9721,7 +9713,7 @@
       <w:r>
         <w:t>-ORDER</w:t>
       </w:r>
-      <w:bookmarkEnd w:id="25"/>
+      <w:bookmarkEnd w:id="26"/>
     </w:p>
     <w:p>
       <w:pPr>
@@ -10286,11 +10278,11 @@
       <w:pPr>
         <w:pStyle w:val="Heading2"/>
       </w:pPr>
-      <w:bookmarkStart w:id="26" w:name="_Toc535572825"/>
+      <w:bookmarkStart w:id="27" w:name="_Toc535572825"/>
       <w:r>
         <w:t>6.2 GAUSSIAN DISPERSION</w:t>
       </w:r>
-      <w:bookmarkEnd w:id="26"/>
+      <w:bookmarkEnd w:id="27"/>
     </w:p>
     <w:p>
       <w:pPr>
@@ -10905,7 +10897,7 @@
       <w:pPr>
         <w:pStyle w:val="Heading1"/>
       </w:pPr>
-      <w:bookmarkStart w:id="27" w:name="_Toc535572826"/>
+      <w:bookmarkStart w:id="28" w:name="_Toc535572826"/>
       <w:r>
         <w:lastRenderedPageBreak/>
         <w:t>7</w:t>
@@ -10916,7 +10908,7 @@
       <w:r>
         <w:t>MODEL OPTIONS</w:t>
       </w:r>
-      <w:bookmarkEnd w:id="27"/>
+      <w:bookmarkEnd w:id="28"/>
     </w:p>
     <w:p>
       <w:r>
@@ -10950,8 +10942,17 @@
         <w:rPr>
           <w:highlight w:val="yellow"/>
         </w:rPr>
-        <w:t>v4, the FixNOx option has been superseded by family conservation</w:t>
-      </w:r>
+        <w:t xml:space="preserve">v4, the FixNOx option has been superseded by </w:t>
+      </w:r>
+      <w:hyperlink w:anchor="_4.2_FAMILY_CONSERVATION" w:history="1">
+        <w:r>
+          <w:rPr>
+            <w:rStyle w:val="Hyperlink"/>
+            <w:highlight w:val="yellow"/>
+          </w:rPr>
+          <w:t>family conservation</w:t>
+        </w:r>
+      </w:hyperlink>
       <w:r>
         <w:t>.</w:t>
       </w:r>
@@ -11648,12 +11649,12 @@
       <w:pPr>
         <w:pStyle w:val="Heading1"/>
       </w:pPr>
-      <w:bookmarkStart w:id="28" w:name="_Toc535572827"/>
+      <w:bookmarkStart w:id="29" w:name="_Toc535572827"/>
       <w:r>
         <w:lastRenderedPageBreak/>
         <w:t>8. SOLAR CYCLE PARAMETERS</w:t>
       </w:r>
-      <w:bookmarkEnd w:id="28"/>
+      <w:bookmarkEnd w:id="29"/>
     </w:p>
     <w:p>
       <w:r>
@@ -12022,9 +12023,9 @@
       <w:pPr>
         <w:pStyle w:val="Heading1"/>
       </w:pPr>
-      <w:bookmarkStart w:id="29" w:name="_9._MODEL_OUTPUT"/>
-      <w:bookmarkStart w:id="30" w:name="_Toc535572828"/>
-      <w:bookmarkEnd w:id="29"/>
+      <w:bookmarkStart w:id="30" w:name="_9._MODEL_OUTPUT"/>
+      <w:bookmarkStart w:id="31" w:name="_Toc535572828"/>
+      <w:bookmarkEnd w:id="30"/>
       <w:r>
         <w:lastRenderedPageBreak/>
         <w:t>9</w:t>
@@ -12032,7 +12033,7 @@
       <w:r>
         <w:t>. MODEL OUTPUT</w:t>
       </w:r>
-      <w:bookmarkEnd w:id="30"/>
+      <w:bookmarkEnd w:id="31"/>
     </w:p>
     <w:p>
       <w:r>
@@ -12072,37 +12073,6 @@
         <w:t>.</w:t>
       </w:r>
       <w:r>
-        <w:t xml:space="preserve"> </w:t>
-      </w:r>
-    </w:p>
-    <w:p>
-      <w:pPr>
-        <w:spacing w:after="0" w:line="240" w:lineRule="auto"/>
-        <w:rPr>
-          <w:b/>
-        </w:rPr>
-      </w:pPr>
-      <w:r>
-        <w:t>The below table describes the various variable in the output structure S.</w:t>
-      </w:r>
-      <w:r>
-        <w:rPr>
-          <w:b/>
-        </w:rPr>
-        <w:t xml:space="preserve">           </w:t>
-      </w:r>
-    </w:p>
-    <w:p>
-      <w:pPr>
-        <w:spacing w:after="0" w:line="240" w:lineRule="auto"/>
-        <w:rPr>
-          <w:b/>
-        </w:rPr>
-      </w:pPr>
-      <w:r>
-        <w:rPr>
-          <w:b/>
-        </w:rPr>
         <w:t xml:space="preserve"> </w:t>
       </w:r>
     </w:p>
@@ -12990,10 +12960,10 @@
               <w:cnfStyle w:val="000000000000" w:firstRow="0" w:lastRow="0" w:firstColumn="0" w:lastColumn="0" w:oddVBand="0" w:evenVBand="0" w:oddHBand="0" w:evenHBand="0" w:firstRowFirstColumn="0" w:firstRowLastColumn="0" w:lastRowFirstColumn="0" w:lastRowLastColumn="0"/>
             </w:pPr>
             <w:r>
-              <w:t>Int</w:t>
-            </w:r>
-            <w:r>
-              <w:t xml:space="preserve">eger index </w:t>
+              <w:t>I</w:t>
+            </w:r>
+            <w:r>
+              <w:t xml:space="preserve">ndex </w:t>
             </w:r>
             <w:r>
               <w:t>for</w:t>
@@ -13060,7 +13030,10 @@
               <w:cnfStyle w:val="000000000000" w:firstRow="0" w:lastRow="0" w:firstColumn="0" w:lastColumn="0" w:oddVBand="0" w:evenVBand="0" w:oddHBand="0" w:evenHBand="0" w:firstRowFirstColumn="0" w:firstRowLastColumn="0" w:lastRowFirstColumn="0" w:lastRowLastColumn="0"/>
             </w:pPr>
             <w:r>
-              <w:t>Integer index for location of RO2 species</w:t>
+              <w:t>I</w:t>
+            </w:r>
+            <w:r>
+              <w:t>ndex for location of RO2 species</w:t>
             </w:r>
             <w:r>
               <w:t xml:space="preserve"> in Cnames</w:t>
@@ -13633,7 +13606,10 @@
               <w:cnfStyle w:val="000000000000" w:firstRow="0" w:lastRow="0" w:firstColumn="0" w:lastColumn="0" w:oddVBand="0" w:evenVBand="0" w:oddHBand="0" w:evenHBand="0" w:firstRowFirstColumn="0" w:firstRowLastColumn="0" w:lastRowFirstColumn="0" w:lastRowLastColumn="0"/>
             </w:pPr>
             <w:r>
-              <w:t>Integer index for species in Cnames held constant</w:t>
+              <w:t>Index</w:t>
+            </w:r>
+            <w:r>
+              <w:t xml:space="preserve"> for species in Cnames held constant</w:t>
             </w:r>
           </w:p>
         </w:tc>
@@ -13768,6 +13744,110 @@
             <w:r>
               <w:t>Varies</w:t>
             </w:r>
+          </w:p>
+        </w:tc>
+      </w:tr>
+      <w:tr>
+        <w:tc>
+          <w:tcPr>
+            <w:cnfStyle w:val="001000000000" w:firstRow="0" w:lastRow="0" w:firstColumn="1" w:lastColumn="0" w:oddVBand="0" w:evenVBand="0" w:oddHBand="0" w:evenHBand="0" w:firstRowFirstColumn="0" w:firstRowLastColumn="0" w:lastRowFirstColumn="0" w:lastRowLastColumn="0"/>
+            <w:tcW w:w="2125" w:type="dxa"/>
+          </w:tcPr>
+          <w:p>
+            <w:pPr>
+              <w:spacing w:after="0" w:line="240" w:lineRule="auto"/>
+            </w:pPr>
+            <w:r>
+              <w:t>Chem.iLF</w:t>
+            </w:r>
+          </w:p>
+        </w:tc>
+        <w:tc>
+          <w:tcPr>
+            <w:tcW w:w="1853" w:type="dxa"/>
+          </w:tcPr>
+          <w:p>
+            <w:pPr>
+              <w:spacing w:after="0" w:line="240" w:lineRule="auto"/>
+              <w:cnfStyle w:val="000000000000" w:firstRow="0" w:lastRow="0" w:firstColumn="0" w:lastColumn="0" w:oddVBand="0" w:evenVBand="0" w:oddHBand="0" w:evenHBand="0" w:firstRowFirstColumn="0" w:firstRowLastColumn="0" w:lastRowFirstColumn="0" w:lastRowLastColumn="0"/>
+            </w:pPr>
+            <w:r>
+              <w:t>Numerical Array</w:t>
+            </w:r>
+          </w:p>
+        </w:tc>
+        <w:tc>
+          <w:tcPr>
+            <w:tcW w:w="4360" w:type="dxa"/>
+          </w:tcPr>
+          <w:p>
+            <w:pPr>
+              <w:spacing w:after="0" w:line="240" w:lineRule="auto"/>
+              <w:cnfStyle w:val="000000000000" w:firstRow="0" w:lastRow="0" w:firstColumn="0" w:lastColumn="0" w:oddVBand="0" w:evenVBand="0" w:oddHBand="0" w:evenHBand="0" w:firstRowFirstColumn="0" w:firstRowLastColumn="0" w:lastRowFirstColumn="0" w:lastRowLastColumn="0"/>
+            </w:pPr>
+            <w:r>
+              <w:t>Integer index for “limiting reagent” reactions</w:t>
+            </w:r>
+          </w:p>
+        </w:tc>
+        <w:tc>
+          <w:tcPr>
+            <w:tcW w:w="1238" w:type="dxa"/>
+          </w:tcPr>
+          <w:p>
+            <w:pPr>
+              <w:spacing w:after="0" w:line="240" w:lineRule="auto"/>
+              <w:cnfStyle w:val="000000000000" w:firstRow="0" w:lastRow="0" w:firstColumn="0" w:lastColumn="0" w:oddVBand="0" w:evenVBand="0" w:oddHBand="0" w:evenHBand="0" w:firstRowFirstColumn="0" w:firstRowLastColumn="0" w:lastRowFirstColumn="0" w:lastRowLastColumn="0"/>
+            </w:pPr>
+            <w:r>
+              <w:t>Varies</w:t>
+            </w:r>
+          </w:p>
+        </w:tc>
+      </w:tr>
+      <w:tr>
+        <w:tc>
+          <w:tcPr>
+            <w:cnfStyle w:val="001000000000" w:firstRow="0" w:lastRow="0" w:firstColumn="1" w:lastColumn="0" w:oddVBand="0" w:evenVBand="0" w:oddHBand="0" w:evenHBand="0" w:firstRowFirstColumn="0" w:firstRowLastColumn="0" w:lastRowFirstColumn="0" w:lastRowLastColumn="0"/>
+            <w:tcW w:w="2125" w:type="dxa"/>
+          </w:tcPr>
+          <w:p>
+            <w:pPr>
+              <w:spacing w:after="0" w:line="240" w:lineRule="auto"/>
+            </w:pPr>
+          </w:p>
+        </w:tc>
+        <w:tc>
+          <w:tcPr>
+            <w:tcW w:w="1853" w:type="dxa"/>
+          </w:tcPr>
+          <w:p>
+            <w:pPr>
+              <w:spacing w:after="0" w:line="240" w:lineRule="auto"/>
+              <w:cnfStyle w:val="000000000000" w:firstRow="0" w:lastRow="0" w:firstColumn="0" w:lastColumn="0" w:oddVBand="0" w:evenVBand="0" w:oddHBand="0" w:evenHBand="0" w:firstRowFirstColumn="0" w:firstRowLastColumn="0" w:lastRowFirstColumn="0" w:lastRowLastColumn="0"/>
+            </w:pPr>
+          </w:p>
+        </w:tc>
+        <w:tc>
+          <w:tcPr>
+            <w:tcW w:w="4360" w:type="dxa"/>
+          </w:tcPr>
+          <w:p>
+            <w:pPr>
+              <w:spacing w:after="0" w:line="240" w:lineRule="auto"/>
+              <w:cnfStyle w:val="000000000000" w:firstRow="0" w:lastRow="0" w:firstColumn="0" w:lastColumn="0" w:oddVBand="0" w:evenVBand="0" w:oddHBand="0" w:evenHBand="0" w:firstRowFirstColumn="0" w:firstRowLastColumn="0" w:lastRowFirstColumn="0" w:lastRowLastColumn="0"/>
+            </w:pPr>
+          </w:p>
+        </w:tc>
+        <w:tc>
+          <w:tcPr>
+            <w:tcW w:w="1238" w:type="dxa"/>
+          </w:tcPr>
+          <w:p>
+            <w:pPr>
+              <w:spacing w:after="0" w:line="240" w:lineRule="auto"/>
+              <w:cnfStyle w:val="000000000000" w:firstRow="0" w:lastRow="0" w:firstColumn="0" w:lastColumn="0" w:oddVBand="0" w:evenVBand="0" w:oddHBand="0" w:evenHBand="0" w:firstRowFirstColumn="0" w:firstRowLastColumn="0" w:lastRowFirstColumn="0" w:lastRowLastColumn="0"/>
+            </w:pPr>
           </w:p>
         </w:tc>
       </w:tr>
@@ -13849,12 +13929,12 @@
       <w:pPr>
         <w:pStyle w:val="Heading1"/>
       </w:pPr>
-      <w:bookmarkStart w:id="31" w:name="_Toc535572829"/>
+      <w:bookmarkStart w:id="32" w:name="_Toc535572829"/>
       <w:r>
         <w:lastRenderedPageBreak/>
         <w:t>9. TOOLS</w:t>
       </w:r>
-      <w:bookmarkEnd w:id="31"/>
+      <w:bookmarkEnd w:id="32"/>
     </w:p>
     <w:p>
       <w:pPr>
@@ -14603,12 +14683,12 @@
       <w:pPr>
         <w:pStyle w:val="Heading1"/>
       </w:pPr>
-      <w:bookmarkStart w:id="32" w:name="_Toc535572830"/>
+      <w:bookmarkStart w:id="33" w:name="_Toc535572830"/>
       <w:r>
         <w:lastRenderedPageBreak/>
         <w:t>10. PLOTS</w:t>
       </w:r>
-      <w:bookmarkEnd w:id="32"/>
+      <w:bookmarkEnd w:id="33"/>
     </w:p>
     <w:p>
       <w:r>
@@ -15031,12 +15111,12 @@
       <w:pPr>
         <w:pStyle w:val="Heading1"/>
       </w:pPr>
-      <w:bookmarkStart w:id="33" w:name="_Toc535572831"/>
+      <w:bookmarkStart w:id="34" w:name="_Toc535572831"/>
       <w:r>
         <w:lastRenderedPageBreak/>
         <w:t>REFERENCES</w:t>
       </w:r>
-      <w:bookmarkEnd w:id="33"/>
+      <w:bookmarkEnd w:id="34"/>
     </w:p>
     <w:p>
       <w:pPr>
@@ -15161,7 +15241,7 @@
       <w:rPr>
         <w:noProof/>
       </w:rPr>
-      <w:t>2</w:t>
+      <w:t>22</w:t>
     </w:r>
     <w:r>
       <w:rPr>
@@ -19101,7 +19181,7 @@
 </file>
 
 <file path=customXml/itemProps1.xml><?xml version="1.0" encoding="utf-8"?>
-<ds:datastoreItem xmlns:ds="http://schemas.openxmlformats.org/officeDocument/2006/customXml" ds:itemID="{1A62210B-B279-4974-A8E9-5DADBA6136D0}">
+<ds:datastoreItem xmlns:ds="http://schemas.openxmlformats.org/officeDocument/2006/customXml" ds:itemID="{08FA8E9E-3D90-4221-B128-576FE42A673B}">
   <ds:schemaRefs>
     <ds:schemaRef ds:uri="http://schemas.openxmlformats.org/officeDocument/2006/bibliography"/>
   </ds:schemaRefs>

</xml_diff>

<commit_message>
resetConcDaily option and bug fixes
F0AM_ModelCore.m and IntegrateStep.m: Added SolarParam.resetConcDaily, a flag to reset any initialized species to initial conditions every 24h in a solar cycle run

F0AM_ModelCore.m: fixed a few bugs  with length and jcorr checks

IntegrateJ.m: Added J-value component outputs (CS, QY)

J_Hybrid.m: added check for interpolation limits

Mass_eval.m: fixed bug in for-loop initialization
</commit_message>
<xml_diff>
--- a/Docs/F0AM_UserManual.docx
+++ b/Docs/F0AM_UserManual.docx
@@ -87,7 +87,7 @@
         <w:rPr>
           <w:noProof/>
         </w:rPr>
-        <w:t>2/1/2019</w:t>
+        <w:t>4/11/2019</w:t>
       </w:r>
       <w:r>
         <w:fldChar w:fldCharType="end"/>
@@ -2146,35 +2146,41 @@
         <w:jc w:val="both"/>
         <w:rPr>
           <w:rStyle w:val="IntenseEmphasis"/>
+          <w:i w:val="0"/>
         </w:rPr>
       </w:pPr>
       <w:r>
         <w:rPr>
           <w:rStyle w:val="IntenseEmphasis"/>
+          <w:i w:val="0"/>
         </w:rPr>
         <w:t xml:space="preserve">If you use </w:t>
       </w:r>
       <w:r>
         <w:rPr>
           <w:rStyle w:val="IntenseEmphasis"/>
+          <w:i w:val="0"/>
         </w:rPr>
         <w:t>the</w:t>
       </w:r>
       <w:r>
         <w:rPr>
           <w:rStyle w:val="IntenseEmphasis"/>
+          <w:i w:val="0"/>
         </w:rPr>
         <w:t xml:space="preserve"> model for a publication, </w:t>
       </w:r>
       <w:r>
         <w:rPr>
           <w:rStyle w:val="IntenseEmphasis"/>
+          <w:i w:val="0"/>
         </w:rPr>
         <w:t>please</w:t>
       </w:r>
       <w:r>
         <w:rPr>
           <w:rStyle w:val="IntenseEmphasis"/>
+          <w:i w:val="0"/>
         </w:rPr>
         <w:t xml:space="preserve"> do the following:</w:t>
       </w:r>
@@ -2189,11 +2195,13 @@
         <w:jc w:val="both"/>
         <w:rPr>
           <w:rStyle w:val="IntenseEmphasis"/>
+          <w:i w:val="0"/>
         </w:rPr>
       </w:pPr>
       <w:r>
         <w:rPr>
           <w:rStyle w:val="IntenseEmphasis"/>
+          <w:i w:val="0"/>
         </w:rPr>
         <w:t>Cite the model description paper: G. M. Wolfe, M. M. Marvin, S. J. Roberts, K. R. Travis, and J. Liao, The Framework for 0-D Atmospheric Modeling (F0AM) v3.1, Geoscientific Model Development, doi: 10.5194/gmd-2016-175, 2016.</w:t>
       </w:r>
@@ -2208,17 +2216,20 @@
         <w:jc w:val="both"/>
         <w:rPr>
           <w:rStyle w:val="IntenseEmphasis"/>
+          <w:i w:val="0"/>
         </w:rPr>
       </w:pPr>
       <w:r>
         <w:rPr>
           <w:rStyle w:val="IntenseEmphasis"/>
+          <w:i w:val="0"/>
         </w:rPr>
         <w:t>Cite appropriate reference for any chemical mechanisms used</w:t>
       </w:r>
       <w:r>
         <w:rPr>
           <w:rStyle w:val="IntenseEmphasis"/>
+          <w:i w:val="0"/>
         </w:rPr>
         <w:t>.</w:t>
       </w:r>
@@ -2233,17 +2244,20 @@
         <w:jc w:val="both"/>
         <w:rPr>
           <w:rStyle w:val="IntenseEmphasis"/>
+          <w:i w:val="0"/>
         </w:rPr>
       </w:pPr>
       <w:r>
         <w:rPr>
           <w:rStyle w:val="IntenseEmphasis"/>
+          <w:i w:val="0"/>
         </w:rPr>
         <w:t>Notify</w:t>
       </w:r>
       <w:r>
         <w:rPr>
           <w:rStyle w:val="IntenseEmphasis"/>
+          <w:i w:val="0"/>
         </w:rPr>
         <w:t xml:space="preserve"> </w:t>
       </w:r>
@@ -2251,6 +2265,7 @@
         <w:r>
           <w:rPr>
             <w:rStyle w:val="IntenseEmphasis"/>
+            <w:i w:val="0"/>
           </w:rPr>
           <w:t>f0am.model@gmail.com</w:t>
         </w:r>
@@ -2258,18 +2273,21 @@
       <w:r>
         <w:rPr>
           <w:rStyle w:val="IntenseEmphasis"/>
+          <w:i w:val="0"/>
         </w:rPr>
         <w:t xml:space="preserve"> </w:t>
       </w:r>
       <w:r>
         <w:rPr>
           <w:rStyle w:val="IntenseEmphasis"/>
+          <w:i w:val="0"/>
         </w:rPr>
         <w:t xml:space="preserve">or the user forum </w:t>
       </w:r>
       <w:r>
         <w:rPr>
           <w:rStyle w:val="IntenseEmphasis"/>
+          <w:i w:val="0"/>
         </w:rPr>
         <w:t>so we can add the paper to our list.</w:t>
       </w:r>
@@ -4587,28 +4605,28 @@
           <w:highlight w:val="yellow"/>
         </w:rPr>
       </w:pPr>
-      <w:bookmarkStart w:id="6" w:name="_Toc535572811"/>
-      <w:bookmarkStart w:id="7" w:name="_4.2_FAMILY_CONSERVATION"/>
+      <w:bookmarkStart w:id="6" w:name="_4.2_FAMILY_CONSERVATION"/>
+      <w:bookmarkStart w:id="7" w:name="_Toc535572811"/>
+      <w:bookmarkEnd w:id="6"/>
+      <w:r>
+        <w:rPr>
+          <w:highlight w:val="yellow"/>
+        </w:rPr>
+        <w:t>4.2</w:t>
+      </w:r>
+      <w:r>
+        <w:rPr>
+          <w:highlight w:val="yellow"/>
+        </w:rPr>
+        <w:t xml:space="preserve"> </w:t>
+      </w:r>
+      <w:r>
+        <w:rPr>
+          <w:highlight w:val="yellow"/>
+        </w:rPr>
+        <w:t>FAMILY CONSERVATION</w:t>
+      </w:r>
       <w:bookmarkEnd w:id="7"/>
-      <w:r>
-        <w:rPr>
-          <w:highlight w:val="yellow"/>
-        </w:rPr>
-        <w:t>4.2</w:t>
-      </w:r>
-      <w:r>
-        <w:rPr>
-          <w:highlight w:val="yellow"/>
-        </w:rPr>
-        <w:t xml:space="preserve"> </w:t>
-      </w:r>
-      <w:r>
-        <w:rPr>
-          <w:highlight w:val="yellow"/>
-        </w:rPr>
-        <w:t>FAMILY CONSERVATION</w:t>
-      </w:r>
-      <w:bookmarkEnd w:id="6"/>
     </w:p>
     <w:p>
       <w:pPr>
@@ -6040,8 +6058,6 @@
         </w:rPr>
         <w:t>Limiting Reagent Reactions</w:t>
       </w:r>
-      <w:bookmarkStart w:id="11" w:name="_GoBack"/>
-      <w:bookmarkEnd w:id="11"/>
     </w:p>
     <w:p>
       <w:pPr>
@@ -6232,7 +6248,7 @@
       <w:pPr>
         <w:pStyle w:val="Heading2"/>
       </w:pPr>
-      <w:bookmarkStart w:id="12" w:name="_Toc535572815"/>
+      <w:bookmarkStart w:id="11" w:name="_Toc535572815"/>
       <w:r>
         <w:t>5</w:t>
       </w:r>
@@ -6251,7 +6267,7 @@
       <w:r>
         <w:t xml:space="preserve"> MCM REACTIONS FILE</w:t>
       </w:r>
-      <w:bookmarkEnd w:id="12"/>
+      <w:bookmarkEnd w:id="11"/>
     </w:p>
     <w:p>
       <w:pPr>
@@ -6611,16 +6627,16 @@
       <w:pPr>
         <w:pStyle w:val="Heading2"/>
       </w:pPr>
-      <w:bookmarkStart w:id="13" w:name="_Toc331754961"/>
-      <w:bookmarkStart w:id="14" w:name="_Toc535572816"/>
+      <w:bookmarkStart w:id="12" w:name="_Toc331754961"/>
+      <w:bookmarkStart w:id="13" w:name="_Toc535572816"/>
       <w:r>
         <w:t>5.4</w:t>
       </w:r>
       <w:r>
         <w:t xml:space="preserve"> MODIFYING MCM REACTIONS</w:t>
       </w:r>
+      <w:bookmarkEnd w:id="12"/>
       <w:bookmarkEnd w:id="13"/>
-      <w:bookmarkEnd w:id="14"/>
     </w:p>
     <w:p>
       <w:pPr>
@@ -6774,7 +6790,7 @@
       <w:pPr>
         <w:pStyle w:val="Heading2"/>
       </w:pPr>
-      <w:bookmarkStart w:id="15" w:name="_Toc535572817"/>
+      <w:bookmarkStart w:id="14" w:name="_Toc535572817"/>
       <w:r>
         <w:lastRenderedPageBreak/>
         <w:t>5.</w:t>
@@ -6788,7 +6804,7 @@
       <w:r>
         <w:t>AVAILABLE MECHANISMS</w:t>
       </w:r>
-      <w:bookmarkEnd w:id="15"/>
+      <w:bookmarkEnd w:id="14"/>
     </w:p>
     <w:p>
       <w:pPr>
@@ -7585,22 +7601,22 @@
         <w:pStyle w:val="Heading2"/>
         <w:jc w:val="both"/>
       </w:pPr>
-      <w:bookmarkStart w:id="16" w:name="_5.6_PHOTOLYSIS_OPTIONS"/>
-      <w:bookmarkStart w:id="17" w:name="_Toc535572818"/>
+      <w:bookmarkStart w:id="15" w:name="_5.6_PHOTOLYSIS_OPTIONS"/>
+      <w:bookmarkStart w:id="16" w:name="_Toc535572818"/>
+      <w:bookmarkEnd w:id="15"/>
+      <w:r>
+        <w:t>5.</w:t>
+      </w:r>
+      <w:r>
+        <w:t>6</w:t>
+      </w:r>
+      <w:r>
+        <w:t xml:space="preserve"> </w:t>
+      </w:r>
+      <w:r>
+        <w:t>PHOTOLYSIS OPTIONS</w:t>
+      </w:r>
       <w:bookmarkEnd w:id="16"/>
-      <w:r>
-        <w:t>5.</w:t>
-      </w:r>
-      <w:r>
-        <w:t>6</w:t>
-      </w:r>
-      <w:r>
-        <w:t xml:space="preserve"> </w:t>
-      </w:r>
-      <w:r>
-        <w:t>PHOTOLYSIS OPTIONS</w:t>
-      </w:r>
-      <w:bookmarkEnd w:id="17"/>
     </w:p>
     <w:p>
       <w:r>
@@ -8308,7 +8324,7 @@
           <w:highlight w:val="yellow"/>
         </w:rPr>
       </w:pPr>
-      <w:bookmarkStart w:id="18" w:name="_Toc535572819"/>
+      <w:bookmarkStart w:id="17" w:name="_Toc535572819"/>
       <w:r>
         <w:rPr>
           <w:highlight w:val="yellow"/>
@@ -8316,7 +8332,7 @@
         <w:lastRenderedPageBreak/>
         <w:t>5.7 GENERATING HYBRID LOOKUP TABLES</w:t>
       </w:r>
-      <w:bookmarkEnd w:id="18"/>
+      <w:bookmarkEnd w:id="17"/>
     </w:p>
     <w:p>
       <w:pPr>
@@ -8777,100 +8793,100 @@
         <w:pStyle w:val="Heading2"/>
         <w:jc w:val="both"/>
       </w:pPr>
-      <w:bookmarkStart w:id="19" w:name="_5.7_HETEROGENEOUS_CHEMISTRY"/>
-      <w:bookmarkStart w:id="20" w:name="_Toc535572820"/>
+      <w:bookmarkStart w:id="18" w:name="_5.7_HETEROGENEOUS_CHEMISTRY"/>
+      <w:bookmarkStart w:id="19" w:name="_Toc535572820"/>
+      <w:bookmarkEnd w:id="18"/>
+      <w:r>
+        <w:t>5.8</w:t>
+      </w:r>
+      <w:r>
+        <w:t xml:space="preserve"> HETEROGENEOUS CHEMISTRY</w:t>
+      </w:r>
       <w:bookmarkEnd w:id="19"/>
-      <w:r>
-        <w:t>5.8</w:t>
-      </w:r>
-      <w:r>
-        <w:t xml:space="preserve"> HETEROGENEOUS CHEMISTRY</w:t>
-      </w:r>
+    </w:p>
+    <w:p>
+      <w:r>
+        <w:t xml:space="preserve">Currently, none of the mechanisms in F0AM include heterogeneous chemistry. There </w:t>
+      </w:r>
+      <w:r>
+        <w:t>are a few</w:t>
+      </w:r>
+      <w:r>
+        <w:t xml:space="preserve"> example</w:t>
+      </w:r>
+      <w:r>
+        <w:t>s</w:t>
+      </w:r>
+      <w:r>
+        <w:t xml:space="preserve"> showing how this could be d</w:t>
+      </w:r>
+      <w:r>
+        <w:t>one in the \Chem\Aerosol folder</w:t>
+      </w:r>
+      <w:r>
+        <w:t>.</w:t>
+      </w:r>
+    </w:p>
+    <w:p>
+      <w:r>
+        <w:t xml:space="preserve">The Thornton group at UW has developed an aerosol module specifically for isoprene aerosol growth, which can be found at </w:t>
+      </w:r>
+      <w:hyperlink r:id="rId15" w:history="1">
+        <w:r>
+          <w:rPr>
+            <w:rStyle w:val="Hyperlink"/>
+          </w:rPr>
+          <w:t>https://www.atmos.washington.edu/~thornton/washington-aerosol-module</w:t>
+        </w:r>
+      </w:hyperlink>
+      <w:r>
+        <w:t xml:space="preserve"> and is described in </w:t>
+      </w:r>
+      <w:r>
+        <w:fldChar w:fldCharType="begin"/>
+      </w:r>
+      <w:r>
+        <w:instrText xml:space="preserve"> ADDIN EN.CITE &lt;EndNote&gt;&lt;Cite AuthorYear="1"&gt;&lt;Author&gt;D’Ambro&lt;/Author&gt;&lt;Year&gt;2017&lt;/Year&gt;&lt;RecNum&gt;928&lt;/RecNum&gt;&lt;DisplayText&gt;D’Ambro et al. (2017)&lt;/DisplayText&gt;&lt;record&gt;&lt;rec-number&gt;928&lt;/rec-number&gt;&lt;foreign-keys&gt;&lt;key app="EN" db-id="0xrp09waw2ppfde9vz2pxesb20rd5rxrvzrv" timestamp="1518533000"&gt;928&lt;/key&gt;&lt;/foreign-keys&gt;&lt;ref-type name="Journal Article"&gt;17&lt;/ref-type&gt;&lt;contributors&gt;&lt;authors&gt;&lt;author&gt;D’Ambro, Emma L.&lt;/author&gt;&lt;author&gt;Møller, Kristian H.&lt;/author&gt;&lt;author&gt;Lopez-Hilfiker, Felipe D.&lt;/author&gt;&lt;author&gt;Schobesberger, Siegfried&lt;/author&gt;&lt;author&gt;Liu, Jiumeng&lt;/author&gt;&lt;author&gt;Shilling, John E.&lt;/author&gt;&lt;author&gt;Lee, Ben Hwan&lt;/author&gt;&lt;author&gt;Kjaergaard, Henrik G.&lt;/author&gt;&lt;author&gt;Thornton, Joel A.&lt;/author&gt;&lt;/authors&gt;&lt;/contributors&gt;&lt;titles&gt;&lt;title&gt;Isomerization of Second-Generation Isoprene Peroxy Radicals: Epoxide Formation and Implications for Secondary Organic Aerosol Yields&lt;/title&gt;&lt;secondary-title&gt;Environmental Science &amp;amp; Technology&lt;/secondary-title&gt;&lt;/titles&gt;&lt;periodical&gt;&lt;full-title&gt;Environmental Science &amp;amp; Technology&lt;/full-title&gt;&lt;abbr-1&gt;Env. Sci. Technol.&lt;/abbr-1&gt;&lt;/periodical&gt;&lt;pages&gt;4978-4987&lt;/pages&gt;&lt;volume&gt;51&lt;/volume&gt;&lt;number&gt;9&lt;/number&gt;&lt;dates&gt;&lt;year&gt;2017&lt;/year&gt;&lt;pub-dates&gt;&lt;date&gt;2017/05/02&lt;/date&gt;&lt;/pub-dates&gt;&lt;/dates&gt;&lt;publisher&gt;American Chemical Society&lt;/publisher&gt;&lt;isbn&gt;0013-936X&lt;/isbn&gt;&lt;urls&gt;&lt;related-urls&gt;&lt;url&gt;https://doi.org/10.1021/acs.est.7b00460&lt;/url&gt;&lt;/related-urls&gt;&lt;/urls&gt;&lt;electronic-resource-num&gt;10.1021/acs.est.7b00460&lt;/electronic-resource-num&gt;&lt;/record&gt;&lt;/Cite&gt;&lt;/EndNote&gt;</w:instrText>
+      </w:r>
+      <w:r>
+        <w:fldChar w:fldCharType="separate"/>
+      </w:r>
+      <w:r>
+        <w:rPr>
+          <w:noProof/>
+        </w:rPr>
+        <w:t>D’Ambro et al. (2017)</w:t>
+      </w:r>
+      <w:r>
+        <w:fldChar w:fldCharType="end"/>
+      </w:r>
+      <w:r>
+        <w:t>. Note that this code branches from F0AMv3.1 and may not include the same features or functionality as newer version</w:t>
+      </w:r>
+      <w:r>
+        <w:t>s</w:t>
+      </w:r>
+      <w:r>
+        <w:t xml:space="preserve"> of F0AM.</w:t>
+      </w:r>
+      <w:r>
+        <w:t xml:space="preserve"> </w:t>
+      </w:r>
+      <w:r>
+        <w:rPr>
+          <w:highlight w:val="yellow"/>
+        </w:rPr>
+        <w:t>WAM will be merged into F0AM as a module in a future release.</w:t>
+      </w:r>
+    </w:p>
+    <w:p/>
+    <w:p>
+      <w:pPr>
+        <w:pStyle w:val="Heading2"/>
+      </w:pPr>
+      <w:bookmarkStart w:id="20" w:name="_5.8_EMISSIONS_AND"/>
+      <w:bookmarkStart w:id="21" w:name="_Toc535572821"/>
       <w:bookmarkEnd w:id="20"/>
-    </w:p>
-    <w:p>
-      <w:r>
-        <w:t xml:space="preserve">Currently, none of the mechanisms in F0AM include heterogeneous chemistry. There </w:t>
-      </w:r>
-      <w:r>
-        <w:t>are a few</w:t>
-      </w:r>
-      <w:r>
-        <w:t xml:space="preserve"> example</w:t>
-      </w:r>
-      <w:r>
-        <w:t>s</w:t>
-      </w:r>
-      <w:r>
-        <w:t xml:space="preserve"> showing how this could be d</w:t>
-      </w:r>
-      <w:r>
-        <w:t>one in the \Chem\Aerosol folder</w:t>
-      </w:r>
-      <w:r>
-        <w:t>.</w:t>
-      </w:r>
-    </w:p>
-    <w:p>
-      <w:r>
-        <w:t xml:space="preserve">The Thornton group at UW has developed an aerosol module specifically for isoprene aerosol growth, which can be found at </w:t>
-      </w:r>
-      <w:hyperlink r:id="rId15" w:history="1">
-        <w:r>
-          <w:rPr>
-            <w:rStyle w:val="Hyperlink"/>
-          </w:rPr>
-          <w:t>https://www.atmos.washington.edu/~thornton/washington-aerosol-module</w:t>
-        </w:r>
-      </w:hyperlink>
-      <w:r>
-        <w:t xml:space="preserve"> and is described in </w:t>
-      </w:r>
-      <w:r>
-        <w:fldChar w:fldCharType="begin"/>
-      </w:r>
-      <w:r>
-        <w:instrText xml:space="preserve"> ADDIN EN.CITE &lt;EndNote&gt;&lt;Cite AuthorYear="1"&gt;&lt;Author&gt;D’Ambro&lt;/Author&gt;&lt;Year&gt;2017&lt;/Year&gt;&lt;RecNum&gt;928&lt;/RecNum&gt;&lt;DisplayText&gt;D’Ambro et al. (2017)&lt;/DisplayText&gt;&lt;record&gt;&lt;rec-number&gt;928&lt;/rec-number&gt;&lt;foreign-keys&gt;&lt;key app="EN" db-id="0xrp09waw2ppfde9vz2pxesb20rd5rxrvzrv" timestamp="1518533000"&gt;928&lt;/key&gt;&lt;/foreign-keys&gt;&lt;ref-type name="Journal Article"&gt;17&lt;/ref-type&gt;&lt;contributors&gt;&lt;authors&gt;&lt;author&gt;D’Ambro, Emma L.&lt;/author&gt;&lt;author&gt;Møller, Kristian H.&lt;/author&gt;&lt;author&gt;Lopez-Hilfiker, Felipe D.&lt;/author&gt;&lt;author&gt;Schobesberger, Siegfried&lt;/author&gt;&lt;author&gt;Liu, Jiumeng&lt;/author&gt;&lt;author&gt;Shilling, John E.&lt;/author&gt;&lt;author&gt;Lee, Ben Hwan&lt;/author&gt;&lt;author&gt;Kjaergaard, Henrik G.&lt;/author&gt;&lt;author&gt;Thornton, Joel A.&lt;/author&gt;&lt;/authors&gt;&lt;/contributors&gt;&lt;titles&gt;&lt;title&gt;Isomerization of Second-Generation Isoprene Peroxy Radicals: Epoxide Formation and Implications for Secondary Organic Aerosol Yields&lt;/title&gt;&lt;secondary-title&gt;Environmental Science &amp;amp; Technology&lt;/secondary-title&gt;&lt;/titles&gt;&lt;periodical&gt;&lt;full-title&gt;Environmental Science &amp;amp; Technology&lt;/full-title&gt;&lt;abbr-1&gt;Env. Sci. Technol.&lt;/abbr-1&gt;&lt;/periodical&gt;&lt;pages&gt;4978-4987&lt;/pages&gt;&lt;volume&gt;51&lt;/volume&gt;&lt;number&gt;9&lt;/number&gt;&lt;dates&gt;&lt;year&gt;2017&lt;/year&gt;&lt;pub-dates&gt;&lt;date&gt;2017/05/02&lt;/date&gt;&lt;/pub-dates&gt;&lt;/dates&gt;&lt;publisher&gt;American Chemical Society&lt;/publisher&gt;&lt;isbn&gt;0013-936X&lt;/isbn&gt;&lt;urls&gt;&lt;related-urls&gt;&lt;url&gt;https://doi.org/10.1021/acs.est.7b00460&lt;/url&gt;&lt;/related-urls&gt;&lt;/urls&gt;&lt;electronic-resource-num&gt;10.1021/acs.est.7b00460&lt;/electronic-resource-num&gt;&lt;/record&gt;&lt;/Cite&gt;&lt;/EndNote&gt;</w:instrText>
-      </w:r>
-      <w:r>
-        <w:fldChar w:fldCharType="separate"/>
-      </w:r>
-      <w:r>
-        <w:rPr>
-          <w:noProof/>
-        </w:rPr>
-        <w:t>D’Ambro et al. (2017)</w:t>
-      </w:r>
-      <w:r>
-        <w:fldChar w:fldCharType="end"/>
-      </w:r>
-      <w:r>
-        <w:t>. Note that this code branches from F0AMv3.1 and may not include the same features or functionality as newer version</w:t>
-      </w:r>
-      <w:r>
-        <w:t>s</w:t>
-      </w:r>
-      <w:r>
-        <w:t xml:space="preserve"> of F0AM.</w:t>
-      </w:r>
-      <w:r>
-        <w:t xml:space="preserve"> </w:t>
-      </w:r>
-      <w:r>
-        <w:rPr>
-          <w:highlight w:val="yellow"/>
-        </w:rPr>
-        <w:t>WAM will be merged into F0AM as a module in a future release.</w:t>
-      </w:r>
-    </w:p>
-    <w:p/>
-    <w:p>
-      <w:pPr>
-        <w:pStyle w:val="Heading2"/>
-      </w:pPr>
-      <w:bookmarkStart w:id="21" w:name="_5.8_EMISSIONS_AND"/>
-      <w:bookmarkStart w:id="22" w:name="_Toc535572821"/>
-      <w:bookmarkEnd w:id="21"/>
       <w:r>
         <w:lastRenderedPageBreak/>
         <w:t>5.9</w:t>
@@ -8878,7 +8894,7 @@
       <w:r>
         <w:t xml:space="preserve"> EMISSIONS AND DEPOSITION</w:t>
       </w:r>
-      <w:bookmarkEnd w:id="22"/>
+      <w:bookmarkEnd w:id="21"/>
     </w:p>
     <w:p>
       <w:r>
@@ -9030,14 +9046,14 @@
       <w:pPr>
         <w:pStyle w:val="Heading2"/>
       </w:pPr>
-      <w:bookmarkStart w:id="23" w:name="_Toc535572822"/>
+      <w:bookmarkStart w:id="22" w:name="_Toc535572822"/>
       <w:r>
         <w:t>5.10</w:t>
       </w:r>
       <w:r>
         <w:t xml:space="preserve"> INTEGRATION OF CHEMICAL EQUATIONS</w:t>
       </w:r>
-      <w:bookmarkEnd w:id="23"/>
+      <w:bookmarkEnd w:id="22"/>
     </w:p>
     <w:p>
       <w:r>
@@ -9684,9 +9700,9 @@
       <w:pPr>
         <w:pStyle w:val="Heading1"/>
       </w:pPr>
-      <w:bookmarkStart w:id="24" w:name="_6._DILUTION"/>
-      <w:bookmarkStart w:id="25" w:name="_Toc535572823"/>
-      <w:bookmarkEnd w:id="24"/>
+      <w:bookmarkStart w:id="23" w:name="_6._DILUTION"/>
+      <w:bookmarkStart w:id="24" w:name="_Toc535572823"/>
+      <w:bookmarkEnd w:id="23"/>
       <w:r>
         <w:lastRenderedPageBreak/>
         <w:t xml:space="preserve">6. </w:t>
@@ -9694,26 +9710,26 @@
       <w:r>
         <w:t>DILUTION</w:t>
       </w:r>
+      <w:bookmarkEnd w:id="24"/>
+    </w:p>
+    <w:p>
+      <w:pPr>
+        <w:pStyle w:val="Heading2"/>
+      </w:pPr>
+      <w:bookmarkStart w:id="25" w:name="_Toc535572824"/>
+      <w:r>
+        <w:t>6.1 SIMPLE 1</w:t>
+      </w:r>
+      <w:r>
+        <w:rPr>
+          <w:vertAlign w:val="superscript"/>
+        </w:rPr>
+        <w:t>ST</w:t>
+      </w:r>
+      <w:r>
+        <w:t>-ORDER</w:t>
+      </w:r>
       <w:bookmarkEnd w:id="25"/>
-    </w:p>
-    <w:p>
-      <w:pPr>
-        <w:pStyle w:val="Heading2"/>
-      </w:pPr>
-      <w:bookmarkStart w:id="26" w:name="_Toc535572824"/>
-      <w:r>
-        <w:t>6.1 SIMPLE 1</w:t>
-      </w:r>
-      <w:r>
-        <w:rPr>
-          <w:vertAlign w:val="superscript"/>
-        </w:rPr>
-        <w:t>ST</w:t>
-      </w:r>
-      <w:r>
-        <w:t>-ORDER</w:t>
-      </w:r>
-      <w:bookmarkEnd w:id="26"/>
     </w:p>
     <w:p>
       <w:pPr>
@@ -10278,11 +10294,11 @@
       <w:pPr>
         <w:pStyle w:val="Heading2"/>
       </w:pPr>
-      <w:bookmarkStart w:id="27" w:name="_Toc535572825"/>
+      <w:bookmarkStart w:id="26" w:name="_Toc535572825"/>
       <w:r>
         <w:t>6.2 GAUSSIAN DISPERSION</w:t>
       </w:r>
-      <w:bookmarkEnd w:id="27"/>
+      <w:bookmarkEnd w:id="26"/>
     </w:p>
     <w:p>
       <w:pPr>
@@ -10897,7 +10913,7 @@
       <w:pPr>
         <w:pStyle w:val="Heading1"/>
       </w:pPr>
-      <w:bookmarkStart w:id="28" w:name="_Toc535572826"/>
+      <w:bookmarkStart w:id="27" w:name="_Toc535572826"/>
       <w:r>
         <w:lastRenderedPageBreak/>
         <w:t>7</w:t>
@@ -10908,7 +10924,7 @@
       <w:r>
         <w:t>MODEL OPTIONS</w:t>
       </w:r>
-      <w:bookmarkEnd w:id="28"/>
+      <w:bookmarkEnd w:id="27"/>
     </w:p>
     <w:p>
       <w:r>
@@ -11649,12 +11665,12 @@
       <w:pPr>
         <w:pStyle w:val="Heading1"/>
       </w:pPr>
-      <w:bookmarkStart w:id="29" w:name="_Toc535572827"/>
+      <w:bookmarkStart w:id="28" w:name="_Toc535572827"/>
       <w:r>
         <w:lastRenderedPageBreak/>
         <w:t>8. SOLAR CYCLE PARAMETERS</w:t>
       </w:r>
-      <w:bookmarkEnd w:id="29"/>
+      <w:bookmarkEnd w:id="28"/>
     </w:p>
     <w:p>
       <w:r>
@@ -11895,6 +11911,27 @@
       </w:r>
       <w:r>
         <w:t>umber of days to loop through solar cycle.</w:t>
+      </w:r>
+    </w:p>
+    <w:p>
+      <w:pPr>
+        <w:pStyle w:val="NoSpacing"/>
+        <w:ind w:left="1440" w:hanging="1440"/>
+      </w:pPr>
+      <w:bookmarkStart w:id="29" w:name="_GoBack"/>
+      <w:bookmarkEnd w:id="29"/>
+      <w:r>
+        <w:rPr>
+          <w:b/>
+          <w:highlight w:val="yellow"/>
+        </w:rPr>
+        <w:t>resetConcDaily</w:t>
+      </w:r>
+      <w:r>
+        <w:rPr>
+          <w:highlight w:val="yellow"/>
+        </w:rPr>
+        <w:t>: A flag  (0 or 1) specifying that all species in InitConc will be reset to their initial values at the start of each day of a solar cycle run.</w:t>
       </w:r>
     </w:p>
     <w:p>
@@ -13623,6 +13660,88 @@
               <w:cnfStyle w:val="000000000000" w:firstRow="0" w:lastRow="0" w:firstColumn="0" w:lastColumn="0" w:oddVBand="0" w:evenVBand="0" w:oddHBand="0" w:evenHBand="0" w:firstRowFirstColumn="0" w:firstRowLastColumn="0" w:lastRowFirstColumn="0" w:lastRowLastColumn="0"/>
             </w:pPr>
             <w:r>
+              <w:t>Varies</w:t>
+            </w:r>
+          </w:p>
+        </w:tc>
+      </w:tr>
+      <w:tr>
+        <w:tc>
+          <w:tcPr>
+            <w:cnfStyle w:val="001000000000" w:firstRow="0" w:lastRow="0" w:firstColumn="1" w:lastColumn="0" w:oddVBand="0" w:evenVBand="0" w:oddHBand="0" w:evenHBand="0" w:firstRowFirstColumn="0" w:firstRowLastColumn="0" w:lastRowFirstColumn="0" w:lastRowLastColumn="0"/>
+            <w:tcW w:w="2125" w:type="dxa"/>
+          </w:tcPr>
+          <w:p>
+            <w:pPr>
+              <w:spacing w:after="0" w:line="240" w:lineRule="auto"/>
+              <w:rPr>
+                <w:highlight w:val="yellow"/>
+              </w:rPr>
+            </w:pPr>
+            <w:r>
+              <w:rPr>
+                <w:highlight w:val="yellow"/>
+              </w:rPr>
+              <w:t>Chem.iInit</w:t>
+            </w:r>
+          </w:p>
+        </w:tc>
+        <w:tc>
+          <w:tcPr>
+            <w:tcW w:w="1853" w:type="dxa"/>
+          </w:tcPr>
+          <w:p>
+            <w:pPr>
+              <w:spacing w:after="0" w:line="240" w:lineRule="auto"/>
+              <w:cnfStyle w:val="000000000000" w:firstRow="0" w:lastRow="0" w:firstColumn="0" w:lastColumn="0" w:oddVBand="0" w:evenVBand="0" w:oddHBand="0" w:evenHBand="0" w:firstRowFirstColumn="0" w:firstRowLastColumn="0" w:lastRowFirstColumn="0" w:lastRowLastColumn="0"/>
+              <w:rPr>
+                <w:highlight w:val="yellow"/>
+              </w:rPr>
+            </w:pPr>
+            <w:r>
+              <w:rPr>
+                <w:highlight w:val="yellow"/>
+              </w:rPr>
+              <w:t>Numerical Array</w:t>
+            </w:r>
+          </w:p>
+        </w:tc>
+        <w:tc>
+          <w:tcPr>
+            <w:tcW w:w="4360" w:type="dxa"/>
+          </w:tcPr>
+          <w:p>
+            <w:pPr>
+              <w:spacing w:after="0" w:line="240" w:lineRule="auto"/>
+              <w:cnfStyle w:val="000000000000" w:firstRow="0" w:lastRow="0" w:firstColumn="0" w:lastColumn="0" w:oddVBand="0" w:evenVBand="0" w:oddHBand="0" w:evenHBand="0" w:firstRowFirstColumn="0" w:firstRowLastColumn="0" w:lastRowFirstColumn="0" w:lastRowLastColumn="0"/>
+              <w:rPr>
+                <w:highlight w:val="yellow"/>
+              </w:rPr>
+            </w:pPr>
+            <w:r>
+              <w:rPr>
+                <w:highlight w:val="yellow"/>
+              </w:rPr>
+              <w:t>Index for initialized species</w:t>
+            </w:r>
+          </w:p>
+        </w:tc>
+        <w:tc>
+          <w:tcPr>
+            <w:tcW w:w="1238" w:type="dxa"/>
+          </w:tcPr>
+          <w:p>
+            <w:pPr>
+              <w:spacing w:after="0" w:line="240" w:lineRule="auto"/>
+              <w:cnfStyle w:val="000000000000" w:firstRow="0" w:lastRow="0" w:firstColumn="0" w:lastColumn="0" w:oddVBand="0" w:evenVBand="0" w:oddHBand="0" w:evenHBand="0" w:firstRowFirstColumn="0" w:firstRowLastColumn="0" w:lastRowFirstColumn="0" w:lastRowLastColumn="0"/>
+              <w:rPr>
+                <w:highlight w:val="yellow"/>
+              </w:rPr>
+            </w:pPr>
+            <w:r>
+              <w:rPr>
+                <w:highlight w:val="yellow"/>
+              </w:rPr>
               <w:t>Varies</w:t>
             </w:r>
           </w:p>
@@ -15241,7 +15360,7 @@
       <w:rPr>
         <w:noProof/>
       </w:rPr>
-      <w:t>22</w:t>
+      <w:t>19</w:t>
     </w:r>
     <w:r>
       <w:rPr>
@@ -19181,7 +19300,7 @@
 </file>
 
 <file path=customXml/itemProps1.xml><?xml version="1.0" encoding="utf-8"?>
-<ds:datastoreItem xmlns:ds="http://schemas.openxmlformats.org/officeDocument/2006/customXml" ds:itemID="{08FA8E9E-3D90-4221-B128-576FE42A673B}">
+<ds:datastoreItem xmlns:ds="http://schemas.openxmlformats.org/officeDocument/2006/customXml" ds:itemID="{19374804-B52C-42C1-8913-2F2F2E81CEF5}">
   <ds:schemaRefs>
     <ds:schemaRef ds:uri="http://schemas.openxmlformats.org/officeDocument/2006/bibliography"/>
   </ds:schemaRefs>

</xml_diff>

<commit_message>
Addition of NOAA BB Mechanism and minor photolysis rejiggering
 - Added NOAA BB Mechanism
 - Added Jn52 to J_BottomUp.m and regenerated HybridJtables.mat
 - Moved acquisition of hybrid J-values for non-MCM photolysis into MCMv331_J.m and out of *_J.m files for other mechanisms. This allows MCM submechanisms to be used with any of the J parameterization options.
 - Minor bug fix in F0AM_ModelCore for SolarParam.resetConcDaily default value (nan to 0)
 - Updated user manual and change log.
</commit_message>
<xml_diff>
--- a/Docs/F0AM_UserManual.docx
+++ b/Docs/F0AM_UserManual.docx
@@ -10,6 +10,8 @@
           <w:szCs w:val="48"/>
         </w:rPr>
       </w:pPr>
+      <w:bookmarkStart w:id="0" w:name="_GoBack"/>
+      <w:bookmarkEnd w:id="0"/>
       <w:r>
         <w:rPr>
           <w:sz w:val="48"/>
@@ -87,7 +89,7 @@
         <w:rPr>
           <w:noProof/>
         </w:rPr>
-        <w:t>4/11/2019</w:t>
+        <w:t>5/2/2019</w:t>
       </w:r>
       <w:r>
         <w:fldChar w:fldCharType="end"/>
@@ -1979,7 +1981,7 @@
       <w:r>
         <w:br w:type="page"/>
       </w:r>
-      <w:bookmarkStart w:id="0" w:name="_Toc535572806"/>
+      <w:bookmarkStart w:id="1" w:name="_Toc535572806"/>
       <w:r>
         <w:lastRenderedPageBreak/>
         <w:t xml:space="preserve">1. </w:t>
@@ -1987,7 +1989,7 @@
       <w:r>
         <w:t>IMPORTANT USAGE INFORMATION</w:t>
       </w:r>
-      <w:bookmarkEnd w:id="0"/>
+      <w:bookmarkEnd w:id="1"/>
     </w:p>
     <w:p>
       <w:pPr>
@@ -2341,12 +2343,12 @@
       <w:pPr>
         <w:pStyle w:val="Heading1"/>
       </w:pPr>
-      <w:bookmarkStart w:id="1" w:name="_Toc535572807"/>
+      <w:bookmarkStart w:id="2" w:name="_Toc535572807"/>
       <w:r>
         <w:lastRenderedPageBreak/>
         <w:t>2. GENERAL OVERVIEW</w:t>
       </w:r>
-      <w:bookmarkEnd w:id="1"/>
+      <w:bookmarkEnd w:id="2"/>
     </w:p>
     <w:p>
       <w:r>
@@ -3027,9 +3029,9 @@
           <w:iCs w:val="0"/>
         </w:rPr>
       </w:pPr>
-      <w:bookmarkStart w:id="2" w:name="_3._METEOROLOGY"/>
-      <w:bookmarkStart w:id="3" w:name="_Toc535572808"/>
-      <w:bookmarkEnd w:id="2"/>
+      <w:bookmarkStart w:id="3" w:name="_3._METEOROLOGY"/>
+      <w:bookmarkStart w:id="4" w:name="_Toc535572808"/>
+      <w:bookmarkEnd w:id="3"/>
       <w:r>
         <w:lastRenderedPageBreak/>
         <w:t>3</w:t>
@@ -3040,7 +3042,7 @@
       <w:r>
         <w:t>METEOROLOGY</w:t>
       </w:r>
-      <w:bookmarkEnd w:id="3"/>
+      <w:bookmarkEnd w:id="4"/>
     </w:p>
     <w:p>
       <w:r>
@@ -4338,7 +4340,7 @@
       <w:pPr>
         <w:pStyle w:val="Heading1"/>
       </w:pPr>
-      <w:bookmarkStart w:id="4" w:name="_Toc535572809"/>
+      <w:bookmarkStart w:id="5" w:name="_Toc535572809"/>
       <w:r>
         <w:lastRenderedPageBreak/>
         <w:t>4.</w:t>
@@ -4346,20 +4348,20 @@
       <w:r>
         <w:t xml:space="preserve"> CHEMICAL CONCENTRATIONS</w:t>
       </w:r>
-      <w:bookmarkEnd w:id="4"/>
+      <w:bookmarkEnd w:id="5"/>
     </w:p>
     <w:p>
       <w:pPr>
         <w:pStyle w:val="Heading2"/>
       </w:pPr>
-      <w:bookmarkStart w:id="5" w:name="_Toc535572810"/>
+      <w:bookmarkStart w:id="6" w:name="_Toc535572810"/>
       <w:r>
         <w:t xml:space="preserve">4.1 </w:t>
       </w:r>
       <w:r>
         <w:t>THE INITCONC INPUT</w:t>
       </w:r>
-      <w:bookmarkEnd w:id="5"/>
+      <w:bookmarkEnd w:id="6"/>
     </w:p>
     <w:p>
       <w:r>
@@ -4605,9 +4607,9 @@
           <w:highlight w:val="yellow"/>
         </w:rPr>
       </w:pPr>
-      <w:bookmarkStart w:id="6" w:name="_4.2_FAMILY_CONSERVATION"/>
-      <w:bookmarkStart w:id="7" w:name="_Toc535572811"/>
-      <w:bookmarkEnd w:id="6"/>
+      <w:bookmarkStart w:id="7" w:name="_4.2_FAMILY_CONSERVATION"/>
+      <w:bookmarkStart w:id="8" w:name="_Toc535572811"/>
+      <w:bookmarkEnd w:id="7"/>
       <w:r>
         <w:rPr>
           <w:highlight w:val="yellow"/>
@@ -4626,7 +4628,7 @@
         </w:rPr>
         <w:t>FAMILY CONSERVATION</w:t>
       </w:r>
-      <w:bookmarkEnd w:id="7"/>
+      <w:bookmarkEnd w:id="8"/>
     </w:p>
     <w:p>
       <w:pPr>
@@ -5334,7 +5336,7 @@
       <w:pPr>
         <w:pStyle w:val="Heading1"/>
       </w:pPr>
-      <w:bookmarkStart w:id="8" w:name="_Toc535572812"/>
+      <w:bookmarkStart w:id="9" w:name="_Toc535572812"/>
       <w:r>
         <w:lastRenderedPageBreak/>
         <w:t>5</w:t>
@@ -5342,13 +5344,13 @@
       <w:r>
         <w:t>. CHEMISTRY</w:t>
       </w:r>
-      <w:bookmarkEnd w:id="8"/>
+      <w:bookmarkEnd w:id="9"/>
     </w:p>
     <w:p>
       <w:pPr>
         <w:pStyle w:val="Heading2"/>
       </w:pPr>
-      <w:bookmarkStart w:id="9" w:name="_Toc535572813"/>
+      <w:bookmarkStart w:id="10" w:name="_Toc535572813"/>
       <w:r>
         <w:t>5</w:t>
       </w:r>
@@ -5358,7 +5360,7 @@
       <w:r>
         <w:t>THE CHEMFILES INPUT</w:t>
       </w:r>
-      <w:bookmarkEnd w:id="9"/>
+      <w:bookmarkEnd w:id="10"/>
     </w:p>
     <w:p>
       <w:r>
@@ -5488,11 +5490,11 @@
       <w:pPr>
         <w:pStyle w:val="Heading2"/>
       </w:pPr>
-      <w:bookmarkStart w:id="10" w:name="_Toc535572814"/>
+      <w:bookmarkStart w:id="11" w:name="_Toc535572814"/>
       <w:r>
         <w:t>5.2 STRUCTURE OF INDIVIDUAL CHEMISTRY SCRIPTS</w:t>
       </w:r>
-      <w:bookmarkEnd w:id="10"/>
+      <w:bookmarkEnd w:id="11"/>
     </w:p>
     <w:p>
       <w:pPr>
@@ -6248,7 +6250,7 @@
       <w:pPr>
         <w:pStyle w:val="Heading2"/>
       </w:pPr>
-      <w:bookmarkStart w:id="11" w:name="_Toc535572815"/>
+      <w:bookmarkStart w:id="12" w:name="_Toc535572815"/>
       <w:r>
         <w:t>5</w:t>
       </w:r>
@@ -6267,7 +6269,7 @@
       <w:r>
         <w:t xml:space="preserve"> MCM REACTIONS FILE</w:t>
       </w:r>
-      <w:bookmarkEnd w:id="11"/>
+      <w:bookmarkEnd w:id="12"/>
     </w:p>
     <w:p>
       <w:pPr>
@@ -6606,18 +6608,18 @@
       <w:pPr>
         <w:jc w:val="both"/>
         <w:rPr>
-          <w:rStyle w:val="IntenseEmphasis"/>
-        </w:rPr>
-      </w:pPr>
-      <w:r>
-        <w:rPr>
-          <w:rStyle w:val="IntenseEmphasis"/>
+          <w:rStyle w:val="Emphasis"/>
+        </w:rPr>
+      </w:pPr>
+      <w:r>
+        <w:rPr>
+          <w:rStyle w:val="Emphasis"/>
         </w:rPr>
         <w:t>Do not use multiple MCM-extracted mechanisms simultaneously</w:t>
       </w:r>
       <w:r>
         <w:rPr>
-          <w:rStyle w:val="IntenseEmphasis"/>
+          <w:rStyle w:val="Emphasis"/>
         </w:rPr>
         <w:t>! This will lead to duplicate reactions.</w:t>
       </w:r>
@@ -6627,16 +6629,16 @@
       <w:pPr>
         <w:pStyle w:val="Heading2"/>
       </w:pPr>
-      <w:bookmarkStart w:id="12" w:name="_Toc331754961"/>
-      <w:bookmarkStart w:id="13" w:name="_Toc535572816"/>
+      <w:bookmarkStart w:id="13" w:name="_Toc331754961"/>
+      <w:bookmarkStart w:id="14" w:name="_Toc535572816"/>
       <w:r>
         <w:t>5.4</w:t>
       </w:r>
       <w:r>
         <w:t xml:space="preserve"> MODIFYING MCM REACTIONS</w:t>
       </w:r>
-      <w:bookmarkEnd w:id="12"/>
       <w:bookmarkEnd w:id="13"/>
+      <w:bookmarkEnd w:id="14"/>
     </w:p>
     <w:p>
       <w:pPr>
@@ -6790,7 +6792,7 @@
       <w:pPr>
         <w:pStyle w:val="Heading2"/>
       </w:pPr>
-      <w:bookmarkStart w:id="14" w:name="_Toc535572817"/>
+      <w:bookmarkStart w:id="15" w:name="_Toc535572817"/>
       <w:r>
         <w:lastRenderedPageBreak/>
         <w:t>5.</w:t>
@@ -6804,7 +6806,7 @@
       <w:r>
         <w:t>AVAILABLE MECHANISMS</w:t>
       </w:r>
-      <w:bookmarkEnd w:id="14"/>
+      <w:bookmarkEnd w:id="15"/>
     </w:p>
     <w:p>
       <w:pPr>
@@ -6828,11 +6830,6 @@
       <w:r>
         <w:t>. If users create more such mechanisms in the course of their work, they are encouraged to share with the community.</w:t>
       </w:r>
-    </w:p>
-    <w:p>
-      <w:pPr>
-        <w:jc w:val="both"/>
-      </w:pPr>
     </w:p>
     <w:tbl>
       <w:tblPr>
@@ -6841,10 +6838,10 @@
         <w:tblLook w:val="04A0" w:firstRow="1" w:lastRow="0" w:firstColumn="1" w:lastColumn="0" w:noHBand="0" w:noVBand="1"/>
       </w:tblPr>
       <w:tblGrid>
-        <w:gridCol w:w="1368"/>
-        <w:gridCol w:w="2970"/>
-        <w:gridCol w:w="2250"/>
-        <w:gridCol w:w="2988"/>
+        <w:gridCol w:w="1367"/>
+        <w:gridCol w:w="2977"/>
+        <w:gridCol w:w="2248"/>
+        <w:gridCol w:w="2984"/>
       </w:tblGrid>
       <w:tr>
         <w:trPr>
@@ -7075,6 +7072,58 @@
               <w:t>MTSQT_Wolfe2011</w:t>
             </w:r>
           </w:p>
+          <w:p>
+            <w:pPr>
+              <w:spacing w:after="0"/>
+              <w:jc w:val="both"/>
+              <w:cnfStyle w:val="000000000000" w:firstRow="0" w:lastRow="0" w:firstColumn="0" w:lastColumn="0" w:oddVBand="0" w:evenVBand="0" w:oddHBand="0" w:evenHBand="0" w:firstRowFirstColumn="0" w:firstRowLastColumn="0" w:lastRowFirstColumn="0" w:lastRowLastColumn="0"/>
+              <w:rPr>
+                <w:highlight w:val="yellow"/>
+              </w:rPr>
+            </w:pPr>
+            <w:r>
+              <w:rPr>
+                <w:highlight w:val="yellow"/>
+              </w:rPr>
+              <w:t>Halogens_Sherwen2016</w:t>
+            </w:r>
+          </w:p>
+          <w:p>
+            <w:pPr>
+              <w:spacing w:after="0"/>
+              <w:jc w:val="both"/>
+              <w:cnfStyle w:val="000000000000" w:firstRow="0" w:lastRow="0" w:firstColumn="0" w:lastColumn="0" w:oddVBand="0" w:evenVBand="0" w:oddHBand="0" w:evenHBand="0" w:firstRowFirstColumn="0" w:firstRowLastColumn="0" w:lastRowFirstColumn="0" w:lastRowLastColumn="0"/>
+              <w:rPr>
+                <w:highlight w:val="yellow"/>
+              </w:rPr>
+            </w:pPr>
+            <w:r>
+              <w:rPr>
+                <w:highlight w:val="yellow"/>
+              </w:rPr>
+              <w:t>HalogenAerosol_Sherwen2016</w:t>
+            </w:r>
+          </w:p>
+          <w:p>
+            <w:pPr>
+              <w:spacing w:after="0"/>
+              <w:jc w:val="both"/>
+              <w:cnfStyle w:val="000000000000" w:firstRow="0" w:lastRow="0" w:firstColumn="0" w:lastColumn="0" w:oddVBand="0" w:evenVBand="0" w:oddHBand="0" w:evenHBand="0" w:firstRowFirstColumn="0" w:firstRowLastColumn="0" w:lastRowFirstColumn="0" w:lastRowLastColumn="0"/>
+            </w:pPr>
+            <w:r>
+              <w:rPr>
+                <w:highlight w:val="yellow"/>
+              </w:rPr>
+              <w:t>MCMv331_AllRxns_NOAABB</w:t>
+            </w:r>
+            <w:r>
+              <w:rPr>
+                <w:highlight w:val="yellow"/>
+                <w:vertAlign w:val="superscript"/>
+              </w:rPr>
+              <w:t>1</w:t>
+            </w:r>
+          </w:p>
         </w:tc>
         <w:tc>
           <w:tcPr>
@@ -7593,17 +7642,30 @@
     </w:tbl>
     <w:p>
       <w:pPr>
-        <w:jc w:val="both"/>
-      </w:pPr>
+        <w:pStyle w:val="NoSpacing"/>
+      </w:pPr>
+      <w:r>
+        <w:rPr>
+          <w:highlight w:val="yellow"/>
+          <w:vertAlign w:val="superscript"/>
+        </w:rPr>
+        <w:t>1</w:t>
+      </w:r>
+      <w:r>
+        <w:rPr>
+          <w:highlight w:val="yellow"/>
+        </w:rPr>
+        <w:t>Full MCMv331 mechanism with modifications/additions.</w:t>
+      </w:r>
     </w:p>
     <w:p>
       <w:pPr>
         <w:pStyle w:val="Heading2"/>
         <w:jc w:val="both"/>
       </w:pPr>
-      <w:bookmarkStart w:id="15" w:name="_5.6_PHOTOLYSIS_OPTIONS"/>
-      <w:bookmarkStart w:id="16" w:name="_Toc535572818"/>
-      <w:bookmarkEnd w:id="15"/>
+      <w:bookmarkStart w:id="16" w:name="_5.6_PHOTOLYSIS_OPTIONS"/>
+      <w:bookmarkStart w:id="17" w:name="_Toc535572818"/>
+      <w:bookmarkEnd w:id="16"/>
       <w:r>
         <w:t>5.</w:t>
       </w:r>
@@ -7616,7 +7678,7 @@
       <w:r>
         <w:t>PHOTOLYSIS OPTIONS</w:t>
       </w:r>
-      <w:bookmarkEnd w:id="16"/>
+      <w:bookmarkEnd w:id="17"/>
     </w:p>
     <w:p>
       <w:r>
@@ -7682,19 +7744,20 @@
         <w:t>etc., all of which affect the radiation field.</w:t>
       </w:r>
       <w:r>
-        <w:t xml:space="preserve"> In short:</w:t>
-      </w:r>
-    </w:p>
-    <w:p>
-      <w:r>
-        <w:rPr>
-          <w:rStyle w:val="IntenseEmphasis"/>
-        </w:rPr>
-        <w:t>D</w:t>
-      </w:r>
-      <w:r>
-        <w:rPr>
-          <w:rStyle w:val="IntenseEmphasis"/>
+        <w:t xml:space="preserve"> In </w:t>
+      </w:r>
+      <w:r>
+        <w:t>short:</w:t>
+      </w:r>
+      <w:r>
+        <w:rPr>
+          <w:rStyle w:val="Emphasis"/>
+        </w:rPr>
+        <w:t xml:space="preserve"> d</w:t>
+      </w:r>
+      <w:r>
+        <w:rPr>
+          <w:rStyle w:val="Emphasis"/>
         </w:rPr>
         <w:t>o not trust an unconstrained parameterization to give an accurate J-value estimate.</w:t>
       </w:r>
@@ -8324,7 +8387,7 @@
           <w:highlight w:val="yellow"/>
         </w:rPr>
       </w:pPr>
-      <w:bookmarkStart w:id="17" w:name="_Toc535572819"/>
+      <w:bookmarkStart w:id="18" w:name="_Toc535572819"/>
       <w:r>
         <w:rPr>
           <w:highlight w:val="yellow"/>
@@ -8332,7 +8395,7 @@
         <w:lastRenderedPageBreak/>
         <w:t>5.7 GENERATING HYBRID LOOKUP TABLES</w:t>
       </w:r>
-      <w:bookmarkEnd w:id="17"/>
+      <w:bookmarkEnd w:id="18"/>
     </w:p>
     <w:p>
       <w:pPr>
@@ -8793,16 +8856,16 @@
         <w:pStyle w:val="Heading2"/>
         <w:jc w:val="both"/>
       </w:pPr>
-      <w:bookmarkStart w:id="18" w:name="_5.7_HETEROGENEOUS_CHEMISTRY"/>
-      <w:bookmarkStart w:id="19" w:name="_Toc535572820"/>
-      <w:bookmarkEnd w:id="18"/>
+      <w:bookmarkStart w:id="19" w:name="_5.7_HETEROGENEOUS_CHEMISTRY"/>
+      <w:bookmarkStart w:id="20" w:name="_Toc535572820"/>
+      <w:bookmarkEnd w:id="19"/>
       <w:r>
         <w:t>5.8</w:t>
       </w:r>
       <w:r>
         <w:t xml:space="preserve"> HETEROGENEOUS CHEMISTRY</w:t>
       </w:r>
-      <w:bookmarkEnd w:id="19"/>
+      <w:bookmarkEnd w:id="20"/>
     </w:p>
     <w:p>
       <w:r>
@@ -8884,9 +8947,9 @@
       <w:pPr>
         <w:pStyle w:val="Heading2"/>
       </w:pPr>
-      <w:bookmarkStart w:id="20" w:name="_5.8_EMISSIONS_AND"/>
-      <w:bookmarkStart w:id="21" w:name="_Toc535572821"/>
-      <w:bookmarkEnd w:id="20"/>
+      <w:bookmarkStart w:id="21" w:name="_5.8_EMISSIONS_AND"/>
+      <w:bookmarkStart w:id="22" w:name="_Toc535572821"/>
+      <w:bookmarkEnd w:id="21"/>
       <w:r>
         <w:lastRenderedPageBreak/>
         <w:t>5.9</w:t>
@@ -8894,7 +8957,7 @@
       <w:r>
         <w:t xml:space="preserve"> EMISSIONS AND DEPOSITION</w:t>
       </w:r>
-      <w:bookmarkEnd w:id="21"/>
+      <w:bookmarkEnd w:id="22"/>
     </w:p>
     <w:p>
       <w:r>
@@ -9046,14 +9109,14 @@
       <w:pPr>
         <w:pStyle w:val="Heading2"/>
       </w:pPr>
-      <w:bookmarkStart w:id="22" w:name="_Toc535572822"/>
+      <w:bookmarkStart w:id="23" w:name="_Toc535572822"/>
       <w:r>
         <w:t>5.10</w:t>
       </w:r>
       <w:r>
         <w:t xml:space="preserve"> INTEGRATION OF CHEMICAL EQUATIONS</w:t>
       </w:r>
-      <w:bookmarkEnd w:id="22"/>
+      <w:bookmarkEnd w:id="23"/>
     </w:p>
     <w:p>
       <w:r>
@@ -9700,9 +9763,9 @@
       <w:pPr>
         <w:pStyle w:val="Heading1"/>
       </w:pPr>
-      <w:bookmarkStart w:id="23" w:name="_6._DILUTION"/>
-      <w:bookmarkStart w:id="24" w:name="_Toc535572823"/>
-      <w:bookmarkEnd w:id="23"/>
+      <w:bookmarkStart w:id="24" w:name="_6._DILUTION"/>
+      <w:bookmarkStart w:id="25" w:name="_Toc535572823"/>
+      <w:bookmarkEnd w:id="24"/>
       <w:r>
         <w:lastRenderedPageBreak/>
         <w:t xml:space="preserve">6. </w:t>
@@ -9710,13 +9773,13 @@
       <w:r>
         <w:t>DILUTION</w:t>
       </w:r>
-      <w:bookmarkEnd w:id="24"/>
+      <w:bookmarkEnd w:id="25"/>
     </w:p>
     <w:p>
       <w:pPr>
         <w:pStyle w:val="Heading2"/>
       </w:pPr>
-      <w:bookmarkStart w:id="25" w:name="_Toc535572824"/>
+      <w:bookmarkStart w:id="26" w:name="_Toc535572824"/>
       <w:r>
         <w:t>6.1 SIMPLE 1</w:t>
       </w:r>
@@ -9729,7 +9792,7 @@
       <w:r>
         <w:t>-ORDER</w:t>
       </w:r>
-      <w:bookmarkEnd w:id="25"/>
+      <w:bookmarkEnd w:id="26"/>
     </w:p>
     <w:p>
       <w:pPr>
@@ -10294,11 +10357,11 @@
       <w:pPr>
         <w:pStyle w:val="Heading2"/>
       </w:pPr>
-      <w:bookmarkStart w:id="26" w:name="_Toc535572825"/>
+      <w:bookmarkStart w:id="27" w:name="_Toc535572825"/>
       <w:r>
         <w:t>6.2 GAUSSIAN DISPERSION</w:t>
       </w:r>
-      <w:bookmarkEnd w:id="26"/>
+      <w:bookmarkEnd w:id="27"/>
     </w:p>
     <w:p>
       <w:pPr>
@@ -10913,7 +10976,7 @@
       <w:pPr>
         <w:pStyle w:val="Heading1"/>
       </w:pPr>
-      <w:bookmarkStart w:id="27" w:name="_Toc535572826"/>
+      <w:bookmarkStart w:id="28" w:name="_Toc535572826"/>
       <w:r>
         <w:lastRenderedPageBreak/>
         <w:t>7</w:t>
@@ -10924,7 +10987,7 @@
       <w:r>
         <w:t>MODEL OPTIONS</w:t>
       </w:r>
-      <w:bookmarkEnd w:id="27"/>
+      <w:bookmarkEnd w:id="28"/>
     </w:p>
     <w:p>
       <w:r>
@@ -11665,12 +11728,12 @@
       <w:pPr>
         <w:pStyle w:val="Heading1"/>
       </w:pPr>
-      <w:bookmarkStart w:id="28" w:name="_Toc535572827"/>
+      <w:bookmarkStart w:id="29" w:name="_Toc535572827"/>
       <w:r>
         <w:lastRenderedPageBreak/>
         <w:t>8. SOLAR CYCLE PARAMETERS</w:t>
       </w:r>
-      <w:bookmarkEnd w:id="28"/>
+      <w:bookmarkEnd w:id="29"/>
     </w:p>
     <w:p>
       <w:r>
@@ -11918,8 +11981,6 @@
         <w:pStyle w:val="NoSpacing"/>
         <w:ind w:left="1440" w:hanging="1440"/>
       </w:pPr>
-      <w:bookmarkStart w:id="29" w:name="_GoBack"/>
-      <w:bookmarkEnd w:id="29"/>
       <w:r>
         <w:rPr>
           <w:b/>
@@ -15360,7 +15421,7 @@
       <w:rPr>
         <w:noProof/>
       </w:rPr>
-      <w:t>19</w:t>
+      <w:t>1</w:t>
     </w:r>
     <w:r>
       <w:rPr>
@@ -19300,7 +19361,7 @@
 </file>
 
 <file path=customXml/itemProps1.xml><?xml version="1.0" encoding="utf-8"?>
-<ds:datastoreItem xmlns:ds="http://schemas.openxmlformats.org/officeDocument/2006/customXml" ds:itemID="{19374804-B52C-42C1-8913-2F2F2E81CEF5}">
+<ds:datastoreItem xmlns:ds="http://schemas.openxmlformats.org/officeDocument/2006/customXml" ds:itemID="{46124402-F4F4-477E-B38A-8406E98432CB}">
   <ds:schemaRefs>
     <ds:schemaRef ds:uri="http://schemas.openxmlformats.org/officeDocument/2006/bibliography"/>
   </ds:schemaRefs>

</xml_diff>

<commit_message>
Addition of Solar Cycle Convergence Criteria
Added options for solar cycle only that force it to run until "true" steady-state is reached.
Major modifications to F0AM_ModelCore and IntegrateStep.

Also reorganized top sections of F0AM_ModelCore and tweaked ModelOptions.Verbose message levels.
</commit_message>
<xml_diff>
--- a/Docs/F0AM_UserManual.docx
+++ b/Docs/F0AM_UserManual.docx
@@ -10,8 +10,6 @@
           <w:szCs w:val="48"/>
         </w:rPr>
       </w:pPr>
-      <w:bookmarkStart w:id="0" w:name="_GoBack"/>
-      <w:bookmarkEnd w:id="0"/>
       <w:r>
         <w:rPr>
           <w:sz w:val="48"/>
@@ -89,7 +87,7 @@
         <w:rPr>
           <w:noProof/>
         </w:rPr>
-        <w:t>5/2/2019</w:t>
+        <w:t>9/4/2019</w:t>
       </w:r>
       <w:r>
         <w:fldChar w:fldCharType="end"/>
@@ -1981,7 +1979,7 @@
       <w:r>
         <w:br w:type="page"/>
       </w:r>
-      <w:bookmarkStart w:id="1" w:name="_Toc535572806"/>
+      <w:bookmarkStart w:id="0" w:name="_Toc535572806"/>
       <w:r>
         <w:lastRenderedPageBreak/>
         <w:t xml:space="preserve">1. </w:t>
@@ -1989,7 +1987,7 @@
       <w:r>
         <w:t>IMPORTANT USAGE INFORMATION</w:t>
       </w:r>
-      <w:bookmarkEnd w:id="1"/>
+      <w:bookmarkEnd w:id="0"/>
     </w:p>
     <w:p>
       <w:pPr>
@@ -2343,12 +2341,12 @@
       <w:pPr>
         <w:pStyle w:val="Heading1"/>
       </w:pPr>
-      <w:bookmarkStart w:id="2" w:name="_Toc535572807"/>
+      <w:bookmarkStart w:id="1" w:name="_Toc535572807"/>
       <w:r>
         <w:lastRenderedPageBreak/>
         <w:t>2. GENERAL OVERVIEW</w:t>
       </w:r>
-      <w:bookmarkEnd w:id="2"/>
+      <w:bookmarkEnd w:id="1"/>
     </w:p>
     <w:p>
       <w:r>
@@ -3029,9 +3027,9 @@
           <w:iCs w:val="0"/>
         </w:rPr>
       </w:pPr>
-      <w:bookmarkStart w:id="3" w:name="_3._METEOROLOGY"/>
-      <w:bookmarkStart w:id="4" w:name="_Toc535572808"/>
-      <w:bookmarkEnd w:id="3"/>
+      <w:bookmarkStart w:id="2" w:name="_3._METEOROLOGY"/>
+      <w:bookmarkStart w:id="3" w:name="_Toc535572808"/>
+      <w:bookmarkEnd w:id="2"/>
       <w:r>
         <w:lastRenderedPageBreak/>
         <w:t>3</w:t>
@@ -3042,7 +3040,7 @@
       <w:r>
         <w:t>METEOROLOGY</w:t>
       </w:r>
-      <w:bookmarkEnd w:id="4"/>
+      <w:bookmarkEnd w:id="3"/>
     </w:p>
     <w:p>
       <w:r>
@@ -4340,7 +4338,7 @@
       <w:pPr>
         <w:pStyle w:val="Heading1"/>
       </w:pPr>
-      <w:bookmarkStart w:id="5" w:name="_Toc535572809"/>
+      <w:bookmarkStart w:id="4" w:name="_Toc535572809"/>
       <w:r>
         <w:lastRenderedPageBreak/>
         <w:t>4.</w:t>
@@ -4348,20 +4346,20 @@
       <w:r>
         <w:t xml:space="preserve"> CHEMICAL CONCENTRATIONS</w:t>
       </w:r>
+      <w:bookmarkEnd w:id="4"/>
+    </w:p>
+    <w:p>
+      <w:pPr>
+        <w:pStyle w:val="Heading2"/>
+      </w:pPr>
+      <w:bookmarkStart w:id="5" w:name="_Toc535572810"/>
+      <w:r>
+        <w:t xml:space="preserve">4.1 </w:t>
+      </w:r>
+      <w:r>
+        <w:t>THE INITCONC INPUT</w:t>
+      </w:r>
       <w:bookmarkEnd w:id="5"/>
-    </w:p>
-    <w:p>
-      <w:pPr>
-        <w:pStyle w:val="Heading2"/>
-      </w:pPr>
-      <w:bookmarkStart w:id="6" w:name="_Toc535572810"/>
-      <w:r>
-        <w:t xml:space="preserve">4.1 </w:t>
-      </w:r>
-      <w:r>
-        <w:t>THE INITCONC INPUT</w:t>
-      </w:r>
-      <w:bookmarkEnd w:id="6"/>
     </w:p>
     <w:p>
       <w:r>
@@ -4607,28 +4605,28 @@
           <w:highlight w:val="yellow"/>
         </w:rPr>
       </w:pPr>
-      <w:bookmarkStart w:id="7" w:name="_4.2_FAMILY_CONSERVATION"/>
-      <w:bookmarkStart w:id="8" w:name="_Toc535572811"/>
+      <w:bookmarkStart w:id="6" w:name="_4.2_FAMILY_CONSERVATION"/>
+      <w:bookmarkStart w:id="7" w:name="_Toc535572811"/>
+      <w:bookmarkEnd w:id="6"/>
+      <w:r>
+        <w:rPr>
+          <w:highlight w:val="yellow"/>
+        </w:rPr>
+        <w:t>4.2</w:t>
+      </w:r>
+      <w:r>
+        <w:rPr>
+          <w:highlight w:val="yellow"/>
+        </w:rPr>
+        <w:t xml:space="preserve"> </w:t>
+      </w:r>
+      <w:r>
+        <w:rPr>
+          <w:highlight w:val="yellow"/>
+        </w:rPr>
+        <w:t>FAMILY CONSERVATION</w:t>
+      </w:r>
       <w:bookmarkEnd w:id="7"/>
-      <w:r>
-        <w:rPr>
-          <w:highlight w:val="yellow"/>
-        </w:rPr>
-        <w:t>4.2</w:t>
-      </w:r>
-      <w:r>
-        <w:rPr>
-          <w:highlight w:val="yellow"/>
-        </w:rPr>
-        <w:t xml:space="preserve"> </w:t>
-      </w:r>
-      <w:r>
-        <w:rPr>
-          <w:highlight w:val="yellow"/>
-        </w:rPr>
-        <w:t>FAMILY CONSERVATION</w:t>
-      </w:r>
-      <w:bookmarkEnd w:id="8"/>
     </w:p>
     <w:p>
       <w:pPr>
@@ -5336,7 +5334,7 @@
       <w:pPr>
         <w:pStyle w:val="Heading1"/>
       </w:pPr>
-      <w:bookmarkStart w:id="9" w:name="_Toc535572812"/>
+      <w:bookmarkStart w:id="8" w:name="_Toc535572812"/>
       <w:r>
         <w:lastRenderedPageBreak/>
         <w:t>5</w:t>
@@ -5344,157 +5342,157 @@
       <w:r>
         <w:t>. CHEMISTRY</w:t>
       </w:r>
+      <w:bookmarkEnd w:id="8"/>
+    </w:p>
+    <w:p>
+      <w:pPr>
+        <w:pStyle w:val="Heading2"/>
+      </w:pPr>
+      <w:bookmarkStart w:id="9" w:name="_Toc535572813"/>
+      <w:r>
+        <w:t>5</w:t>
+      </w:r>
+      <w:r>
+        <w:t xml:space="preserve">.1 </w:t>
+      </w:r>
+      <w:r>
+        <w:t>THE CHEMFILES INPUT</w:t>
+      </w:r>
       <w:bookmarkEnd w:id="9"/>
     </w:p>
     <w:p>
+      <w:r>
+        <w:rPr>
+          <w:b/>
+        </w:rPr>
+        <w:t>ChemFiles</w:t>
+      </w:r>
+      <w:r>
+        <w:t xml:space="preserve"> is a cell array of strings specifying functions and scripts for the chemical mechanism. </w:t>
+      </w:r>
+      <w:r>
+        <w:t>The first and second cells are</w:t>
+      </w:r>
+      <w:r>
+        <w:t xml:space="preserve"> </w:t>
+      </w:r>
+      <w:r>
+        <w:t>always</w:t>
+      </w:r>
+      <w:r>
+        <w:t xml:space="preserve"> </w:t>
+      </w:r>
+      <w:r>
+        <w:rPr>
+          <w:u w:val="single"/>
+        </w:rPr>
+        <w:t>function</w:t>
+      </w:r>
+      <w:r>
+        <w:rPr>
+          <w:u w:val="single"/>
+        </w:rPr>
+        <w:t>s</w:t>
+      </w:r>
+      <w:r>
+        <w:t xml:space="preserve"> for generic/complex rate constants</w:t>
+      </w:r>
+      <w:r>
+        <w:t xml:space="preserve"> and J-values, respectively</w:t>
+      </w:r>
+      <w:r>
+        <w:t>.</w:t>
+      </w:r>
+      <w:r>
+        <w:t xml:space="preserve"> Subsequent cells</w:t>
+      </w:r>
+      <w:r>
+        <w:t xml:space="preserve"> are </w:t>
+      </w:r>
+      <w:r>
+        <w:rPr>
+          <w:u w:val="single"/>
+        </w:rPr>
+        <w:t>scripts</w:t>
+      </w:r>
+      <w:r>
+        <w:t xml:space="preserve"> for mechanisms and sub-mechanisms.</w:t>
+      </w:r>
+      <w:r>
+        <w:t xml:space="preserve"> </w:t>
+      </w:r>
+      <w:r>
+        <w:t>For an MCM scheme, the input might look as follows:</w:t>
+      </w:r>
+    </w:p>
+    <w:p>
+      <w:pPr>
+        <w:pStyle w:val="CodeBlock"/>
+      </w:pPr>
+      <w:r>
+        <w:t>ChemFiles = {...</w:t>
+      </w:r>
+    </w:p>
+    <w:p>
+      <w:pPr>
+        <w:pStyle w:val="CodeBlock"/>
+      </w:pPr>
+      <w:r>
+        <w:t xml:space="preserve">            'MCMv331_K(Met)';...</w:t>
+      </w:r>
+    </w:p>
+    <w:p>
+      <w:pPr>
+        <w:pStyle w:val="CodeBlock"/>
+      </w:pPr>
+      <w:r>
+        <w:t xml:space="preserve">            'MCMv331_J(Met,0</w:t>
+      </w:r>
+      <w:r>
+        <w:t>)';...</w:t>
+      </w:r>
+    </w:p>
+    <w:p>
+      <w:pPr>
+        <w:pStyle w:val="CodeBlock"/>
+      </w:pPr>
+      <w:r>
+        <w:t xml:space="preserve">            'MCMv331_Inorg_Isoprene'};</w:t>
+      </w:r>
+    </w:p>
+    <w:p>
+      <w:r>
+        <w:t xml:space="preserve">The output of the K and J functions must be a </w:t>
+      </w:r>
+      <w:r>
+        <w:rPr>
+          <w:u w:val="single"/>
+        </w:rPr>
+        <w:t>structure</w:t>
+      </w:r>
+      <w:r>
+        <w:t xml:space="preserve"> containing all calculated rate constants/J values. </w:t>
+      </w:r>
+      <w:r>
+        <w:t>If, for some bizarre reason, your mechanism does not have functions for K’s and J’s, either or both of th</w:t>
+      </w:r>
+      <w:r>
+        <w:t>e first two cells can be empty.</w:t>
+      </w:r>
+      <w:r>
+        <w:t xml:space="preserve"> Available mechanisms are listed below.</w:t>
+      </w:r>
+    </w:p>
+    <w:p/>
+    <w:p>
       <w:pPr>
         <w:pStyle w:val="Heading2"/>
       </w:pPr>
-      <w:bookmarkStart w:id="10" w:name="_Toc535572813"/>
-      <w:r>
-        <w:t>5</w:t>
-      </w:r>
-      <w:r>
-        <w:t xml:space="preserve">.1 </w:t>
-      </w:r>
-      <w:r>
-        <w:t>THE CHEMFILES INPUT</w:t>
+      <w:bookmarkStart w:id="10" w:name="_Toc535572814"/>
+      <w:r>
+        <w:t>5.2 STRUCTURE OF INDIVIDUAL CHEMISTRY SCRIPTS</w:t>
       </w:r>
       <w:bookmarkEnd w:id="10"/>
-    </w:p>
-    <w:p>
-      <w:r>
-        <w:rPr>
-          <w:b/>
-        </w:rPr>
-        <w:t>ChemFiles</w:t>
-      </w:r>
-      <w:r>
-        <w:t xml:space="preserve"> is a cell array of strings specifying functions and scripts for the chemical mechanism. </w:t>
-      </w:r>
-      <w:r>
-        <w:t>The first and second cells are</w:t>
-      </w:r>
-      <w:r>
-        <w:t xml:space="preserve"> </w:t>
-      </w:r>
-      <w:r>
-        <w:t>always</w:t>
-      </w:r>
-      <w:r>
-        <w:t xml:space="preserve"> </w:t>
-      </w:r>
-      <w:r>
-        <w:rPr>
-          <w:u w:val="single"/>
-        </w:rPr>
-        <w:t>function</w:t>
-      </w:r>
-      <w:r>
-        <w:rPr>
-          <w:u w:val="single"/>
-        </w:rPr>
-        <w:t>s</w:t>
-      </w:r>
-      <w:r>
-        <w:t xml:space="preserve"> for generic/complex rate constants</w:t>
-      </w:r>
-      <w:r>
-        <w:t xml:space="preserve"> and J-values, respectively</w:t>
-      </w:r>
-      <w:r>
-        <w:t>.</w:t>
-      </w:r>
-      <w:r>
-        <w:t xml:space="preserve"> Subsequent cells</w:t>
-      </w:r>
-      <w:r>
-        <w:t xml:space="preserve"> are </w:t>
-      </w:r>
-      <w:r>
-        <w:rPr>
-          <w:u w:val="single"/>
-        </w:rPr>
-        <w:t>scripts</w:t>
-      </w:r>
-      <w:r>
-        <w:t xml:space="preserve"> for mechanisms and sub-mechanisms.</w:t>
-      </w:r>
-      <w:r>
-        <w:t xml:space="preserve"> </w:t>
-      </w:r>
-      <w:r>
-        <w:t>For an MCM scheme, the input might look as follows:</w:t>
-      </w:r>
-    </w:p>
-    <w:p>
-      <w:pPr>
-        <w:pStyle w:val="CodeBlock"/>
-      </w:pPr>
-      <w:r>
-        <w:t>ChemFiles = {...</w:t>
-      </w:r>
-    </w:p>
-    <w:p>
-      <w:pPr>
-        <w:pStyle w:val="CodeBlock"/>
-      </w:pPr>
-      <w:r>
-        <w:t xml:space="preserve">            'MCMv331_K(Met)';...</w:t>
-      </w:r>
-    </w:p>
-    <w:p>
-      <w:pPr>
-        <w:pStyle w:val="CodeBlock"/>
-      </w:pPr>
-      <w:r>
-        <w:t xml:space="preserve">            'MCMv331_J(Met,0</w:t>
-      </w:r>
-      <w:r>
-        <w:t>)';...</w:t>
-      </w:r>
-    </w:p>
-    <w:p>
-      <w:pPr>
-        <w:pStyle w:val="CodeBlock"/>
-      </w:pPr>
-      <w:r>
-        <w:t xml:space="preserve">            'MCMv331_Inorg_Isoprene'};</w:t>
-      </w:r>
-    </w:p>
-    <w:p>
-      <w:r>
-        <w:t xml:space="preserve">The output of the K and J functions must be a </w:t>
-      </w:r>
-      <w:r>
-        <w:rPr>
-          <w:u w:val="single"/>
-        </w:rPr>
-        <w:t>structure</w:t>
-      </w:r>
-      <w:r>
-        <w:t xml:space="preserve"> containing all calculated rate constants/J values. </w:t>
-      </w:r>
-      <w:r>
-        <w:t>If, for some bizarre reason, your mechanism does not have functions for K’s and J’s, either or both of th</w:t>
-      </w:r>
-      <w:r>
-        <w:t>e first two cells can be empty.</w:t>
-      </w:r>
-      <w:r>
-        <w:t xml:space="preserve"> Available mechanisms are listed below.</w:t>
-      </w:r>
-    </w:p>
-    <w:p/>
-    <w:p>
-      <w:pPr>
-        <w:pStyle w:val="Heading2"/>
-      </w:pPr>
-      <w:bookmarkStart w:id="11" w:name="_Toc535572814"/>
-      <w:r>
-        <w:t>5.2 STRUCTURE OF INDIVIDUAL CHEMISTRY SCRIPTS</w:t>
-      </w:r>
-      <w:bookmarkEnd w:id="11"/>
     </w:p>
     <w:p>
       <w:pPr>
@@ -6250,7 +6248,7 @@
       <w:pPr>
         <w:pStyle w:val="Heading2"/>
       </w:pPr>
-      <w:bookmarkStart w:id="12" w:name="_Toc535572815"/>
+      <w:bookmarkStart w:id="11" w:name="_Toc535572815"/>
       <w:r>
         <w:t>5</w:t>
       </w:r>
@@ -6269,7 +6267,7 @@
       <w:r>
         <w:t xml:space="preserve"> MCM REACTIONS FILE</w:t>
       </w:r>
-      <w:bookmarkEnd w:id="12"/>
+      <w:bookmarkEnd w:id="11"/>
     </w:p>
     <w:p>
       <w:pPr>
@@ -6629,16 +6627,16 @@
       <w:pPr>
         <w:pStyle w:val="Heading2"/>
       </w:pPr>
-      <w:bookmarkStart w:id="13" w:name="_Toc331754961"/>
-      <w:bookmarkStart w:id="14" w:name="_Toc535572816"/>
+      <w:bookmarkStart w:id="12" w:name="_Toc331754961"/>
+      <w:bookmarkStart w:id="13" w:name="_Toc535572816"/>
       <w:r>
         <w:t>5.4</w:t>
       </w:r>
       <w:r>
         <w:t xml:space="preserve"> MODIFYING MCM REACTIONS</w:t>
       </w:r>
+      <w:bookmarkEnd w:id="12"/>
       <w:bookmarkEnd w:id="13"/>
-      <w:bookmarkEnd w:id="14"/>
     </w:p>
     <w:p>
       <w:pPr>
@@ -6792,7 +6790,7 @@
       <w:pPr>
         <w:pStyle w:val="Heading2"/>
       </w:pPr>
-      <w:bookmarkStart w:id="15" w:name="_Toc535572817"/>
+      <w:bookmarkStart w:id="14" w:name="_Toc535572817"/>
       <w:r>
         <w:lastRenderedPageBreak/>
         <w:t>5.</w:t>
@@ -6806,7 +6804,7 @@
       <w:r>
         <w:t>AVAILABLE MECHANISMS</w:t>
       </w:r>
-      <w:bookmarkEnd w:id="15"/>
+      <w:bookmarkEnd w:id="14"/>
     </w:p>
     <w:p>
       <w:pPr>
@@ -7663,22 +7661,22 @@
         <w:pStyle w:val="Heading2"/>
         <w:jc w:val="both"/>
       </w:pPr>
-      <w:bookmarkStart w:id="16" w:name="_5.6_PHOTOLYSIS_OPTIONS"/>
-      <w:bookmarkStart w:id="17" w:name="_Toc535572818"/>
+      <w:bookmarkStart w:id="15" w:name="_5.6_PHOTOLYSIS_OPTIONS"/>
+      <w:bookmarkStart w:id="16" w:name="_Toc535572818"/>
+      <w:bookmarkEnd w:id="15"/>
+      <w:r>
+        <w:t>5.</w:t>
+      </w:r>
+      <w:r>
+        <w:t>6</w:t>
+      </w:r>
+      <w:r>
+        <w:t xml:space="preserve"> </w:t>
+      </w:r>
+      <w:r>
+        <w:t>PHOTOLYSIS OPTIONS</w:t>
+      </w:r>
       <w:bookmarkEnd w:id="16"/>
-      <w:r>
-        <w:t>5.</w:t>
-      </w:r>
-      <w:r>
-        <w:t>6</w:t>
-      </w:r>
-      <w:r>
-        <w:t xml:space="preserve"> </w:t>
-      </w:r>
-      <w:r>
-        <w:t>PHOTOLYSIS OPTIONS</w:t>
-      </w:r>
-      <w:bookmarkEnd w:id="17"/>
     </w:p>
     <w:p>
       <w:r>
@@ -8387,7 +8385,7 @@
           <w:highlight w:val="yellow"/>
         </w:rPr>
       </w:pPr>
-      <w:bookmarkStart w:id="18" w:name="_Toc535572819"/>
+      <w:bookmarkStart w:id="17" w:name="_Toc535572819"/>
       <w:r>
         <w:rPr>
           <w:highlight w:val="yellow"/>
@@ -8395,7 +8393,7 @@
         <w:lastRenderedPageBreak/>
         <w:t>5.7 GENERATING HYBRID LOOKUP TABLES</w:t>
       </w:r>
-      <w:bookmarkEnd w:id="18"/>
+      <w:bookmarkEnd w:id="17"/>
     </w:p>
     <w:p>
       <w:pPr>
@@ -8856,100 +8854,100 @@
         <w:pStyle w:val="Heading2"/>
         <w:jc w:val="both"/>
       </w:pPr>
-      <w:bookmarkStart w:id="19" w:name="_5.7_HETEROGENEOUS_CHEMISTRY"/>
-      <w:bookmarkStart w:id="20" w:name="_Toc535572820"/>
+      <w:bookmarkStart w:id="18" w:name="_5.7_HETEROGENEOUS_CHEMISTRY"/>
+      <w:bookmarkStart w:id="19" w:name="_Toc535572820"/>
+      <w:bookmarkEnd w:id="18"/>
+      <w:r>
+        <w:t>5.8</w:t>
+      </w:r>
+      <w:r>
+        <w:t xml:space="preserve"> HETEROGENEOUS CHEMISTRY</w:t>
+      </w:r>
       <w:bookmarkEnd w:id="19"/>
-      <w:r>
-        <w:t>5.8</w:t>
-      </w:r>
-      <w:r>
-        <w:t xml:space="preserve"> HETEROGENEOUS CHEMISTRY</w:t>
-      </w:r>
+    </w:p>
+    <w:p>
+      <w:r>
+        <w:t xml:space="preserve">Currently, none of the mechanisms in F0AM include heterogeneous chemistry. There </w:t>
+      </w:r>
+      <w:r>
+        <w:t>are a few</w:t>
+      </w:r>
+      <w:r>
+        <w:t xml:space="preserve"> example</w:t>
+      </w:r>
+      <w:r>
+        <w:t>s</w:t>
+      </w:r>
+      <w:r>
+        <w:t xml:space="preserve"> showing how this could be d</w:t>
+      </w:r>
+      <w:r>
+        <w:t>one in the \Chem\Aerosol folder</w:t>
+      </w:r>
+      <w:r>
+        <w:t>.</w:t>
+      </w:r>
+    </w:p>
+    <w:p>
+      <w:r>
+        <w:t xml:space="preserve">The Thornton group at UW has developed an aerosol module specifically for isoprene aerosol growth, which can be found at </w:t>
+      </w:r>
+      <w:hyperlink r:id="rId15" w:history="1">
+        <w:r>
+          <w:rPr>
+            <w:rStyle w:val="Hyperlink"/>
+          </w:rPr>
+          <w:t>https://www.atmos.washington.edu/~thornton/washington-aerosol-module</w:t>
+        </w:r>
+      </w:hyperlink>
+      <w:r>
+        <w:t xml:space="preserve"> and is described in </w:t>
+      </w:r>
+      <w:r>
+        <w:fldChar w:fldCharType="begin"/>
+      </w:r>
+      <w:r>
+        <w:instrText xml:space="preserve"> ADDIN EN.CITE &lt;EndNote&gt;&lt;Cite AuthorYear="1"&gt;&lt;Author&gt;D’Ambro&lt;/Author&gt;&lt;Year&gt;2017&lt;/Year&gt;&lt;RecNum&gt;928&lt;/RecNum&gt;&lt;DisplayText&gt;D’Ambro et al. (2017)&lt;/DisplayText&gt;&lt;record&gt;&lt;rec-number&gt;928&lt;/rec-number&gt;&lt;foreign-keys&gt;&lt;key app="EN" db-id="0xrp09waw2ppfde9vz2pxesb20rd5rxrvzrv" timestamp="1518533000"&gt;928&lt;/key&gt;&lt;/foreign-keys&gt;&lt;ref-type name="Journal Article"&gt;17&lt;/ref-type&gt;&lt;contributors&gt;&lt;authors&gt;&lt;author&gt;D’Ambro, Emma L.&lt;/author&gt;&lt;author&gt;Møller, Kristian H.&lt;/author&gt;&lt;author&gt;Lopez-Hilfiker, Felipe D.&lt;/author&gt;&lt;author&gt;Schobesberger, Siegfried&lt;/author&gt;&lt;author&gt;Liu, Jiumeng&lt;/author&gt;&lt;author&gt;Shilling, John E.&lt;/author&gt;&lt;author&gt;Lee, Ben Hwan&lt;/author&gt;&lt;author&gt;Kjaergaard, Henrik G.&lt;/author&gt;&lt;author&gt;Thornton, Joel A.&lt;/author&gt;&lt;/authors&gt;&lt;/contributors&gt;&lt;titles&gt;&lt;title&gt;Isomerization of Second-Generation Isoprene Peroxy Radicals: Epoxide Formation and Implications for Secondary Organic Aerosol Yields&lt;/title&gt;&lt;secondary-title&gt;Environmental Science &amp;amp; Technology&lt;/secondary-title&gt;&lt;/titles&gt;&lt;periodical&gt;&lt;full-title&gt;Environmental Science &amp;amp; Technology&lt;/full-title&gt;&lt;abbr-1&gt;Env. Sci. Technol.&lt;/abbr-1&gt;&lt;/periodical&gt;&lt;pages&gt;4978-4987&lt;/pages&gt;&lt;volume&gt;51&lt;/volume&gt;&lt;number&gt;9&lt;/number&gt;&lt;dates&gt;&lt;year&gt;2017&lt;/year&gt;&lt;pub-dates&gt;&lt;date&gt;2017/05/02&lt;/date&gt;&lt;/pub-dates&gt;&lt;/dates&gt;&lt;publisher&gt;American Chemical Society&lt;/publisher&gt;&lt;isbn&gt;0013-936X&lt;/isbn&gt;&lt;urls&gt;&lt;related-urls&gt;&lt;url&gt;https://doi.org/10.1021/acs.est.7b00460&lt;/url&gt;&lt;/related-urls&gt;&lt;/urls&gt;&lt;electronic-resource-num&gt;10.1021/acs.est.7b00460&lt;/electronic-resource-num&gt;&lt;/record&gt;&lt;/Cite&gt;&lt;/EndNote&gt;</w:instrText>
+      </w:r>
+      <w:r>
+        <w:fldChar w:fldCharType="separate"/>
+      </w:r>
+      <w:r>
+        <w:rPr>
+          <w:noProof/>
+        </w:rPr>
+        <w:t>D’Ambro et al. (2017)</w:t>
+      </w:r>
+      <w:r>
+        <w:fldChar w:fldCharType="end"/>
+      </w:r>
+      <w:r>
+        <w:t>. Note that this code branches from F0AMv3.1 and may not include the same features or functionality as newer version</w:t>
+      </w:r>
+      <w:r>
+        <w:t>s</w:t>
+      </w:r>
+      <w:r>
+        <w:t xml:space="preserve"> of F0AM.</w:t>
+      </w:r>
+      <w:r>
+        <w:t xml:space="preserve"> </w:t>
+      </w:r>
+      <w:r>
+        <w:rPr>
+          <w:highlight w:val="yellow"/>
+        </w:rPr>
+        <w:t>WAM will be merged into F0AM as a module in a future release.</w:t>
+      </w:r>
+    </w:p>
+    <w:p/>
+    <w:p>
+      <w:pPr>
+        <w:pStyle w:val="Heading2"/>
+      </w:pPr>
+      <w:bookmarkStart w:id="20" w:name="_5.8_EMISSIONS_AND"/>
+      <w:bookmarkStart w:id="21" w:name="_Toc535572821"/>
       <w:bookmarkEnd w:id="20"/>
-    </w:p>
-    <w:p>
-      <w:r>
-        <w:t xml:space="preserve">Currently, none of the mechanisms in F0AM include heterogeneous chemistry. There </w:t>
-      </w:r>
-      <w:r>
-        <w:t>are a few</w:t>
-      </w:r>
-      <w:r>
-        <w:t xml:space="preserve"> example</w:t>
-      </w:r>
-      <w:r>
-        <w:t>s</w:t>
-      </w:r>
-      <w:r>
-        <w:t xml:space="preserve"> showing how this could be d</w:t>
-      </w:r>
-      <w:r>
-        <w:t>one in the \Chem\Aerosol folder</w:t>
-      </w:r>
-      <w:r>
-        <w:t>.</w:t>
-      </w:r>
-    </w:p>
-    <w:p>
-      <w:r>
-        <w:t xml:space="preserve">The Thornton group at UW has developed an aerosol module specifically for isoprene aerosol growth, which can be found at </w:t>
-      </w:r>
-      <w:hyperlink r:id="rId15" w:history="1">
-        <w:r>
-          <w:rPr>
-            <w:rStyle w:val="Hyperlink"/>
-          </w:rPr>
-          <w:t>https://www.atmos.washington.edu/~thornton/washington-aerosol-module</w:t>
-        </w:r>
-      </w:hyperlink>
-      <w:r>
-        <w:t xml:space="preserve"> and is described in </w:t>
-      </w:r>
-      <w:r>
-        <w:fldChar w:fldCharType="begin"/>
-      </w:r>
-      <w:r>
-        <w:instrText xml:space="preserve"> ADDIN EN.CITE &lt;EndNote&gt;&lt;Cite AuthorYear="1"&gt;&lt;Author&gt;D’Ambro&lt;/Author&gt;&lt;Year&gt;2017&lt;/Year&gt;&lt;RecNum&gt;928&lt;/RecNum&gt;&lt;DisplayText&gt;D’Ambro et al. (2017)&lt;/DisplayText&gt;&lt;record&gt;&lt;rec-number&gt;928&lt;/rec-number&gt;&lt;foreign-keys&gt;&lt;key app="EN" db-id="0xrp09waw2ppfde9vz2pxesb20rd5rxrvzrv" timestamp="1518533000"&gt;928&lt;/key&gt;&lt;/foreign-keys&gt;&lt;ref-type name="Journal Article"&gt;17&lt;/ref-type&gt;&lt;contributors&gt;&lt;authors&gt;&lt;author&gt;D’Ambro, Emma L.&lt;/author&gt;&lt;author&gt;Møller, Kristian H.&lt;/author&gt;&lt;author&gt;Lopez-Hilfiker, Felipe D.&lt;/author&gt;&lt;author&gt;Schobesberger, Siegfried&lt;/author&gt;&lt;author&gt;Liu, Jiumeng&lt;/author&gt;&lt;author&gt;Shilling, John E.&lt;/author&gt;&lt;author&gt;Lee, Ben Hwan&lt;/author&gt;&lt;author&gt;Kjaergaard, Henrik G.&lt;/author&gt;&lt;author&gt;Thornton, Joel A.&lt;/author&gt;&lt;/authors&gt;&lt;/contributors&gt;&lt;titles&gt;&lt;title&gt;Isomerization of Second-Generation Isoprene Peroxy Radicals: Epoxide Formation and Implications for Secondary Organic Aerosol Yields&lt;/title&gt;&lt;secondary-title&gt;Environmental Science &amp;amp; Technology&lt;/secondary-title&gt;&lt;/titles&gt;&lt;periodical&gt;&lt;full-title&gt;Environmental Science &amp;amp; Technology&lt;/full-title&gt;&lt;abbr-1&gt;Env. Sci. Technol.&lt;/abbr-1&gt;&lt;/periodical&gt;&lt;pages&gt;4978-4987&lt;/pages&gt;&lt;volume&gt;51&lt;/volume&gt;&lt;number&gt;9&lt;/number&gt;&lt;dates&gt;&lt;year&gt;2017&lt;/year&gt;&lt;pub-dates&gt;&lt;date&gt;2017/05/02&lt;/date&gt;&lt;/pub-dates&gt;&lt;/dates&gt;&lt;publisher&gt;American Chemical Society&lt;/publisher&gt;&lt;isbn&gt;0013-936X&lt;/isbn&gt;&lt;urls&gt;&lt;related-urls&gt;&lt;url&gt;https://doi.org/10.1021/acs.est.7b00460&lt;/url&gt;&lt;/related-urls&gt;&lt;/urls&gt;&lt;electronic-resource-num&gt;10.1021/acs.est.7b00460&lt;/electronic-resource-num&gt;&lt;/record&gt;&lt;/Cite&gt;&lt;/EndNote&gt;</w:instrText>
-      </w:r>
-      <w:r>
-        <w:fldChar w:fldCharType="separate"/>
-      </w:r>
-      <w:r>
-        <w:rPr>
-          <w:noProof/>
-        </w:rPr>
-        <w:t>D’Ambro et al. (2017)</w:t>
-      </w:r>
-      <w:r>
-        <w:fldChar w:fldCharType="end"/>
-      </w:r>
-      <w:r>
-        <w:t>. Note that this code branches from F0AMv3.1 and may not include the same features or functionality as newer version</w:t>
-      </w:r>
-      <w:r>
-        <w:t>s</w:t>
-      </w:r>
-      <w:r>
-        <w:t xml:space="preserve"> of F0AM.</w:t>
-      </w:r>
-      <w:r>
-        <w:t xml:space="preserve"> </w:t>
-      </w:r>
-      <w:r>
-        <w:rPr>
-          <w:highlight w:val="yellow"/>
-        </w:rPr>
-        <w:t>WAM will be merged into F0AM as a module in a future release.</w:t>
-      </w:r>
-    </w:p>
-    <w:p/>
-    <w:p>
-      <w:pPr>
-        <w:pStyle w:val="Heading2"/>
-      </w:pPr>
-      <w:bookmarkStart w:id="21" w:name="_5.8_EMISSIONS_AND"/>
-      <w:bookmarkStart w:id="22" w:name="_Toc535572821"/>
-      <w:bookmarkEnd w:id="21"/>
       <w:r>
         <w:lastRenderedPageBreak/>
         <w:t>5.9</w:t>
@@ -8957,7 +8955,7 @@
       <w:r>
         <w:t xml:space="preserve"> EMISSIONS AND DEPOSITION</w:t>
       </w:r>
-      <w:bookmarkEnd w:id="22"/>
+      <w:bookmarkEnd w:id="21"/>
     </w:p>
     <w:p>
       <w:r>
@@ -9109,14 +9107,14 @@
       <w:pPr>
         <w:pStyle w:val="Heading2"/>
       </w:pPr>
-      <w:bookmarkStart w:id="23" w:name="_Toc535572822"/>
+      <w:bookmarkStart w:id="22" w:name="_Toc535572822"/>
       <w:r>
         <w:t>5.10</w:t>
       </w:r>
       <w:r>
         <w:t xml:space="preserve"> INTEGRATION OF CHEMICAL EQUATIONS</w:t>
       </w:r>
-      <w:bookmarkEnd w:id="23"/>
+      <w:bookmarkEnd w:id="22"/>
     </w:p>
     <w:p>
       <w:r>
@@ -9763,9 +9761,9 @@
       <w:pPr>
         <w:pStyle w:val="Heading1"/>
       </w:pPr>
-      <w:bookmarkStart w:id="24" w:name="_6._DILUTION"/>
-      <w:bookmarkStart w:id="25" w:name="_Toc535572823"/>
-      <w:bookmarkEnd w:id="24"/>
+      <w:bookmarkStart w:id="23" w:name="_6._DILUTION"/>
+      <w:bookmarkStart w:id="24" w:name="_Toc535572823"/>
+      <w:bookmarkEnd w:id="23"/>
       <w:r>
         <w:lastRenderedPageBreak/>
         <w:t xml:space="preserve">6. </w:t>
@@ -9773,26 +9771,26 @@
       <w:r>
         <w:t>DILUTION</w:t>
       </w:r>
+      <w:bookmarkEnd w:id="24"/>
+    </w:p>
+    <w:p>
+      <w:pPr>
+        <w:pStyle w:val="Heading2"/>
+      </w:pPr>
+      <w:bookmarkStart w:id="25" w:name="_Toc535572824"/>
+      <w:r>
+        <w:t>6.1 SIMPLE 1</w:t>
+      </w:r>
+      <w:r>
+        <w:rPr>
+          <w:vertAlign w:val="superscript"/>
+        </w:rPr>
+        <w:t>ST</w:t>
+      </w:r>
+      <w:r>
+        <w:t>-ORDER</w:t>
+      </w:r>
       <w:bookmarkEnd w:id="25"/>
-    </w:p>
-    <w:p>
-      <w:pPr>
-        <w:pStyle w:val="Heading2"/>
-      </w:pPr>
-      <w:bookmarkStart w:id="26" w:name="_Toc535572824"/>
-      <w:r>
-        <w:t>6.1 SIMPLE 1</w:t>
-      </w:r>
-      <w:r>
-        <w:rPr>
-          <w:vertAlign w:val="superscript"/>
-        </w:rPr>
-        <w:t>ST</w:t>
-      </w:r>
-      <w:r>
-        <w:t>-ORDER</w:t>
-      </w:r>
-      <w:bookmarkEnd w:id="26"/>
     </w:p>
     <w:p>
       <w:pPr>
@@ -10357,11 +10355,11 @@
       <w:pPr>
         <w:pStyle w:val="Heading2"/>
       </w:pPr>
-      <w:bookmarkStart w:id="27" w:name="_Toc535572825"/>
+      <w:bookmarkStart w:id="26" w:name="_Toc535572825"/>
       <w:r>
         <w:t>6.2 GAUSSIAN DISPERSION</w:t>
       </w:r>
-      <w:bookmarkEnd w:id="27"/>
+      <w:bookmarkEnd w:id="26"/>
     </w:p>
     <w:p>
       <w:pPr>
@@ -10976,7 +10974,7 @@
       <w:pPr>
         <w:pStyle w:val="Heading1"/>
       </w:pPr>
-      <w:bookmarkStart w:id="28" w:name="_Toc535572826"/>
+      <w:bookmarkStart w:id="27" w:name="_Toc535572826"/>
       <w:r>
         <w:lastRenderedPageBreak/>
         <w:t>7</w:t>
@@ -10987,7 +10985,7 @@
       <w:r>
         <w:t>MODEL OPTIONS</w:t>
       </w:r>
-      <w:bookmarkEnd w:id="28"/>
+      <w:bookmarkEnd w:id="27"/>
     </w:p>
     <w:p>
       <w:r>
@@ -11728,12 +11726,12 @@
       <w:pPr>
         <w:pStyle w:val="Heading1"/>
       </w:pPr>
-      <w:bookmarkStart w:id="29" w:name="_Toc535572827"/>
+      <w:bookmarkStart w:id="28" w:name="_Toc535572827"/>
       <w:r>
         <w:lastRenderedPageBreak/>
         <w:t>8. SOLAR CYCLE PARAMETERS</w:t>
       </w:r>
-      <w:bookmarkEnd w:id="29"/>
+      <w:bookmarkEnd w:id="28"/>
     </w:p>
     <w:p>
       <w:r>
@@ -11767,10 +11765,22 @@
         <w:t>SolarParam</w:t>
       </w:r>
       <w:r>
-        <w:t xml:space="preserve"> is an optional input for calling the model, but if it is used then all fields are required.</w:t>
-      </w:r>
-      <w:r>
-        <w:t xml:space="preserve"> The first four fields should have the same length as the number of inputs in </w:t>
+        <w:t xml:space="preserve"> is an optional input for calling the model, but if it is used then </w:t>
+      </w:r>
+      <w:r>
+        <w:t>the first five</w:t>
+      </w:r>
+      <w:r>
+        <w:t xml:space="preserve"> fields are required.</w:t>
+      </w:r>
+      <w:r>
+        <w:t xml:space="preserve"> </w:t>
+      </w:r>
+      <w:r>
+        <w:t>Lat, lon, alt, and startTime</w:t>
+      </w:r>
+      <w:r>
+        <w:t xml:space="preserve"> should have the same length as the number of inputs in </w:t>
       </w:r>
       <w:r>
         <w:rPr>
@@ -11998,11 +12008,414 @@
     <w:p>
       <w:pPr>
         <w:spacing w:after="0" w:line="240" w:lineRule="auto"/>
-      </w:pPr>
-    </w:p>
-    <w:p>
-      <w:r>
-        <w:t xml:space="preserve">Note that the </w:t>
+        <w:rPr>
+          <w:highlight w:val="yellow"/>
+        </w:rPr>
+      </w:pPr>
+      <w:r>
+        <w:rPr>
+          <w:b/>
+          <w:highlight w:val="yellow"/>
+        </w:rPr>
+        <w:t>Converge</w:t>
+      </w:r>
+      <w:r>
+        <w:rPr>
+          <w:highlight w:val="yellow"/>
+        </w:rPr>
+        <w:t>: A structure specifying options for running in a special “convergence” mode.</w:t>
+      </w:r>
+      <w:r>
+        <w:rPr>
+          <w:highlight w:val="yellow"/>
+        </w:rPr>
+        <w:t xml:space="preserve"> See below.</w:t>
+      </w:r>
+    </w:p>
+    <w:p>
+      <w:pPr>
+        <w:pStyle w:val="subhead"/>
+        <w:rPr>
+          <w:highlight w:val="yellow"/>
+        </w:rPr>
+      </w:pPr>
+      <w:r>
+        <w:rPr>
+          <w:highlight w:val="yellow"/>
+        </w:rPr>
+        <w:t>Convergence Mode</w:t>
+      </w:r>
+    </w:p>
+    <w:p>
+      <w:pPr>
+        <w:spacing w:after="0" w:line="240" w:lineRule="auto"/>
+        <w:rPr>
+          <w:highlight w:val="yellow"/>
+        </w:rPr>
+      </w:pPr>
+      <w:r>
+        <w:rPr>
+          <w:highlight w:val="yellow"/>
+        </w:rPr>
+        <w:t>This is a special mode where the model will run one day at time until it converges on a steady-state solution. “Convergence” is defined by a maximum percent change in concentrations between successive 24-hour inte</w:t>
+      </w:r>
+      <w:r>
+        <w:rPr>
+          <w:highlight w:val="yellow"/>
+        </w:rPr>
+        <w:t>r</w:t>
+      </w:r>
+      <w:r>
+        <w:rPr>
+          <w:highlight w:val="yellow"/>
+        </w:rPr>
+        <w:t>vals.</w:t>
+      </w:r>
+      <w:r>
+        <w:rPr>
+          <w:highlight w:val="yellow"/>
+        </w:rPr>
+        <w:t xml:space="preserve"> To </w:t>
+      </w:r>
+      <w:r>
+        <w:rPr>
+          <w:highlight w:val="yellow"/>
+        </w:rPr>
+        <w:t>enable</w:t>
+      </w:r>
+      <w:r>
+        <w:rPr>
+          <w:highlight w:val="yellow"/>
+        </w:rPr>
+        <w:t xml:space="preserve"> convergence mode, set SolarParam.nDays = -1. The following additional options</w:t>
+      </w:r>
+      <w:r>
+        <w:rPr>
+          <w:highlight w:val="yellow"/>
+        </w:rPr>
+        <w:t xml:space="preserve"> (not required)</w:t>
+      </w:r>
+      <w:r>
+        <w:rPr>
+          <w:highlight w:val="yellow"/>
+        </w:rPr>
+        <w:t xml:space="preserve"> </w:t>
+      </w:r>
+      <w:r>
+        <w:rPr>
+          <w:highlight w:val="yellow"/>
+        </w:rPr>
+        <w:t>can be specified</w:t>
+      </w:r>
+      <w:r>
+        <w:rPr>
+          <w:highlight w:val="yellow"/>
+        </w:rPr>
+        <w:t xml:space="preserve"> in the SolarParam.Converge sub-structure.</w:t>
+      </w:r>
+    </w:p>
+    <w:p>
+      <w:pPr>
+        <w:spacing w:after="0" w:line="240" w:lineRule="auto"/>
+        <w:rPr>
+          <w:highlight w:val="yellow"/>
+        </w:rPr>
+      </w:pPr>
+    </w:p>
+    <w:p>
+      <w:pPr>
+        <w:spacing w:after="0" w:line="240" w:lineRule="auto"/>
+        <w:ind w:left="1440" w:hanging="1440"/>
+        <w:rPr>
+          <w:highlight w:val="yellow"/>
+        </w:rPr>
+      </w:pPr>
+      <w:r>
+        <w:rPr>
+          <w:b/>
+          <w:highlight w:val="yellow"/>
+        </w:rPr>
+        <w:t>Species</w:t>
+      </w:r>
+      <w:r>
+        <w:rPr>
+          <w:b/>
+          <w:highlight w:val="yellow"/>
+        </w:rPr>
+        <w:t>:</w:t>
+      </w:r>
+      <w:r>
+        <w:rPr>
+          <w:highlight w:val="yellow"/>
+        </w:rPr>
+        <w:tab/>
+        <w:t xml:space="preserve">Cell array of strings indicating species to use for convergence calculation. Default </w:t>
+      </w:r>
+      <w:r>
+        <w:rPr>
+          <w:highlight w:val="yellow"/>
+        </w:rPr>
+        <w:t xml:space="preserve">is </w:t>
+      </w:r>
+      <w:r>
+        <w:rPr>
+          <w:highlight w:val="yellow"/>
+        </w:rPr>
+        <w:t>all species in the mechanism with concentration &gt; 1 cm</w:t>
+      </w:r>
+      <w:r>
+        <w:rPr>
+          <w:highlight w:val="yellow"/>
+          <w:vertAlign w:val="superscript"/>
+        </w:rPr>
+        <w:t>-3</w:t>
+      </w:r>
+      <w:r>
+        <w:rPr>
+          <w:highlight w:val="yellow"/>
+        </w:rPr>
+        <w:t>.</w:t>
+      </w:r>
+      <w:r>
+        <w:rPr>
+          <w:highlight w:val="yellow"/>
+        </w:rPr>
+        <w:tab/>
+      </w:r>
+      <w:r>
+        <w:rPr>
+          <w:i/>
+          <w:highlight w:val="yellow"/>
+        </w:rPr>
+        <w:t>DEFAULT:  {'all'}</w:t>
+      </w:r>
+    </w:p>
+    <w:p>
+      <w:pPr>
+        <w:spacing w:after="0" w:line="240" w:lineRule="auto"/>
+        <w:ind w:left="1440" w:hanging="1440"/>
+        <w:rPr>
+          <w:highlight w:val="yellow"/>
+        </w:rPr>
+      </w:pPr>
+      <w:r>
+        <w:rPr>
+          <w:b/>
+          <w:highlight w:val="yellow"/>
+        </w:rPr>
+        <w:t>MaxPctChange:</w:t>
+      </w:r>
+      <w:r>
+        <w:rPr>
+          <w:highlight w:val="yellow"/>
+        </w:rPr>
+        <w:t xml:space="preserve"> Scalar value, i</w:t>
+      </w:r>
+      <w:r>
+        <w:rPr>
+          <w:highlight w:val="yellow"/>
+        </w:rPr>
+        <w:t xml:space="preserve">ndicating </w:t>
+      </w:r>
+      <w:r>
+        <w:rPr>
+          <w:highlight w:val="yellow"/>
+        </w:rPr>
+        <w:t>threshold percent concentration change for successful convergence</w:t>
+      </w:r>
+      <w:r>
+        <w:rPr>
+          <w:highlight w:val="yellow"/>
+        </w:rPr>
+        <w:t xml:space="preserve">. </w:t>
+      </w:r>
+      <w:r>
+        <w:rPr>
+          <w:i/>
+          <w:highlight w:val="yellow"/>
+        </w:rPr>
+        <w:t>DEFAULT: 0.1</w:t>
+      </w:r>
+      <w:r>
+        <w:rPr>
+          <w:i/>
+          <w:highlight w:val="yellow"/>
+        </w:rPr>
+        <w:t>%</w:t>
+      </w:r>
+      <w:r>
+        <w:rPr>
+          <w:i/>
+          <w:highlight w:val="yellow"/>
+        </w:rPr>
+        <w:t>.</w:t>
+      </w:r>
+    </w:p>
+    <w:p>
+      <w:pPr>
+        <w:spacing w:after="0" w:line="240" w:lineRule="auto"/>
+        <w:ind w:left="1440" w:hanging="1440"/>
+        <w:rPr>
+          <w:i/>
+          <w:highlight w:val="yellow"/>
+        </w:rPr>
+      </w:pPr>
+      <w:r>
+        <w:rPr>
+          <w:b/>
+          <w:highlight w:val="yellow"/>
+        </w:rPr>
+        <w:t>MaxDays:</w:t>
+      </w:r>
+      <w:r>
+        <w:rPr>
+          <w:highlight w:val="yellow"/>
+        </w:rPr>
+        <w:t xml:space="preserve"> </w:t>
+      </w:r>
+      <w:r>
+        <w:rPr>
+          <w:highlight w:val="yellow"/>
+        </w:rPr>
+        <w:tab/>
+      </w:r>
+      <w:r>
+        <w:rPr>
+          <w:highlight w:val="yellow"/>
+        </w:rPr>
+        <w:t xml:space="preserve">Scalar value, indicating maximum number of days to execute before giving up (akin to a timeout). </w:t>
+      </w:r>
+      <w:r>
+        <w:rPr>
+          <w:i/>
+          <w:highlight w:val="yellow"/>
+        </w:rPr>
+        <w:t>DEFAULT: 10</w:t>
+      </w:r>
+      <w:r>
+        <w:rPr>
+          <w:i/>
+          <w:highlight w:val="yellow"/>
+        </w:rPr>
+        <w:t xml:space="preserve"> days</w:t>
+      </w:r>
+      <w:r>
+        <w:rPr>
+          <w:i/>
+          <w:highlight w:val="yellow"/>
+        </w:rPr>
+        <w:t>.</w:t>
+      </w:r>
+      <w:bookmarkStart w:id="29" w:name="_GoBack"/>
+      <w:bookmarkEnd w:id="29"/>
+    </w:p>
+    <w:p>
+      <w:pPr>
+        <w:spacing w:after="0" w:line="240" w:lineRule="auto"/>
+        <w:ind w:left="1440" w:hanging="1440"/>
+        <w:rPr>
+          <w:highlight w:val="yellow"/>
+        </w:rPr>
+      </w:pPr>
+    </w:p>
+    <w:p>
+      <w:pPr>
+        <w:spacing w:after="0" w:line="240" w:lineRule="auto"/>
+        <w:ind w:left="1440" w:hanging="1440"/>
+        <w:rPr>
+          <w:highlight w:val="yellow"/>
+        </w:rPr>
+      </w:pPr>
+      <w:r>
+        <w:rPr>
+          <w:highlight w:val="yellow"/>
+        </w:rPr>
+        <w:t xml:space="preserve">Example use (also see </w:t>
+      </w:r>
+      <w:r>
+        <w:rPr>
+          <w:b/>
+          <w:highlight w:val="yellow"/>
+        </w:rPr>
+        <w:t>ExampleSetup_FlightSS</w:t>
+      </w:r>
+      <w:r>
+        <w:rPr>
+          <w:highlight w:val="yellow"/>
+        </w:rPr>
+        <w:t>):</w:t>
+      </w:r>
+    </w:p>
+    <w:p>
+      <w:pPr>
+        <w:pStyle w:val="CodeBlock"/>
+        <w:rPr>
+          <w:highlight w:val="yellow"/>
+        </w:rPr>
+      </w:pPr>
+      <w:r>
+        <w:rPr>
+          <w:highlight w:val="yellow"/>
+        </w:rPr>
+        <w:t>SolarParam.nDays = -1;</w:t>
+      </w:r>
+    </w:p>
+    <w:p>
+      <w:pPr>
+        <w:pStyle w:val="CodeBlock"/>
+        <w:rPr>
+          <w:highlight w:val="yellow"/>
+        </w:rPr>
+      </w:pPr>
+      <w:r>
+        <w:rPr>
+          <w:highlight w:val="yellow"/>
+        </w:rPr>
+        <w:t>SolarParam.Converge.Species = {‘OH’,’HO2’,’NO’,’NO2’};</w:t>
+      </w:r>
+    </w:p>
+    <w:p>
+      <w:pPr>
+        <w:pStyle w:val="CodeBlock"/>
+        <w:rPr>
+          <w:highlight w:val="yellow"/>
+        </w:rPr>
+      </w:pPr>
+      <w:r>
+        <w:rPr>
+          <w:highlight w:val="yellow"/>
+        </w:rPr>
+        <w:t>SolarParam.Converge.MaxPctChange = 1; % I am impatient</w:t>
+      </w:r>
+    </w:p>
+    <w:p>
+      <w:pPr>
+        <w:pStyle w:val="CodeBlock"/>
+      </w:pPr>
+      <w:r>
+        <w:rPr>
+          <w:highlight w:val="yellow"/>
+        </w:rPr>
+        <w:t>SolarParam.Converge.MaxDays = 20; % but not really</w:t>
+      </w:r>
+    </w:p>
+    <w:p>
+      <w:pPr>
+        <w:pStyle w:val="subhead"/>
+      </w:pPr>
+      <w:r>
+        <w:t>Other Details</w:t>
+      </w:r>
+    </w:p>
+    <w:p>
+      <w:pPr>
+        <w:pStyle w:val="NoSpacing"/>
+      </w:pPr>
+      <w:r>
+        <w:t>The</w:t>
+      </w:r>
+      <w:r>
+        <w:t xml:space="preserve"> </w:t>
       </w:r>
       <w:r>
         <w:rPr>
@@ -12019,6 +12432,7 @@
     </w:p>
     <w:p>
       <w:pPr>
+        <w:pStyle w:val="NoSpacing"/>
         <w:ind w:firstLine="720"/>
       </w:pPr>
       <w:r>
@@ -12057,7 +12471,8 @@
     </w:p>
     <w:p>
       <w:pPr>
-        <w:ind w:left="720"/>
+        <w:pStyle w:val="NoSpacing"/>
+        <w:ind w:left="900" w:hanging="180"/>
       </w:pPr>
       <w:r>
         <w:rPr>
@@ -12102,7 +12517,13 @@
         <w:t xml:space="preserve"> (e.g. at the end of each min-step) along the model step.</w:t>
       </w:r>
       <w:r>
-        <w:t xml:space="preserve"> In other words, output the whole diurnal cycle</w:t>
+        <w:t xml:space="preserve"> In other words, output whole di</w:t>
+      </w:r>
+      <w:r>
+        <w:t>el</w:t>
+      </w:r>
+      <w:r>
+        <w:t xml:space="preserve"> cycle</w:t>
       </w:r>
       <w:r>
         <w:t>(s)</w:t>
@@ -12111,7 +12532,6 @@
         <w:t>.</w:t>
       </w:r>
     </w:p>
-    <w:p/>
     <w:p>
       <w:r>
         <w:br w:type="page"/>
@@ -15421,7 +15841,7 @@
       <w:rPr>
         <w:noProof/>
       </w:rPr>
-      <w:t>1</w:t>
+      <w:t>22</w:t>
     </w:r>
     <w:r>
       <w:rPr>
@@ -19361,7 +19781,7 @@
 </file>
 
 <file path=customXml/itemProps1.xml><?xml version="1.0" encoding="utf-8"?>
-<ds:datastoreItem xmlns:ds="http://schemas.openxmlformats.org/officeDocument/2006/customXml" ds:itemID="{46124402-F4F4-477E-B38A-8406E98432CB}">
+<ds:datastoreItem xmlns:ds="http://schemas.openxmlformats.org/officeDocument/2006/customXml" ds:itemID="{50C6EDEC-EB7E-46BE-8ADF-AC1AFAA96C40}">
   <ds:schemaRefs>
     <ds:schemaRef ds:uri="http://schemas.openxmlformats.org/officeDocument/2006/bibliography"/>
   </ds:schemaRefs>

</xml_diff>

<commit_message>
Last Major update prior to v4 release
 - Added GEOSCHEMv12.07 and SAPRC mechanisms
 - Added a few photolysis reactions to HybridJtables for SAPRC7
 - Fixed issue in dydt_eval for tgauss calculation
 - Rejiggered and documented verbose levels
 - Removed Repeat option
 - Added FixNOx option back in
 - Added functions: PlotRatesGroup, InputInterp, InputReplicate
 - Updated all examples
</commit_message>
<xml_diff>
--- a/Docs/F0AM_UserManual.docx
+++ b/Docs/F0AM_UserManual.docx
@@ -58,7 +58,7 @@
         <w:pStyle w:val="NoSpacing"/>
       </w:pPr>
       <w:r>
-        <w:t>Version 4.0beta</w:t>
+        <w:t>Version 4.0</w:t>
       </w:r>
     </w:p>
     <w:p>
@@ -87,7 +87,7 @@
         <w:rPr>
           <w:noProof/>
         </w:rPr>
-        <w:t>9/4/2019</w:t>
+        <w:t>4/28/2020</w:t>
       </w:r>
       <w:r>
         <w:fldChar w:fldCharType="end"/>
@@ -169,7 +169,7 @@
       <w:r>
         <w:fldChar w:fldCharType="separate"/>
       </w:r>
-      <w:hyperlink w:anchor="_Toc535572806" w:history="1">
+      <w:hyperlink w:anchor="_Toc38959568" w:history="1">
         <w:r>
           <w:rPr>
             <w:rStyle w:val="Hyperlink"/>
@@ -196,7 +196,7 @@
             <w:noProof/>
             <w:webHidden/>
           </w:rPr>
-          <w:instrText xml:space="preserve"> PAGEREF _Toc535572806 \h </w:instrText>
+          <w:instrText xml:space="preserve"> PAGEREF _Toc38959568 \h </w:instrText>
         </w:r>
         <w:r>
           <w:rPr>
@@ -238,7 +238,7 @@
           <w:noProof/>
         </w:rPr>
       </w:pPr>
-      <w:hyperlink w:anchor="_Toc535572807" w:history="1">
+      <w:hyperlink w:anchor="_Toc38959569" w:history="1">
         <w:r>
           <w:rPr>
             <w:rStyle w:val="Hyperlink"/>
@@ -265,7 +265,7 @@
             <w:noProof/>
             <w:webHidden/>
           </w:rPr>
-          <w:instrText xml:space="preserve"> PAGEREF _Toc535572807 \h </w:instrText>
+          <w:instrText xml:space="preserve"> PAGEREF _Toc38959569 \h </w:instrText>
         </w:r>
         <w:r>
           <w:rPr>
@@ -307,7 +307,7 @@
           <w:noProof/>
         </w:rPr>
       </w:pPr>
-      <w:hyperlink w:anchor="_Toc535572808" w:history="1">
+      <w:hyperlink w:anchor="_Toc38959570" w:history="1">
         <w:r>
           <w:rPr>
             <w:rStyle w:val="Hyperlink"/>
@@ -334,7 +334,7 @@
             <w:noProof/>
             <w:webHidden/>
           </w:rPr>
-          <w:instrText xml:space="preserve"> PAGEREF _Toc535572808 \h </w:instrText>
+          <w:instrText xml:space="preserve"> PAGEREF _Toc38959570 \h </w:instrText>
         </w:r>
         <w:r>
           <w:rPr>
@@ -376,7 +376,7 @@
           <w:noProof/>
         </w:rPr>
       </w:pPr>
-      <w:hyperlink w:anchor="_Toc535572809" w:history="1">
+      <w:hyperlink w:anchor="_Toc38959571" w:history="1">
         <w:r>
           <w:rPr>
             <w:rStyle w:val="Hyperlink"/>
@@ -403,7 +403,7 @@
             <w:noProof/>
             <w:webHidden/>
           </w:rPr>
-          <w:instrText xml:space="preserve"> PAGEREF _Toc535572809 \h </w:instrText>
+          <w:instrText xml:space="preserve"> PAGEREF _Toc38959571 \h </w:instrText>
         </w:r>
         <w:r>
           <w:rPr>
@@ -445,7 +445,7 @@
           <w:noProof/>
         </w:rPr>
       </w:pPr>
-      <w:hyperlink w:anchor="_Toc535572810" w:history="1">
+      <w:hyperlink w:anchor="_Toc38959572" w:history="1">
         <w:r>
           <w:rPr>
             <w:rStyle w:val="Hyperlink"/>
@@ -472,7 +472,7 @@
             <w:noProof/>
             <w:webHidden/>
           </w:rPr>
-          <w:instrText xml:space="preserve"> PAGEREF _Toc535572810 \h </w:instrText>
+          <w:instrText xml:space="preserve"> PAGEREF _Toc38959572 \h </w:instrText>
         </w:r>
         <w:r>
           <w:rPr>
@@ -514,7 +514,7 @@
           <w:noProof/>
         </w:rPr>
       </w:pPr>
-      <w:hyperlink w:anchor="_Toc535572811" w:history="1">
+      <w:hyperlink w:anchor="_Toc38959573" w:history="1">
         <w:r>
           <w:rPr>
             <w:rStyle w:val="Hyperlink"/>
@@ -542,7 +542,7 @@
             <w:noProof/>
             <w:webHidden/>
           </w:rPr>
-          <w:instrText xml:space="preserve"> PAGEREF _Toc535572811 \h </w:instrText>
+          <w:instrText xml:space="preserve"> PAGEREF _Toc38959573 \h </w:instrText>
         </w:r>
         <w:r>
           <w:rPr>
@@ -584,7 +584,7 @@
           <w:noProof/>
         </w:rPr>
       </w:pPr>
-      <w:hyperlink w:anchor="_Toc535572812" w:history="1">
+      <w:hyperlink w:anchor="_Toc38959574" w:history="1">
         <w:r>
           <w:rPr>
             <w:rStyle w:val="Hyperlink"/>
@@ -611,7 +611,7 @@
             <w:noProof/>
             <w:webHidden/>
           </w:rPr>
-          <w:instrText xml:space="preserve"> PAGEREF _Toc535572812 \h </w:instrText>
+          <w:instrText xml:space="preserve"> PAGEREF _Toc38959574 \h </w:instrText>
         </w:r>
         <w:r>
           <w:rPr>
@@ -653,7 +653,7 @@
           <w:noProof/>
         </w:rPr>
       </w:pPr>
-      <w:hyperlink w:anchor="_Toc535572813" w:history="1">
+      <w:hyperlink w:anchor="_Toc38959575" w:history="1">
         <w:r>
           <w:rPr>
             <w:rStyle w:val="Hyperlink"/>
@@ -680,7 +680,7 @@
             <w:noProof/>
             <w:webHidden/>
           </w:rPr>
-          <w:instrText xml:space="preserve"> PAGEREF _Toc535572813 \h </w:instrText>
+          <w:instrText xml:space="preserve"> PAGEREF _Toc38959575 \h </w:instrText>
         </w:r>
         <w:r>
           <w:rPr>
@@ -722,7 +722,7 @@
           <w:noProof/>
         </w:rPr>
       </w:pPr>
-      <w:hyperlink w:anchor="_Toc535572814" w:history="1">
+      <w:hyperlink w:anchor="_Toc38959576" w:history="1">
         <w:r>
           <w:rPr>
             <w:rStyle w:val="Hyperlink"/>
@@ -749,7 +749,7 @@
             <w:noProof/>
             <w:webHidden/>
           </w:rPr>
-          <w:instrText xml:space="preserve"> PAGEREF _Toc535572814 \h </w:instrText>
+          <w:instrText xml:space="preserve"> PAGEREF _Toc38959576 \h </w:instrText>
         </w:r>
         <w:r>
           <w:rPr>
@@ -791,7 +791,7 @@
           <w:noProof/>
         </w:rPr>
       </w:pPr>
-      <w:hyperlink w:anchor="_Toc535572815" w:history="1">
+      <w:hyperlink w:anchor="_Toc38959577" w:history="1">
         <w:r>
           <w:rPr>
             <w:rStyle w:val="Hyperlink"/>
@@ -818,7 +818,7 @@
             <w:noProof/>
             <w:webHidden/>
           </w:rPr>
-          <w:instrText xml:space="preserve"> PAGEREF _Toc535572815 \h </w:instrText>
+          <w:instrText xml:space="preserve"> PAGEREF _Toc38959577 \h </w:instrText>
         </w:r>
         <w:r>
           <w:rPr>
@@ -860,7 +860,7 @@
           <w:noProof/>
         </w:rPr>
       </w:pPr>
-      <w:hyperlink w:anchor="_Toc535572816" w:history="1">
+      <w:hyperlink w:anchor="_Toc38959578" w:history="1">
         <w:r>
           <w:rPr>
             <w:rStyle w:val="Hyperlink"/>
@@ -887,7 +887,7 @@
             <w:noProof/>
             <w:webHidden/>
           </w:rPr>
-          <w:instrText xml:space="preserve"> PAGEREF _Toc535572816 \h </w:instrText>
+          <w:instrText xml:space="preserve"> PAGEREF _Toc38959578 \h </w:instrText>
         </w:r>
         <w:r>
           <w:rPr>
@@ -929,7 +929,7 @@
           <w:noProof/>
         </w:rPr>
       </w:pPr>
-      <w:hyperlink w:anchor="_Toc535572817" w:history="1">
+      <w:hyperlink w:anchor="_Toc38959579" w:history="1">
         <w:r>
           <w:rPr>
             <w:rStyle w:val="Hyperlink"/>
@@ -956,7 +956,7 @@
             <w:noProof/>
             <w:webHidden/>
           </w:rPr>
-          <w:instrText xml:space="preserve"> PAGEREF _Toc535572817 \h </w:instrText>
+          <w:instrText xml:space="preserve"> PAGEREF _Toc38959579 \h </w:instrText>
         </w:r>
         <w:r>
           <w:rPr>
@@ -998,7 +998,7 @@
           <w:noProof/>
         </w:rPr>
       </w:pPr>
-      <w:hyperlink w:anchor="_Toc535572818" w:history="1">
+      <w:hyperlink w:anchor="_Toc38959580" w:history="1">
         <w:r>
           <w:rPr>
             <w:rStyle w:val="Hyperlink"/>
@@ -1025,7 +1025,7 @@
             <w:noProof/>
             <w:webHidden/>
           </w:rPr>
-          <w:instrText xml:space="preserve"> PAGEREF _Toc535572818 \h </w:instrText>
+          <w:instrText xml:space="preserve"> PAGEREF _Toc38959580 \h </w:instrText>
         </w:r>
         <w:r>
           <w:rPr>
@@ -1045,7 +1045,7 @@
             <w:noProof/>
             <w:webHidden/>
           </w:rPr>
-          <w:t>12</w:t>
+          <w:t>13</w:t>
         </w:r>
         <w:r>
           <w:rPr>
@@ -1067,7 +1067,7 @@
           <w:noProof/>
         </w:rPr>
       </w:pPr>
-      <w:hyperlink w:anchor="_Toc535572819" w:history="1">
+      <w:hyperlink w:anchor="_Toc38959581" w:history="1">
         <w:r>
           <w:rPr>
             <w:rStyle w:val="Hyperlink"/>
@@ -1095,7 +1095,7 @@
             <w:noProof/>
             <w:webHidden/>
           </w:rPr>
-          <w:instrText xml:space="preserve"> PAGEREF _Toc535572819 \h </w:instrText>
+          <w:instrText xml:space="preserve"> PAGEREF _Toc38959581 \h </w:instrText>
         </w:r>
         <w:r>
           <w:rPr>
@@ -1137,7 +1137,7 @@
           <w:noProof/>
         </w:rPr>
       </w:pPr>
-      <w:hyperlink w:anchor="_Toc535572820" w:history="1">
+      <w:hyperlink w:anchor="_Toc38959582" w:history="1">
         <w:r>
           <w:rPr>
             <w:rStyle w:val="Hyperlink"/>
@@ -1164,7 +1164,7 @@
             <w:noProof/>
             <w:webHidden/>
           </w:rPr>
-          <w:instrText xml:space="preserve"> PAGEREF _Toc535572820 \h </w:instrText>
+          <w:instrText xml:space="preserve"> PAGEREF _Toc38959582 \h </w:instrText>
         </w:r>
         <w:r>
           <w:rPr>
@@ -1184,7 +1184,7 @@
             <w:noProof/>
             <w:webHidden/>
           </w:rPr>
-          <w:t>14</w:t>
+          <w:t>15</w:t>
         </w:r>
         <w:r>
           <w:rPr>
@@ -1206,7 +1206,7 @@
           <w:noProof/>
         </w:rPr>
       </w:pPr>
-      <w:hyperlink w:anchor="_Toc535572821" w:history="1">
+      <w:hyperlink w:anchor="_Toc38959583" w:history="1">
         <w:r>
           <w:rPr>
             <w:rStyle w:val="Hyperlink"/>
@@ -1233,7 +1233,7 @@
             <w:noProof/>
             <w:webHidden/>
           </w:rPr>
-          <w:instrText xml:space="preserve"> PAGEREF _Toc535572821 \h </w:instrText>
+          <w:instrText xml:space="preserve"> PAGEREF _Toc38959583 \h </w:instrText>
         </w:r>
         <w:r>
           <w:rPr>
@@ -1275,7 +1275,7 @@
           <w:noProof/>
         </w:rPr>
       </w:pPr>
-      <w:hyperlink w:anchor="_Toc535572822" w:history="1">
+      <w:hyperlink w:anchor="_Toc38959584" w:history="1">
         <w:r>
           <w:rPr>
             <w:rStyle w:val="Hyperlink"/>
@@ -1302,7 +1302,7 @@
             <w:noProof/>
             <w:webHidden/>
           </w:rPr>
-          <w:instrText xml:space="preserve"> PAGEREF _Toc535572822 \h </w:instrText>
+          <w:instrText xml:space="preserve"> PAGEREF _Toc38959584 \h </w:instrText>
         </w:r>
         <w:r>
           <w:rPr>
@@ -1344,7 +1344,7 @@
           <w:noProof/>
         </w:rPr>
       </w:pPr>
-      <w:hyperlink w:anchor="_Toc535572823" w:history="1">
+      <w:hyperlink w:anchor="_Toc38959585" w:history="1">
         <w:r>
           <w:rPr>
             <w:rStyle w:val="Hyperlink"/>
@@ -1371,7 +1371,7 @@
             <w:noProof/>
             <w:webHidden/>
           </w:rPr>
-          <w:instrText xml:space="preserve"> PAGEREF _Toc535572823 \h </w:instrText>
+          <w:instrText xml:space="preserve"> PAGEREF _Toc38959585 \h </w:instrText>
         </w:r>
         <w:r>
           <w:rPr>
@@ -1413,7 +1413,7 @@
           <w:noProof/>
         </w:rPr>
       </w:pPr>
-      <w:hyperlink w:anchor="_Toc535572824" w:history="1">
+      <w:hyperlink w:anchor="_Toc38959586" w:history="1">
         <w:r>
           <w:rPr>
             <w:rStyle w:val="Hyperlink"/>
@@ -1455,7 +1455,7 @@
             <w:noProof/>
             <w:webHidden/>
           </w:rPr>
-          <w:instrText xml:space="preserve"> PAGEREF _Toc535572824 \h </w:instrText>
+          <w:instrText xml:space="preserve"> PAGEREF _Toc38959586 \h </w:instrText>
         </w:r>
         <w:r>
           <w:rPr>
@@ -1497,7 +1497,7 @@
           <w:noProof/>
         </w:rPr>
       </w:pPr>
-      <w:hyperlink w:anchor="_Toc535572825" w:history="1">
+      <w:hyperlink w:anchor="_Toc38959587" w:history="1">
         <w:r>
           <w:rPr>
             <w:rStyle w:val="Hyperlink"/>
@@ -1524,7 +1524,7 @@
             <w:noProof/>
             <w:webHidden/>
           </w:rPr>
-          <w:instrText xml:space="preserve"> PAGEREF _Toc535572825 \h </w:instrText>
+          <w:instrText xml:space="preserve"> PAGEREF _Toc38959587 \h </w:instrText>
         </w:r>
         <w:r>
           <w:rPr>
@@ -1566,7 +1566,7 @@
           <w:noProof/>
         </w:rPr>
       </w:pPr>
-      <w:hyperlink w:anchor="_Toc535572826" w:history="1">
+      <w:hyperlink w:anchor="_Toc38959588" w:history="1">
         <w:r>
           <w:rPr>
             <w:rStyle w:val="Hyperlink"/>
@@ -1593,7 +1593,7 @@
             <w:noProof/>
             <w:webHidden/>
           </w:rPr>
-          <w:instrText xml:space="preserve"> PAGEREF _Toc535572826 \h </w:instrText>
+          <w:instrText xml:space="preserve"> PAGEREF _Toc38959588 \h </w:instrText>
         </w:r>
         <w:r>
           <w:rPr>
@@ -1635,7 +1635,7 @@
           <w:noProof/>
         </w:rPr>
       </w:pPr>
-      <w:hyperlink w:anchor="_Toc535572827" w:history="1">
+      <w:hyperlink w:anchor="_Toc38959589" w:history="1">
         <w:r>
           <w:rPr>
             <w:rStyle w:val="Hyperlink"/>
@@ -1662,7 +1662,7 @@
             <w:noProof/>
             <w:webHidden/>
           </w:rPr>
-          <w:instrText xml:space="preserve"> PAGEREF _Toc535572827 \h </w:instrText>
+          <w:instrText xml:space="preserve"> PAGEREF _Toc38959589 \h </w:instrText>
         </w:r>
         <w:r>
           <w:rPr>
@@ -1682,7 +1682,7 @@
             <w:noProof/>
             <w:webHidden/>
           </w:rPr>
-          <w:t>19</w:t>
+          <w:t>20</w:t>
         </w:r>
         <w:r>
           <w:rPr>
@@ -1704,7 +1704,7 @@
           <w:noProof/>
         </w:rPr>
       </w:pPr>
-      <w:hyperlink w:anchor="_Toc535572828" w:history="1">
+      <w:hyperlink w:anchor="_Toc38959590" w:history="1">
         <w:r>
           <w:rPr>
             <w:rStyle w:val="Hyperlink"/>
@@ -1731,7 +1731,7 @@
             <w:noProof/>
             <w:webHidden/>
           </w:rPr>
-          <w:instrText xml:space="preserve"> PAGEREF _Toc535572828 \h </w:instrText>
+          <w:instrText xml:space="preserve"> PAGEREF _Toc38959590 \h </w:instrText>
         </w:r>
         <w:r>
           <w:rPr>
@@ -1751,7 +1751,7 @@
             <w:noProof/>
             <w:webHidden/>
           </w:rPr>
-          <w:t>20</w:t>
+          <w:t>21</w:t>
         </w:r>
         <w:r>
           <w:rPr>
@@ -1773,7 +1773,7 @@
           <w:noProof/>
         </w:rPr>
       </w:pPr>
-      <w:hyperlink w:anchor="_Toc535572829" w:history="1">
+      <w:hyperlink w:anchor="_Toc38959591" w:history="1">
         <w:r>
           <w:rPr>
             <w:rStyle w:val="Hyperlink"/>
@@ -1800,7 +1800,7 @@
             <w:noProof/>
             <w:webHidden/>
           </w:rPr>
-          <w:instrText xml:space="preserve"> PAGEREF _Toc535572829 \h </w:instrText>
+          <w:instrText xml:space="preserve"> PAGEREF _Toc38959591 \h </w:instrText>
         </w:r>
         <w:r>
           <w:rPr>
@@ -1820,7 +1820,7 @@
             <w:noProof/>
             <w:webHidden/>
           </w:rPr>
-          <w:t>21</w:t>
+          <w:t>22</w:t>
         </w:r>
         <w:r>
           <w:rPr>
@@ -1842,7 +1842,7 @@
           <w:noProof/>
         </w:rPr>
       </w:pPr>
-      <w:hyperlink w:anchor="_Toc535572830" w:history="1">
+      <w:hyperlink w:anchor="_Toc38959592" w:history="1">
         <w:r>
           <w:rPr>
             <w:rStyle w:val="Hyperlink"/>
@@ -1869,7 +1869,7 @@
             <w:noProof/>
             <w:webHidden/>
           </w:rPr>
-          <w:instrText xml:space="preserve"> PAGEREF _Toc535572830 \h </w:instrText>
+          <w:instrText xml:space="preserve"> PAGEREF _Toc38959592 \h </w:instrText>
         </w:r>
         <w:r>
           <w:rPr>
@@ -1889,7 +1889,7 @@
             <w:noProof/>
             <w:webHidden/>
           </w:rPr>
-          <w:t>22</w:t>
+          <w:t>24</w:t>
         </w:r>
         <w:r>
           <w:rPr>
@@ -1911,7 +1911,7 @@
           <w:noProof/>
         </w:rPr>
       </w:pPr>
-      <w:hyperlink w:anchor="_Toc535572831" w:history="1">
+      <w:hyperlink w:anchor="_Toc38959593" w:history="1">
         <w:r>
           <w:rPr>
             <w:rStyle w:val="Hyperlink"/>
@@ -1938,7 +1938,7 @@
             <w:noProof/>
             <w:webHidden/>
           </w:rPr>
-          <w:instrText xml:space="preserve"> PAGEREF _Toc535572831 \h </w:instrText>
+          <w:instrText xml:space="preserve"> PAGEREF _Toc38959593 \h </w:instrText>
         </w:r>
         <w:r>
           <w:rPr>
@@ -1958,7 +1958,7 @@
             <w:noProof/>
             <w:webHidden/>
           </w:rPr>
-          <w:t>23</w:t>
+          <w:t>25</w:t>
         </w:r>
         <w:r>
           <w:rPr>
@@ -1979,7 +1979,7 @@
       <w:r>
         <w:br w:type="page"/>
       </w:r>
-      <w:bookmarkStart w:id="0" w:name="_Toc535572806"/>
+      <w:bookmarkStart w:id="0" w:name="_Toc38959568"/>
       <w:r>
         <w:lastRenderedPageBreak/>
         <w:t xml:space="preserve">1. </w:t>
@@ -2341,7 +2341,7 @@
       <w:pPr>
         <w:pStyle w:val="Heading1"/>
       </w:pPr>
-      <w:bookmarkStart w:id="1" w:name="_Toc535572807"/>
+      <w:bookmarkStart w:id="1" w:name="_Toc38959569"/>
       <w:r>
         <w:lastRenderedPageBreak/>
         <w:t>2. GENERAL OVERVIEW</w:t>
@@ -3028,7 +3028,7 @@
         </w:rPr>
       </w:pPr>
       <w:bookmarkStart w:id="2" w:name="_3._METEOROLOGY"/>
-      <w:bookmarkStart w:id="3" w:name="_Toc535572808"/>
+      <w:bookmarkStart w:id="3" w:name="_Toc38959570"/>
       <w:bookmarkEnd w:id="2"/>
       <w:r>
         <w:lastRenderedPageBreak/>
@@ -4338,7 +4338,7 @@
       <w:pPr>
         <w:pStyle w:val="Heading1"/>
       </w:pPr>
-      <w:bookmarkStart w:id="4" w:name="_Toc535572809"/>
+      <w:bookmarkStart w:id="4" w:name="_Toc38959571"/>
       <w:r>
         <w:lastRenderedPageBreak/>
         <w:t>4.</w:t>
@@ -4352,7 +4352,7 @@
       <w:pPr>
         <w:pStyle w:val="Heading2"/>
       </w:pPr>
-      <w:bookmarkStart w:id="5" w:name="_Toc535572810"/>
+      <w:bookmarkStart w:id="5" w:name="_Toc38959572"/>
       <w:r>
         <w:t xml:space="preserve">4.1 </w:t>
       </w:r>
@@ -4572,7 +4572,16 @@
         <w:t>ReplaceNaN</w:t>
       </w:r>
       <w:r>
-        <w:t>: replaces NaNs in a matrix with linear interpolations (between rows). This is handy if your observational data has holes but should be used with due caution.</w:t>
+        <w:t>: replaces NaNs in a matrix with linear interpolations (between rows). This is handy if your observational data has holes but should be used with caution.</w:t>
+      </w:r>
+      <w:r>
+        <w:t xml:space="preserve"> </w:t>
+      </w:r>
+      <w:r>
+        <w:rPr>
+          <w:highlight w:val="yellow"/>
+        </w:rPr>
+        <w:t>Gap-filling is an art, and this is a relatively coarse fix.</w:t>
       </w:r>
     </w:p>
     <w:p>
@@ -4606,7 +4615,7 @@
         </w:rPr>
       </w:pPr>
       <w:bookmarkStart w:id="6" w:name="_4.2_FAMILY_CONSERVATION"/>
-      <w:bookmarkStart w:id="7" w:name="_Toc535572811"/>
+      <w:bookmarkStart w:id="7" w:name="_Toc38959573"/>
       <w:bookmarkEnd w:id="6"/>
       <w:r>
         <w:rPr>
@@ -4645,7 +4654,45 @@
           <w:i/>
           <w:highlight w:val="yellow"/>
         </w:rPr>
-        <w:t>NOTE: This functionality supersedes the “FixNOx” option available in prior F0AM versions.</w:t>
+        <w:t xml:space="preserve">NOTE: This functionality supersedes the </w:t>
+      </w:r>
+      <w:hyperlink w:anchor="_7._MODEL_OPTIONS" w:history="1">
+        <w:r>
+          <w:rPr>
+            <w:rStyle w:val="Hyperlink"/>
+            <w:i/>
+            <w:highlight w:val="yellow"/>
+          </w:rPr>
+          <w:t>FixNOx</w:t>
+        </w:r>
+      </w:hyperlink>
+      <w:r>
+        <w:rPr>
+          <w:i/>
+          <w:highlight w:val="yellow"/>
+        </w:rPr>
+        <w:t xml:space="preserve"> option</w:t>
+      </w:r>
+      <w:r>
+        <w:rPr>
+          <w:i/>
+          <w:highlight w:val="yellow"/>
+        </w:rPr>
+        <w:t>, though both remain available</w:t>
+      </w:r>
+      <w:r>
+        <w:rPr>
+          <w:i/>
+          <w:highlight w:val="yellow"/>
+        </w:rPr>
+        <w:t>.</w:t>
+      </w:r>
+      <w:r>
+        <w:rPr>
+          <w:i/>
+          <w:highlight w:val="yellow"/>
+        </w:rPr>
+        <w:t xml:space="preserve"> The two are not compatible.</w:t>
       </w:r>
     </w:p>
     <w:p>
@@ -4756,13 +4803,25 @@
         <w:rPr>
           <w:highlight w:val="yellow"/>
         </w:rPr>
-        <w:t xml:space="preserve">. Without NOx sources (e.g. emissions), NOx would rapidly decay over the course of </w:t>
-      </w:r>
-      <w:r>
-        <w:rPr>
-          <w:highlight w:val="yellow"/>
-        </w:rPr>
-        <w:t>a multi-day step</w:t>
+        <w:t xml:space="preserve">. Without NOx sources (e.g. emissions), NOx would decay over the course of </w:t>
+      </w:r>
+      <w:r>
+        <w:rPr>
+          <w:highlight w:val="yellow"/>
+        </w:rPr>
+        <w:t>the</w:t>
+      </w:r>
+      <w:r>
+        <w:rPr>
+          <w:highlight w:val="yellow"/>
+        </w:rPr>
+        <w:t xml:space="preserve"> </w:t>
+      </w:r>
+      <w:r>
+        <w:rPr>
+          <w:highlight w:val="yellow"/>
+        </w:rPr>
+        <w:t>step</w:t>
       </w:r>
       <w:r>
         <w:rPr>
@@ -4855,6 +4914,7 @@
           <w:i/>
           <w:highlight w:val="yellow"/>
         </w:rPr>
+        <w:lastRenderedPageBreak/>
         <w:t>Second column:</w:t>
       </w:r>
       <w:r>
@@ -4934,6 +4994,12 @@
           <w:highlight w:val="yellow"/>
         </w:rPr>
         <w:t>.</w:t>
+      </w:r>
+      <w:r>
+        <w:rPr>
+          <w:highlight w:val="yellow"/>
+        </w:rPr>
+        <w:t xml:space="preserve"> </w:t>
       </w:r>
     </w:p>
     <w:p>
@@ -4956,7 +5022,6 @@
           <w:i/>
           <w:highlight w:val="yellow"/>
         </w:rPr>
-        <w:lastRenderedPageBreak/>
         <w:t>Third column:</w:t>
       </w:r>
       <w:r>
@@ -4964,6 +5029,12 @@
           <w:highlight w:val="yellow"/>
         </w:rPr>
         <w:t xml:space="preserve">  empty array</w:t>
+      </w:r>
+      <w:r>
+        <w:rPr>
+          <w:highlight w:val="yellow"/>
+        </w:rPr>
+        <w:t>, []</w:t>
       </w:r>
       <w:r>
         <w:rPr>
@@ -5110,7 +5181,19 @@
         <w:rPr>
           <w:highlight w:val="yellow"/>
         </w:rPr>
-        <w:t>. Use with caution and verify results when possible.</w:t>
+        <w:t xml:space="preserve">. </w:t>
+      </w:r>
+      <w:r>
+        <w:rPr>
+          <w:highlight w:val="yellow"/>
+        </w:rPr>
+        <w:t xml:space="preserve">In particular, testing has shown that model output is sometimes sensitive to the order in which family members are specified: {‘NO’,’NO2’} may give a slightly different output than {‘NO2’,’NO’}. This is a consequence of how the ODE solver handles this type of problem (using a “mass matrix”). Read up on ode15s options if you want to know the gory details. </w:t>
+      </w:r>
+      <w:r>
+        <w:rPr>
+          <w:highlight w:val="yellow"/>
+        </w:rPr>
+        <w:t>Use with caution.</w:t>
       </w:r>
     </w:p>
     <w:p>
@@ -5334,7 +5417,7 @@
       <w:pPr>
         <w:pStyle w:val="Heading1"/>
       </w:pPr>
-      <w:bookmarkStart w:id="8" w:name="_Toc535572812"/>
+      <w:bookmarkStart w:id="8" w:name="_Toc38959574"/>
       <w:r>
         <w:lastRenderedPageBreak/>
         <w:t>5</w:t>
@@ -5348,7 +5431,7 @@
       <w:pPr>
         <w:pStyle w:val="Heading2"/>
       </w:pPr>
-      <w:bookmarkStart w:id="9" w:name="_Toc535572813"/>
+      <w:bookmarkStart w:id="9" w:name="_Toc38959575"/>
       <w:r>
         <w:t>5</w:t>
       </w:r>
@@ -5488,7 +5571,7 @@
       <w:pPr>
         <w:pStyle w:val="Heading2"/>
       </w:pPr>
-      <w:bookmarkStart w:id="10" w:name="_Toc535572814"/>
+      <w:bookmarkStart w:id="10" w:name="_Toc38959576"/>
       <w:r>
         <w:t>5.2 STRUCTURE OF INDIVIDUAL CHEMISTRY SCRIPTS</w:t>
       </w:r>
@@ -6248,7 +6331,7 @@
       <w:pPr>
         <w:pStyle w:val="Heading2"/>
       </w:pPr>
-      <w:bookmarkStart w:id="11" w:name="_Toc535572815"/>
+      <w:bookmarkStart w:id="11" w:name="_Toc38959577"/>
       <w:r>
         <w:t>5</w:t>
       </w:r>
@@ -6628,7 +6711,7 @@
         <w:pStyle w:val="Heading2"/>
       </w:pPr>
       <w:bookmarkStart w:id="12" w:name="_Toc331754961"/>
-      <w:bookmarkStart w:id="13" w:name="_Toc535572816"/>
+      <w:bookmarkStart w:id="13" w:name="_Toc38959578"/>
       <w:r>
         <w:t>5.4</w:t>
       </w:r>
@@ -6790,7 +6873,7 @@
       <w:pPr>
         <w:pStyle w:val="Heading2"/>
       </w:pPr>
-      <w:bookmarkStart w:id="14" w:name="_Toc535572817"/>
+      <w:bookmarkStart w:id="14" w:name="_Toc38959579"/>
       <w:r>
         <w:lastRenderedPageBreak/>
         <w:t>5.</w:t>
@@ -6827,6 +6910,93 @@
       </w:r>
       <w:r>
         <w:t>. If users create more such mechanisms in the course of their work, they are encouraged to share with the community.</w:t>
+      </w:r>
+      <w:r>
+        <w:t xml:space="preserve"> </w:t>
+      </w:r>
+      <w:r>
+        <w:rPr>
+          <w:highlight w:val="yellow"/>
+        </w:rPr>
+        <w:t>Text readers are available for creating F0AM mechanism scripts from native mechanism text files for SAPRC (MEC2F0AM.m) and GEOS-CHEM (EQN2F0AM.m). These are included in their respective \Chem\ folders. They may or may not work for versions other than those on which they were tested.</w:t>
+      </w:r>
+    </w:p>
+    <w:p>
+      <w:pPr>
+        <w:jc w:val="both"/>
+      </w:pPr>
+      <w:r>
+        <w:rPr>
+          <w:highlight w:val="yellow"/>
+        </w:rPr>
+        <w:t>NOTE OF CAUTION</w:t>
+      </w:r>
+      <w:r>
+        <w:rPr>
+          <w:highlight w:val="yellow"/>
+        </w:rPr>
+        <w:t xml:space="preserve"> regarding condensed mechanisms and photolysis. Some </w:t>
+      </w:r>
+      <w:r>
+        <w:rPr>
+          <w:highlight w:val="yellow"/>
+        </w:rPr>
+        <w:t>mechanisms specify</w:t>
+      </w:r>
+      <w:r>
+        <w:rPr>
+          <w:highlight w:val="yellow"/>
+        </w:rPr>
+        <w:t xml:space="preserve"> cross sections and quantum yields</w:t>
+      </w:r>
+      <w:r>
+        <w:rPr>
+          <w:highlight w:val="yellow"/>
+        </w:rPr>
+        <w:t>, but these can be</w:t>
+      </w:r>
+      <w:r>
+        <w:rPr>
+          <w:highlight w:val="yellow"/>
+        </w:rPr>
+        <w:t xml:space="preserve"> outdated relative to current panel recommendations and/or not well documented. The mechanisms as included in F0AM do not use </w:t>
+      </w:r>
+      <w:r>
+        <w:rPr>
+          <w:highlight w:val="yellow"/>
+        </w:rPr>
+        <w:t>mechanism-specific photolysis data</w:t>
+      </w:r>
+      <w:r>
+        <w:rPr>
+          <w:highlight w:val="yellow"/>
+        </w:rPr>
+        <w:t xml:space="preserve">, but instead map all photolysis frequencies to a common spectral database (see </w:t>
+      </w:r>
+      <w:r>
+        <w:rPr>
+          <w:b/>
+          <w:highlight w:val="yellow"/>
+        </w:rPr>
+        <w:t>PhotoDataSources.xlsx</w:t>
+      </w:r>
+      <w:r>
+        <w:rPr>
+          <w:highlight w:val="yellow"/>
+        </w:rPr>
+        <w:t xml:space="preserve"> and further discussion below). So, when comparing F0AM output to another model (e.g., CMAQ, CAMX, etc.), users should consider that J-values may not</w:t>
+      </w:r>
+      <w:r>
+        <w:rPr>
+          <w:highlight w:val="yellow"/>
+        </w:rPr>
+        <w:t xml:space="preserve"> be</w:t>
+      </w:r>
+      <w:r>
+        <w:rPr>
+          <w:highlight w:val="yellow"/>
+        </w:rPr>
+        <w:t xml:space="preserve"> parameterized in the same fashion even though the mechanisms are otherwise the same.</w:t>
       </w:r>
     </w:p>
     <w:tbl>
@@ -6844,6 +7014,7 @@
       <w:tr>
         <w:trPr>
           <w:cnfStyle w:val="100000000000" w:firstRow="1" w:lastRow="0" w:firstColumn="0" w:lastColumn="0" w:oddVBand="0" w:evenVBand="0" w:oddHBand="0" w:evenHBand="0" w:firstRowFirstColumn="0" w:firstRowLastColumn="0" w:lastRowFirstColumn="0" w:lastRowLastColumn="0"/>
+          <w:trHeight w:val="330"/>
         </w:trPr>
         <w:tc>
           <w:tcPr>
@@ -7551,6 +7722,125 @@
             <w:tcW w:w="1368" w:type="dxa"/>
             <w:tcBorders>
               <w:top w:val="single" w:sz="4" w:space="0" w:color="auto"/>
+              <w:bottom w:val="single" w:sz="4" w:space="0" w:color="auto"/>
+            </w:tcBorders>
+          </w:tcPr>
+          <w:p>
+            <w:pPr>
+              <w:spacing w:after="0"/>
+              <w:jc w:val="both"/>
+            </w:pPr>
+            <w:r>
+              <w:t>GEOS-CHEM</w:t>
+            </w:r>
+          </w:p>
+        </w:tc>
+        <w:tc>
+          <w:tcPr>
+            <w:tcW w:w="2970" w:type="dxa"/>
+            <w:tcBorders>
+              <w:top w:val="single" w:sz="4" w:space="0" w:color="auto"/>
+              <w:bottom w:val="single" w:sz="4" w:space="0" w:color="auto"/>
+            </w:tcBorders>
+          </w:tcPr>
+          <w:p>
+            <w:pPr>
+              <w:spacing w:after="0"/>
+              <w:jc w:val="both"/>
+              <w:cnfStyle w:val="000000000000" w:firstRow="0" w:lastRow="0" w:firstColumn="0" w:lastColumn="0" w:oddVBand="0" w:evenVBand="0" w:oddHBand="0" w:evenHBand="0" w:firstRowFirstColumn="0" w:firstRowLastColumn="0" w:lastRowFirstColumn="0" w:lastRowLastColumn="0"/>
+            </w:pPr>
+            <w:r>
+              <w:t>GEOSCHEM</w:t>
+            </w:r>
+            <w:r>
+              <w:t>v902</w:t>
+            </w:r>
+            <w:r>
+              <w:t>_AllRxns</w:t>
+            </w:r>
+          </w:p>
+          <w:p>
+            <w:pPr>
+              <w:spacing w:after="0"/>
+              <w:jc w:val="both"/>
+              <w:cnfStyle w:val="000000000000" w:firstRow="0" w:lastRow="0" w:firstColumn="0" w:lastColumn="0" w:oddVBand="0" w:evenVBand="0" w:oddHBand="0" w:evenHBand="0" w:firstRowFirstColumn="0" w:firstRowLastColumn="0" w:lastRowFirstColumn="0" w:lastRowLastColumn="0"/>
+            </w:pPr>
+            <w:r>
+              <w:rPr>
+                <w:highlight w:val="yellow"/>
+              </w:rPr>
+              <w:t>GEOSCHEMv1207_AllRxns</w:t>
+            </w:r>
+          </w:p>
+        </w:tc>
+        <w:tc>
+          <w:tcPr>
+            <w:tcW w:w="2250" w:type="dxa"/>
+            <w:tcBorders>
+              <w:top w:val="single" w:sz="4" w:space="0" w:color="auto"/>
+              <w:bottom w:val="single" w:sz="4" w:space="0" w:color="auto"/>
+            </w:tcBorders>
+          </w:tcPr>
+          <w:p>
+            <w:pPr>
+              <w:spacing w:after="0"/>
+              <w:jc w:val="both"/>
+              <w:cnfStyle w:val="000000000000" w:firstRow="0" w:lastRow="0" w:firstColumn="0" w:lastColumn="0" w:oddVBand="0" w:evenVBand="0" w:oddHBand="0" w:evenHBand="0" w:firstRowFirstColumn="0" w:firstRowLastColumn="0" w:lastRowFirstColumn="0" w:lastRowLastColumn="0"/>
+            </w:pPr>
+            <w:r>
+              <w:t>GEOSCHEM_K(</w:t>
+            </w:r>
+            <w:r>
+              <w:t>Met</w:t>
+            </w:r>
+            <w:r>
+              <w:t>)</w:t>
+            </w:r>
+          </w:p>
+        </w:tc>
+        <w:tc>
+          <w:tcPr>
+            <w:tcW w:w="2988" w:type="dxa"/>
+            <w:tcBorders>
+              <w:top w:val="single" w:sz="4" w:space="0" w:color="auto"/>
+              <w:bottom w:val="single" w:sz="4" w:space="0" w:color="auto"/>
+            </w:tcBorders>
+          </w:tcPr>
+          <w:p>
+            <w:pPr>
+              <w:spacing w:after="0"/>
+              <w:jc w:val="both"/>
+              <w:cnfStyle w:val="000000000000" w:firstRow="0" w:lastRow="0" w:firstColumn="0" w:lastColumn="0" w:oddVBand="0" w:evenVBand="0" w:oddHBand="0" w:evenHBand="0" w:firstRowFirstColumn="0" w:firstRowLastColumn="0" w:lastRowFirstColumn="0" w:lastRowLastColumn="0"/>
+            </w:pPr>
+            <w:r>
+              <w:t>GEOSCHEM_J</w:t>
+            </w:r>
+            <w:r>
+              <w:t>(</w:t>
+            </w:r>
+            <w:r>
+              <w:t>Met, Jmethod</w:t>
+            </w:r>
+            <w:r>
+              <w:t>)</w:t>
+            </w:r>
+          </w:p>
+          <w:p>
+            <w:pPr>
+              <w:spacing w:after="0"/>
+              <w:jc w:val="both"/>
+              <w:cnfStyle w:val="000000000000" w:firstRow="0" w:lastRow="0" w:firstColumn="0" w:lastColumn="0" w:oddVBand="0" w:evenVBand="0" w:oddHBand="0" w:evenHBand="0" w:firstRowFirstColumn="0" w:firstRowLastColumn="0" w:lastRowFirstColumn="0" w:lastRowLastColumn="0"/>
+            </w:pPr>
+          </w:p>
+        </w:tc>
+      </w:tr>
+      <w:tr>
+        <w:tc>
+          <w:tcPr>
+            <w:cnfStyle w:val="001000000000" w:firstRow="0" w:lastRow="0" w:firstColumn="1" w:lastColumn="0" w:oddVBand="0" w:evenVBand="0" w:oddHBand="0" w:evenHBand="0" w:firstRowFirstColumn="0" w:firstRowLastColumn="0" w:lastRowFirstColumn="0" w:lastRowLastColumn="0"/>
+            <w:tcW w:w="1368" w:type="dxa"/>
+            <w:tcBorders>
+              <w:top w:val="single" w:sz="4" w:space="0" w:color="auto"/>
               <w:bottom w:val="single" w:sz="12" w:space="0" w:color="000000"/>
             </w:tcBorders>
           </w:tcPr>
@@ -7558,9 +7848,15 @@
             <w:pPr>
               <w:spacing w:after="0"/>
               <w:jc w:val="both"/>
-            </w:pPr>
-            <w:r>
-              <w:t>GEOS-CHEM</w:t>
+              <w:rPr>
+                <w:highlight w:val="yellow"/>
+              </w:rPr>
+            </w:pPr>
+            <w:r>
+              <w:rPr>
+                <w:highlight w:val="yellow"/>
+              </w:rPr>
+              <w:t>SAPRC07B</w:t>
             </w:r>
           </w:p>
         </w:tc>
@@ -7577,9 +7873,15 @@
               <w:spacing w:after="0"/>
               <w:jc w:val="both"/>
               <w:cnfStyle w:val="000000000000" w:firstRow="0" w:lastRow="0" w:firstColumn="0" w:lastColumn="0" w:oddVBand="0" w:evenVBand="0" w:oddHBand="0" w:evenHBand="0" w:firstRowFirstColumn="0" w:firstRowLastColumn="0" w:lastRowFirstColumn="0" w:lastRowLastColumn="0"/>
-            </w:pPr>
-            <w:r>
-              <w:t>GEOSCHEM_AllRxns</w:t>
+              <w:rPr>
+                <w:highlight w:val="yellow"/>
+              </w:rPr>
+            </w:pPr>
+            <w:r>
+              <w:rPr>
+                <w:highlight w:val="yellow"/>
+              </w:rPr>
+              <w:t>SAPRC07B_AllRxns</w:t>
             </w:r>
           </w:p>
         </w:tc>
@@ -7596,15 +7898,15 @@
               <w:spacing w:after="0"/>
               <w:jc w:val="both"/>
               <w:cnfStyle w:val="000000000000" w:firstRow="0" w:lastRow="0" w:firstColumn="0" w:lastColumn="0" w:oddVBand="0" w:evenVBand="0" w:oddHBand="0" w:evenHBand="0" w:firstRowFirstColumn="0" w:firstRowLastColumn="0" w:lastRowFirstColumn="0" w:lastRowLastColumn="0"/>
-            </w:pPr>
-            <w:r>
-              <w:t>GEOSCHEM_K(</w:t>
-            </w:r>
-            <w:r>
-              <w:t>Met</w:t>
-            </w:r>
-            <w:r>
-              <w:t>)</w:t>
+              <w:rPr>
+                <w:highlight w:val="yellow"/>
+              </w:rPr>
+            </w:pPr>
+            <w:r>
+              <w:rPr>
+                <w:highlight w:val="yellow"/>
+              </w:rPr>
+              <w:t>SAPRC07_K(Met)</w:t>
             </w:r>
           </w:p>
         </w:tc>
@@ -7621,18 +7923,15 @@
               <w:spacing w:after="0"/>
               <w:jc w:val="both"/>
               <w:cnfStyle w:val="000000000000" w:firstRow="0" w:lastRow="0" w:firstColumn="0" w:lastColumn="0" w:oddVBand="0" w:evenVBand="0" w:oddHBand="0" w:evenHBand="0" w:firstRowFirstColumn="0" w:firstRowLastColumn="0" w:lastRowFirstColumn="0" w:lastRowLastColumn="0"/>
-            </w:pPr>
-            <w:r>
-              <w:t>GEOSCHEM_J</w:t>
-            </w:r>
-            <w:r>
-              <w:t>(</w:t>
-            </w:r>
-            <w:r>
-              <w:t>Met, Jmethod</w:t>
-            </w:r>
-            <w:r>
-              <w:t>)</w:t>
+              <w:rPr>
+                <w:highlight w:val="yellow"/>
+              </w:rPr>
+            </w:pPr>
+            <w:r>
+              <w:rPr>
+                <w:highlight w:val="yellow"/>
+              </w:rPr>
+              <w:t>SAPRC07_J(Met,Jmethod)</w:t>
             </w:r>
           </w:p>
         </w:tc>
@@ -7647,6 +7946,7 @@
           <w:highlight w:val="yellow"/>
           <w:vertAlign w:val="superscript"/>
         </w:rPr>
+        <w:lastRenderedPageBreak/>
         <w:t>1</w:t>
       </w:r>
       <w:r>
@@ -7662,7 +7962,7 @@
         <w:jc w:val="both"/>
       </w:pPr>
       <w:bookmarkStart w:id="15" w:name="_5.6_PHOTOLYSIS_OPTIONS"/>
-      <w:bookmarkStart w:id="16" w:name="_Toc535572818"/>
+      <w:bookmarkStart w:id="16" w:name="_Toc38959580"/>
       <w:bookmarkEnd w:id="15"/>
       <w:r>
         <w:t>5.</w:t>
@@ -7770,7 +8070,6 @@
     </w:p>
     <w:p>
       <w:r>
-        <w:lastRenderedPageBreak/>
         <w:t xml:space="preserve">This is the trigonometric SZA function found in MCM. The actual function is </w:t>
       </w:r>
     </w:p>
@@ -8176,6 +8475,7 @@
           </w:tcPr>
           <w:p>
             <w:r>
+              <w:lastRenderedPageBreak/>
               <w:t>Albedo</w:t>
             </w:r>
           </w:p>
@@ -8385,12 +8685,11 @@
           <w:highlight w:val="yellow"/>
         </w:rPr>
       </w:pPr>
-      <w:bookmarkStart w:id="17" w:name="_Toc535572819"/>
-      <w:r>
-        <w:rPr>
-          <w:highlight w:val="yellow"/>
-        </w:rPr>
-        <w:lastRenderedPageBreak/>
+      <w:bookmarkStart w:id="17" w:name="_Toc38959581"/>
+      <w:r>
+        <w:rPr>
+          <w:highlight w:val="yellow"/>
+        </w:rPr>
         <w:t>5.7 GENERATING HYBRID LOOKUP TABLES</w:t>
       </w:r>
       <w:bookmarkEnd w:id="17"/>
@@ -8855,7 +9154,7 @@
         <w:jc w:val="both"/>
       </w:pPr>
       <w:bookmarkStart w:id="18" w:name="_5.7_HETEROGENEOUS_CHEMISTRY"/>
-      <w:bookmarkStart w:id="19" w:name="_Toc535572820"/>
+      <w:bookmarkStart w:id="19" w:name="_Toc38959582"/>
       <w:bookmarkEnd w:id="18"/>
       <w:r>
         <w:t>5.8</w:t>
@@ -8946,10 +9245,9 @@
         <w:pStyle w:val="Heading2"/>
       </w:pPr>
       <w:bookmarkStart w:id="20" w:name="_5.8_EMISSIONS_AND"/>
-      <w:bookmarkStart w:id="21" w:name="_Toc535572821"/>
+      <w:bookmarkStart w:id="21" w:name="_Toc38959583"/>
       <w:bookmarkEnd w:id="20"/>
       <w:r>
-        <w:lastRenderedPageBreak/>
         <w:t>5.9</w:t>
       </w:r>
       <w:r>
@@ -9107,7 +9405,7 @@
       <w:pPr>
         <w:pStyle w:val="Heading2"/>
       </w:pPr>
-      <w:bookmarkStart w:id="22" w:name="_Toc535572822"/>
+      <w:bookmarkStart w:id="22" w:name="_Toc38959584"/>
       <w:r>
         <w:t>5.10</w:t>
       </w:r>
@@ -9225,6 +9523,7 @@
         <w:jc w:val="both"/>
       </w:pPr>
       <w:r>
+        <w:lastRenderedPageBreak/>
         <w:t xml:space="preserve">Multiplication of </w:t>
       </w:r>
       <w:r>
@@ -9489,7 +9788,6 @@
         <w:rPr>
           <w:highlight w:val="yellow"/>
         </w:rPr>
-        <w:lastRenderedPageBreak/>
         <w:t>Dilution, if used, is added simultaneously for all species.</w:t>
       </w:r>
     </w:p>
@@ -9709,7 +10007,13 @@
         <w:rPr>
           <w:highlight w:val="yellow"/>
         </w:rPr>
-        <w:t xml:space="preserve"> F0AM (your imagination is the only limit!). If you have to do so, you should read the ode15s documentation and be aware that changes to </w:t>
+        <w:t xml:space="preserve"> F0AM</w:t>
+      </w:r>
+      <w:r>
+        <w:rPr>
+          <w:highlight w:val="yellow"/>
+        </w:rPr>
+        <w:t xml:space="preserve">. If you have to do so, you should read the ode15s documentation and be aware that changes to </w:t>
       </w:r>
       <w:r>
         <w:rPr>
@@ -9762,7 +10066,7 @@
         <w:pStyle w:val="Heading1"/>
       </w:pPr>
       <w:bookmarkStart w:id="23" w:name="_6._DILUTION"/>
-      <w:bookmarkStart w:id="24" w:name="_Toc535572823"/>
+      <w:bookmarkStart w:id="24" w:name="_Toc38959585"/>
       <w:bookmarkEnd w:id="23"/>
       <w:r>
         <w:lastRenderedPageBreak/>
@@ -9777,7 +10081,7 @@
       <w:pPr>
         <w:pStyle w:val="Heading2"/>
       </w:pPr>
-      <w:bookmarkStart w:id="25" w:name="_Toc535572824"/>
+      <w:bookmarkStart w:id="25" w:name="_Toc38959586"/>
       <w:r>
         <w:t>6.1 SIMPLE 1</w:t>
       </w:r>
@@ -10296,21 +10600,6 @@
         <w:jc w:val="both"/>
       </w:pPr>
       <w:r>
-        <w:t>This scheme is a</w:t>
-      </w:r>
-      <w:r>
-        <w:t xml:space="preserve"> dramatic simplification of a complex physical process</w:t>
-      </w:r>
-      <w:r>
-        <w:t>, and effectively encompasses all physical sinks (e</w:t>
-      </w:r>
-      <w:r>
-        <w:t>.g. deposition, entrainment, etc</w:t>
-      </w:r>
-      <w:r>
-        <w:t xml:space="preserve">). </w:t>
-      </w:r>
-      <w:r>
         <w:t>Many</w:t>
       </w:r>
       <w:r>
@@ -10349,13 +10638,20 @@
       <w:r>
         <w:t xml:space="preserve"> to 0.</w:t>
       </w:r>
-    </w:p>
-    <w:p/>
+      <w:r>
+        <w:t xml:space="preserve"> </w:t>
+      </w:r>
+    </w:p>
+    <w:p>
+      <w:r>
+        <w:t>This scheme is a dramatic simplification of a complex physical process, and effectively encompasses all physical sinks (e.g. deposition, entrainment, etc).</w:t>
+      </w:r>
+    </w:p>
     <w:p>
       <w:pPr>
         <w:pStyle w:val="Heading2"/>
       </w:pPr>
-      <w:bookmarkStart w:id="26" w:name="_Toc535572825"/>
+      <w:bookmarkStart w:id="26" w:name="_Toc38959587"/>
       <w:r>
         <w:t>6.2 GAUSSIAN DISPERSION</w:t>
       </w:r>
@@ -10974,7 +11270,9 @@
       <w:pPr>
         <w:pStyle w:val="Heading1"/>
       </w:pPr>
-      <w:bookmarkStart w:id="27" w:name="_Toc535572826"/>
+      <w:bookmarkStart w:id="27" w:name="_7._MODEL_OPTIONS"/>
+      <w:bookmarkStart w:id="28" w:name="_Toc38959588"/>
+      <w:bookmarkEnd w:id="27"/>
       <w:r>
         <w:lastRenderedPageBreak/>
         <w:t>7</w:t>
@@ -10985,7 +11283,7 @@
       <w:r>
         <w:t>MODEL OPTIONS</w:t>
       </w:r>
-      <w:bookmarkEnd w:id="27"/>
+      <w:bookmarkEnd w:id="28"/>
     </w:p>
     <w:p>
       <w:r>
@@ -10999,39 +11297,6 @@
       </w:r>
       <w:r>
         <w:t xml:space="preserve"> of the following fields, which affect model execution and output handling.</w:t>
-      </w:r>
-      <w:r>
-        <w:t xml:space="preserve"> </w:t>
-      </w:r>
-      <w:r>
-        <w:rPr>
-          <w:highlight w:val="yellow"/>
-        </w:rPr>
-        <w:t xml:space="preserve">NOTE: As of </w:t>
-      </w:r>
-      <w:r>
-        <w:rPr>
-          <w:highlight w:val="yellow"/>
-        </w:rPr>
-        <w:t>F0AM</w:t>
-      </w:r>
-      <w:r>
-        <w:rPr>
-          <w:highlight w:val="yellow"/>
-        </w:rPr>
-        <w:t xml:space="preserve">v4, the FixNOx option has been superseded by </w:t>
-      </w:r>
-      <w:hyperlink w:anchor="_4.2_FAMILY_CONSERVATION" w:history="1">
-        <w:r>
-          <w:rPr>
-            <w:rStyle w:val="Hyperlink"/>
-            <w:highlight w:val="yellow"/>
-          </w:rPr>
-          <w:t>family conservation</w:t>
-        </w:r>
-      </w:hyperlink>
-      <w:r>
-        <w:t>.</w:t>
       </w:r>
     </w:p>
     <w:p>
@@ -11153,47 +11418,253 @@
         <w:tabs>
           <w:tab w:val="left" w:pos="1620"/>
         </w:tabs>
-        <w:spacing w:after="240"/>
         <w:ind w:left="1800" w:hanging="1800"/>
-      </w:pPr>
-      <w:r>
-        <w:rPr>
-          <w:b/>
-        </w:rPr>
-        <w:t>Repeat:</w:t>
-      </w:r>
-      <w:r>
-        <w:t xml:space="preserve">         </w:t>
+        <w:rPr>
+          <w:highlight w:val="yellow"/>
+        </w:rPr>
+      </w:pPr>
+      <w:r>
+        <w:rPr>
+          <w:b/>
+        </w:rPr>
+        <w:t xml:space="preserve">Verbose: </w:t>
+      </w:r>
+      <w:r>
+        <w:t xml:space="preserve">       </w:t>
       </w:r>
       <w:r>
         <w:tab/>
-      </w:r>
-      <w:r>
-        <w:t>N</w:t>
-      </w:r>
-      <w:r>
-        <w:t>umber of times t</w:t>
-      </w:r>
-      <w:r>
-        <w:t>o cycle through all constraints (default = 1).</w:t>
-      </w:r>
-      <w:r>
-        <w:t xml:space="preserve"> Useful, for example, </w:t>
-      </w:r>
-      <w:r>
-        <w:t>if you want to spin up the concentration of unconstrained, medium-to-long-lived species.</w:t>
-      </w:r>
-      <w:r>
-        <w:t xml:space="preserve"> Only useful if </w:t>
-      </w:r>
-      <w:r>
-        <w:rPr>
-          <w:b/>
-        </w:rPr>
-        <w:t>LinkSteps = 1</w:t>
-      </w:r>
-      <w:r>
-        <w:t xml:space="preserve"> (e.g. for a diel cycle at a ground site).</w:t>
+        <w:t>F</w:t>
+      </w:r>
+      <w:r>
+        <w:t>lag for displaying verbose model</w:t>
+      </w:r>
+      <w:r>
+        <w:t xml:space="preserve"> </w:t>
+      </w:r>
+      <w:r>
+        <w:t>execution information</w:t>
+      </w:r>
+      <w:r>
+        <w:t xml:space="preserve"> in command window, includi</w:t>
+      </w:r>
+      <w:r>
+        <w:t xml:space="preserve">ng progress and run times </w:t>
+      </w:r>
+      <w:r>
+        <w:rPr>
+          <w:highlight w:val="yellow"/>
+        </w:rPr>
+        <w:t>(</w:t>
+      </w:r>
+      <w:r>
+        <w:rPr>
+          <w:highlight w:val="yellow"/>
+        </w:rPr>
+        <w:t>default = 1</w:t>
+      </w:r>
+      <w:r>
+        <w:rPr>
+          <w:highlight w:val="yellow"/>
+        </w:rPr>
+        <w:t>).</w:t>
+      </w:r>
+    </w:p>
+    <w:p>
+      <w:pPr>
+        <w:pStyle w:val="NoSpacing"/>
+        <w:tabs>
+          <w:tab w:val="left" w:pos="1620"/>
+        </w:tabs>
+        <w:ind w:left="1800" w:hanging="1800"/>
+        <w:rPr>
+          <w:highlight w:val="yellow"/>
+        </w:rPr>
+      </w:pPr>
+      <w:r>
+        <w:rPr>
+          <w:b/>
+          <w:highlight w:val="yellow"/>
+        </w:rPr>
+        <w:tab/>
+      </w:r>
+      <w:r>
+        <w:rPr>
+          <w:b/>
+          <w:highlight w:val="yellow"/>
+        </w:rPr>
+        <w:tab/>
+      </w:r>
+      <w:r>
+        <w:rPr>
+          <w:highlight w:val="yellow"/>
+        </w:rPr>
+        <w:t xml:space="preserve">0: </w:t>
+      </w:r>
+      <w:r>
+        <w:rPr>
+          <w:highlight w:val="yellow"/>
+        </w:rPr>
+        <w:t>Warnings and errors only</w:t>
+      </w:r>
+    </w:p>
+    <w:p>
+      <w:pPr>
+        <w:pStyle w:val="NoSpacing"/>
+        <w:tabs>
+          <w:tab w:val="left" w:pos="1620"/>
+        </w:tabs>
+        <w:ind w:left="1800" w:hanging="1800"/>
+        <w:rPr>
+          <w:highlight w:val="yellow"/>
+        </w:rPr>
+      </w:pPr>
+      <w:r>
+        <w:rPr>
+          <w:highlight w:val="yellow"/>
+        </w:rPr>
+        <w:tab/>
+      </w:r>
+      <w:r>
+        <w:rPr>
+          <w:highlight w:val="yellow"/>
+        </w:rPr>
+        <w:tab/>
+      </w:r>
+      <w:r>
+        <w:rPr>
+          <w:highlight w:val="yellow"/>
+        </w:rPr>
+        <w:t xml:space="preserve">1: </w:t>
+      </w:r>
+      <w:r>
+        <w:rPr>
+          <w:highlight w:val="yellow"/>
+        </w:rPr>
+        <w:t>Above + I</w:t>
+      </w:r>
+      <w:r>
+        <w:rPr>
+          <w:highlight w:val="yellow"/>
+        </w:rPr>
+        <w:t>nitialization messages, run time, and save name</w:t>
+      </w:r>
+    </w:p>
+    <w:p>
+      <w:pPr>
+        <w:pStyle w:val="NoSpacing"/>
+        <w:tabs>
+          <w:tab w:val="left" w:pos="1620"/>
+        </w:tabs>
+        <w:ind w:left="1800" w:hanging="1800"/>
+        <w:rPr>
+          <w:highlight w:val="yellow"/>
+        </w:rPr>
+      </w:pPr>
+      <w:r>
+        <w:rPr>
+          <w:highlight w:val="yellow"/>
+        </w:rPr>
+        <w:tab/>
+      </w:r>
+      <w:r>
+        <w:rPr>
+          <w:highlight w:val="yellow"/>
+        </w:rPr>
+        <w:tab/>
+        <w:t xml:space="preserve">2: </w:t>
+      </w:r>
+      <w:r>
+        <w:rPr>
+          <w:highlight w:val="yellow"/>
+        </w:rPr>
+        <w:t>Above + step increment</w:t>
+      </w:r>
+      <w:r>
+        <w:rPr>
+          <w:highlight w:val="yellow"/>
+        </w:rPr>
+        <w:t xml:space="preserve"> and</w:t>
+      </w:r>
+      <w:r>
+        <w:rPr>
+          <w:highlight w:val="yellow"/>
+        </w:rPr>
+        <w:t xml:space="preserve"> time</w:t>
+      </w:r>
+    </w:p>
+    <w:p>
+      <w:pPr>
+        <w:pStyle w:val="NoSpacing"/>
+        <w:tabs>
+          <w:tab w:val="left" w:pos="1620"/>
+        </w:tabs>
+        <w:ind w:left="1800" w:hanging="1800"/>
+        <w:rPr>
+          <w:highlight w:val="yellow"/>
+        </w:rPr>
+      </w:pPr>
+      <w:r>
+        <w:rPr>
+          <w:highlight w:val="yellow"/>
+        </w:rPr>
+        <w:tab/>
+      </w:r>
+      <w:r>
+        <w:rPr>
+          <w:highlight w:val="yellow"/>
+        </w:rPr>
+        <w:tab/>
+        <w:t>3</w:t>
+      </w:r>
+      <w:r>
+        <w:rPr>
+          <w:highlight w:val="yellow"/>
+        </w:rPr>
+        <w:t>: Above + convergence progress</w:t>
+      </w:r>
+    </w:p>
+    <w:p>
+      <w:pPr>
+        <w:pStyle w:val="NoSpacing"/>
+        <w:tabs>
+          <w:tab w:val="left" w:pos="1620"/>
+        </w:tabs>
+        <w:ind w:left="1800" w:hanging="1800"/>
+        <w:rPr>
+          <w:highlight w:val="yellow"/>
+        </w:rPr>
+      </w:pPr>
+      <w:r>
+        <w:rPr>
+          <w:highlight w:val="yellow"/>
+        </w:rPr>
+        <w:tab/>
+      </w:r>
+      <w:r>
+        <w:rPr>
+          <w:highlight w:val="yellow"/>
+        </w:rPr>
+        <w:tab/>
+        <w:t>4</w:t>
+      </w:r>
+      <w:r>
+        <w:rPr>
+          <w:highlight w:val="yellow"/>
+        </w:rPr>
+        <w:t xml:space="preserve">: </w:t>
+      </w:r>
+      <w:r>
+        <w:rPr>
+          <w:highlight w:val="yellow"/>
+        </w:rPr>
+        <w:t xml:space="preserve">Above + </w:t>
+      </w:r>
+      <w:r>
+        <w:rPr>
+          <w:highlight w:val="yellow"/>
+        </w:rPr>
+        <w:t xml:space="preserve">solar cycle increment </w:t>
       </w:r>
     </w:p>
     <w:p>
@@ -11207,43 +11678,28 @@
       </w:pPr>
       <w:r>
         <w:rPr>
-          <w:b/>
-        </w:rPr>
-        <w:t xml:space="preserve">Verbose: </w:t>
-      </w:r>
-      <w:r>
-        <w:t xml:space="preserve">       </w:t>
-      </w:r>
-      <w:r>
+          <w:highlight w:val="yellow"/>
+        </w:rPr>
         <w:tab/>
-        <w:t>F</w:t>
-      </w:r>
-      <w:r>
-        <w:t>lag for displaying verbose model</w:t>
-      </w:r>
-      <w:r>
-        <w:t xml:space="preserve"> </w:t>
-      </w:r>
-      <w:r>
-        <w:t>execution information</w:t>
-      </w:r>
-      <w:r>
-        <w:t xml:space="preserve"> in command window, includi</w:t>
-      </w:r>
-      <w:r>
-        <w:t>ng progress and run times (0,</w:t>
-      </w:r>
-      <w:r>
-        <w:t>1</w:t>
-      </w:r>
-      <w:r>
-        <w:t>,2, or 3</w:t>
-      </w:r>
-      <w:r>
-        <w:t>, default = 0)</w:t>
-      </w:r>
-      <w:r>
-        <w:t>.</w:t>
+      </w:r>
+      <w:r>
+        <w:rPr>
+          <w:highlight w:val="yellow"/>
+        </w:rPr>
+        <w:tab/>
+        <w:t>5</w:t>
+      </w:r>
+      <w:r>
+        <w:rPr>
+          <w:highlight w:val="yellow"/>
+        </w:rPr>
+        <w:t xml:space="preserve">: </w:t>
+      </w:r>
+      <w:r>
+        <w:rPr>
+          <w:highlight w:val="yellow"/>
+        </w:rPr>
+        <w:t>Above + integration progress of ODE solver</w:t>
       </w:r>
     </w:p>
     <w:p>
@@ -11269,7 +11725,13 @@
         <w:t>F</w:t>
       </w:r>
       <w:r>
-        <w:t xml:space="preserve">lag for whether to output </w:t>
+        <w:t xml:space="preserve">lag </w:t>
+      </w:r>
+      <w:r>
+        <w:t>specifying</w:t>
+      </w:r>
+      <w:r>
+        <w:t xml:space="preserve"> whether to output </w:t>
       </w:r>
       <w:r>
         <w:t>concentrations for entire</w:t>
@@ -11294,6 +11756,34 @@
       </w:r>
       <w:r>
         <w:t xml:space="preserve"> only (1).</w:t>
+      </w:r>
+      <w:r>
+        <w:t xml:space="preserve"> </w:t>
+      </w:r>
+      <w:r>
+        <w:rPr>
+          <w:highlight w:val="yellow"/>
+        </w:rPr>
+        <w:t>In Solar Cycle mode</w:t>
+      </w:r>
+      <w:r>
+        <w:rPr>
+          <w:highlight w:val="yellow"/>
+        </w:rPr>
+        <w:t xml:space="preserve">, setting this to 0 will provide output along each solar mini-step (with output time as determined by </w:t>
+      </w:r>
+      <w:r>
+        <w:rPr>
+          <w:b/>
+          <w:highlight w:val="yellow"/>
+        </w:rPr>
+        <w:t>IntTime</w:t>
+      </w:r>
+      <w:r>
+        <w:rPr>
+          <w:highlight w:val="yellow"/>
+        </w:rPr>
+        <w:t>).</w:t>
       </w:r>
     </w:p>
     <w:p>
@@ -11670,7 +12160,11 @@
         <w:t>T</w:t>
       </w:r>
       <w:r>
-        <w:t xml:space="preserve">his option can significantly speed up execution for setups with many steps (e.g. SS simulation of a flight mission or sweeping large parameter spaces). By default the model will use the number of workers specified by your local cluster profile, but users can change this behavior (e.g. use a remote cluster) by modifying the </w:t>
+        <w:t xml:space="preserve">his option can significantly speed up execution for setups with many steps (e.g. SS simulation of a flight mission or sweeping large parameter spaces). By default the model will use the number of workers specified by your local cluster profile, but </w:t>
+      </w:r>
+      <w:r>
+        <w:lastRenderedPageBreak/>
+        <w:t xml:space="preserve">users can change this behavior (e.g. use a remote cluster) by modifying the </w:t>
       </w:r>
       <w:r>
         <w:t>parpool call</w:t>
@@ -11683,6 +12177,151 @@
       </w:r>
       <w:r>
         <w:t>Refer to parfor documentation for more information.</w:t>
+      </w:r>
+    </w:p>
+    <w:p>
+      <w:pPr>
+        <w:pStyle w:val="NoSpacing"/>
+        <w:tabs>
+          <w:tab w:val="left" w:pos="1620"/>
+        </w:tabs>
+        <w:ind w:left="1800" w:hanging="1800"/>
+      </w:pPr>
+    </w:p>
+    <w:p>
+      <w:pPr>
+        <w:pStyle w:val="NoSpacing"/>
+        <w:tabs>
+          <w:tab w:val="left" w:pos="1620"/>
+        </w:tabs>
+        <w:spacing w:after="240"/>
+        <w:ind w:left="1800" w:hanging="1800"/>
+        <w:rPr>
+          <w:highlight w:val="yellow"/>
+        </w:rPr>
+      </w:pPr>
+      <w:r>
+        <w:rPr>
+          <w:b/>
+        </w:rPr>
+        <w:t>FixNOx:</w:t>
+      </w:r>
+      <w:r>
+        <w:tab/>
+        <w:t xml:space="preserve">Flag for scaling </w:t>
+      </w:r>
+      <w:r>
+        <w:t>total</w:t>
+      </w:r>
+      <w:r>
+        <w:t xml:space="preserve"> NOx to </w:t>
+      </w:r>
+      <w:r>
+        <w:t>match initial conditions</w:t>
+      </w:r>
+      <w:r>
+        <w:t xml:space="preserve"> (0 or 1, default = 0). </w:t>
+      </w:r>
+      <w:r>
+        <w:t xml:space="preserve">To use this, constraints for both NO and NO2 must be specified in InitConc with their HoldMe flags set to 0. </w:t>
+      </w:r>
+      <w:r>
+        <w:rPr>
+          <w:highlight w:val="yellow"/>
+        </w:rPr>
+        <w:t>Between each step (or mini-step if in Solar Cycle mode)</w:t>
+      </w:r>
+      <w:r>
+        <w:rPr>
+          <w:highlight w:val="yellow"/>
+        </w:rPr>
+        <w:t>, model NO and NO</w:t>
+      </w:r>
+      <w:r>
+        <w:rPr>
+          <w:highlight w:val="yellow"/>
+          <w:vertAlign w:val="subscript"/>
+        </w:rPr>
+        <w:t>2</w:t>
+      </w:r>
+      <w:r>
+        <w:rPr>
+          <w:highlight w:val="yellow"/>
+        </w:rPr>
+        <w:t xml:space="preserve"> are scaled so that their sum m</w:t>
+      </w:r>
+      <w:r>
+        <w:rPr>
+          <w:highlight w:val="yellow"/>
+        </w:rPr>
+        <w:t>atches the sum of input NO+NO2. It</w:t>
+      </w:r>
+      <w:r>
+        <w:rPr>
+          <w:highlight w:val="yellow"/>
+        </w:rPr>
+        <w:t xml:space="preserve"> </w:t>
+      </w:r>
+      <w:r>
+        <w:rPr>
+          <w:highlight w:val="yellow"/>
+        </w:rPr>
+        <w:t>is only useful if LinkSteps = 1</w:t>
+      </w:r>
+      <w:r>
+        <w:rPr>
+          <w:highlight w:val="yellow"/>
+        </w:rPr>
+        <w:t xml:space="preserve"> or in Solar Cycle mode, and it works best when IntTime is small (600 seconds or smaller).</w:t>
+      </w:r>
+    </w:p>
+    <w:p>
+      <w:pPr>
+        <w:pStyle w:val="NoSpacing"/>
+        <w:tabs>
+          <w:tab w:val="left" w:pos="1620"/>
+        </w:tabs>
+        <w:spacing w:after="240"/>
+        <w:ind w:left="1800" w:hanging="1800"/>
+      </w:pPr>
+      <w:r>
+        <w:rPr>
+          <w:b/>
+        </w:rPr>
+        <w:tab/>
+      </w:r>
+      <w:r>
+        <w:rPr>
+          <w:highlight w:val="yellow"/>
+        </w:rPr>
+        <w:t xml:space="preserve">FixNOx performs the same basic task as </w:t>
+      </w:r>
+      <w:hyperlink w:anchor="_4.2_FAMILY_CONSERVATION" w:history="1">
+        <w:r>
+          <w:rPr>
+            <w:rStyle w:val="Hyperlink"/>
+            <w:highlight w:val="yellow"/>
+          </w:rPr>
+          <w:t>family conservation</w:t>
+        </w:r>
+      </w:hyperlink>
+      <w:r>
+        <w:rPr>
+          <w:highlight w:val="yellow"/>
+        </w:rPr>
+        <w:t xml:space="preserve">, but it is functionally different. Fundamentally, FixNOx is a more coarse adjustment, but it is also more stable than family conservation. Note that FixNOx and family conservation </w:t>
+      </w:r>
+      <w:r>
+        <w:rPr>
+          <w:highlight w:val="yellow"/>
+        </w:rPr>
+        <w:t>are not compatible</w:t>
+      </w:r>
+      <w:r>
+        <w:rPr>
+          <w:highlight w:val="yellow"/>
+        </w:rPr>
+        <w:t>, so you can only use one or the other.</w:t>
       </w:r>
     </w:p>
     <w:p>
@@ -11726,12 +12365,12 @@
       <w:pPr>
         <w:pStyle w:val="Heading1"/>
       </w:pPr>
-      <w:bookmarkStart w:id="28" w:name="_Toc535572827"/>
+      <w:bookmarkStart w:id="29" w:name="_Toc38959589"/>
       <w:r>
         <w:lastRenderedPageBreak/>
         <w:t>8. SOLAR CYCLE PARAMETERS</w:t>
       </w:r>
-      <w:bookmarkEnd w:id="28"/>
+      <w:bookmarkEnd w:id="29"/>
     </w:p>
     <w:p>
       <w:r>
@@ -12135,14 +12774,7 @@
           <w:b/>
           <w:highlight w:val="yellow"/>
         </w:rPr>
-        <w:t>Species</w:t>
-      </w:r>
-      <w:r>
-        <w:rPr>
-          <w:b/>
-          <w:highlight w:val="yellow"/>
-        </w:rPr>
-        <w:t>:</w:t>
+        <w:t>Species:</w:t>
       </w:r>
       <w:r>
         <w:rPr>
@@ -12306,8 +12938,6 @@
         </w:rPr>
         <w:t>.</w:t>
       </w:r>
-      <w:bookmarkStart w:id="29" w:name="_GoBack"/>
-      <w:bookmarkEnd w:id="29"/>
     </w:p>
     <w:p>
       <w:pPr>
@@ -12542,7 +13172,7 @@
         <w:pStyle w:val="Heading1"/>
       </w:pPr>
       <w:bookmarkStart w:id="30" w:name="_9._MODEL_OUTPUT"/>
-      <w:bookmarkStart w:id="31" w:name="_Toc535572828"/>
+      <w:bookmarkStart w:id="31" w:name="_Toc38959590"/>
       <w:bookmarkEnd w:id="30"/>
       <w:r>
         <w:lastRenderedPageBreak/>
@@ -13450,76 +14080,6 @@
               <w:spacing w:after="0" w:line="240" w:lineRule="auto"/>
             </w:pPr>
             <w:r>
-              <w:t>RepIndex</w:t>
-            </w:r>
-          </w:p>
-        </w:tc>
-        <w:tc>
-          <w:tcPr>
-            <w:tcW w:w="1853" w:type="dxa"/>
-          </w:tcPr>
-          <w:p>
-            <w:pPr>
-              <w:spacing w:after="0" w:line="240" w:lineRule="auto"/>
-              <w:cnfStyle w:val="000000000000" w:firstRow="0" w:lastRow="0" w:firstColumn="0" w:lastColumn="0" w:oddVBand="0" w:evenVBand="0" w:oddHBand="0" w:evenHBand="0" w:firstRowFirstColumn="0" w:firstRowLastColumn="0" w:lastRowFirstColumn="0" w:lastRowLastColumn="0"/>
-            </w:pPr>
-            <w:r>
-              <w:t>Numerical Array</w:t>
-            </w:r>
-          </w:p>
-        </w:tc>
-        <w:tc>
-          <w:tcPr>
-            <w:tcW w:w="4360" w:type="dxa"/>
-          </w:tcPr>
-          <w:p>
-            <w:pPr>
-              <w:spacing w:after="0" w:line="240" w:lineRule="auto"/>
-              <w:cnfStyle w:val="000000000000" w:firstRow="0" w:lastRow="0" w:firstColumn="0" w:lastColumn="0" w:oddVBand="0" w:evenVBand="0" w:oddHBand="0" w:evenHBand="0" w:firstRowFirstColumn="0" w:firstRowLastColumn="0" w:lastRowFirstColumn="0" w:lastRowLastColumn="0"/>
-            </w:pPr>
-            <w:r>
-              <w:t>I</w:t>
-            </w:r>
-            <w:r>
-              <w:t xml:space="preserve">ndex </w:t>
-            </w:r>
-            <w:r>
-              <w:t>for</w:t>
-            </w:r>
-            <w:r>
-              <w:t xml:space="preserve"> model repetition </w:t>
-            </w:r>
-            <w:r>
-              <w:t>cycle</w:t>
-            </w:r>
-          </w:p>
-        </w:tc>
-        <w:tc>
-          <w:tcPr>
-            <w:tcW w:w="1238" w:type="dxa"/>
-          </w:tcPr>
-          <w:p>
-            <w:pPr>
-              <w:spacing w:after="0" w:line="240" w:lineRule="auto"/>
-              <w:cnfStyle w:val="000000000000" w:firstRow="0" w:lastRow="0" w:firstColumn="0" w:lastColumn="0" w:oddVBand="0" w:evenVBand="0" w:oddHBand="0" w:evenHBand="0" w:firstRowFirstColumn="0" w:firstRowLastColumn="0" w:lastRowFirstColumn="0" w:lastRowLastColumn="0"/>
-            </w:pPr>
-            <w:r>
-              <w:t>nOp x 1</w:t>
-            </w:r>
-          </w:p>
-        </w:tc>
-      </w:tr>
-      <w:tr>
-        <w:tc>
-          <w:tcPr>
-            <w:cnfStyle w:val="001000000000" w:firstRow="0" w:lastRow="0" w:firstColumn="1" w:lastColumn="0" w:oddVBand="0" w:evenVBand="0" w:oddHBand="0" w:evenHBand="0" w:firstRowFirstColumn="0" w:firstRowLastColumn="0" w:lastRowFirstColumn="0" w:lastRowLastColumn="0"/>
-            <w:tcW w:w="2125" w:type="dxa"/>
-          </w:tcPr>
-          <w:p>
-            <w:pPr>
-              <w:spacing w:after="0" w:line="240" w:lineRule="auto"/>
-            </w:pPr>
-            <w:r>
               <w:t>iRO2</w:t>
             </w:r>
           </w:p>
@@ -14529,7 +15089,7 @@
       <w:pPr>
         <w:pStyle w:val="Heading1"/>
       </w:pPr>
-      <w:bookmarkStart w:id="32" w:name="_Toc535572829"/>
+      <w:bookmarkStart w:id="32" w:name="_Toc38959591"/>
       <w:r>
         <w:lastRenderedPageBreak/>
         <w:t>9. TOOLS</w:t>
@@ -14851,9 +15411,15 @@
           <w:p>
             <w:pPr>
               <w:spacing w:after="0"/>
-            </w:pPr>
-            <w:r>
-              <w:t>IndexEQ</w:t>
+              <w:rPr>
+                <w:highlight w:val="yellow"/>
+              </w:rPr>
+            </w:pPr>
+            <w:r>
+              <w:rPr>
+                <w:highlight w:val="yellow"/>
+              </w:rPr>
+              <w:t>HYSPLIT2F0AM</w:t>
             </w:r>
           </w:p>
         </w:tc>
@@ -14866,10 +15432,33 @@
             <w:pPr>
               <w:spacing w:after="0"/>
               <w:cnfStyle w:val="000000000000" w:firstRow="0" w:lastRow="0" w:firstColumn="0" w:lastColumn="0" w:oddVBand="0" w:evenVBand="0" w:oddHBand="0" w:evenHBand="0" w:firstRowFirstColumn="0" w:firstRowLastColumn="0" w:lastRowFirstColumn="0" w:lastRowLastColumn="0"/>
-            </w:pPr>
-            <w:r>
-              <w:t>Creates a 2-column index specifying the location of all equilibrium reactions.</w:t>
-            </w:r>
+              <w:rPr>
+                <w:highlight w:val="yellow"/>
+              </w:rPr>
+            </w:pPr>
+            <w:r>
+              <w:rPr>
+                <w:highlight w:val="yellow"/>
+              </w:rPr>
+              <w:t xml:space="preserve">Generates Met inputs for F0AM based on output from HYSPLIT trajectories. Meant to be used with the trajectory output files from the “HYSPLITcontrol” toolbox, available at </w:t>
+            </w:r>
+            <w:hyperlink r:id="rId17" w:history="1">
+              <w:r>
+                <w:rPr>
+                  <w:rStyle w:val="Hyperlink"/>
+                  <w:highlight w:val="yellow"/>
+                </w:rPr>
+                <w:t>https://github.com/AirChem/HYSPLITcontrol</w:t>
+              </w:r>
+            </w:hyperlink>
+            <w:r>
+              <w:rPr>
+                <w:highlight w:val="yellow"/>
+              </w:rPr>
+              <w:t>.</w:t>
+            </w:r>
+            <w:bookmarkStart w:id="33" w:name="_GoBack"/>
+            <w:bookmarkEnd w:id="33"/>
           </w:p>
         </w:tc>
       </w:tr>
@@ -14885,7 +15474,7 @@
               <w:spacing w:after="0"/>
             </w:pPr>
             <w:r>
-              <w:t>IndexNOy</w:t>
+              <w:t>IndexEQ</w:t>
             </w:r>
           </w:p>
         </w:tc>
@@ -14900,19 +15489,7 @@
               <w:cnfStyle w:val="000000000000" w:firstRow="0" w:lastRow="0" w:firstColumn="0" w:lastColumn="0" w:oddVBand="0" w:evenVBand="0" w:oddHBand="0" w:evenHBand="0" w:firstRowFirstColumn="0" w:firstRowLastColumn="0" w:lastRowFirstColumn="0" w:lastRowLastColumn="0"/>
             </w:pPr>
             <w:r>
-              <w:t xml:space="preserve">Creates an index for all reactive </w:t>
-            </w:r>
-            <w:r>
-              <w:t>N</w:t>
-            </w:r>
-            <w:r>
-              <w:t xml:space="preserve"> species. M</w:t>
-            </w:r>
-            <w:r>
-              <w:t>eant for MCM</w:t>
-            </w:r>
-            <w:r>
-              <w:t>; not perfect.</w:t>
+              <w:t>Creates a 2-column index specifying the location of all equilibrium reactions.</w:t>
             </w:r>
           </w:p>
         </w:tc>
@@ -14929,7 +15506,7 @@
               <w:spacing w:after="0"/>
             </w:pPr>
             <w:r>
-              <w:t>lifetime</w:t>
+              <w:t>IndexNOy</w:t>
             </w:r>
           </w:p>
         </w:tc>
@@ -14944,13 +15521,19 @@
               <w:cnfStyle w:val="000000000000" w:firstRow="0" w:lastRow="0" w:firstColumn="0" w:lastColumn="0" w:oddVBand="0" w:evenVBand="0" w:oddHBand="0" w:evenHBand="0" w:firstRowFirstColumn="0" w:firstRowLastColumn="0" w:lastRowFirstColumn="0" w:lastRowLastColumn="0"/>
             </w:pPr>
             <w:r>
-              <w:t xml:space="preserve">Calculates </w:t>
-            </w:r>
-            <w:r>
-              <w:t xml:space="preserve">total </w:t>
-            </w:r>
-            <w:r>
-              <w:t>chemical lifetime of a model species.</w:t>
+              <w:t xml:space="preserve">Creates an index for all reactive </w:t>
+            </w:r>
+            <w:r>
+              <w:t>N</w:t>
+            </w:r>
+            <w:r>
+              <w:t xml:space="preserve"> species. M</w:t>
+            </w:r>
+            <w:r>
+              <w:t>eant for MCM</w:t>
+            </w:r>
+            <w:r>
+              <w:t>; not perfect.</w:t>
             </w:r>
           </w:p>
         </w:tc>
@@ -14965,9 +15548,15 @@
           <w:p>
             <w:pPr>
               <w:spacing w:after="0"/>
-            </w:pPr>
-            <w:r>
-              <w:t>NumberDensity</w:t>
+              <w:rPr>
+                <w:highlight w:val="yellow"/>
+              </w:rPr>
+            </w:pPr>
+            <w:r>
+              <w:rPr>
+                <w:highlight w:val="yellow"/>
+              </w:rPr>
+              <w:t>InputReplicate</w:t>
             </w:r>
           </w:p>
         </w:tc>
@@ -14980,9 +15569,21 @@
             <w:pPr>
               <w:spacing w:after="0"/>
               <w:cnfStyle w:val="000000000000" w:firstRow="0" w:lastRow="0" w:firstColumn="0" w:lastColumn="0" w:oddVBand="0" w:evenVBand="0" w:oddHBand="0" w:evenHBand="0" w:firstRowFirstColumn="0" w:firstRowLastColumn="0" w:lastRowFirstColumn="0" w:lastRowLastColumn="0"/>
-            </w:pPr>
-            <w:r>
-              <w:t>Calculates atmospheric number density at a given temperature and pressure.</w:t>
+              <w:rPr>
+                <w:highlight w:val="yellow"/>
+              </w:rPr>
+            </w:pPr>
+            <w:r>
+              <w:rPr>
+                <w:highlight w:val="yellow"/>
+              </w:rPr>
+              <w:t>Replicates F0AM inputs (e.g. for spinning up a fully constrained diel cycle)</w:t>
+            </w:r>
+            <w:r>
+              <w:rPr>
+                <w:highlight w:val="yellow"/>
+              </w:rPr>
+              <w:t>.</w:t>
             </w:r>
           </w:p>
         </w:tc>
@@ -14997,9 +15598,15 @@
           <w:p>
             <w:pPr>
               <w:spacing w:after="0"/>
-            </w:pPr>
-            <w:r>
-              <w:t>ReplaceNaN</w:t>
+              <w:rPr>
+                <w:highlight w:val="yellow"/>
+              </w:rPr>
+            </w:pPr>
+            <w:r>
+              <w:rPr>
+                <w:highlight w:val="yellow"/>
+              </w:rPr>
+              <w:t>InputInterp</w:t>
             </w:r>
           </w:p>
         </w:tc>
@@ -15012,9 +15619,15 @@
             <w:pPr>
               <w:spacing w:after="0"/>
               <w:cnfStyle w:val="000000000000" w:firstRow="0" w:lastRow="0" w:firstColumn="0" w:lastColumn="0" w:oddVBand="0" w:evenVBand="0" w:oddHBand="0" w:evenHBand="0" w:firstRowFirstColumn="0" w:firstRowLastColumn="0" w:lastRowFirstColumn="0" w:lastRowLastColumn="0"/>
-            </w:pPr>
-            <w:r>
-              <w:t>Replace NaNs in a vector with linear interpolation of nearest non-NaN points.</w:t>
+              <w:rPr>
+                <w:highlight w:val="yellow"/>
+              </w:rPr>
+            </w:pPr>
+            <w:r>
+              <w:rPr>
+                <w:highlight w:val="yellow"/>
+              </w:rPr>
+              <w:t>Interpolates F0AM inputs to a finer time basis.</w:t>
             </w:r>
           </w:p>
         </w:tc>
@@ -15031,7 +15644,7 @@
               <w:spacing w:after="0"/>
             </w:pPr>
             <w:r>
-              <w:t>Rparts</w:t>
+              <w:t>lifetime</w:t>
             </w:r>
           </w:p>
         </w:tc>
@@ -15046,7 +15659,13 @@
               <w:cnfStyle w:val="000000000000" w:firstRow="0" w:lastRow="0" w:firstColumn="0" w:lastColumn="0" w:oddVBand="0" w:evenVBand="0" w:oddHBand="0" w:evenHBand="0" w:firstRowFirstColumn="0" w:firstRowLastColumn="0" w:lastRowFirstColumn="0" w:lastRowLastColumn="0"/>
             </w:pPr>
             <w:r>
-              <w:t>Takes a cell array of reaction names and breaks them apart into cell arrays of reactant and product names.</w:t>
+              <w:t xml:space="preserve">Calculates </w:t>
+            </w:r>
+            <w:r>
+              <w:t xml:space="preserve">total </w:t>
+            </w:r>
+            <w:r>
+              <w:t>chemical lifetime of a model species.</w:t>
             </w:r>
           </w:p>
         </w:tc>
@@ -15063,7 +15682,7 @@
               <w:spacing w:after="0"/>
             </w:pPr>
             <w:r>
-              <w:t>Run2Init</w:t>
+              <w:t>NumberDensity</w:t>
             </w:r>
           </w:p>
         </w:tc>
@@ -15078,19 +15697,7 @@
               <w:cnfStyle w:val="000000000000" w:firstRow="0" w:lastRow="0" w:firstColumn="0" w:lastColumn="0" w:oddVBand="0" w:evenVBand="0" w:oddHBand="0" w:evenHBand="0" w:firstRowFirstColumn="0" w:firstRowLastColumn="0" w:lastRowFirstColumn="0" w:lastRowLastColumn="0"/>
             </w:pPr>
             <w:r>
-              <w:t>Generates model</w:t>
-            </w:r>
-            <w:r>
-              <w:t xml:space="preserve"> initial conditions </w:t>
-            </w:r>
-            <w:r>
-              <w:t>(Met and InitConc) from a subset of model results</w:t>
-            </w:r>
-            <w:r>
-              <w:t>.</w:t>
-            </w:r>
-            <w:r>
-              <w:t xml:space="preserve"> Useful if you want to use results from one run to initialize another run.</w:t>
+              <w:t>Calculates atmospheric number density at a given temperature and pressure.</w:t>
             </w:r>
           </w:p>
         </w:tc>
@@ -15107,7 +15714,7 @@
               <w:spacing w:after="0"/>
             </w:pPr>
             <w:r>
-              <w:t>ScaleData</w:t>
+              <w:t>ReplaceNaN</w:t>
             </w:r>
           </w:p>
         </w:tc>
@@ -15122,7 +15729,7 @@
               <w:cnfStyle w:val="000000000000" w:firstRow="0" w:lastRow="0" w:firstColumn="0" w:lastColumn="0" w:oddVBand="0" w:evenVBand="0" w:oddHBand="0" w:evenHBand="0" w:firstRowFirstColumn="0" w:firstRowLastColumn="0" w:lastRowFirstColumn="0" w:lastRowLastColumn="0"/>
             </w:pPr>
             <w:r>
-              <w:t>Applies a linear scaling to an array.</w:t>
+              <w:t>Replace NaNs in a vector with linear interpolation of nearest non-NaN points.</w:t>
             </w:r>
           </w:p>
         </w:tc>
@@ -15139,7 +15746,7 @@
               <w:spacing w:after="0"/>
             </w:pPr>
             <w:r>
-              <w:t>SplitRun</w:t>
+              <w:t>Rparts</w:t>
             </w:r>
           </w:p>
         </w:tc>
@@ -15154,10 +15761,7 @@
               <w:cnfStyle w:val="000000000000" w:firstRow="0" w:lastRow="0" w:firstColumn="0" w:lastColumn="0" w:oddVBand="0" w:evenVBand="0" w:oddHBand="0" w:evenHBand="0" w:firstRowFirstColumn="0" w:firstRowLastColumn="0" w:lastRowFirstColumn="0" w:lastRowLastColumn="0"/>
             </w:pPr>
             <w:r>
-              <w:t>Splits a model output structure into a series of new structures containing results from individual steps or repetitions within the run.</w:t>
-            </w:r>
-            <w:r>
-              <w:t xml:space="preserve"> Also includes the option for a user-specified custom index to split results.</w:t>
+              <w:t>Takes a cell array of reaction names and breaks them apart into cell arrays of reactant and product names.</w:t>
             </w:r>
           </w:p>
         </w:tc>
@@ -15174,7 +15778,7 @@
               <w:spacing w:after="0"/>
             </w:pPr>
             <w:r>
-              <w:t>struct2var</w:t>
+              <w:t>Run2Init</w:t>
             </w:r>
           </w:p>
         </w:tc>
@@ -15189,7 +15793,19 @@
               <w:cnfStyle w:val="000000000000" w:firstRow="0" w:lastRow="0" w:firstColumn="0" w:lastColumn="0" w:oddVBand="0" w:evenVBand="0" w:oddHBand="0" w:evenHBand="0" w:firstRowFirstColumn="0" w:firstRowLastColumn="0" w:lastRowFirstColumn="0" w:lastRowLastColumn="0"/>
             </w:pPr>
             <w:r>
-              <w:t>Extracts fields from a structure and reassigns them as variables in caller workspace.</w:t>
+              <w:t>Generates model</w:t>
+            </w:r>
+            <w:r>
+              <w:t xml:space="preserve"> initial conditions </w:t>
+            </w:r>
+            <w:r>
+              <w:t>(Met and InitConc) from a subset of model results</w:t>
+            </w:r>
+            <w:r>
+              <w:t>.</w:t>
+            </w:r>
+            <w:r>
+              <w:t xml:space="preserve"> Useful if you want to use results from one run to initialize another run.</w:t>
             </w:r>
           </w:p>
         </w:tc>
@@ -15202,8 +15818,11 @@
             <w:vAlign w:val="center"/>
           </w:tcPr>
           <w:p>
-            <w:r>
-              <w:t>sun_position</w:t>
+            <w:pPr>
+              <w:spacing w:after="0"/>
+            </w:pPr>
+            <w:r>
+              <w:t>ScaleData</w:t>
             </w:r>
           </w:p>
         </w:tc>
@@ -15218,7 +15837,7 @@
               <w:cnfStyle w:val="000000000000" w:firstRow="0" w:lastRow="0" w:firstColumn="0" w:lastColumn="0" w:oddVBand="0" w:evenVBand="0" w:oddHBand="0" w:evenHBand="0" w:firstRowFirstColumn="0" w:firstRowLastColumn="0" w:lastRowFirstColumn="0" w:lastRowLastColumn="0"/>
             </w:pPr>
             <w:r>
-              <w:t>Calculates solar zenith and azimuth angle for the Earth at any time/location.</w:t>
+              <w:t>Applies a linear scaling to an array.</w:t>
             </w:r>
           </w:p>
         </w:tc>
@@ -15231,7 +15850,104 @@
             <w:vAlign w:val="center"/>
           </w:tcPr>
           <w:p>
-            <w:r>
+            <w:pPr>
+              <w:spacing w:after="0"/>
+            </w:pPr>
+            <w:r>
+              <w:t>SplitRun</w:t>
+            </w:r>
+          </w:p>
+        </w:tc>
+        <w:tc>
+          <w:tcPr>
+            <w:tcW w:w="7668" w:type="dxa"/>
+            <w:vAlign w:val="center"/>
+          </w:tcPr>
+          <w:p>
+            <w:pPr>
+              <w:spacing w:after="0"/>
+              <w:cnfStyle w:val="000000000000" w:firstRow="0" w:lastRow="0" w:firstColumn="0" w:lastColumn="0" w:oddVBand="0" w:evenVBand="0" w:oddHBand="0" w:evenHBand="0" w:firstRowFirstColumn="0" w:firstRowLastColumn="0" w:lastRowFirstColumn="0" w:lastRowLastColumn="0"/>
+            </w:pPr>
+            <w:r>
+              <w:t>Splits a model output structure into a series of new structures containing results from individual steps or repetitions within the run.</w:t>
+            </w:r>
+            <w:r>
+              <w:t xml:space="preserve"> Also includes the option for a user-specified custom index to split results.</w:t>
+            </w:r>
+          </w:p>
+        </w:tc>
+      </w:tr>
+      <w:tr>
+        <w:tc>
+          <w:tcPr>
+            <w:cnfStyle w:val="001000000000" w:firstRow="0" w:lastRow="0" w:firstColumn="1" w:lastColumn="0" w:oddVBand="0" w:evenVBand="0" w:oddHBand="0" w:evenHBand="0" w:firstRowFirstColumn="0" w:firstRowLastColumn="0" w:lastRowFirstColumn="0" w:lastRowLastColumn="0"/>
+            <w:tcW w:w="1908" w:type="dxa"/>
+            <w:vAlign w:val="center"/>
+          </w:tcPr>
+          <w:p>
+            <w:pPr>
+              <w:spacing w:after="0"/>
+            </w:pPr>
+            <w:r>
+              <w:t>struct2var</w:t>
+            </w:r>
+          </w:p>
+        </w:tc>
+        <w:tc>
+          <w:tcPr>
+            <w:tcW w:w="7668" w:type="dxa"/>
+            <w:vAlign w:val="center"/>
+          </w:tcPr>
+          <w:p>
+            <w:pPr>
+              <w:spacing w:after="0"/>
+              <w:cnfStyle w:val="000000000000" w:firstRow="0" w:lastRow="0" w:firstColumn="0" w:lastColumn="0" w:oddVBand="0" w:evenVBand="0" w:oddHBand="0" w:evenHBand="0" w:firstRowFirstColumn="0" w:firstRowLastColumn="0" w:lastRowFirstColumn="0" w:lastRowLastColumn="0"/>
+            </w:pPr>
+            <w:r>
+              <w:t>Extracts fields from a structure and reassigns them as variables in caller workspace.</w:t>
+            </w:r>
+          </w:p>
+        </w:tc>
+      </w:tr>
+      <w:tr>
+        <w:tc>
+          <w:tcPr>
+            <w:cnfStyle w:val="001000000000" w:firstRow="0" w:lastRow="0" w:firstColumn="1" w:lastColumn="0" w:oddVBand="0" w:evenVBand="0" w:oddHBand="0" w:evenHBand="0" w:firstRowFirstColumn="0" w:firstRowLastColumn="0" w:lastRowFirstColumn="0" w:lastRowLastColumn="0"/>
+            <w:tcW w:w="1908" w:type="dxa"/>
+            <w:vAlign w:val="center"/>
+          </w:tcPr>
+          <w:p>
+            <w:r>
+              <w:t>sun_position</w:t>
+            </w:r>
+          </w:p>
+        </w:tc>
+        <w:tc>
+          <w:tcPr>
+            <w:tcW w:w="7668" w:type="dxa"/>
+            <w:vAlign w:val="center"/>
+          </w:tcPr>
+          <w:p>
+            <w:pPr>
+              <w:spacing w:after="0"/>
+              <w:cnfStyle w:val="000000000000" w:firstRow="0" w:lastRow="0" w:firstColumn="0" w:lastColumn="0" w:oddVBand="0" w:evenVBand="0" w:oddHBand="0" w:evenHBand="0" w:firstRowFirstColumn="0" w:firstRowLastColumn="0" w:lastRowFirstColumn="0" w:lastRowLastColumn="0"/>
+            </w:pPr>
+            <w:r>
+              <w:t>Calculates solar zenith and azimuth angle for the Earth at any time/location.</w:t>
+            </w:r>
+          </w:p>
+        </w:tc>
+      </w:tr>
+      <w:tr>
+        <w:tc>
+          <w:tcPr>
+            <w:cnfStyle w:val="001000000000" w:firstRow="0" w:lastRow="0" w:firstColumn="1" w:lastColumn="0" w:oddVBand="0" w:evenVBand="0" w:oddHBand="0" w:evenHBand="0" w:firstRowFirstColumn="0" w:firstRowLastColumn="0" w:lastRowFirstColumn="0" w:lastRowLastColumn="0"/>
+            <w:tcW w:w="1908" w:type="dxa"/>
+            <w:vAlign w:val="center"/>
+          </w:tcPr>
+          <w:p>
+            <w:r>
+              <w:lastRenderedPageBreak/>
               <w:t>SMILES (folder)</w:t>
             </w:r>
           </w:p>
@@ -15283,12 +15999,12 @@
       <w:pPr>
         <w:pStyle w:val="Heading1"/>
       </w:pPr>
-      <w:bookmarkStart w:id="33" w:name="_Toc535572830"/>
+      <w:bookmarkStart w:id="34" w:name="_Toc38959592"/>
       <w:r>
         <w:lastRenderedPageBreak/>
         <w:t>10. PLOTS</w:t>
       </w:r>
-      <w:bookmarkEnd w:id="33"/>
+      <w:bookmarkEnd w:id="34"/>
     </w:p>
     <w:p>
       <w:r>
@@ -15493,6 +16209,50 @@
           <w:p>
             <w:pPr>
               <w:spacing w:after="0"/>
+              <w:rPr>
+                <w:highlight w:val="yellow"/>
+              </w:rPr>
+            </w:pPr>
+            <w:r>
+              <w:rPr>
+                <w:highlight w:val="yellow"/>
+              </w:rPr>
+              <w:t>PlotRatesGroup</w:t>
+            </w:r>
+          </w:p>
+        </w:tc>
+        <w:tc>
+          <w:tcPr>
+            <w:tcW w:w="7668" w:type="dxa"/>
+            <w:vAlign w:val="center"/>
+          </w:tcPr>
+          <w:p>
+            <w:pPr>
+              <w:spacing w:after="0"/>
+              <w:cnfStyle w:val="000000000000" w:firstRow="0" w:lastRow="0" w:firstColumn="0" w:lastColumn="0" w:oddVBand="0" w:evenVBand="0" w:oddHBand="0" w:evenHBand="0" w:firstRowFirstColumn="0" w:firstRowLastColumn="0" w:lastRowFirstColumn="0" w:lastRowLastColumn="0"/>
+              <w:rPr>
+                <w:highlight w:val="yellow"/>
+              </w:rPr>
+            </w:pPr>
+            <w:r>
+              <w:rPr>
+                <w:highlight w:val="yellow"/>
+              </w:rPr>
+              <w:t xml:space="preserve">Plots production and loss rates of a chemical family </w:t>
+            </w:r>
+          </w:p>
+        </w:tc>
+      </w:tr>
+      <w:tr>
+        <w:tc>
+          <w:tcPr>
+            <w:cnfStyle w:val="001000000000" w:firstRow="0" w:lastRow="0" w:firstColumn="1" w:lastColumn="0" w:oddVBand="0" w:evenVBand="0" w:oddHBand="0" w:evenHBand="0" w:firstRowFirstColumn="0" w:firstRowLastColumn="0" w:lastRowFirstColumn="0" w:lastRowLastColumn="0"/>
+            <w:tcW w:w="1908" w:type="dxa"/>
+            <w:vAlign w:val="center"/>
+          </w:tcPr>
+          <w:p>
+            <w:pPr>
+              <w:spacing w:after="0"/>
             </w:pPr>
             <w:r>
               <w:t>PlotReactivity</w:t>
@@ -15711,12 +16471,12 @@
       <w:pPr>
         <w:pStyle w:val="Heading1"/>
       </w:pPr>
-      <w:bookmarkStart w:id="34" w:name="_Toc535572831"/>
+      <w:bookmarkStart w:id="35" w:name="_Toc38959593"/>
       <w:r>
         <w:lastRenderedPageBreak/>
         <w:t>REFERENCES</w:t>
       </w:r>
-      <w:bookmarkEnd w:id="34"/>
+      <w:bookmarkEnd w:id="35"/>
     </w:p>
     <w:p>
       <w:pPr>
@@ -15786,7 +16546,7 @@
       </w:r>
     </w:p>
     <w:sectPr>
-      <w:footerReference w:type="default" r:id="rId17"/>
+      <w:footerReference w:type="default" r:id="rId18"/>
       <w:pgSz w:w="12240" w:h="15840"/>
       <w:pgMar w:top="1440" w:right="1440" w:bottom="1440" w:left="1440" w:header="720" w:footer="720" w:gutter="0"/>
       <w:cols w:space="720"/>
@@ -15841,7 +16601,7 @@
       <w:rPr>
         <w:noProof/>
       </w:rPr>
-      <w:t>22</w:t>
+      <w:t>23</w:t>
     </w:r>
     <w:r>
       <w:rPr>
@@ -16598,6 +17358,96 @@
     </w:lvl>
   </w:abstractNum>
   <w:abstractNum w:abstractNumId="7" w15:restartNumberingAfterBreak="0">
+    <w:nsid w:val="498708E1"/>
+    <w:multiLevelType w:val="hybridMultilevel"/>
+    <w:tmpl w:val="AB9E68E4"/>
+    <w:lvl w:ilvl="0" w:tplc="7C92787C">
+      <w:start w:val="1"/>
+      <w:numFmt w:val="decimal"/>
+      <w:lvlText w:val="%1."/>
+      <w:lvlJc w:val="left"/>
+      <w:pPr>
+        <w:ind w:left="720" w:hanging="360"/>
+      </w:pPr>
+      <w:rPr>
+        <w:rFonts w:hint="default"/>
+        <w:b/>
+      </w:rPr>
+    </w:lvl>
+    <w:lvl w:ilvl="1" w:tplc="04090019" w:tentative="1">
+      <w:start w:val="1"/>
+      <w:numFmt w:val="lowerLetter"/>
+      <w:lvlText w:val="%2."/>
+      <w:lvlJc w:val="left"/>
+      <w:pPr>
+        <w:ind w:left="1440" w:hanging="360"/>
+      </w:pPr>
+    </w:lvl>
+    <w:lvl w:ilvl="2" w:tplc="0409001B" w:tentative="1">
+      <w:start w:val="1"/>
+      <w:numFmt w:val="lowerRoman"/>
+      <w:lvlText w:val="%3."/>
+      <w:lvlJc w:val="right"/>
+      <w:pPr>
+        <w:ind w:left="2160" w:hanging="180"/>
+      </w:pPr>
+    </w:lvl>
+    <w:lvl w:ilvl="3" w:tplc="0409000F" w:tentative="1">
+      <w:start w:val="1"/>
+      <w:numFmt w:val="decimal"/>
+      <w:lvlText w:val="%4."/>
+      <w:lvlJc w:val="left"/>
+      <w:pPr>
+        <w:ind w:left="2880" w:hanging="360"/>
+      </w:pPr>
+    </w:lvl>
+    <w:lvl w:ilvl="4" w:tplc="04090019" w:tentative="1">
+      <w:start w:val="1"/>
+      <w:numFmt w:val="lowerLetter"/>
+      <w:lvlText w:val="%5."/>
+      <w:lvlJc w:val="left"/>
+      <w:pPr>
+        <w:ind w:left="3600" w:hanging="360"/>
+      </w:pPr>
+    </w:lvl>
+    <w:lvl w:ilvl="5" w:tplc="0409001B" w:tentative="1">
+      <w:start w:val="1"/>
+      <w:numFmt w:val="lowerRoman"/>
+      <w:lvlText w:val="%6."/>
+      <w:lvlJc w:val="right"/>
+      <w:pPr>
+        <w:ind w:left="4320" w:hanging="180"/>
+      </w:pPr>
+    </w:lvl>
+    <w:lvl w:ilvl="6" w:tplc="0409000F" w:tentative="1">
+      <w:start w:val="1"/>
+      <w:numFmt w:val="decimal"/>
+      <w:lvlText w:val="%7."/>
+      <w:lvlJc w:val="left"/>
+      <w:pPr>
+        <w:ind w:left="5040" w:hanging="360"/>
+      </w:pPr>
+    </w:lvl>
+    <w:lvl w:ilvl="7" w:tplc="04090019" w:tentative="1">
+      <w:start w:val="1"/>
+      <w:numFmt w:val="lowerLetter"/>
+      <w:lvlText w:val="%8."/>
+      <w:lvlJc w:val="left"/>
+      <w:pPr>
+        <w:ind w:left="5760" w:hanging="360"/>
+      </w:pPr>
+    </w:lvl>
+    <w:lvl w:ilvl="8" w:tplc="0409001B" w:tentative="1">
+      <w:start w:val="1"/>
+      <w:numFmt w:val="lowerRoman"/>
+      <w:lvlText w:val="%9."/>
+      <w:lvlJc w:val="right"/>
+      <w:pPr>
+        <w:ind w:left="6480" w:hanging="180"/>
+      </w:pPr>
+    </w:lvl>
+  </w:abstractNum>
+  <w:abstractNum w:abstractNumId="8" w15:restartNumberingAfterBreak="0">
     <w:nsid w:val="4AAC5BD6"/>
     <w:multiLevelType w:val="hybridMultilevel"/>
     <w:tmpl w:val="C3C6FAC6"/>
@@ -16710,7 +17560,7 @@
       </w:rPr>
     </w:lvl>
   </w:abstractNum>
-  <w:abstractNum w:abstractNumId="8" w15:restartNumberingAfterBreak="0">
+  <w:abstractNum w:abstractNumId="9" w15:restartNumberingAfterBreak="0">
     <w:nsid w:val="4EA01238"/>
     <w:multiLevelType w:val="hybridMultilevel"/>
     <w:tmpl w:val="A04AE8AE"/>
@@ -16799,7 +17649,7 @@
       </w:pPr>
     </w:lvl>
   </w:abstractNum>
-  <w:abstractNum w:abstractNumId="9" w15:restartNumberingAfterBreak="0">
+  <w:abstractNum w:abstractNumId="10" w15:restartNumberingAfterBreak="0">
     <w:nsid w:val="5643118A"/>
     <w:multiLevelType w:val="hybridMultilevel"/>
     <w:tmpl w:val="0E4611C0"/>
@@ -16912,7 +17762,7 @@
       </w:rPr>
     </w:lvl>
   </w:abstractNum>
-  <w:abstractNum w:abstractNumId="10" w15:restartNumberingAfterBreak="0">
+  <w:abstractNum w:abstractNumId="11" w15:restartNumberingAfterBreak="0">
     <w:nsid w:val="5658347E"/>
     <w:multiLevelType w:val="hybridMultilevel"/>
     <w:tmpl w:val="F04AED1E"/>
@@ -16998,7 +17848,7 @@
       </w:pPr>
     </w:lvl>
   </w:abstractNum>
-  <w:abstractNum w:abstractNumId="11" w15:restartNumberingAfterBreak="0">
+  <w:abstractNum w:abstractNumId="12" w15:restartNumberingAfterBreak="0">
     <w:nsid w:val="59AE2698"/>
     <w:multiLevelType w:val="hybridMultilevel"/>
     <w:tmpl w:val="FA1A760E"/>
@@ -17087,7 +17937,7 @@
       </w:pPr>
     </w:lvl>
   </w:abstractNum>
-  <w:abstractNum w:abstractNumId="12" w15:restartNumberingAfterBreak="0">
+  <w:abstractNum w:abstractNumId="13" w15:restartNumberingAfterBreak="0">
     <w:nsid w:val="59E14871"/>
     <w:multiLevelType w:val="hybridMultilevel"/>
     <w:tmpl w:val="D368E734"/>
@@ -17199,7 +18049,7 @@
       </w:rPr>
     </w:lvl>
   </w:abstractNum>
-  <w:abstractNum w:abstractNumId="13" w15:restartNumberingAfterBreak="0">
+  <w:abstractNum w:abstractNumId="14" w15:restartNumberingAfterBreak="0">
     <w:nsid w:val="5DB40ADA"/>
     <w:multiLevelType w:val="hybridMultilevel"/>
     <w:tmpl w:val="57B42522"/>
@@ -17312,10 +18162,10 @@
       </w:rPr>
     </w:lvl>
   </w:abstractNum>
-  <w:abstractNum w:abstractNumId="14" w15:restartNumberingAfterBreak="0">
-    <w:nsid w:val="5EDC765C"/>
+  <w:abstractNum w:abstractNumId="15" w15:restartNumberingAfterBreak="0">
+    <w:nsid w:val="5DD86F94"/>
     <w:multiLevelType w:val="hybridMultilevel"/>
-    <w:tmpl w:val="F5345DC0"/>
+    <w:tmpl w:val="9FA4BFDA"/>
     <w:lvl w:ilvl="0" w:tplc="D938B94E">
       <w:numFmt w:val="bullet"/>
       <w:lvlText w:val="-"/>
@@ -17424,7 +18274,119 @@
       </w:rPr>
     </w:lvl>
   </w:abstractNum>
-  <w:abstractNum w:abstractNumId="15" w15:restartNumberingAfterBreak="0">
+  <w:abstractNum w:abstractNumId="16" w15:restartNumberingAfterBreak="0">
+    <w:nsid w:val="5EDC765C"/>
+    <w:multiLevelType w:val="hybridMultilevel"/>
+    <w:tmpl w:val="F5345DC0"/>
+    <w:lvl w:ilvl="0" w:tplc="D938B94E">
+      <w:numFmt w:val="bullet"/>
+      <w:lvlText w:val="-"/>
+      <w:lvlJc w:val="left"/>
+      <w:pPr>
+        <w:ind w:left="720" w:hanging="360"/>
+      </w:pPr>
+      <w:rPr>
+        <w:rFonts w:ascii="Calibri" w:eastAsia="Calibri" w:hAnsi="Calibri" w:cs="Calibri" w:hint="default"/>
+      </w:rPr>
+    </w:lvl>
+    <w:lvl w:ilvl="1" w:tplc="04090003" w:tentative="1">
+      <w:start w:val="1"/>
+      <w:numFmt w:val="bullet"/>
+      <w:lvlText w:val="o"/>
+      <w:lvlJc w:val="left"/>
+      <w:pPr>
+        <w:ind w:left="1440" w:hanging="360"/>
+      </w:pPr>
+      <w:rPr>
+        <w:rFonts w:ascii="Courier New" w:hAnsi="Courier New" w:cs="Courier New" w:hint="default"/>
+      </w:rPr>
+    </w:lvl>
+    <w:lvl w:ilvl="2" w:tplc="04090005" w:tentative="1">
+      <w:start w:val="1"/>
+      <w:numFmt w:val="bullet"/>
+      <w:lvlText w:val=""/>
+      <w:lvlJc w:val="left"/>
+      <w:pPr>
+        <w:ind w:left="2160" w:hanging="360"/>
+      </w:pPr>
+      <w:rPr>
+        <w:rFonts w:ascii="Wingdings" w:hAnsi="Wingdings" w:hint="default"/>
+      </w:rPr>
+    </w:lvl>
+    <w:lvl w:ilvl="3" w:tplc="04090001" w:tentative="1">
+      <w:start w:val="1"/>
+      <w:numFmt w:val="bullet"/>
+      <w:lvlText w:val=""/>
+      <w:lvlJc w:val="left"/>
+      <w:pPr>
+        <w:ind w:left="2880" w:hanging="360"/>
+      </w:pPr>
+      <w:rPr>
+        <w:rFonts w:ascii="Symbol" w:hAnsi="Symbol" w:hint="default"/>
+      </w:rPr>
+    </w:lvl>
+    <w:lvl w:ilvl="4" w:tplc="04090003" w:tentative="1">
+      <w:start w:val="1"/>
+      <w:numFmt w:val="bullet"/>
+      <w:lvlText w:val="o"/>
+      <w:lvlJc w:val="left"/>
+      <w:pPr>
+        <w:ind w:left="3600" w:hanging="360"/>
+      </w:pPr>
+      <w:rPr>
+        <w:rFonts w:ascii="Courier New" w:hAnsi="Courier New" w:cs="Courier New" w:hint="default"/>
+      </w:rPr>
+    </w:lvl>
+    <w:lvl w:ilvl="5" w:tplc="04090005" w:tentative="1">
+      <w:start w:val="1"/>
+      <w:numFmt w:val="bullet"/>
+      <w:lvlText w:val=""/>
+      <w:lvlJc w:val="left"/>
+      <w:pPr>
+        <w:ind w:left="4320" w:hanging="360"/>
+      </w:pPr>
+      <w:rPr>
+        <w:rFonts w:ascii="Wingdings" w:hAnsi="Wingdings" w:hint="default"/>
+      </w:rPr>
+    </w:lvl>
+    <w:lvl w:ilvl="6" w:tplc="04090001" w:tentative="1">
+      <w:start w:val="1"/>
+      <w:numFmt w:val="bullet"/>
+      <w:lvlText w:val=""/>
+      <w:lvlJc w:val="left"/>
+      <w:pPr>
+        <w:ind w:left="5040" w:hanging="360"/>
+      </w:pPr>
+      <w:rPr>
+        <w:rFonts w:ascii="Symbol" w:hAnsi="Symbol" w:hint="default"/>
+      </w:rPr>
+    </w:lvl>
+    <w:lvl w:ilvl="7" w:tplc="04090003" w:tentative="1">
+      <w:start w:val="1"/>
+      <w:numFmt w:val="bullet"/>
+      <w:lvlText w:val="o"/>
+      <w:lvlJc w:val="left"/>
+      <w:pPr>
+        <w:ind w:left="5760" w:hanging="360"/>
+      </w:pPr>
+      <w:rPr>
+        <w:rFonts w:ascii="Courier New" w:hAnsi="Courier New" w:cs="Courier New" w:hint="default"/>
+      </w:rPr>
+    </w:lvl>
+    <w:lvl w:ilvl="8" w:tplc="04090005" w:tentative="1">
+      <w:start w:val="1"/>
+      <w:numFmt w:val="bullet"/>
+      <w:lvlText w:val=""/>
+      <w:lvlJc w:val="left"/>
+      <w:pPr>
+        <w:ind w:left="6480" w:hanging="360"/>
+      </w:pPr>
+      <w:rPr>
+        <w:rFonts w:ascii="Wingdings" w:hAnsi="Wingdings" w:hint="default"/>
+      </w:rPr>
+    </w:lvl>
+  </w:abstractNum>
+  <w:abstractNum w:abstractNumId="17" w15:restartNumberingAfterBreak="0">
     <w:nsid w:val="6EC65FE7"/>
     <w:multiLevelType w:val="hybridMultilevel"/>
     <w:tmpl w:val="843C846A"/>
@@ -17510,7 +18472,7 @@
       </w:pPr>
     </w:lvl>
   </w:abstractNum>
-  <w:abstractNum w:abstractNumId="16" w15:restartNumberingAfterBreak="0">
+  <w:abstractNum w:abstractNumId="18" w15:restartNumberingAfterBreak="0">
     <w:nsid w:val="72A03B22"/>
     <w:multiLevelType w:val="hybridMultilevel"/>
     <w:tmpl w:val="C9E25D16"/>
@@ -17649,7 +18611,7 @@
       </w:rPr>
     </w:lvl>
   </w:abstractNum>
-  <w:abstractNum w:abstractNumId="17" w15:restartNumberingAfterBreak="0">
+  <w:abstractNum w:abstractNumId="19" w15:restartNumberingAfterBreak="0">
     <w:nsid w:val="789E1BC0"/>
     <w:multiLevelType w:val="hybridMultilevel"/>
     <w:tmpl w:val="2862997C"/>
@@ -17766,7 +18728,7 @@
       </w:pPr>
     </w:lvl>
   </w:abstractNum>
-  <w:abstractNum w:abstractNumId="18" w15:restartNumberingAfterBreak="0">
+  <w:abstractNum w:abstractNumId="20" w15:restartNumberingAfterBreak="0">
     <w:nsid w:val="7A431F42"/>
     <w:multiLevelType w:val="hybridMultilevel"/>
     <w:tmpl w:val="4146AF5C"/>
@@ -17880,13 +18842,13 @@
     </w:lvl>
   </w:abstractNum>
   <w:num w:numId="1">
-    <w:abstractNumId w:val="17"/>
+    <w:abstractNumId w:val="19"/>
   </w:num>
   <w:num w:numId="2">
-    <w:abstractNumId w:val="16"/>
+    <w:abstractNumId w:val="18"/>
   </w:num>
   <w:num w:numId="3">
-    <w:abstractNumId w:val="9"/>
+    <w:abstractNumId w:val="10"/>
   </w:num>
   <w:num w:numId="4">
     <w:abstractNumId w:val="3"/>
@@ -17895,46 +18857,52 @@
     <w:abstractNumId w:val="2"/>
   </w:num>
   <w:num w:numId="6">
-    <w:abstractNumId w:val="12"/>
+    <w:abstractNumId w:val="13"/>
   </w:num>
   <w:num w:numId="7">
     <w:abstractNumId w:val="6"/>
   </w:num>
   <w:num w:numId="8">
-    <w:abstractNumId w:val="14"/>
+    <w:abstractNumId w:val="16"/>
   </w:num>
   <w:num w:numId="9">
-    <w:abstractNumId w:val="18"/>
+    <w:abstractNumId w:val="20"/>
   </w:num>
   <w:num w:numId="10">
     <w:abstractNumId w:val="4"/>
   </w:num>
   <w:num w:numId="11">
-    <w:abstractNumId w:val="15"/>
+    <w:abstractNumId w:val="17"/>
   </w:num>
   <w:num w:numId="12">
     <w:abstractNumId w:val="1"/>
   </w:num>
   <w:num w:numId="13">
-    <w:abstractNumId w:val="10"/>
+    <w:abstractNumId w:val="11"/>
   </w:num>
   <w:num w:numId="14">
-    <w:abstractNumId w:val="8"/>
+    <w:abstractNumId w:val="9"/>
   </w:num>
   <w:num w:numId="15">
-    <w:abstractNumId w:val="7"/>
+    <w:abstractNumId w:val="8"/>
   </w:num>
   <w:num w:numId="16">
     <w:abstractNumId w:val="5"/>
   </w:num>
   <w:num w:numId="17">
-    <w:abstractNumId w:val="13"/>
+    <w:abstractNumId w:val="14"/>
   </w:num>
   <w:num w:numId="18">
     <w:abstractNumId w:val="0"/>
   </w:num>
   <w:num w:numId="19">
-    <w:abstractNumId w:val="11"/>
+    <w:abstractNumId w:val="12"/>
+  </w:num>
+  <w:num w:numId="20">
+    <w:abstractNumId w:val="7"/>
+  </w:num>
+  <w:num w:numId="21">
+    <w:abstractNumId w:val="15"/>
   </w:num>
 </w:numbering>
 </file>
@@ -19781,7 +20749,7 @@
 </file>
 
 <file path=customXml/itemProps1.xml><?xml version="1.0" encoding="utf-8"?>
-<ds:datastoreItem xmlns:ds="http://schemas.openxmlformats.org/officeDocument/2006/customXml" ds:itemID="{50C6EDEC-EB7E-46BE-8ADF-AC1AFAA96C40}">
+<ds:datastoreItem xmlns:ds="http://schemas.openxmlformats.org/officeDocument/2006/customXml" ds:itemID="{CB9AD3AA-BFD9-4AA8-9DA0-713D432EC662}">
   <ds:schemaRefs>
     <ds:schemaRef ds:uri="http://schemas.openxmlformats.org/officeDocument/2006/bibliography"/>
   </ds:schemaRefs>

</xml_diff>

<commit_message>
Three-body reactions and Merged PlotRates/PlotRatesGroup
Added capability to manage 3-body reactions (basically another column in Gstr/iG). Thanks Pam Rickly for assistance.

Overhauled family identification in PlotRatesGroup and merged back in with PlotRates. PlotRates will now work for a single species or a family Thanks Sam for pointing out the bug that lead to this update.

Updated documentation for v4.1.
</commit_message>
<xml_diff>
--- a/Docs/F0AM_UserManual.docx
+++ b/Docs/F0AM_UserManual.docx
@@ -10,6 +10,8 @@
           <w:szCs w:val="48"/>
         </w:rPr>
       </w:pPr>
+      <w:bookmarkStart w:id="0" w:name="_GoBack"/>
+      <w:bookmarkEnd w:id="0"/>
       <w:r>
         <w:rPr>
           <w:sz w:val="48"/>
@@ -58,7 +60,7 @@
         <w:pStyle w:val="NoSpacing"/>
       </w:pPr>
       <w:r>
-        <w:t>Version 4.0</w:t>
+        <w:t>Version 4.1</w:t>
       </w:r>
     </w:p>
     <w:p>
@@ -87,7 +89,7 @@
         <w:rPr>
           <w:noProof/>
         </w:rPr>
-        <w:t>4/28/2020</w:t>
+        <w:t>5/3/2021</w:t>
       </w:r>
       <w:r>
         <w:fldChar w:fldCharType="end"/>
@@ -126,19 +128,8 @@
       <w:r>
         <w:t xml:space="preserve">, </w:t>
       </w:r>
-      <w:hyperlink r:id="rId8" w:history="1">
-        <w:r>
-          <w:rPr>
-            <w:rStyle w:val="Hyperlink"/>
-          </w:rPr>
-          <w:t>f0am.model@gmail.co</w:t>
-        </w:r>
-      </w:hyperlink>
-      <w:r>
-        <w:rPr>
-          <w:rStyle w:val="Hyperlink"/>
-        </w:rPr>
-        <w:t>m</w:t>
+      <w:r>
+        <w:t>glenn.m.wolfe@nasa.gov</w:t>
       </w:r>
     </w:p>
     <w:p>
@@ -519,7 +510,6 @@
           <w:rPr>
             <w:rStyle w:val="Hyperlink"/>
             <w:noProof/>
-            <w:highlight w:val="yellow"/>
           </w:rPr>
           <w:t>4.2 FAMILY CONSERVATION</w:t>
         </w:r>
@@ -1072,7 +1062,6 @@
           <w:rPr>
             <w:rStyle w:val="Hyperlink"/>
             <w:noProof/>
-            <w:highlight w:val="yellow"/>
           </w:rPr>
           <w:t>5.7 GENERATING HYBRID LOOKUP TABLES</w:t>
         </w:r>
@@ -1979,15 +1968,154 @@
       <w:r>
         <w:br w:type="page"/>
       </w:r>
-      <w:bookmarkStart w:id="0" w:name="_Toc38959568"/>
-      <w:r>
+      <w:bookmarkStart w:id="1" w:name="_Toc38959568"/>
+      <w:r>
+        <w:rPr>
+          <w:noProof/>
+        </w:rPr>
         <w:lastRenderedPageBreak/>
+        <w:pict w14:anchorId="4D4B06DD">
+          <v:shapetype id="_x0000_t202" coordsize="21600,21600" o:spt="202" path="m,l,21600r21600,l21600,xe">
+            <v:stroke joinstyle="miter"/>
+            <v:path gradientshapeok="t" o:connecttype="rect"/>
+          </v:shapetype>
+          <v:shape id="Text Box 2" o:spid="_x0000_s1026" type="#_x0000_t202" style="position:absolute;margin-left:0;margin-top:22.5pt;width:466.7pt;height:120.6pt;z-index:251659264;visibility:visible;mso-height-percent:200;mso-wrap-distance-left:9pt;mso-wrap-distance-top:3.6pt;mso-wrap-distance-right:9pt;mso-wrap-distance-bottom:3.6pt;mso-position-horizontal-relative:text;mso-position-vertical-relative:text;mso-height-percent:200;mso-width-relative:margin;mso-height-relative:margin;v-text-anchor:top" strokecolor="#548dd4 [1951]" strokeweight="1.5pt">
+            <v:textbox style="mso-fit-shape-to-text:t">
+              <w:txbxContent>
+                <w:p>
+                  <w:pPr>
+                    <w:jc w:val="both"/>
+                    <w:rPr>
+                      <w:rStyle w:val="IntenseEmphasis"/>
+                      <w:b w:val="0"/>
+                      <w:i w:val="0"/>
+                    </w:rPr>
+                  </w:pPr>
+                  <w:r>
+                    <w:rPr>
+                      <w:rStyle w:val="IntenseEmphasis"/>
+                      <w:b w:val="0"/>
+                      <w:i w:val="0"/>
+                    </w:rPr>
+                    <w:t>If you use the model for a publication, please do the following:</w:t>
+                  </w:r>
+                </w:p>
+                <w:p>
+                  <w:pPr>
+                    <w:pStyle w:val="ListParagraph"/>
+                    <w:numPr>
+                      <w:ilvl w:val="0"/>
+                      <w:numId w:val="16"/>
+                    </w:numPr>
+                    <w:jc w:val="both"/>
+                    <w:rPr>
+                      <w:rStyle w:val="IntenseEmphasis"/>
+                      <w:b w:val="0"/>
+                      <w:i w:val="0"/>
+                    </w:rPr>
+                  </w:pPr>
+                  <w:r>
+                    <w:rPr>
+                      <w:rStyle w:val="IntenseEmphasis"/>
+                      <w:b w:val="0"/>
+                      <w:i w:val="0"/>
+                    </w:rPr>
+                    <w:t>Cite the model description paper: G. M. Wolfe, M. M. Marvin, S. J. Roberts, K. R. Travis, and J. Liao, The Framework for 0-D Atmospheric Modeling (F0AM) v3.1, Geoscientific Model Development, doi: 10.5194/gmd-2016-175, 2016.</w:t>
+                  </w:r>
+                </w:p>
+                <w:p>
+                  <w:pPr>
+                    <w:pStyle w:val="ListParagraph"/>
+                    <w:numPr>
+                      <w:ilvl w:val="0"/>
+                      <w:numId w:val="16"/>
+                    </w:numPr>
+                    <w:jc w:val="both"/>
+                    <w:rPr>
+                      <w:rStyle w:val="IntenseEmphasis"/>
+                      <w:b w:val="0"/>
+                      <w:i w:val="0"/>
+                    </w:rPr>
+                  </w:pPr>
+                  <w:r>
+                    <w:rPr>
+                      <w:rStyle w:val="IntenseEmphasis"/>
+                      <w:b w:val="0"/>
+                      <w:i w:val="0"/>
+                    </w:rPr>
+                    <w:t>Cite appropriate reference</w:t>
+                  </w:r>
+                  <w:r>
+                    <w:rPr>
+                      <w:rStyle w:val="IntenseEmphasis"/>
+                      <w:b w:val="0"/>
+                      <w:i w:val="0"/>
+                    </w:rPr>
+                    <w:t>s</w:t>
+                  </w:r>
+                  <w:r>
+                    <w:rPr>
+                      <w:rStyle w:val="IntenseEmphasis"/>
+                      <w:b w:val="0"/>
+                      <w:i w:val="0"/>
+                    </w:rPr>
+                    <w:t xml:space="preserve"> for any chemical mechanisms used.</w:t>
+                  </w:r>
+                </w:p>
+                <w:p>
+                  <w:pPr>
+                    <w:pStyle w:val="ListParagraph"/>
+                    <w:numPr>
+                      <w:ilvl w:val="0"/>
+                      <w:numId w:val="16"/>
+                    </w:numPr>
+                    <w:jc w:val="both"/>
+                    <w:rPr>
+                      <w:bCs/>
+                      <w:iCs/>
+                      <w:color w:val="4F81BD"/>
+                    </w:rPr>
+                  </w:pPr>
+                  <w:r>
+                    <w:rPr>
+                      <w:rStyle w:val="IntenseEmphasis"/>
+                      <w:b w:val="0"/>
+                      <w:i w:val="0"/>
+                    </w:rPr>
+                    <w:t xml:space="preserve">Notify </w:t>
+                  </w:r>
+                  <w:hyperlink r:id="rId8" w:history="1">
+                    <w:r>
+                      <w:rPr>
+                        <w:rStyle w:val="IntenseEmphasis"/>
+                        <w:b w:val="0"/>
+                        <w:i w:val="0"/>
+                      </w:rPr>
+                      <w:t>f0am.model@gmail.com</w:t>
+                    </w:r>
+                  </w:hyperlink>
+                  <w:r>
+                    <w:rPr>
+                      <w:rStyle w:val="IntenseEmphasis"/>
+                      <w:b w:val="0"/>
+                      <w:i w:val="0"/>
+                    </w:rPr>
+                    <w:t xml:space="preserve"> or the user forum so we can add the paper to our list.</w:t>
+                  </w:r>
+                </w:p>
+              </w:txbxContent>
+            </v:textbox>
+            <w10:wrap type="square"/>
+          </v:shape>
+        </w:pict>
+      </w:r>
+      <w:r>
         <w:t xml:space="preserve">1. </w:t>
       </w:r>
       <w:r>
         <w:t>IMPORTANT USAGE INFORMATION</w:t>
       </w:r>
-      <w:bookmarkEnd w:id="0"/>
+      <w:bookmarkEnd w:id="1"/>
     </w:p>
     <w:p>
       <w:pPr>
@@ -2006,7 +2134,13 @@
         <w:t>Modeling (F0AM</w:t>
       </w:r>
       <w:r>
-        <w:t>, yes that is a zero</w:t>
+        <w:t>, yes that</w:t>
+      </w:r>
+      <w:r>
+        <w:t>’s</w:t>
+      </w:r>
+      <w:r>
+        <w:t xml:space="preserve"> a zero</w:t>
       </w:r>
       <w:r>
         <w:t xml:space="preserve">) is </w:t>
@@ -2030,7 +2164,13 @@
         <w:t>0-D:</w:t>
       </w:r>
       <w:r>
-        <w:t xml:space="preserve"> The model is designed to simulate processes at a single point in space. You can think of this point as a uniform box, if you prefer. It does NOT explicitly simulate transport or mixing processes.</w:t>
+        <w:t xml:space="preserve"> The model simulate</w:t>
+      </w:r>
+      <w:r>
+        <w:t>s</w:t>
+      </w:r>
+      <w:r>
+        <w:t xml:space="preserve"> processes at a single point in space. You can think of this point as a uniform box, if you prefer. It does NOT explicitly simulate transport or mixing processes.</w:t>
       </w:r>
       <w:r>
         <w:t xml:space="preserve"> Users should be cognizant of the inherent limitations of a 0-D framework.</w:t>
@@ -2074,13 +2214,28 @@
         <w:t>output</w:t>
       </w:r>
       <w:r>
-        <w:t>, not data. This is an important distinction –</w:t>
-      </w:r>
-      <w:r>
-        <w:t xml:space="preserve">model output is effectively an educated guess, and the term “data” should be reserved for observations of a variable or phenomenon in </w:t>
-      </w:r>
-      <w:r>
-        <w:t>the real world</w:t>
+        <w:t>. This is an important distinction –</w:t>
+      </w:r>
+      <w:r>
+        <w:t xml:space="preserve"> </w:t>
+      </w:r>
+      <w:r>
+        <w:t>model output is effectively an educated guess</w:t>
+      </w:r>
+      <w:r>
+        <w:t>. T</w:t>
+      </w:r>
+      <w:r>
+        <w:t xml:space="preserve">he term “data” should </w:t>
+      </w:r>
+      <w:r>
+        <w:t>arguably refer to</w:t>
+      </w:r>
+      <w:r>
+        <w:t xml:space="preserve"> observations of </w:t>
+      </w:r>
+      <w:r>
+        <w:t>natural phenomena</w:t>
       </w:r>
       <w:r>
         <w:t>.</w:t>
@@ -2101,7 +2256,19 @@
         <w:t xml:space="preserve">: </w:t>
       </w:r>
       <w:r>
-        <w:t>The model is designed to accommodate a variety of typical problems, including photochemical chambers and field observations from ground and aircraft. The provided examples show typical setups. It also includes the ability to easily switch between chemical mechanisms.</w:t>
+        <w:t>The model accommodate</w:t>
+      </w:r>
+      <w:r>
+        <w:t>s</w:t>
+      </w:r>
+      <w:r>
+        <w:t xml:space="preserve"> a variety of typical problems, including photochemical chambers and field observations from ground and aircraft. The provided examples show typical setups. It also includes </w:t>
+      </w:r>
+      <w:r>
+        <w:t>multiple</w:t>
+      </w:r>
+      <w:r>
+        <w:t xml:space="preserve"> chemical mechanisms.</w:t>
       </w:r>
     </w:p>
     <w:p>
@@ -2124,7 +2291,13 @@
         <w:t>rolled</w:t>
       </w:r>
       <w:r>
-        <w:t xml:space="preserve"> far from the tree, the model was renamed to F0AM in 2016.</w:t>
+        <w:t xml:space="preserve"> far from the tree, the model </w:t>
+      </w:r>
+      <w:r>
+        <w:t>became</w:t>
+      </w:r>
+      <w:r>
+        <w:t xml:space="preserve"> F0AM in 2016.</w:t>
       </w:r>
     </w:p>
     <w:p>
@@ -2138,199 +2311,51 @@
         <w:t xml:space="preserve">. </w:t>
       </w:r>
       <w:r>
-        <w:t>This document describes the overall structure and implementation of the code. A short presentation, F0AM_GettingStarted.pdf, is also included with this readme.</w:t>
-      </w:r>
-    </w:p>
-    <w:p>
-      <w:pPr>
-        <w:jc w:val="both"/>
-        <w:rPr>
-          <w:rStyle w:val="IntenseEmphasis"/>
-          <w:i w:val="0"/>
-        </w:rPr>
-      </w:pPr>
-      <w:r>
-        <w:rPr>
-          <w:rStyle w:val="IntenseEmphasis"/>
-          <w:i w:val="0"/>
-        </w:rPr>
-        <w:t xml:space="preserve">If you use </w:t>
-      </w:r>
-      <w:r>
-        <w:rPr>
-          <w:rStyle w:val="IntenseEmphasis"/>
-          <w:i w:val="0"/>
-        </w:rPr>
-        <w:t>the</w:t>
-      </w:r>
-      <w:r>
-        <w:rPr>
-          <w:rStyle w:val="IntenseEmphasis"/>
-          <w:i w:val="0"/>
-        </w:rPr>
-        <w:t xml:space="preserve"> model for a publication, </w:t>
-      </w:r>
-      <w:r>
-        <w:rPr>
-          <w:rStyle w:val="IntenseEmphasis"/>
-          <w:i w:val="0"/>
-        </w:rPr>
-        <w:t>please</w:t>
-      </w:r>
-      <w:r>
-        <w:rPr>
-          <w:rStyle w:val="IntenseEmphasis"/>
-          <w:i w:val="0"/>
-        </w:rPr>
-        <w:t xml:space="preserve"> do the following:</w:t>
-      </w:r>
-    </w:p>
-    <w:p>
-      <w:pPr>
-        <w:pStyle w:val="ListParagraph"/>
-        <w:numPr>
-          <w:ilvl w:val="0"/>
-          <w:numId w:val="16"/>
-        </w:numPr>
-        <w:jc w:val="both"/>
-        <w:rPr>
-          <w:rStyle w:val="IntenseEmphasis"/>
-          <w:i w:val="0"/>
-        </w:rPr>
-      </w:pPr>
-      <w:r>
-        <w:rPr>
-          <w:rStyle w:val="IntenseEmphasis"/>
-          <w:i w:val="0"/>
-        </w:rPr>
-        <w:t>Cite the model description paper: G. M. Wolfe, M. M. Marvin, S. J. Roberts, K. R. Travis, and J. Liao, The Framework for 0-D Atmospheric Modeling (F0AM) v3.1, Geoscientific Model Development, doi: 10.5194/gmd-2016-175, 2016.</w:t>
-      </w:r>
-    </w:p>
-    <w:p>
-      <w:pPr>
-        <w:pStyle w:val="ListParagraph"/>
-        <w:numPr>
-          <w:ilvl w:val="0"/>
-          <w:numId w:val="16"/>
-        </w:numPr>
-        <w:jc w:val="both"/>
-        <w:rPr>
-          <w:rStyle w:val="IntenseEmphasis"/>
-          <w:i w:val="0"/>
-        </w:rPr>
-      </w:pPr>
-      <w:r>
-        <w:rPr>
-          <w:rStyle w:val="IntenseEmphasis"/>
-          <w:i w:val="0"/>
-        </w:rPr>
-        <w:t>Cite appropriate reference for any chemical mechanisms used</w:t>
-      </w:r>
-      <w:r>
-        <w:rPr>
-          <w:rStyle w:val="IntenseEmphasis"/>
-          <w:i w:val="0"/>
-        </w:rPr>
+        <w:t xml:space="preserve">This document describes the overall structure and implementation of the code. A short presentation, F0AM_GettingStarted.pdf, is </w:t>
+      </w:r>
+      <w:r>
+        <w:t>also included with this readme.</w:t>
+      </w:r>
+    </w:p>
+    <w:p>
+      <w:r>
+        <w:t>Questions or comments can be directed at</w:t>
+      </w:r>
+      <w:r>
+        <w:t xml:space="preserve"> Glenn</w:t>
+      </w:r>
+      <w:r>
+        <w:t xml:space="preserve"> (</w:t>
+      </w:r>
+      <w:hyperlink r:id="rId10" w:history="1">
+        <w:r>
+          <w:rPr>
+            <w:rStyle w:val="Hyperlink"/>
+          </w:rPr>
+          <w:t>f0am.model@gmail.com</w:t>
+        </w:r>
+      </w:hyperlink>
+      <w:r>
+        <w:t>)</w:t>
+      </w:r>
+      <w:r>
         <w:t>.</w:t>
       </w:r>
-    </w:p>
-    <w:p>
-      <w:pPr>
-        <w:pStyle w:val="ListParagraph"/>
-        <w:numPr>
-          <w:ilvl w:val="0"/>
-          <w:numId w:val="16"/>
-        </w:numPr>
-        <w:jc w:val="both"/>
-        <w:rPr>
-          <w:rStyle w:val="IntenseEmphasis"/>
-          <w:i w:val="0"/>
-        </w:rPr>
-      </w:pPr>
-      <w:r>
-        <w:rPr>
-          <w:rStyle w:val="IntenseEmphasis"/>
-          <w:i w:val="0"/>
-        </w:rPr>
-        <w:t>Notify</w:t>
-      </w:r>
-      <w:r>
-        <w:rPr>
-          <w:rStyle w:val="IntenseEmphasis"/>
-          <w:i w:val="0"/>
-        </w:rPr>
-        <w:t xml:space="preserve"> </w:t>
-      </w:r>
-      <w:hyperlink r:id="rId10" w:history="1">
-        <w:r>
-          <w:rPr>
-            <w:rStyle w:val="IntenseEmphasis"/>
-            <w:i w:val="0"/>
-          </w:rPr>
-          <w:t>f0am.model@gmail.com</w:t>
+      <w:r>
+        <w:t xml:space="preserve"> Users are also encouraged to join the user group mailing list (</w:t>
+      </w:r>
+      <w:hyperlink r:id="rId11" w:history="1">
+        <w:r>
+          <w:rPr>
+            <w:rStyle w:val="Hyperlink"/>
+          </w:rPr>
+          <w:t>F0AMusers@googlegroups.com</w:t>
         </w:r>
       </w:hyperlink>
       <w:r>
-        <w:rPr>
-          <w:rStyle w:val="IntenseEmphasis"/>
-          <w:i w:val="0"/>
-        </w:rPr>
-        <w:t xml:space="preserve"> </w:t>
-      </w:r>
-      <w:r>
-        <w:rPr>
-          <w:rStyle w:val="IntenseEmphasis"/>
-          <w:i w:val="0"/>
-        </w:rPr>
-        <w:t xml:space="preserve">or the user forum </w:t>
-      </w:r>
-      <w:r>
-        <w:rPr>
-          <w:rStyle w:val="IntenseEmphasis"/>
-          <w:i w:val="0"/>
-        </w:rPr>
-        <w:t>so we can add the paper to our list.</w:t>
-      </w:r>
-    </w:p>
-    <w:p>
-      <w:r>
-        <w:t>Questions or comments can be directed at</w:t>
-      </w:r>
-      <w:r>
-        <w:t xml:space="preserve"> Glenn</w:t>
-      </w:r>
-      <w:r>
-        <w:t xml:space="preserve"> (</w:t>
-      </w:r>
-      <w:hyperlink r:id="rId11" w:history="1">
-        <w:r>
-          <w:rPr>
-            <w:rStyle w:val="Hyperlink"/>
-          </w:rPr>
-          <w:t>f0am.model@gmail.com</w:t>
-        </w:r>
-      </w:hyperlink>
-      <w:r>
         <w:t>)</w:t>
       </w:r>
       <w:r>
-        <w:t>.</w:t>
-      </w:r>
-      <w:r>
-        <w:t xml:space="preserve"> Users are also encouraged to join the user group mailing list (</w:t>
-      </w:r>
-      <w:hyperlink r:id="rId12" w:history="1">
-        <w:r>
-          <w:rPr>
-            <w:rStyle w:val="Hyperlink"/>
-          </w:rPr>
-          <w:t>F0AMusers@googlegroups.com</w:t>
-        </w:r>
-      </w:hyperlink>
-      <w:r>
-        <w:t>)</w:t>
-      </w:r>
-      <w:r>
         <w:t>. This is a community tool, so if you produce any code that others might find useful, please share it.</w:t>
       </w:r>
       <w:r>
@@ -2341,12 +2366,12 @@
       <w:pPr>
         <w:pStyle w:val="Heading1"/>
       </w:pPr>
-      <w:bookmarkStart w:id="1" w:name="_Toc38959569"/>
+      <w:bookmarkStart w:id="2" w:name="_Toc38959569"/>
       <w:r>
         <w:lastRenderedPageBreak/>
         <w:t>2. GENERAL OVERVIEW</w:t>
       </w:r>
-      <w:bookmarkEnd w:id="1"/>
+      <w:bookmarkEnd w:id="2"/>
     </w:p>
     <w:p>
       <w:r>
@@ -3027,9 +3052,9 @@
           <w:iCs w:val="0"/>
         </w:rPr>
       </w:pPr>
-      <w:bookmarkStart w:id="2" w:name="_3._METEOROLOGY"/>
-      <w:bookmarkStart w:id="3" w:name="_Toc38959570"/>
-      <w:bookmarkEnd w:id="2"/>
+      <w:bookmarkStart w:id="3" w:name="_3._METEOROLOGY"/>
+      <w:bookmarkStart w:id="4" w:name="_Toc38959570"/>
+      <w:bookmarkEnd w:id="3"/>
       <w:r>
         <w:lastRenderedPageBreak/>
         <w:t>3</w:t>
@@ -3040,7 +3065,7 @@
       <w:r>
         <w:t>METEOROLOGY</w:t>
       </w:r>
-      <w:bookmarkEnd w:id="3"/>
+      <w:bookmarkEnd w:id="4"/>
     </w:p>
     <w:p>
       <w:r>
@@ -4338,7 +4363,7 @@
       <w:pPr>
         <w:pStyle w:val="Heading1"/>
       </w:pPr>
-      <w:bookmarkStart w:id="4" w:name="_Toc38959571"/>
+      <w:bookmarkStart w:id="5" w:name="_Toc38959571"/>
       <w:r>
         <w:lastRenderedPageBreak/>
         <w:t>4.</w:t>
@@ -4346,20 +4371,20 @@
       <w:r>
         <w:t xml:space="preserve"> CHEMICAL CONCENTRATIONS</w:t>
       </w:r>
-      <w:bookmarkEnd w:id="4"/>
+      <w:bookmarkEnd w:id="5"/>
     </w:p>
     <w:p>
       <w:pPr>
         <w:pStyle w:val="Heading2"/>
       </w:pPr>
-      <w:bookmarkStart w:id="5" w:name="_Toc38959572"/>
+      <w:bookmarkStart w:id="6" w:name="_Toc38959572"/>
       <w:r>
         <w:t xml:space="preserve">4.1 </w:t>
       </w:r>
       <w:r>
         <w:t>THE INITCONC INPUT</w:t>
       </w:r>
-      <w:bookmarkEnd w:id="5"/>
+      <w:bookmarkEnd w:id="6"/>
     </w:p>
     <w:p>
       <w:r>
@@ -4427,9 +4452,6 @@
         <w:t xml:space="preserve"> </w:t>
       </w:r>
       <w:r>
-        <w:rPr>
-          <w:highlight w:val="yellow"/>
-        </w:rPr>
         <w:t>or family definition (see below).</w:t>
       </w:r>
     </w:p>
@@ -4578,9 +4600,6 @@
         <w:t xml:space="preserve"> </w:t>
       </w:r>
       <w:r>
-        <w:rPr>
-          <w:highlight w:val="yellow"/>
-        </w:rPr>
         <w:t>Gap-filling is an art, and this is a relatively coarse fix.</w:t>
       </w:r>
     </w:p>
@@ -4610,32 +4629,20 @@
     <w:p>
       <w:pPr>
         <w:pStyle w:val="Heading2"/>
-        <w:rPr>
-          <w:highlight w:val="yellow"/>
-        </w:rPr>
-      </w:pPr>
-      <w:bookmarkStart w:id="6" w:name="_4.2_FAMILY_CONSERVATION"/>
-      <w:bookmarkStart w:id="7" w:name="_Toc38959573"/>
-      <w:bookmarkEnd w:id="6"/>
-      <w:r>
-        <w:rPr>
-          <w:highlight w:val="yellow"/>
-        </w:rPr>
+      </w:pPr>
+      <w:bookmarkStart w:id="7" w:name="_4.2_FAMILY_CONSERVATION"/>
+      <w:bookmarkStart w:id="8" w:name="_Toc38959573"/>
+      <w:bookmarkEnd w:id="7"/>
+      <w:r>
         <w:t>4.2</w:t>
       </w:r>
       <w:r>
-        <w:rPr>
-          <w:highlight w:val="yellow"/>
-        </w:rPr>
         <w:t xml:space="preserve"> </w:t>
       </w:r>
       <w:r>
-        <w:rPr>
-          <w:highlight w:val="yellow"/>
-        </w:rPr>
         <w:t>FAMILY CONSERVATION</w:t>
       </w:r>
-      <w:bookmarkEnd w:id="7"/>
+      <w:bookmarkEnd w:id="8"/>
     </w:p>
     <w:p>
       <w:pPr>
@@ -4646,13 +4653,11 @@
         </w:tabs>
         <w:rPr>
           <w:i/>
-          <w:highlight w:val="yellow"/>
         </w:rPr>
       </w:pPr>
       <w:r>
         <w:rPr>
           <w:i/>
-          <w:highlight w:val="yellow"/>
         </w:rPr>
         <w:t xml:space="preserve">NOTE: This functionality supersedes the </w:t>
       </w:r>
@@ -4661,7 +4666,6 @@
           <w:rPr>
             <w:rStyle w:val="Hyperlink"/>
             <w:i/>
-            <w:highlight w:val="yellow"/>
           </w:rPr>
           <w:t>FixNOx</w:t>
         </w:r>
@@ -4669,28 +4673,24 @@
       <w:r>
         <w:rPr>
           <w:i/>
-          <w:highlight w:val="yellow"/>
         </w:rPr>
         <w:t xml:space="preserve"> option</w:t>
       </w:r>
       <w:r>
         <w:rPr>
           <w:i/>
-          <w:highlight w:val="yellow"/>
         </w:rPr>
         <w:t>, though both remain available</w:t>
       </w:r>
       <w:r>
         <w:rPr>
           <w:i/>
-          <w:highlight w:val="yellow"/>
         </w:rPr>
         <w:t>.</w:t>
       </w:r>
       <w:r>
         <w:rPr>
           <w:i/>
-          <w:highlight w:val="yellow"/>
         </w:rPr>
         <w:t xml:space="preserve"> The two are not compatible.</w:t>
       </w:r>
@@ -4705,14 +4705,12 @@
         <w:rPr>
           <w:b/>
           <w:i/>
-          <w:highlight w:val="yellow"/>
         </w:rPr>
       </w:pPr>
       <w:r>
         <w:rPr>
           <w:b/>
           <w:i/>
-          <w:highlight w:val="yellow"/>
         </w:rPr>
         <w:t>ANOTHER NOTE: This code is still in development and seems to work fine for NOx but not for larger families (e.g. Bry).</w:t>
       </w:r>
@@ -4720,7 +4718,6 @@
         <w:rPr>
           <w:b/>
           <w:i/>
-          <w:highlight w:val="yellow"/>
         </w:rPr>
         <w:t xml:space="preserve"> If it breaks on you, try changing the order of the family member cell array. Sorry . . . this is a hard problem.</w:t>
       </w:r>
@@ -4734,7 +4731,6 @@
         </w:tabs>
         <w:rPr>
           <w:i/>
-          <w:highlight w:val="yellow"/>
         </w:rPr>
       </w:pPr>
     </w:p>
@@ -4746,112 +4742,62 @@
           <w:tab w:val="left" w:pos="1350"/>
         </w:tabs>
         <w:spacing w:line="276" w:lineRule="auto"/>
-        <w:rPr>
-          <w:highlight w:val="yellow"/>
-        </w:rPr>
-      </w:pPr>
-      <w:r>
-        <w:rPr>
-          <w:highlight w:val="yellow"/>
-        </w:rPr>
+      </w:pPr>
+      <w:r>
         <w:t>It may be desirable to hold the sum of a family (or class) of species constant while allowing individual species within that family to evolve freely. I</w:t>
       </w:r>
       <w:r>
-        <w:rPr>
-          <w:highlight w:val="yellow"/>
-        </w:rPr>
         <w:t xml:space="preserve">n </w:t>
       </w:r>
       <w:r>
         <w:rPr>
           <w:b/>
-          <w:highlight w:val="yellow"/>
         </w:rPr>
         <w:t>ExampleSetup_FlightSS.m</w:t>
       </w:r>
       <w:r>
-        <w:rPr>
-          <w:highlight w:val="yellow"/>
-        </w:rPr>
         <w:t xml:space="preserve">, </w:t>
       </w:r>
       <w:r>
-        <w:rPr>
-          <w:highlight w:val="yellow"/>
-        </w:rPr>
         <w:t xml:space="preserve">for example, NO and NO2 are initialized by observations, but their balance must respond to </w:t>
       </w:r>
       <w:r>
-        <w:rPr>
-          <w:highlight w:val="yellow"/>
-        </w:rPr>
         <w:t xml:space="preserve">the </w:t>
       </w:r>
       <w:r>
-        <w:rPr>
-          <w:highlight w:val="yellow"/>
-        </w:rPr>
         <w:t>solar cycle</w:t>
       </w:r>
       <w:r>
-        <w:rPr>
-          <w:highlight w:val="yellow"/>
-        </w:rPr>
         <w:t xml:space="preserve"> so they cannot realistically be held constant (or at least NO cannot)</w:t>
       </w:r>
       <w:r>
-        <w:rPr>
-          <w:highlight w:val="yellow"/>
-        </w:rPr>
         <w:t xml:space="preserve">. Without NOx sources (e.g. emissions), NOx would decay over the course of </w:t>
       </w:r>
       <w:r>
-        <w:rPr>
-          <w:highlight w:val="yellow"/>
-        </w:rPr>
         <w:t>the</w:t>
       </w:r>
       <w:r>
-        <w:rPr>
-          <w:highlight w:val="yellow"/>
-        </w:rPr>
         <w:t xml:space="preserve"> </w:t>
       </w:r>
       <w:r>
-        <w:rPr>
-          <w:highlight w:val="yellow"/>
-        </w:rPr>
         <w:t>step</w:t>
       </w:r>
       <w:r>
-        <w:rPr>
-          <w:highlight w:val="yellow"/>
-        </w:rPr>
         <w:t>. In other cases it might be appropriate to constrain total NOy, total Cl</w:t>
       </w:r>
       <w:r>
         <w:rPr>
-          <w:highlight w:val="yellow"/>
           <w:vertAlign w:val="subscript"/>
         </w:rPr>
         <w:t>y</w:t>
       </w:r>
       <w:r>
-        <w:rPr>
-          <w:highlight w:val="yellow"/>
-        </w:rPr>
         <w:t>, etc.</w:t>
       </w:r>
       <w:r>
-        <w:rPr>
-          <w:highlight w:val="yellow"/>
-        </w:rPr>
         <w:t xml:space="preserve"> </w:t>
       </w:r>
       <w:r>
-        <w:rPr>
-          <w:highlight w:val="yellow"/>
-        </w:rPr>
         <w:t>Families can be defined in InitConc as follows.</w:t>
       </w:r>
     </w:p>
@@ -4863,41 +4809,25 @@
           <w:tab w:val="left" w:pos="1350"/>
         </w:tabs>
         <w:spacing w:line="276" w:lineRule="auto"/>
-        <w:rPr>
-          <w:highlight w:val="yellow"/>
-        </w:rPr>
-      </w:pPr>
-    </w:p>
-    <w:p>
-      <w:pPr>
-        <w:rPr>
-          <w:highlight w:val="yellow"/>
-        </w:rPr>
-      </w:pPr>
+      </w:pPr>
+    </w:p>
+    <w:p>
       <w:r>
         <w:rPr>
           <w:i/>
-          <w:highlight w:val="yellow"/>
         </w:rPr>
         <w:t>First column:</w:t>
       </w:r>
       <w:r>
         <w:rPr>
           <w:i/>
-          <w:highlight w:val="yellow"/>
         </w:rPr>
         <w:t xml:space="preserve"> </w:t>
       </w:r>
       <w:r>
-        <w:rPr>
-          <w:highlight w:val="yellow"/>
-        </w:rPr>
         <w:t xml:space="preserve"> Family nam</w:t>
       </w:r>
       <w:r>
-        <w:rPr>
-          <w:highlight w:val="yellow"/>
-        </w:rPr>
         <w:t>e.</w:t>
       </w:r>
     </w:p>
@@ -4905,100 +4835,54 @@
       <w:pPr>
         <w:pStyle w:val="NoSpacing"/>
         <w:ind w:left="360" w:hanging="360"/>
-        <w:rPr>
-          <w:highlight w:val="yellow"/>
-        </w:rPr>
       </w:pPr>
       <w:r>
         <w:rPr>
           <w:i/>
-          <w:highlight w:val="yellow"/>
         </w:rPr>
         <w:lastRenderedPageBreak/>
         <w:t>Second column:</w:t>
       </w:r>
       <w:r>
-        <w:rPr>
-          <w:highlight w:val="yellow"/>
-        </w:rPr>
         <w:t xml:space="preserve">  Cell</w:t>
       </w:r>
       <w:r>
-        <w:rPr>
-          <w:highlight w:val="yellow"/>
-        </w:rPr>
         <w:t xml:space="preserve"> array of family members</w:t>
       </w:r>
       <w:r>
-        <w:rPr>
-          <w:highlight w:val="yellow"/>
-        </w:rPr>
         <w:t>.</w:t>
       </w:r>
       <w:r>
-        <w:rPr>
-          <w:highlight w:val="yellow"/>
-        </w:rPr>
         <w:t xml:space="preserve"> </w:t>
       </w:r>
       <w:r>
-        <w:rPr>
-          <w:highlight w:val="yellow"/>
-        </w:rPr>
         <w:t>This can also include</w:t>
       </w:r>
       <w:r>
-        <w:rPr>
-          <w:highlight w:val="yellow"/>
-        </w:rPr>
         <w:t xml:space="preserve"> multipliers for species</w:t>
       </w:r>
       <w:r>
-        <w:rPr>
-          <w:highlight w:val="yellow"/>
-        </w:rPr>
         <w:t xml:space="preserve">. Multipliers </w:t>
       </w:r>
       <w:r>
-        <w:rPr>
-          <w:highlight w:val="yellow"/>
-        </w:rPr>
         <w:t xml:space="preserve">must </w:t>
       </w:r>
       <w:r>
-        <w:rPr>
-          <w:highlight w:val="yellow"/>
-        </w:rPr>
         <w:t xml:space="preserve">be at the beginning of the string and must be separated </w:t>
       </w:r>
       <w:r>
-        <w:rPr>
-          <w:highlight w:val="yellow"/>
-        </w:rPr>
         <w:t xml:space="preserve">from the species name </w:t>
       </w:r>
       <w:r>
-        <w:rPr>
-          <w:highlight w:val="yellow"/>
-        </w:rPr>
         <w:t>with an asterisk</w:t>
       </w:r>
       <w:r>
-        <w:rPr>
-          <w:highlight w:val="yellow"/>
-        </w:rPr>
         <w:t xml:space="preserve"> (e.g., ‘2*N2O5’)</w:t>
       </w:r>
       <w:r>
-        <w:rPr>
-          <w:highlight w:val="yellow"/>
-        </w:rPr>
         <w:t>.</w:t>
       </w:r>
       <w:r>
-        <w:rPr>
-          <w:highlight w:val="yellow"/>
-        </w:rPr>
         <w:t xml:space="preserve"> </w:t>
       </w:r>
     </w:p>
@@ -5006,60 +4890,33 @@
       <w:pPr>
         <w:pStyle w:val="NoSpacing"/>
         <w:ind w:left="360" w:hanging="360"/>
-        <w:rPr>
-          <w:highlight w:val="yellow"/>
-        </w:rPr>
-      </w:pPr>
-    </w:p>
-    <w:p>
-      <w:pPr>
-        <w:rPr>
-          <w:highlight w:val="yellow"/>
-        </w:rPr>
-      </w:pPr>
+      </w:pPr>
+    </w:p>
+    <w:p>
       <w:r>
         <w:rPr>
           <w:i/>
-          <w:highlight w:val="yellow"/>
         </w:rPr>
         <w:t>Third column:</w:t>
       </w:r>
       <w:r>
-        <w:rPr>
-          <w:highlight w:val="yellow"/>
-        </w:rPr>
         <w:t xml:space="preserve">  empty array</w:t>
       </w:r>
       <w:r>
-        <w:rPr>
-          <w:highlight w:val="yellow"/>
-        </w:rPr>
         <w:t>, []</w:t>
       </w:r>
       <w:r>
-        <w:rPr>
-          <w:highlight w:val="yellow"/>
-        </w:rPr>
         <w:t>.</w:t>
       </w:r>
     </w:p>
     <w:p>
       <w:pPr>
         <w:spacing w:after="0"/>
-        <w:rPr>
-          <w:highlight w:val="yellow"/>
-        </w:rPr>
-      </w:pPr>
-      <w:r>
-        <w:rPr>
-          <w:highlight w:val="yellow"/>
-        </w:rPr>
+      </w:pPr>
+      <w:r>
         <w:t xml:space="preserve">In addition, </w:t>
       </w:r>
       <w:r>
-        <w:rPr>
-          <w:highlight w:val="yellow"/>
-        </w:rPr>
         <w:t>families must meet the following criteria:</w:t>
       </w:r>
     </w:p>
@@ -5071,32 +4928,17 @@
           <w:numId w:val="18"/>
         </w:numPr>
         <w:spacing w:after="0"/>
-        <w:rPr>
-          <w:highlight w:val="yellow"/>
-        </w:rPr>
-      </w:pPr>
-      <w:r>
-        <w:rPr>
-          <w:highlight w:val="yellow"/>
-        </w:rPr>
+      </w:pPr>
+      <w:r>
         <w:t xml:space="preserve">at least one member of </w:t>
       </w:r>
       <w:r>
-        <w:rPr>
-          <w:highlight w:val="yellow"/>
-        </w:rPr>
         <w:t>each</w:t>
       </w:r>
       <w:r>
-        <w:rPr>
-          <w:highlight w:val="yellow"/>
-        </w:rPr>
         <w:t xml:space="preserve"> family must be initialized in InitCo</w:t>
       </w:r>
       <w:r>
-        <w:rPr>
-          <w:highlight w:val="yellow"/>
-        </w:rPr>
         <w:t>nc.</w:t>
       </w:r>
     </w:p>
@@ -5108,26 +4950,14 @@
           <w:numId w:val="18"/>
         </w:numPr>
         <w:spacing w:after="0"/>
-        <w:rPr>
-          <w:highlight w:val="yellow"/>
-        </w:rPr>
-      </w:pPr>
-      <w:r>
-        <w:rPr>
-          <w:highlight w:val="yellow"/>
-        </w:rPr>
+      </w:pPr>
+      <w:r>
         <w:t>Any</w:t>
       </w:r>
       <w:r>
-        <w:rPr>
-          <w:highlight w:val="yellow"/>
-        </w:rPr>
         <w:t xml:space="preserve"> initialized family members must have HoldMe = 0.</w:t>
       </w:r>
       <w:r>
-        <w:rPr>
-          <w:highlight w:val="yellow"/>
-        </w:rPr>
         <w:t xml:space="preserve"> </w:t>
       </w:r>
     </w:p>
@@ -5135,142 +4965,76 @@
       <w:pPr>
         <w:spacing w:after="0"/>
         <w:ind w:left="45"/>
-        <w:rPr>
-          <w:highlight w:val="yellow"/>
-        </w:rPr>
       </w:pPr>
     </w:p>
     <w:p>
       <w:pPr>
         <w:spacing w:after="0"/>
-        <w:rPr>
-          <w:highlight w:val="yellow"/>
-        </w:rPr>
-      </w:pPr>
-      <w:r>
-        <w:rPr>
-          <w:highlight w:val="yellow"/>
-        </w:rPr>
+      </w:pPr>
+      <w:r>
         <w:t>An example is shown below.</w:t>
       </w:r>
       <w:r>
-        <w:rPr>
-          <w:highlight w:val="yellow"/>
-        </w:rPr>
         <w:t xml:space="preserve"> Implementation of family conservation is based on the “mass matrix” option embedded within the ode15s solver. It has been tested </w:t>
       </w:r>
       <w:r>
-        <w:rPr>
-          <w:highlight w:val="yellow"/>
-        </w:rPr>
         <w:t>within ExampleSetup_DielCycle</w:t>
       </w:r>
       <w:r>
-        <w:rPr>
-          <w:highlight w:val="yellow"/>
-        </w:rPr>
         <w:t xml:space="preserve">, but it is still experimental and may lead to “unexpected” behavior for some </w:t>
       </w:r>
       <w:r>
-        <w:rPr>
-          <w:highlight w:val="yellow"/>
-        </w:rPr>
         <w:t>situations</w:t>
       </w:r>
       <w:r>
-        <w:rPr>
-          <w:highlight w:val="yellow"/>
-        </w:rPr>
         <w:t xml:space="preserve">. </w:t>
       </w:r>
       <w:r>
-        <w:rPr>
-          <w:highlight w:val="yellow"/>
-        </w:rPr>
         <w:t xml:space="preserve">In particular, testing has shown that model output is sometimes sensitive to the order in which family members are specified: {‘NO’,’NO2’} may give a slightly different output than {‘NO2’,’NO’}. This is a consequence of how the ODE solver handles this type of problem (using a “mass matrix”). Read up on ode15s options if you want to know the gory details. </w:t>
       </w:r>
       <w:r>
-        <w:rPr>
-          <w:highlight w:val="yellow"/>
-        </w:rPr>
         <w:t>Use with caution.</w:t>
       </w:r>
     </w:p>
     <w:p>
       <w:pPr>
         <w:pStyle w:val="CodeBlock"/>
-        <w:rPr>
-          <w:highlight w:val="yellow"/>
-        </w:rPr>
-      </w:pPr>
-      <w:r>
-        <w:rPr>
-          <w:highlight w:val="yellow"/>
-        </w:rPr>
+      </w:pPr>
+      <w:r>
         <w:t>InitConc = {...</w:t>
       </w:r>
     </w:p>
     <w:p>
       <w:pPr>
         <w:pStyle w:val="CodeBlock"/>
-        <w:rPr>
-          <w:highlight w:val="yellow"/>
-        </w:rPr>
-      </w:pPr>
-      <w:r>
-        <w:rPr>
-          <w:highlight w:val="yellow"/>
-        </w:rPr>
+      </w:pPr>
+      <w:r>
         <w:t xml:space="preserve">          </w:t>
       </w:r>
       <w:r>
-        <w:rPr>
-          <w:highlight w:val="yellow"/>
-        </w:rPr>
         <w:tab/>
         <w:t>‘NO'</w:t>
       </w:r>
       <w:r>
-        <w:rPr>
-          <w:highlight w:val="yellow"/>
-        </w:rPr>
         <w:tab/>
       </w:r>
       <w:r>
-        <w:rPr>
-          <w:highlight w:val="yellow"/>
-        </w:rPr>
         <w:tab/>
         <w:t>0.1</w:t>
       </w:r>
       <w:r>
-        <w:rPr>
-          <w:highlight w:val="yellow"/>
-        </w:rPr>
         <w:tab/>
       </w:r>
       <w:r>
-        <w:rPr>
-          <w:highlight w:val="yellow"/>
-        </w:rPr>
         <w:tab/>
       </w:r>
       <w:r>
-        <w:rPr>
-          <w:highlight w:val="yellow"/>
-        </w:rPr>
         <w:tab/>
       </w:r>
       <w:r>
-        <w:rPr>
-          <w:highlight w:val="yellow"/>
-        </w:rPr>
         <w:tab/>
       </w:r>
       <w:r>
-        <w:rPr>
-          <w:highlight w:val="yellow"/>
-        </w:rPr>
         <w:tab/>
         <w:t>0</w:t>
       </w:r>
@@ -5278,70 +5042,37 @@
     <w:p>
       <w:pPr>
         <w:pStyle w:val="CodeBlock"/>
-        <w:rPr>
-          <w:highlight w:val="yellow"/>
-        </w:rPr>
-      </w:pPr>
-      <w:r>
-        <w:rPr>
-          <w:highlight w:val="yellow"/>
-        </w:rPr>
+      </w:pPr>
+      <w:r>
         <w:t xml:space="preserve"> </w:t>
       </w:r>
       <w:r>
-        <w:rPr>
-          <w:highlight w:val="yellow"/>
-        </w:rPr>
         <w:tab/>
       </w:r>
       <w:r>
-        <w:rPr>
-          <w:highlight w:val="yellow"/>
-        </w:rPr>
         <w:tab/>
         <w:t>‘NO2’</w:t>
       </w:r>
       <w:r>
-        <w:rPr>
-          <w:highlight w:val="yellow"/>
-        </w:rPr>
         <w:tab/>
       </w:r>
       <w:r>
-        <w:rPr>
-          <w:highlight w:val="yellow"/>
-        </w:rPr>
         <w:tab/>
         <w:t>0.4</w:t>
       </w:r>
       <w:r>
-        <w:rPr>
-          <w:highlight w:val="yellow"/>
-        </w:rPr>
         <w:tab/>
       </w:r>
       <w:r>
-        <w:rPr>
-          <w:highlight w:val="yellow"/>
-        </w:rPr>
         <w:tab/>
       </w:r>
       <w:r>
-        <w:rPr>
-          <w:highlight w:val="yellow"/>
-        </w:rPr>
         <w:tab/>
       </w:r>
       <w:r>
-        <w:rPr>
-          <w:highlight w:val="yellow"/>
-        </w:rPr>
         <w:tab/>
       </w:r>
       <w:r>
-        <w:rPr>
-          <w:highlight w:val="yellow"/>
-        </w:rPr>
         <w:tab/>
         <w:t>0</w:t>
       </w:r>
@@ -5349,33 +5080,18 @@
     <w:p>
       <w:pPr>
         <w:pStyle w:val="CodeBlock"/>
-        <w:rPr>
-          <w:highlight w:val="yellow"/>
-        </w:rPr>
-      </w:pPr>
-      <w:r>
-        <w:rPr>
-          <w:highlight w:val="yellow"/>
-        </w:rPr>
+      </w:pPr>
+      <w:r>
         <w:t xml:space="preserve">            ‘NOy’</w:t>
       </w:r>
       <w:r>
-        <w:rPr>
-          <w:highlight w:val="yellow"/>
-        </w:rPr>
         <w:tab/>
       </w:r>
       <w:r>
-        <w:rPr>
-          <w:highlight w:val="yellow"/>
-        </w:rPr>
         <w:tab/>
         <w:t>{‘NO’,’NO2’,’NO3’,’2*N2O5’}</w:t>
       </w:r>
       <w:r>
-        <w:rPr>
-          <w:highlight w:val="yellow"/>
-        </w:rPr>
         <w:tab/>
         <w:t>[]</w:t>
       </w:r>
@@ -5385,15 +5101,9 @@
         <w:pStyle w:val="CodeBlock"/>
       </w:pPr>
       <w:r>
-        <w:rPr>
-          <w:highlight w:val="yellow"/>
-        </w:rPr>
         <w:t xml:space="preserve">           </w:t>
       </w:r>
       <w:r>
-        <w:rPr>
-          <w:highlight w:val="yellow"/>
-        </w:rPr>
         <w:t>};</w:t>
       </w:r>
     </w:p>
@@ -5417,7 +5127,7 @@
       <w:pPr>
         <w:pStyle w:val="Heading1"/>
       </w:pPr>
-      <w:bookmarkStart w:id="8" w:name="_Toc38959574"/>
+      <w:bookmarkStart w:id="9" w:name="_Toc38959574"/>
       <w:r>
         <w:lastRenderedPageBreak/>
         <w:t>5</w:t>
@@ -5425,13 +5135,13 @@
       <w:r>
         <w:t>. CHEMISTRY</w:t>
       </w:r>
-      <w:bookmarkEnd w:id="8"/>
+      <w:bookmarkEnd w:id="9"/>
     </w:p>
     <w:p>
       <w:pPr>
         <w:pStyle w:val="Heading2"/>
       </w:pPr>
-      <w:bookmarkStart w:id="9" w:name="_Toc38959575"/>
+      <w:bookmarkStart w:id="10" w:name="_Toc38959575"/>
       <w:r>
         <w:t>5</w:t>
       </w:r>
@@ -5441,7 +5151,7 @@
       <w:r>
         <w:t>THE CHEMFILES INPUT</w:t>
       </w:r>
-      <w:bookmarkEnd w:id="9"/>
+      <w:bookmarkEnd w:id="10"/>
     </w:p>
     <w:p>
       <w:r>
@@ -5571,11 +5281,11 @@
       <w:pPr>
         <w:pStyle w:val="Heading2"/>
       </w:pPr>
-      <w:bookmarkStart w:id="10" w:name="_Toc38959576"/>
+      <w:bookmarkStart w:id="11" w:name="_Toc38959576"/>
       <w:r>
         <w:t>5.2 STRUCTURE OF INDIVIDUAL CHEMISTRY SCRIPTS</w:t>
       </w:r>
-      <w:bookmarkEnd w:id="10"/>
+      <w:bookmarkEnd w:id="11"/>
     </w:p>
     <w:p>
       <w:pPr>
@@ -5993,7 +5703,19 @@
         <w:tab/>
       </w:r>
       <w:r>
-        <w:t xml:space="preserve">2-column </w:t>
+        <w:rPr>
+          <w:highlight w:val="yellow"/>
+        </w:rPr>
+        <w:t>3</w:t>
+      </w:r>
+      <w:r>
+        <w:rPr>
+          <w:highlight w:val="yellow"/>
+        </w:rPr>
+        <w:t>-column</w:t>
+      </w:r>
+      <w:r>
+        <w:t xml:space="preserve"> </w:t>
       </w:r>
       <w:r>
         <w:t xml:space="preserve">cell array of strings </w:t>
@@ -6014,28 +5736,34 @@
         <w:t xml:space="preserve"> </w:t>
       </w:r>
       <w:r>
-        <w:t>If the reaction is 1</w:t>
+        <w:t>O</w:t>
+      </w:r>
+      <w:r>
+        <w:t xml:space="preserve">ne or </w:t>
+      </w:r>
+      <w:r>
+        <w:t>more</w:t>
+      </w:r>
+      <w:r>
+        <w:t xml:space="preserve"> of the Gstr colu</w:t>
+      </w:r>
+      <w:r>
+        <w:t>mns can be left blank</w:t>
+      </w:r>
+      <w:r>
+        <w:t>; if the reaction is 0</w:t>
       </w:r>
       <w:r>
         <w:rPr>
           <w:vertAlign w:val="superscript"/>
         </w:rPr>
-        <w:t>st</w:t>
-      </w:r>
-      <w:r>
-        <w:t xml:space="preserve"> or 0</w:t>
-      </w:r>
-      <w:r>
-        <w:rPr>
-          <w:vertAlign w:val="superscript"/>
-        </w:rPr>
         <w:t>th</w:t>
       </w:r>
       <w:r>
-        <w:t xml:space="preserve"> order, one or both of the Gstr colu</w:t>
-      </w:r>
-      <w:r>
-        <w:t>mns can be left blank. Yes, it is</w:t>
+        <w:t>-order, like emissions, you need not specify any value here</w:t>
+      </w:r>
+      <w:r>
+        <w:t>. Yes, it is</w:t>
       </w:r>
       <w:r>
         <w:t xml:space="preserve"> short for “G-string.” Giggle if you must.</w:t>
@@ -6083,7 +5811,13 @@
         <w:t>S</w:t>
       </w:r>
       <w:r>
-        <w:t xml:space="preserve">toichiometric constants for </w:t>
+        <w:t xml:space="preserve">toichiometric </w:t>
+      </w:r>
+      <w:r>
+        <w:t>coefficients</w:t>
+      </w:r>
+      <w:r>
+        <w:t xml:space="preserve"> for </w:t>
       </w:r>
       <w:r>
         <w:t>each</w:t>
@@ -6131,39 +5865,35 @@
     <w:p>
       <w:pPr>
         <w:pStyle w:val="subhead"/>
+      </w:pPr>
+      <w:r>
+        <w:t>Limiting Reagent Reactions</w:t>
+      </w:r>
+    </w:p>
+    <w:p>
+      <w:pPr>
+        <w:pStyle w:val="NoSpacing"/>
+      </w:pPr>
+      <w:r>
+        <w:t>This is a special feature that is currently only used in the “HalogenAerosol_Sherwen2016” MCMv331 sub-mechanism to approximate aqueous phase chemistry. For such reactions, the rate constant is 1</w:t>
+      </w:r>
+      <w:r>
+        <w:rPr>
+          <w:vertAlign w:val="superscript"/>
+        </w:rPr>
+        <w:t>st</w:t>
+      </w:r>
+      <w:r>
+        <w:t>-order and the instantaneous reaction rate is determined by k*min(conc_reactant_1, conc_reactant_2). If you want a reaction treated this way, add the line “lr_flag(i) = 1” to your reaction block.</w:t>
+      </w:r>
+      <w:r>
+        <w:t xml:space="preserve"> </w:t>
+      </w:r>
+      <w:r>
         <w:rPr>
           <w:highlight w:val="yellow"/>
         </w:rPr>
-      </w:pPr>
-      <w:r>
-        <w:rPr>
-          <w:highlight w:val="yellow"/>
-        </w:rPr>
-        <w:t>Limiting Reagent Reactions</w:t>
-      </w:r>
-    </w:p>
-    <w:p>
-      <w:pPr>
-        <w:pStyle w:val="NoSpacing"/>
-      </w:pPr>
-      <w:r>
-        <w:rPr>
-          <w:highlight w:val="yellow"/>
-        </w:rPr>
-        <w:t>This is a special feature that is currently only used in the “HalogenAerosol_Sherwen2016” MCMv331 sub-mechanism to approximate aqueous phase chemistry. For such reactions, the rate constant is 1</w:t>
-      </w:r>
-      <w:r>
-        <w:rPr>
-          <w:highlight w:val="yellow"/>
-          <w:vertAlign w:val="superscript"/>
-        </w:rPr>
-        <w:t>st</w:t>
-      </w:r>
-      <w:r>
-        <w:rPr>
-          <w:highlight w:val="yellow"/>
-        </w:rPr>
-        <w:t>-order and the instantaneous reaction rate is determined by k*min(conc_reactant_1, conc_reactant_2). If you want a reaction treated this way, add the line “lr_flag(i) = 1” to your reaction block.</w:t>
+        <w:t>Note, these reactions currently only support 2 reactants.</w:t>
       </w:r>
     </w:p>
     <w:p>
@@ -6331,7 +6061,7 @@
       <w:pPr>
         <w:pStyle w:val="Heading2"/>
       </w:pPr>
-      <w:bookmarkStart w:id="11" w:name="_Toc38959577"/>
+      <w:bookmarkStart w:id="12" w:name="_Toc38959577"/>
       <w:r>
         <w:t>5</w:t>
       </w:r>
@@ -6350,7 +6080,7 @@
       <w:r>
         <w:t xml:space="preserve"> MCM REACTIONS FILE</w:t>
       </w:r>
-      <w:bookmarkEnd w:id="11"/>
+      <w:bookmarkEnd w:id="12"/>
     </w:p>
     <w:p>
       <w:pPr>
@@ -6401,7 +6131,7 @@
       <w:r>
         <w:t>(</w:t>
       </w:r>
-      <w:hyperlink r:id="rId13" w:history="1">
+      <w:hyperlink r:id="rId12" w:history="1">
         <w:r>
           <w:rPr>
             <w:rStyle w:val="Hyperlink"/>
@@ -6710,16 +6440,16 @@
       <w:pPr>
         <w:pStyle w:val="Heading2"/>
       </w:pPr>
-      <w:bookmarkStart w:id="12" w:name="_Toc331754961"/>
-      <w:bookmarkStart w:id="13" w:name="_Toc38959578"/>
+      <w:bookmarkStart w:id="13" w:name="_Toc331754961"/>
+      <w:bookmarkStart w:id="14" w:name="_Toc38959578"/>
       <w:r>
         <w:t>5.4</w:t>
       </w:r>
       <w:r>
         <w:t xml:space="preserve"> MODIFYING MCM REACTIONS</w:t>
       </w:r>
-      <w:bookmarkEnd w:id="12"/>
       <w:bookmarkEnd w:id="13"/>
+      <w:bookmarkEnd w:id="14"/>
     </w:p>
     <w:p>
       <w:pPr>
@@ -6873,7 +6603,7 @@
       <w:pPr>
         <w:pStyle w:val="Heading2"/>
       </w:pPr>
-      <w:bookmarkStart w:id="14" w:name="_Toc38959579"/>
+      <w:bookmarkStart w:id="15" w:name="_Toc38959579"/>
       <w:r>
         <w:lastRenderedPageBreak/>
         <w:t>5.</w:t>
@@ -6887,7 +6617,7 @@
       <w:r>
         <w:t>AVAILABLE MECHANISMS</w:t>
       </w:r>
-      <w:bookmarkEnd w:id="14"/>
+      <w:bookmarkEnd w:id="15"/>
     </w:p>
     <w:p>
       <w:pPr>
@@ -6915,9 +6645,6 @@
         <w:t xml:space="preserve"> </w:t>
       </w:r>
       <w:r>
-        <w:rPr>
-          <w:highlight w:val="yellow"/>
-        </w:rPr>
         <w:t>Text readers are available for creating F0AM mechanism scripts from native mechanism text files for SAPRC (MEC2F0AM.m) and GEOS-CHEM (EQN2F0AM.m). These are included in their respective \Chem\ folders. They may or may not work for versions other than those on which they were tested.</w:t>
       </w:r>
     </w:p>
@@ -6926,76 +6653,42 @@
         <w:jc w:val="both"/>
       </w:pPr>
       <w:r>
-        <w:rPr>
-          <w:highlight w:val="yellow"/>
-        </w:rPr>
         <w:t>NOTE OF CAUTION</w:t>
       </w:r>
       <w:r>
-        <w:rPr>
-          <w:highlight w:val="yellow"/>
-        </w:rPr>
         <w:t xml:space="preserve"> regarding condensed mechanisms and photolysis. Some </w:t>
       </w:r>
       <w:r>
-        <w:rPr>
-          <w:highlight w:val="yellow"/>
-        </w:rPr>
         <w:t>mechanisms specify</w:t>
       </w:r>
       <w:r>
-        <w:rPr>
-          <w:highlight w:val="yellow"/>
-        </w:rPr>
         <w:t xml:space="preserve"> cross sections and quantum yields</w:t>
       </w:r>
       <w:r>
-        <w:rPr>
-          <w:highlight w:val="yellow"/>
-        </w:rPr>
         <w:t>, but these can be</w:t>
       </w:r>
       <w:r>
-        <w:rPr>
-          <w:highlight w:val="yellow"/>
-        </w:rPr>
         <w:t xml:space="preserve"> outdated relative to current panel recommendations and/or not well documented. The mechanisms as included in F0AM do not use </w:t>
       </w:r>
       <w:r>
-        <w:rPr>
-          <w:highlight w:val="yellow"/>
-        </w:rPr>
         <w:t>mechanism-specific photolysis data</w:t>
       </w:r>
       <w:r>
-        <w:rPr>
-          <w:highlight w:val="yellow"/>
-        </w:rPr>
         <w:t xml:space="preserve">, but instead map all photolysis frequencies to a common spectral database (see </w:t>
       </w:r>
       <w:r>
         <w:rPr>
           <w:b/>
-          <w:highlight w:val="yellow"/>
         </w:rPr>
         <w:t>PhotoDataSources.xlsx</w:t>
       </w:r>
       <w:r>
-        <w:rPr>
-          <w:highlight w:val="yellow"/>
-        </w:rPr>
         <w:t xml:space="preserve"> and further discussion below). So, when comparing F0AM output to another model (e.g., CMAQ, CAMX, etc.), users should consider that J-values may not</w:t>
       </w:r>
       <w:r>
-        <w:rPr>
-          <w:highlight w:val="yellow"/>
-        </w:rPr>
         <w:t xml:space="preserve"> be</w:t>
       </w:r>
       <w:r>
-        <w:rPr>
-          <w:highlight w:val="yellow"/>
-        </w:rPr>
         <w:t xml:space="preserve"> parameterized in the same fashion even though the mechanisms are otherwise the same.</w:t>
       </w:r>
     </w:p>
@@ -7205,9 +6898,6 @@
               <w:cnfStyle w:val="000000000000" w:firstRow="0" w:lastRow="0" w:firstColumn="0" w:lastColumn="0" w:oddVBand="0" w:evenVBand="0" w:oddHBand="0" w:evenHBand="0" w:firstRowFirstColumn="0" w:firstRowLastColumn="0" w:lastRowFirstColumn="0" w:lastRowLastColumn="0"/>
             </w:pPr>
             <w:r>
-              <w:rPr>
-                <w:highlight w:val="yellow"/>
-              </w:rPr>
               <w:t>CH3O2_OH</w:t>
             </w:r>
           </w:p>
@@ -7246,14 +6936,8 @@
               <w:spacing w:after="0"/>
               <w:jc w:val="both"/>
               <w:cnfStyle w:val="000000000000" w:firstRow="0" w:lastRow="0" w:firstColumn="0" w:lastColumn="0" w:oddVBand="0" w:evenVBand="0" w:oddHBand="0" w:evenHBand="0" w:firstRowFirstColumn="0" w:firstRowLastColumn="0" w:lastRowFirstColumn="0" w:lastRowLastColumn="0"/>
-              <w:rPr>
-                <w:highlight w:val="yellow"/>
-              </w:rPr>
-            </w:pPr>
-            <w:r>
-              <w:rPr>
-                <w:highlight w:val="yellow"/>
-              </w:rPr>
+            </w:pPr>
+            <w:r>
               <w:t>Halogens_Sherwen2016</w:t>
             </w:r>
           </w:p>
@@ -7262,14 +6946,8 @@
               <w:spacing w:after="0"/>
               <w:jc w:val="both"/>
               <w:cnfStyle w:val="000000000000" w:firstRow="0" w:lastRow="0" w:firstColumn="0" w:lastColumn="0" w:oddVBand="0" w:evenVBand="0" w:oddHBand="0" w:evenHBand="0" w:firstRowFirstColumn="0" w:firstRowLastColumn="0" w:lastRowFirstColumn="0" w:lastRowLastColumn="0"/>
-              <w:rPr>
-                <w:highlight w:val="yellow"/>
-              </w:rPr>
-            </w:pPr>
-            <w:r>
-              <w:rPr>
-                <w:highlight w:val="yellow"/>
-              </w:rPr>
+            </w:pPr>
+            <w:r>
               <w:t>HalogenAerosol_Sherwen2016</w:t>
             </w:r>
           </w:p>
@@ -7280,14 +6958,10 @@
               <w:cnfStyle w:val="000000000000" w:firstRow="0" w:lastRow="0" w:firstColumn="0" w:lastColumn="0" w:oddVBand="0" w:evenVBand="0" w:oddHBand="0" w:evenHBand="0" w:firstRowFirstColumn="0" w:firstRowLastColumn="0" w:lastRowFirstColumn="0" w:lastRowLastColumn="0"/>
             </w:pPr>
             <w:r>
+              <w:t>MCMv331_AllRxns_NOAABB</w:t>
+            </w:r>
+            <w:r>
               <w:rPr>
-                <w:highlight w:val="yellow"/>
-              </w:rPr>
-              <w:t>MCMv331_AllRxns_NOAABB</w:t>
-            </w:r>
-            <w:r>
-              <w:rPr>
-                <w:highlight w:val="yellow"/>
                 <w:vertAlign w:val="superscript"/>
               </w:rPr>
               <w:t>1</w:t>
@@ -7766,9 +7440,6 @@
               <w:cnfStyle w:val="000000000000" w:firstRow="0" w:lastRow="0" w:firstColumn="0" w:lastColumn="0" w:oddVBand="0" w:evenVBand="0" w:oddHBand="0" w:evenHBand="0" w:firstRowFirstColumn="0" w:firstRowLastColumn="0" w:lastRowFirstColumn="0" w:lastRowLastColumn="0"/>
             </w:pPr>
             <w:r>
-              <w:rPr>
-                <w:highlight w:val="yellow"/>
-              </w:rPr>
               <w:t>GEOSCHEMv1207_AllRxns</w:t>
             </w:r>
           </w:p>
@@ -7853,9 +7524,6 @@
               </w:rPr>
             </w:pPr>
             <w:r>
-              <w:rPr>
-                <w:highlight w:val="yellow"/>
-              </w:rPr>
               <w:t>SAPRC07B</w:t>
             </w:r>
           </w:p>
@@ -7873,14 +7541,8 @@
               <w:spacing w:after="0"/>
               <w:jc w:val="both"/>
               <w:cnfStyle w:val="000000000000" w:firstRow="0" w:lastRow="0" w:firstColumn="0" w:lastColumn="0" w:oddVBand="0" w:evenVBand="0" w:oddHBand="0" w:evenHBand="0" w:firstRowFirstColumn="0" w:firstRowLastColumn="0" w:lastRowFirstColumn="0" w:lastRowLastColumn="0"/>
-              <w:rPr>
-                <w:highlight w:val="yellow"/>
-              </w:rPr>
-            </w:pPr>
-            <w:r>
-              <w:rPr>
-                <w:highlight w:val="yellow"/>
-              </w:rPr>
+            </w:pPr>
+            <w:r>
               <w:t>SAPRC07B_AllRxns</w:t>
             </w:r>
           </w:p>
@@ -7898,14 +7560,8 @@
               <w:spacing w:after="0"/>
               <w:jc w:val="both"/>
               <w:cnfStyle w:val="000000000000" w:firstRow="0" w:lastRow="0" w:firstColumn="0" w:lastColumn="0" w:oddVBand="0" w:evenVBand="0" w:oddHBand="0" w:evenHBand="0" w:firstRowFirstColumn="0" w:firstRowLastColumn="0" w:lastRowFirstColumn="0" w:lastRowLastColumn="0"/>
-              <w:rPr>
-                <w:highlight w:val="yellow"/>
-              </w:rPr>
-            </w:pPr>
-            <w:r>
-              <w:rPr>
-                <w:highlight w:val="yellow"/>
-              </w:rPr>
+            </w:pPr>
+            <w:r>
               <w:t>SAPRC07_K(Met)</w:t>
             </w:r>
           </w:p>
@@ -7923,14 +7579,8 @@
               <w:spacing w:after="0"/>
               <w:jc w:val="both"/>
               <w:cnfStyle w:val="000000000000" w:firstRow="0" w:lastRow="0" w:firstColumn="0" w:lastColumn="0" w:oddVBand="0" w:evenVBand="0" w:oddHBand="0" w:evenHBand="0" w:firstRowFirstColumn="0" w:firstRowLastColumn="0" w:lastRowFirstColumn="0" w:lastRowLastColumn="0"/>
-              <w:rPr>
-                <w:highlight w:val="yellow"/>
-              </w:rPr>
-            </w:pPr>
-            <w:r>
-              <w:rPr>
-                <w:highlight w:val="yellow"/>
-              </w:rPr>
+            </w:pPr>
+            <w:r>
               <w:t>SAPRC07_J(Met,Jmethod)</w:t>
             </w:r>
           </w:p>
@@ -7943,16 +7593,12 @@
       </w:pPr>
       <w:r>
         <w:rPr>
-          <w:highlight w:val="yellow"/>
           <w:vertAlign w:val="superscript"/>
         </w:rPr>
         <w:lastRenderedPageBreak/>
         <w:t>1</w:t>
       </w:r>
       <w:r>
-        <w:rPr>
-          <w:highlight w:val="yellow"/>
-        </w:rPr>
         <w:t>Full MCMv331 mechanism with modifications/additions.</w:t>
       </w:r>
     </w:p>
@@ -7961,9 +7607,9 @@
         <w:pStyle w:val="Heading2"/>
         <w:jc w:val="both"/>
       </w:pPr>
-      <w:bookmarkStart w:id="15" w:name="_5.6_PHOTOLYSIS_OPTIONS"/>
-      <w:bookmarkStart w:id="16" w:name="_Toc38959580"/>
-      <w:bookmarkEnd w:id="15"/>
+      <w:bookmarkStart w:id="16" w:name="_5.6_PHOTOLYSIS_OPTIONS"/>
+      <w:bookmarkStart w:id="17" w:name="_Toc38959580"/>
+      <w:bookmarkEnd w:id="16"/>
       <w:r>
         <w:t>5.</w:t>
       </w:r>
@@ -7976,7 +7622,7 @@
       <w:r>
         <w:t>PHOTOLYSIS OPTIONS</w:t>
       </w:r>
-      <w:bookmarkEnd w:id="16"/>
+      <w:bookmarkEnd w:id="17"/>
     </w:p>
     <w:p>
       <w:r>
@@ -8614,7 +8260,7 @@
             <w:pPr>
               <w:cnfStyle w:val="000000000000" w:firstRow="0" w:lastRow="0" w:firstColumn="0" w:lastColumn="0" w:oddVBand="0" w:evenVBand="0" w:oddHBand="0" w:evenHBand="0" w:firstRowFirstColumn="0" w:firstRowLastColumn="0" w:lastRowFirstColumn="0" w:lastRowLastColumn="0"/>
             </w:pPr>
-            <w:hyperlink r:id="rId14" w:history="1">
+            <w:hyperlink r:id="rId13" w:history="1">
               <w:r>
                 <w:rPr>
                   <w:rStyle w:val="Hyperlink"/>
@@ -8681,29 +8327,15 @@
     <w:p>
       <w:pPr>
         <w:pStyle w:val="Heading2"/>
-        <w:rPr>
-          <w:highlight w:val="yellow"/>
-        </w:rPr>
-      </w:pPr>
-      <w:bookmarkStart w:id="17" w:name="_Toc38959581"/>
-      <w:r>
-        <w:rPr>
-          <w:highlight w:val="yellow"/>
-        </w:rPr>
+      </w:pPr>
+      <w:bookmarkStart w:id="18" w:name="_Toc38959581"/>
+      <w:r>
         <w:t>5.7 GENERATING HYBRID LOOKUP TABLES</w:t>
       </w:r>
-      <w:bookmarkEnd w:id="17"/>
-    </w:p>
-    <w:p>
-      <w:pPr>
-        <w:rPr>
-          <w:highlight w:val="yellow"/>
-        </w:rPr>
-      </w:pPr>
-      <w:r>
-        <w:rPr>
-          <w:highlight w:val="yellow"/>
-        </w:rPr>
+      <w:bookmarkEnd w:id="18"/>
+    </w:p>
+    <w:p>
+      <w:r>
         <w:t>Adding or modifying J-values for the hybrid method requires regenerating the whole set of lookup tables. Steps for doing so are provided here. All files referenced below are found in \Chem\Photolysis\.</w:t>
       </w:r>
     </w:p>
@@ -8715,69 +8347,38 @@
           <w:numId w:val="19"/>
         </w:numPr>
         <w:ind w:left="360"/>
-        <w:rPr>
-          <w:highlight w:val="yellow"/>
-        </w:rPr>
-      </w:pPr>
-      <w:r>
-        <w:rPr>
-          <w:highlight w:val="yellow"/>
-        </w:rPr>
+      </w:pPr>
+      <w:r>
         <w:t>Acquire any necessary cross section and quantum yield</w:t>
       </w:r>
       <w:r>
-        <w:rPr>
-          <w:highlight w:val="yellow"/>
-        </w:rPr>
         <w:t xml:space="preserve"> (CS/QY)</w:t>
       </w:r>
       <w:r>
-        <w:rPr>
-          <w:highlight w:val="yellow"/>
-        </w:rPr>
         <w:t xml:space="preserve"> data an</w:t>
       </w:r>
       <w:r>
-        <w:rPr>
-          <w:highlight w:val="yellow"/>
-        </w:rPr>
         <w:t xml:space="preserve">d put it in the appropriate </w:t>
       </w:r>
       <w:r>
-        <w:rPr>
-          <w:highlight w:val="yellow"/>
-        </w:rPr>
         <w:t xml:space="preserve">folders in \Chem\Photolysis\. These can be functions (.m) or comma-delimited tables (.csv). </w:t>
       </w:r>
       <w:r>
-        <w:rPr>
-          <w:highlight w:val="yellow"/>
-        </w:rPr>
         <w:t xml:space="preserve">See comments </w:t>
       </w:r>
       <w:r>
-        <w:rPr>
-          <w:highlight w:val="yellow"/>
-        </w:rPr>
         <w:t>within</w:t>
       </w:r>
       <w:r>
-        <w:rPr>
-          <w:highlight w:val="yellow"/>
-        </w:rPr>
         <w:t xml:space="preserve"> </w:t>
       </w:r>
       <w:r>
         <w:rPr>
           <w:b/>
-          <w:highlight w:val="yellow"/>
         </w:rPr>
         <w:t>IntegrateJ.m</w:t>
       </w:r>
       <w:r>
-        <w:rPr>
-          <w:highlight w:val="yellow"/>
-        </w:rPr>
         <w:t xml:space="preserve"> for further details on format. DO NOT overwrite files already present; if you are updating CS/QY, give your update a new filename.</w:t>
       </w:r>
     </w:p>
@@ -8789,39 +8390,23 @@
           <w:numId w:val="19"/>
         </w:numPr>
         <w:ind w:left="360"/>
-        <w:rPr>
-          <w:highlight w:val="yellow"/>
-        </w:rPr>
-      </w:pPr>
-      <w:r>
-        <w:rPr>
-          <w:highlight w:val="yellow"/>
-        </w:rPr>
+      </w:pPr>
+      <w:r>
         <w:t>Modify</w:t>
       </w:r>
       <w:r>
         <w:rPr>
           <w:b/>
-          <w:highlight w:val="yellow"/>
         </w:rPr>
         <w:t xml:space="preserve"> J_BottomUp.m</w:t>
       </w:r>
       <w:r>
-        <w:rPr>
-          <w:highlight w:val="yellow"/>
-        </w:rPr>
         <w:t xml:space="preserve"> as needed. If updating CS/QY, comment out the old lines rather than deleting. If creating new J-values, DO NOT use the “Jn##” naming scheme found in this function, as this could create conflicts in </w:t>
       </w:r>
       <w:r>
-        <w:rPr>
-          <w:highlight w:val="yellow"/>
-        </w:rPr>
         <w:t>future official F0AM updates</w:t>
       </w:r>
       <w:r>
-        <w:rPr>
-          <w:highlight w:val="yellow"/>
-        </w:rPr>
         <w:t>.</w:t>
       </w:r>
     </w:p>
@@ -8833,46 +8418,29 @@
           <w:numId w:val="19"/>
         </w:numPr>
         <w:ind w:left="360"/>
-        <w:rPr>
-          <w:highlight w:val="yellow"/>
-        </w:rPr>
-      </w:pPr>
-      <w:r>
-        <w:rPr>
-          <w:highlight w:val="yellow"/>
-        </w:rPr>
+      </w:pPr>
+      <w:r>
         <w:t>Rename</w:t>
       </w:r>
       <w:r>
-        <w:rPr>
-          <w:highlight w:val="yellow"/>
-        </w:rPr>
         <w:t xml:space="preserve"> </w:t>
       </w:r>
       <w:r>
         <w:rPr>
           <w:b/>
-          <w:highlight w:val="yellow"/>
         </w:rPr>
         <w:t>HybridJtables.mat</w:t>
       </w:r>
       <w:r>
-        <w:rPr>
-          <w:highlight w:val="yellow"/>
-        </w:rPr>
         <w:t xml:space="preserve"> to </w:t>
       </w:r>
       <w:r>
         <w:rPr>
           <w:b/>
-          <w:highlight w:val="yellow"/>
         </w:rPr>
         <w:t>HybridJtables_old.mat</w:t>
       </w:r>
       <w:r>
-        <w:rPr>
-          <w:highlight w:val="yellow"/>
-        </w:rPr>
         <w:t>.</w:t>
       </w:r>
     </w:p>
@@ -8884,39 +8452,23 @@
           <w:numId w:val="19"/>
         </w:numPr>
         <w:ind w:left="360"/>
-        <w:rPr>
-          <w:highlight w:val="yellow"/>
-        </w:rPr>
-      </w:pPr>
-      <w:r>
-        <w:rPr>
-          <w:highlight w:val="yellow"/>
-        </w:rPr>
+      </w:pPr>
+      <w:r>
         <w:t>Test</w:t>
       </w:r>
       <w:r>
-        <w:rPr>
-          <w:highlight w:val="yellow"/>
-        </w:rPr>
         <w:t xml:space="preserve"> your updates by calling </w:t>
       </w:r>
       <w:r>
         <w:rPr>
           <w:b/>
-          <w:highlight w:val="yellow"/>
         </w:rPr>
         <w:t>calc_HybridJtables.m</w:t>
       </w:r>
       <w:r>
-        <w:rPr>
-          <w:highlight w:val="yellow"/>
-        </w:rPr>
         <w:t xml:space="preserve"> with a test_</w:t>
       </w:r>
       <w:r>
-        <w:rPr>
-          <w:highlight w:val="yellow"/>
-        </w:rPr>
         <w:t>flag of 1:</w:t>
       </w:r>
     </w:p>
@@ -8924,14 +8476,8 @@
       <w:pPr>
         <w:pStyle w:val="CodeBlock"/>
         <w:ind w:left="360"/>
-        <w:rPr>
-          <w:highlight w:val="yellow"/>
-        </w:rPr>
-      </w:pPr>
-      <w:r>
-        <w:rPr>
-          <w:highlight w:val="yellow"/>
-        </w:rPr>
+      </w:pPr>
+      <w:r>
         <w:t>calc_HybridJtables(1)</w:t>
       </w:r>
     </w:p>
@@ -8939,45 +8485,26 @@
       <w:pPr>
         <w:pStyle w:val="ListParagraph"/>
         <w:ind w:left="360"/>
-        <w:rPr>
-          <w:highlight w:val="yellow"/>
-        </w:rPr>
-      </w:pPr>
-      <w:r>
-        <w:rPr>
-          <w:highlight w:val="yellow"/>
-        </w:rPr>
+      </w:pPr>
+      <w:r>
         <w:t xml:space="preserve">This will </w:t>
       </w:r>
       <w:r>
-        <w:rPr>
-          <w:highlight w:val="yellow"/>
-        </w:rPr>
         <w:t xml:space="preserve">evaluate J-values for a representative solar cycle </w:t>
       </w:r>
       <w:r>
-        <w:rPr>
-          <w:highlight w:val="yellow"/>
-        </w:rPr>
         <w:t xml:space="preserve">and generate an inspection plot for all J-values vs SZA. Sanity-check both the shape and the magnitude of max values. </w:t>
       </w:r>
       <w:r>
-        <w:rPr>
-          <w:highlight w:val="yellow"/>
-        </w:rPr>
         <w:t xml:space="preserve">Squash bugs as needed. If you suspect an issue with CS/QY values, you can plot these using </w:t>
       </w:r>
       <w:r>
         <w:rPr>
           <w:b/>
-          <w:highlight w:val="yellow"/>
         </w:rPr>
         <w:t>IntegrateJ.m</w:t>
       </w:r>
       <w:r>
-        <w:rPr>
-          <w:highlight w:val="yellow"/>
-        </w:rPr>
         <w:t>.</w:t>
       </w:r>
     </w:p>
@@ -8989,46 +8516,29 @@
           <w:numId w:val="19"/>
         </w:numPr>
         <w:ind w:left="360"/>
-        <w:rPr>
-          <w:highlight w:val="yellow"/>
-        </w:rPr>
-      </w:pPr>
-      <w:r>
-        <w:rPr>
-          <w:highlight w:val="yellow"/>
-        </w:rPr>
+      </w:pPr>
+      <w:r>
         <w:t xml:space="preserve">Call </w:t>
       </w:r>
       <w:r>
         <w:rPr>
           <w:b/>
-          <w:highlight w:val="yellow"/>
         </w:rPr>
         <w:t>calc_HybridJtables.m</w:t>
       </w:r>
       <w:r>
-        <w:rPr>
-          <w:highlight w:val="yellow"/>
-        </w:rPr>
         <w:t xml:space="preserve"> with a test_flag of 0. This will generate a new </w:t>
       </w:r>
       <w:r>
         <w:rPr>
           <w:b/>
-          <w:highlight w:val="yellow"/>
         </w:rPr>
         <w:t>HybridJtables.mat</w:t>
       </w:r>
       <w:r>
-        <w:rPr>
-          <w:highlight w:val="yellow"/>
-        </w:rPr>
         <w:t xml:space="preserve"> file. Note, this function can take hours to complete.</w:t>
       </w:r>
       <w:r>
-        <w:rPr>
-          <w:highlight w:val="yellow"/>
-        </w:rPr>
         <w:t xml:space="preserve"> If you have the parallel computing toolbox, you can speed this up by setting the par_flag input to 1.</w:t>
       </w:r>
     </w:p>
@@ -9040,27 +8550,17 @@
           <w:numId w:val="19"/>
         </w:numPr>
         <w:ind w:left="360"/>
-        <w:rPr>
-          <w:highlight w:val="yellow"/>
-        </w:rPr>
-      </w:pPr>
-      <w:r>
-        <w:rPr>
-          <w:highlight w:val="yellow"/>
-        </w:rPr>
+      </w:pPr>
+      <w:r>
         <w:t xml:space="preserve">If you are using a mechanism other than MCM, update the relevant J function (e.g., </w:t>
       </w:r>
       <w:r>
         <w:rPr>
           <w:b/>
-          <w:highlight w:val="yellow"/>
         </w:rPr>
         <w:t>GEOSCHEM_J.m</w:t>
       </w:r>
       <w:r>
-        <w:rPr>
-          <w:highlight w:val="yellow"/>
-        </w:rPr>
         <w:t>) to make the J-values available within your mechanism.</w:t>
       </w:r>
     </w:p>
@@ -9072,78 +8572,46 @@
           <w:numId w:val="19"/>
         </w:numPr>
         <w:ind w:left="360"/>
-        <w:rPr>
-          <w:highlight w:val="yellow"/>
-        </w:rPr>
-      </w:pPr>
-      <w:r>
-        <w:rPr>
-          <w:highlight w:val="yellow"/>
-        </w:rPr>
+      </w:pPr>
+      <w:r>
         <w:t>Document</w:t>
       </w:r>
       <w:r>
-        <w:rPr>
-          <w:highlight w:val="yellow"/>
-        </w:rPr>
         <w:t xml:space="preserve"> any changes in </w:t>
       </w:r>
       <w:r>
         <w:rPr>
           <w:b/>
-          <w:highlight w:val="yellow"/>
         </w:rPr>
         <w:t>J_BottomUp.m</w:t>
       </w:r>
       <w:r>
-        <w:rPr>
-          <w:highlight w:val="yellow"/>
-        </w:rPr>
         <w:t xml:space="preserve"> and </w:t>
       </w:r>
       <w:r>
         <w:rPr>
           <w:b/>
-          <w:highlight w:val="yellow"/>
         </w:rPr>
         <w:t>PhotoDataSources.xlsx</w:t>
       </w:r>
       <w:r>
-        <w:rPr>
-          <w:highlight w:val="yellow"/>
-        </w:rPr>
         <w:t xml:space="preserve">. Don’t skip this step! It may seem tedious but it will help you </w:t>
       </w:r>
       <w:r>
-        <w:rPr>
-          <w:highlight w:val="yellow"/>
-        </w:rPr>
         <w:t>in the future, when your mind starts to rot</w:t>
       </w:r>
       <w:r>
-        <w:rPr>
-          <w:highlight w:val="yellow"/>
-        </w:rPr>
         <w:t>.</w:t>
       </w:r>
     </w:p>
     <w:p>
       <w:r>
-        <w:rPr>
-          <w:highlight w:val="yellow"/>
-        </w:rPr>
         <w:t xml:space="preserve">If users need to derive J-values for conditions outside those listed in the above table, </w:t>
       </w:r>
       <w:r>
-        <w:rPr>
-          <w:highlight w:val="yellow"/>
-        </w:rPr>
         <w:t>they will need to generate new TUV solar spectra</w:t>
       </w:r>
       <w:r>
-        <w:rPr>
-          <w:highlight w:val="yellow"/>
-        </w:rPr>
         <w:t>. Code for doing so is available upon request.</w:t>
       </w:r>
     </w:p>
@@ -9153,16 +8621,16 @@
         <w:pStyle w:val="Heading2"/>
         <w:jc w:val="both"/>
       </w:pPr>
-      <w:bookmarkStart w:id="18" w:name="_5.7_HETEROGENEOUS_CHEMISTRY"/>
-      <w:bookmarkStart w:id="19" w:name="_Toc38959582"/>
-      <w:bookmarkEnd w:id="18"/>
+      <w:bookmarkStart w:id="19" w:name="_5.7_HETEROGENEOUS_CHEMISTRY"/>
+      <w:bookmarkStart w:id="20" w:name="_Toc38959582"/>
+      <w:bookmarkEnd w:id="19"/>
       <w:r>
         <w:t>5.8</w:t>
       </w:r>
       <w:r>
         <w:t xml:space="preserve"> HETEROGENEOUS CHEMISTRY</w:t>
       </w:r>
-      <w:bookmarkEnd w:id="19"/>
+      <w:bookmarkEnd w:id="20"/>
     </w:p>
     <w:p>
       <w:r>
@@ -9191,7 +8659,7 @@
       <w:r>
         <w:t xml:space="preserve">The Thornton group at UW has developed an aerosol module specifically for isoprene aerosol growth, which can be found at </w:t>
       </w:r>
-      <w:hyperlink r:id="rId15" w:history="1">
+      <w:hyperlink r:id="rId14" w:history="1">
         <w:r>
           <w:rPr>
             <w:rStyle w:val="Hyperlink"/>
@@ -9227,16 +8695,13 @@
         <w:t>s</w:t>
       </w:r>
       <w:r>
-        <w:t xml:space="preserve"> of F0AM.</w:t>
-      </w:r>
-      <w:r>
-        <w:t xml:space="preserve"> </w:t>
-      </w:r>
-      <w:r>
-        <w:rPr>
-          <w:highlight w:val="yellow"/>
-        </w:rPr>
-        <w:t>WAM will be merged into F0AM as a module in a future release.</w:t>
+        <w:t xml:space="preserve"> of F0AM</w:t>
+      </w:r>
+      <w:r>
+        <w:t>.</w:t>
+      </w:r>
+      <w:r>
+        <w:t xml:space="preserve"> WAM will be merged into F0AM as a module in a future release.</w:t>
       </w:r>
     </w:p>
     <w:p/>
@@ -9244,16 +8709,16 @@
       <w:pPr>
         <w:pStyle w:val="Heading2"/>
       </w:pPr>
-      <w:bookmarkStart w:id="20" w:name="_5.8_EMISSIONS_AND"/>
-      <w:bookmarkStart w:id="21" w:name="_Toc38959583"/>
-      <w:bookmarkEnd w:id="20"/>
+      <w:bookmarkStart w:id="21" w:name="_5.8_EMISSIONS_AND"/>
+      <w:bookmarkStart w:id="22" w:name="_Toc38959583"/>
+      <w:bookmarkEnd w:id="21"/>
       <w:r>
         <w:t>5.9</w:t>
       </w:r>
       <w:r>
         <w:t xml:space="preserve"> EMISSIONS AND DEPOSITION</w:t>
       </w:r>
-      <w:bookmarkEnd w:id="21"/>
+      <w:bookmarkEnd w:id="22"/>
     </w:p>
     <w:p>
       <w:r>
@@ -9364,7 +8829,7 @@
       <w:r>
         <w:t xml:space="preserve"> and MEGAN v2.1 isoprene emissions at </w:t>
       </w:r>
-      <w:hyperlink r:id="rId16" w:history="1">
+      <w:hyperlink r:id="rId15" w:history="1">
         <w:r>
           <w:rPr>
             <w:rStyle w:val="Hyperlink"/>
@@ -9405,14 +8870,14 @@
       <w:pPr>
         <w:pStyle w:val="Heading2"/>
       </w:pPr>
-      <w:bookmarkStart w:id="22" w:name="_Toc38959584"/>
+      <w:bookmarkStart w:id="23" w:name="_Toc38959584"/>
       <w:r>
         <w:t>5.10</w:t>
       </w:r>
       <w:r>
         <w:t xml:space="preserve"> INTEGRATION OF CHEMICAL EQUATIONS</w:t>
       </w:r>
-      <w:bookmarkEnd w:id="22"/>
+      <w:bookmarkEnd w:id="23"/>
     </w:p>
     <w:p>
       <w:r>
@@ -9755,20 +9220,11 @@
     <w:p>
       <w:pPr>
         <w:jc w:val="both"/>
-        <w:rPr>
-          <w:highlight w:val="yellow"/>
-        </w:rPr>
-      </w:pPr>
-      <w:r>
-        <w:rPr>
-          <w:highlight w:val="yellow"/>
-        </w:rPr>
+      </w:pPr>
+      <w:r>
         <w:t xml:space="preserve">Several special cases are also </w:t>
       </w:r>
       <w:r>
-        <w:rPr>
-          <w:highlight w:val="yellow"/>
-        </w:rPr>
         <w:t>handled after calculating rates.</w:t>
       </w:r>
     </w:p>
@@ -9780,14 +9236,8 @@
           <w:numId w:val="6"/>
         </w:numPr>
         <w:jc w:val="both"/>
-        <w:rPr>
-          <w:highlight w:val="yellow"/>
-        </w:rPr>
-      </w:pPr>
-      <w:r>
-        <w:rPr>
-          <w:highlight w:val="yellow"/>
-        </w:rPr>
+      </w:pPr>
+      <w:r>
         <w:t>Dilution, if used, is added simultaneously for all species.</w:t>
       </w:r>
     </w:p>
@@ -9799,14 +9249,8 @@
           <w:numId w:val="6"/>
         </w:numPr>
         <w:jc w:val="both"/>
-        <w:rPr>
-          <w:highlight w:val="yellow"/>
-        </w:rPr>
-      </w:pPr>
-      <w:r>
-        <w:rPr>
-          <w:highlight w:val="yellow"/>
-        </w:rPr>
+      </w:pPr>
+      <w:r>
         <w:t xml:space="preserve">For species with HoldMe = 1, d[X]/dt is set to 0. </w:t>
       </w:r>
     </w:p>
@@ -9818,90 +9262,52 @@
           <w:numId w:val="6"/>
         </w:numPr>
         <w:jc w:val="both"/>
-        <w:rPr>
-          <w:highlight w:val="yellow"/>
-        </w:rPr>
-      </w:pPr>
-      <w:r>
-        <w:rPr>
-          <w:highlight w:val="yellow"/>
-        </w:rPr>
+      </w:pPr>
+      <w:r>
         <w:t>For conserved families (with members X</w:t>
       </w:r>
       <w:r>
         <w:rPr>
-          <w:highlight w:val="yellow"/>
           <w:vertAlign w:val="subscript"/>
         </w:rPr>
         <w:t>i</w:t>
       </w:r>
       <w:r>
-        <w:rPr>
-          <w:highlight w:val="yellow"/>
-        </w:rPr>
         <w:t>), d</w:t>
       </w:r>
       <w:r>
-        <w:rPr>
-          <w:highlight w:val="yellow"/>
-        </w:rPr>
         <w:t>[</w:t>
       </w:r>
       <w:r>
-        <w:rPr>
-          <w:highlight w:val="yellow"/>
-        </w:rPr>
         <w:t>X</w:t>
       </w:r>
       <w:r>
-        <w:rPr>
-          <w:highlight w:val="yellow"/>
-        </w:rPr>
         <w:t>]</w:t>
       </w:r>
       <w:r>
-        <w:rPr>
-          <w:highlight w:val="yellow"/>
-        </w:rPr>
         <w:t xml:space="preserve">/dt for the </w:t>
       </w:r>
       <w:r>
-        <w:rPr>
-          <w:highlight w:val="yellow"/>
-        </w:rPr>
         <w:t>first member</w:t>
       </w:r>
       <w:r>
-        <w:rPr>
-          <w:highlight w:val="yellow"/>
-        </w:rPr>
         <w:t xml:space="preserve"> is replaced with a conservations law: 0 = sum(X</w:t>
       </w:r>
       <w:r>
         <w:rPr>
-          <w:highlight w:val="yellow"/>
           <w:vertAlign w:val="subscript"/>
         </w:rPr>
         <w:t>i</w:t>
       </w:r>
       <w:r>
-        <w:rPr>
-          <w:highlight w:val="yellow"/>
-        </w:rPr>
         <w:t xml:space="preserve">) – (Initial family concentration). </w:t>
       </w:r>
     </w:p>
     <w:p>
       <w:pPr>
         <w:jc w:val="both"/>
-        <w:rPr>
-          <w:highlight w:val="yellow"/>
-        </w:rPr>
-      </w:pPr>
-      <w:r>
-        <w:rPr>
-          <w:highlight w:val="yellow"/>
-        </w:rPr>
+      </w:pPr>
+      <w:r>
         <w:t>F0AM also uses several ODE options.</w:t>
       </w:r>
     </w:p>
@@ -9913,27 +9319,17 @@
           <w:numId w:val="6"/>
         </w:numPr>
         <w:jc w:val="both"/>
-        <w:rPr>
-          <w:highlight w:val="yellow"/>
-        </w:rPr>
-      </w:pPr>
-      <w:r>
-        <w:rPr>
-          <w:highlight w:val="yellow"/>
-        </w:rPr>
+      </w:pPr>
+      <w:r>
         <w:t xml:space="preserve">The Jacobian is calculated explicitly within </w:t>
       </w:r>
       <w:r>
         <w:rPr>
           <w:b/>
-          <w:highlight w:val="yellow"/>
         </w:rPr>
         <w:t>Jac_eval.m</w:t>
       </w:r>
       <w:r>
-        <w:rPr>
-          <w:highlight w:val="yellow"/>
-        </w:rPr>
         <w:t>. This speeds integration substantially.</w:t>
       </w:r>
     </w:p>
@@ -9945,27 +9341,17 @@
           <w:numId w:val="6"/>
         </w:numPr>
         <w:jc w:val="both"/>
-        <w:rPr>
-          <w:highlight w:val="yellow"/>
-        </w:rPr>
-      </w:pPr>
-      <w:r>
-        <w:rPr>
-          <w:highlight w:val="yellow"/>
-        </w:rPr>
+      </w:pPr>
+      <w:r>
         <w:t xml:space="preserve">A mass matrix is calculated within </w:t>
       </w:r>
       <w:r>
         <w:rPr>
           <w:b/>
-          <w:highlight w:val="yellow"/>
         </w:rPr>
         <w:t>Mass_eval.m</w:t>
       </w:r>
       <w:r>
-        <w:rPr>
-          <w:highlight w:val="yellow"/>
-        </w:rPr>
         <w:t>. This is needed for family conservation but is an identify matrix otherwise.</w:t>
       </w:r>
     </w:p>
@@ -9974,84 +9360,51 @@
         <w:jc w:val="both"/>
       </w:pPr>
       <w:r>
-        <w:rPr>
-          <w:highlight w:val="yellow"/>
-        </w:rPr>
         <w:t>Advanced u</w:t>
       </w:r>
       <w:r>
-        <w:rPr>
-          <w:highlight w:val="yellow"/>
-        </w:rPr>
         <w:t xml:space="preserve">sers may need to change code within the core to </w:t>
       </w:r>
       <w:r>
-        <w:rPr>
-          <w:highlight w:val="yellow"/>
-        </w:rPr>
         <w:t>implement</w:t>
       </w:r>
       <w:r>
-        <w:rPr>
-          <w:highlight w:val="yellow"/>
-        </w:rPr>
         <w:t xml:space="preserve"> custom reaction classes that are not </w:t>
       </w:r>
       <w:r>
-        <w:rPr>
-          <w:highlight w:val="yellow"/>
-        </w:rPr>
         <w:t>handled within</w:t>
       </w:r>
       <w:r>
-        <w:rPr>
-          <w:highlight w:val="yellow"/>
-        </w:rPr>
         <w:t xml:space="preserve"> F0AM</w:t>
       </w:r>
       <w:r>
-        <w:rPr>
-          <w:highlight w:val="yellow"/>
-        </w:rPr>
         <w:t xml:space="preserve">. If you have to do so, you should read the ode15s documentation and be aware that changes to </w:t>
       </w:r>
       <w:r>
         <w:rPr>
           <w:b/>
-          <w:highlight w:val="yellow"/>
         </w:rPr>
         <w:t>dydt_eval.m</w:t>
       </w:r>
       <w:r>
-        <w:rPr>
-          <w:highlight w:val="yellow"/>
-        </w:rPr>
         <w:t xml:space="preserve"> are almost always accompanied by changes to </w:t>
       </w:r>
       <w:r>
         <w:rPr>
           <w:b/>
-          <w:highlight w:val="yellow"/>
         </w:rPr>
         <w:t>Jac_eval.m</w:t>
       </w:r>
       <w:r>
-        <w:rPr>
-          <w:highlight w:val="yellow"/>
-        </w:rPr>
         <w:t xml:space="preserve">, and possibly </w:t>
       </w:r>
       <w:r>
         <w:rPr>
           <w:b/>
-          <w:highlight w:val="yellow"/>
         </w:rPr>
         <w:t>Mass_eval.m</w:t>
       </w:r>
       <w:r>
-        <w:rPr>
-          <w:highlight w:val="yellow"/>
-        </w:rPr>
         <w:t>.</w:t>
       </w:r>
       <w:r>
@@ -10065,9 +9418,9 @@
       <w:pPr>
         <w:pStyle w:val="Heading1"/>
       </w:pPr>
-      <w:bookmarkStart w:id="23" w:name="_6._DILUTION"/>
-      <w:bookmarkStart w:id="24" w:name="_Toc38959585"/>
-      <w:bookmarkEnd w:id="23"/>
+      <w:bookmarkStart w:id="24" w:name="_6._DILUTION"/>
+      <w:bookmarkStart w:id="25" w:name="_Toc38959585"/>
+      <w:bookmarkEnd w:id="24"/>
       <w:r>
         <w:lastRenderedPageBreak/>
         <w:t xml:space="preserve">6. </w:t>
@@ -10075,13 +9428,13 @@
       <w:r>
         <w:t>DILUTION</w:t>
       </w:r>
-      <w:bookmarkEnd w:id="24"/>
+      <w:bookmarkEnd w:id="25"/>
     </w:p>
     <w:p>
       <w:pPr>
         <w:pStyle w:val="Heading2"/>
       </w:pPr>
-      <w:bookmarkStart w:id="25" w:name="_Toc38959586"/>
+      <w:bookmarkStart w:id="26" w:name="_Toc38959586"/>
       <w:r>
         <w:t>6.1 SIMPLE 1</w:t>
       </w:r>
@@ -10094,7 +9447,7 @@
       <w:r>
         <w:t>-ORDER</w:t>
       </w:r>
-      <w:bookmarkEnd w:id="25"/>
+      <w:bookmarkEnd w:id="26"/>
     </w:p>
     <w:p>
       <w:pPr>
@@ -10651,11 +10004,11 @@
       <w:pPr>
         <w:pStyle w:val="Heading2"/>
       </w:pPr>
-      <w:bookmarkStart w:id="26" w:name="_Toc38959587"/>
+      <w:bookmarkStart w:id="27" w:name="_Toc38959587"/>
       <w:r>
         <w:t>6.2 GAUSSIAN DISPERSION</w:t>
       </w:r>
-      <w:bookmarkEnd w:id="26"/>
+      <w:bookmarkEnd w:id="27"/>
     </w:p>
     <w:p>
       <w:pPr>
@@ -11270,9 +10623,9 @@
       <w:pPr>
         <w:pStyle w:val="Heading1"/>
       </w:pPr>
-      <w:bookmarkStart w:id="27" w:name="_7._MODEL_OPTIONS"/>
-      <w:bookmarkStart w:id="28" w:name="_Toc38959588"/>
-      <w:bookmarkEnd w:id="27"/>
+      <w:bookmarkStart w:id="28" w:name="_7._MODEL_OPTIONS"/>
+      <w:bookmarkStart w:id="29" w:name="_Toc38959588"/>
+      <w:bookmarkEnd w:id="28"/>
       <w:r>
         <w:lastRenderedPageBreak/>
         <w:t>7</w:t>
@@ -11283,7 +10636,7 @@
       <w:r>
         <w:t>MODEL OPTIONS</w:t>
       </w:r>
-      <w:bookmarkEnd w:id="28"/>
+      <w:bookmarkEnd w:id="29"/>
     </w:p>
     <w:p>
       <w:r>
@@ -11419,9 +10772,6 @@
           <w:tab w:val="left" w:pos="1620"/>
         </w:tabs>
         <w:ind w:left="1800" w:hanging="1800"/>
-        <w:rPr>
-          <w:highlight w:val="yellow"/>
-        </w:rPr>
       </w:pPr>
       <w:r>
         <w:rPr>
@@ -11452,21 +10802,12 @@
         <w:t xml:space="preserve">ng progress and run times </w:t>
       </w:r>
       <w:r>
-        <w:rPr>
-          <w:highlight w:val="yellow"/>
-        </w:rPr>
         <w:t>(</w:t>
       </w:r>
       <w:r>
-        <w:rPr>
-          <w:highlight w:val="yellow"/>
-        </w:rPr>
         <w:t>default = 1</w:t>
       </w:r>
       <w:r>
-        <w:rPr>
-          <w:highlight w:val="yellow"/>
-        </w:rPr>
         <w:t>).</w:t>
       </w:r>
     </w:p>
@@ -11477,34 +10818,23 @@
           <w:tab w:val="left" w:pos="1620"/>
         </w:tabs>
         <w:ind w:left="1800" w:hanging="1800"/>
-        <w:rPr>
-          <w:highlight w:val="yellow"/>
-        </w:rPr>
-      </w:pPr>
-      <w:r>
-        <w:rPr>
-          <w:b/>
-          <w:highlight w:val="yellow"/>
+      </w:pPr>
+      <w:r>
+        <w:rPr>
+          <w:b/>
         </w:rPr>
         <w:tab/>
       </w:r>
       <w:r>
         <w:rPr>
           <w:b/>
-          <w:highlight w:val="yellow"/>
         </w:rPr>
         <w:tab/>
       </w:r>
       <w:r>
-        <w:rPr>
-          <w:highlight w:val="yellow"/>
-        </w:rPr>
         <w:t xml:space="preserve">0: </w:t>
       </w:r>
       <w:r>
-        <w:rPr>
-          <w:highlight w:val="yellow"/>
-        </w:rPr>
         <w:t>Warnings and errors only</w:t>
       </w:r>
     </w:p>
@@ -11515,38 +10845,20 @@
           <w:tab w:val="left" w:pos="1620"/>
         </w:tabs>
         <w:ind w:left="1800" w:hanging="1800"/>
-        <w:rPr>
-          <w:highlight w:val="yellow"/>
-        </w:rPr>
-      </w:pPr>
-      <w:r>
-        <w:rPr>
-          <w:highlight w:val="yellow"/>
-        </w:rPr>
+      </w:pPr>
+      <w:r>
         <w:tab/>
       </w:r>
       <w:r>
-        <w:rPr>
-          <w:highlight w:val="yellow"/>
-        </w:rPr>
         <w:tab/>
       </w:r>
       <w:r>
-        <w:rPr>
-          <w:highlight w:val="yellow"/>
-        </w:rPr>
         <w:t xml:space="preserve">1: </w:t>
       </w:r>
       <w:r>
-        <w:rPr>
-          <w:highlight w:val="yellow"/>
-        </w:rPr>
         <w:t>Above + I</w:t>
       </w:r>
       <w:r>
-        <w:rPr>
-          <w:highlight w:val="yellow"/>
-        </w:rPr>
         <w:t>nitialization messages, run time, and save name</w:t>
       </w:r>
     </w:p>
@@ -11557,39 +10869,21 @@
           <w:tab w:val="left" w:pos="1620"/>
         </w:tabs>
         <w:ind w:left="1800" w:hanging="1800"/>
-        <w:rPr>
-          <w:highlight w:val="yellow"/>
-        </w:rPr>
-      </w:pPr>
-      <w:r>
-        <w:rPr>
-          <w:highlight w:val="yellow"/>
-        </w:rPr>
+      </w:pPr>
+      <w:r>
         <w:tab/>
       </w:r>
       <w:r>
-        <w:rPr>
-          <w:highlight w:val="yellow"/>
-        </w:rPr>
         <w:tab/>
         <w:t xml:space="preserve">2: </w:t>
       </w:r>
       <w:r>
-        <w:rPr>
-          <w:highlight w:val="yellow"/>
-        </w:rPr>
         <w:t>Above + step increment</w:t>
       </w:r>
       <w:r>
-        <w:rPr>
-          <w:highlight w:val="yellow"/>
-        </w:rPr>
         <w:t xml:space="preserve"> and</w:t>
       </w:r>
       <w:r>
-        <w:rPr>
-          <w:highlight w:val="yellow"/>
-        </w:rPr>
         <w:t xml:space="preserve"> time</w:t>
       </w:r>
     </w:p>
@@ -11600,27 +10894,15 @@
           <w:tab w:val="left" w:pos="1620"/>
         </w:tabs>
         <w:ind w:left="1800" w:hanging="1800"/>
-        <w:rPr>
-          <w:highlight w:val="yellow"/>
-        </w:rPr>
-      </w:pPr>
-      <w:r>
-        <w:rPr>
-          <w:highlight w:val="yellow"/>
-        </w:rPr>
+      </w:pPr>
+      <w:r>
         <w:tab/>
       </w:r>
       <w:r>
-        <w:rPr>
-          <w:highlight w:val="yellow"/>
-        </w:rPr>
         <w:tab/>
         <w:t>3</w:t>
       </w:r>
       <w:r>
-        <w:rPr>
-          <w:highlight w:val="yellow"/>
-        </w:rPr>
         <w:t>: Above + convergence progress</w:t>
       </w:r>
     </w:p>
@@ -11631,39 +10913,21 @@
           <w:tab w:val="left" w:pos="1620"/>
         </w:tabs>
         <w:ind w:left="1800" w:hanging="1800"/>
-        <w:rPr>
-          <w:highlight w:val="yellow"/>
-        </w:rPr>
-      </w:pPr>
-      <w:r>
-        <w:rPr>
-          <w:highlight w:val="yellow"/>
-        </w:rPr>
+      </w:pPr>
+      <w:r>
         <w:tab/>
       </w:r>
       <w:r>
-        <w:rPr>
-          <w:highlight w:val="yellow"/>
-        </w:rPr>
         <w:tab/>
         <w:t>4</w:t>
       </w:r>
       <w:r>
-        <w:rPr>
-          <w:highlight w:val="yellow"/>
-        </w:rPr>
         <w:t xml:space="preserve">: </w:t>
       </w:r>
       <w:r>
-        <w:rPr>
-          <w:highlight w:val="yellow"/>
-        </w:rPr>
         <w:t xml:space="preserve">Above + </w:t>
       </w:r>
       <w:r>
-        <w:rPr>
-          <w:highlight w:val="yellow"/>
-        </w:rPr>
         <w:t xml:space="preserve">solar cycle increment </w:t>
       </w:r>
     </w:p>
@@ -11677,28 +10941,16 @@
         <w:ind w:left="1800" w:hanging="1800"/>
       </w:pPr>
       <w:r>
-        <w:rPr>
-          <w:highlight w:val="yellow"/>
-        </w:rPr>
         <w:tab/>
       </w:r>
       <w:r>
-        <w:rPr>
-          <w:highlight w:val="yellow"/>
-        </w:rPr>
         <w:tab/>
         <w:t>5</w:t>
       </w:r>
       <w:r>
-        <w:rPr>
-          <w:highlight w:val="yellow"/>
-        </w:rPr>
         <w:t xml:space="preserve">: </w:t>
       </w:r>
       <w:r>
-        <w:rPr>
-          <w:highlight w:val="yellow"/>
-        </w:rPr>
         <w:t>Above + integration progress of ODE solver</w:t>
       </w:r>
     </w:p>
@@ -11761,28 +11013,18 @@
         <w:t xml:space="preserve"> </w:t>
       </w:r>
       <w:r>
-        <w:rPr>
-          <w:highlight w:val="yellow"/>
-        </w:rPr>
         <w:t>In Solar Cycle mode</w:t>
       </w:r>
       <w:r>
-        <w:rPr>
-          <w:highlight w:val="yellow"/>
-        </w:rPr>
         <w:t xml:space="preserve">, setting this to 0 will provide output along each solar mini-step (with output time as determined by </w:t>
       </w:r>
       <w:r>
         <w:rPr>
           <w:b/>
-          <w:highlight w:val="yellow"/>
         </w:rPr>
         <w:t>IntTime</w:t>
       </w:r>
       <w:r>
-        <w:rPr>
-          <w:highlight w:val="yellow"/>
-        </w:rPr>
         <w:t>).</w:t>
       </w:r>
     </w:p>
@@ -12196,9 +11438,6 @@
         </w:tabs>
         <w:spacing w:after="240"/>
         <w:ind w:left="1800" w:hanging="1800"/>
-        <w:rPr>
-          <w:highlight w:val="yellow"/>
-        </w:rPr>
       </w:pPr>
       <w:r>
         <w:rPr>
@@ -12226,52 +11465,30 @@
         <w:t xml:space="preserve">To use this, constraints for both NO and NO2 must be specified in InitConc with their HoldMe flags set to 0. </w:t>
       </w:r>
       <w:r>
-        <w:rPr>
-          <w:highlight w:val="yellow"/>
-        </w:rPr>
         <w:t>Between each step (or mini-step if in Solar Cycle mode)</w:t>
       </w:r>
       <w:r>
-        <w:rPr>
-          <w:highlight w:val="yellow"/>
-        </w:rPr>
         <w:t>, model NO and NO</w:t>
       </w:r>
       <w:r>
         <w:rPr>
-          <w:highlight w:val="yellow"/>
           <w:vertAlign w:val="subscript"/>
         </w:rPr>
         <w:t>2</w:t>
       </w:r>
       <w:r>
-        <w:rPr>
-          <w:highlight w:val="yellow"/>
-        </w:rPr>
         <w:t xml:space="preserve"> are scaled so that their sum m</w:t>
       </w:r>
       <w:r>
-        <w:rPr>
-          <w:highlight w:val="yellow"/>
-        </w:rPr>
         <w:t>atches the sum of input NO+NO2. It</w:t>
       </w:r>
       <w:r>
-        <w:rPr>
-          <w:highlight w:val="yellow"/>
-        </w:rPr>
         <w:t xml:space="preserve"> </w:t>
       </w:r>
       <w:r>
-        <w:rPr>
-          <w:highlight w:val="yellow"/>
-        </w:rPr>
         <w:t>is only useful if LinkSteps = 1</w:t>
       </w:r>
       <w:r>
-        <w:rPr>
-          <w:highlight w:val="yellow"/>
-        </w:rPr>
         <w:t xml:space="preserve"> or in Solar Cycle mode, and it works best when IntTime is small (600 seconds or smaller).</w:t>
       </w:r>
     </w:p>
@@ -12291,36 +11508,23 @@
         <w:tab/>
       </w:r>
       <w:r>
-        <w:rPr>
-          <w:highlight w:val="yellow"/>
-        </w:rPr>
         <w:t xml:space="preserve">FixNOx performs the same basic task as </w:t>
       </w:r>
       <w:hyperlink w:anchor="_4.2_FAMILY_CONSERVATION" w:history="1">
         <w:r>
           <w:rPr>
             <w:rStyle w:val="Hyperlink"/>
-            <w:highlight w:val="yellow"/>
           </w:rPr>
           <w:t>family conservation</w:t>
         </w:r>
       </w:hyperlink>
       <w:r>
-        <w:rPr>
-          <w:highlight w:val="yellow"/>
-        </w:rPr>
         <w:t xml:space="preserve">, but it is functionally different. Fundamentally, FixNOx is a more coarse adjustment, but it is also more stable than family conservation. Note that FixNOx and family conservation </w:t>
       </w:r>
       <w:r>
-        <w:rPr>
-          <w:highlight w:val="yellow"/>
-        </w:rPr>
         <w:t>are not compatible</w:t>
       </w:r>
       <w:r>
-        <w:rPr>
-          <w:highlight w:val="yellow"/>
-        </w:rPr>
         <w:t>, so you can only use one or the other.</w:t>
       </w:r>
     </w:p>
@@ -12365,12 +11569,12 @@
       <w:pPr>
         <w:pStyle w:val="Heading1"/>
       </w:pPr>
-      <w:bookmarkStart w:id="29" w:name="_Toc38959589"/>
+      <w:bookmarkStart w:id="30" w:name="_Toc38959589"/>
       <w:r>
         <w:lastRenderedPageBreak/>
         <w:t>8. SOLAR CYCLE PARAMETERS</w:t>
       </w:r>
-      <w:bookmarkEnd w:id="29"/>
+      <w:bookmarkEnd w:id="30"/>
     </w:p>
     <w:p>
       <w:r>
@@ -12633,191 +11837,114 @@
       <w:r>
         <w:rPr>
           <w:b/>
-          <w:highlight w:val="yellow"/>
         </w:rPr>
         <w:t>resetConcDaily</w:t>
       </w:r>
       <w:r>
-        <w:rPr>
-          <w:highlight w:val="yellow"/>
-        </w:rPr>
         <w:t>: A flag  (0 or 1) specifying that all species in InitConc will be reset to their initial values at the start of each day of a solar cycle run.</w:t>
       </w:r>
     </w:p>
     <w:p>
       <w:pPr>
         <w:spacing w:after="0" w:line="240" w:lineRule="auto"/>
-        <w:rPr>
-          <w:highlight w:val="yellow"/>
-        </w:rPr>
-      </w:pPr>
-      <w:r>
-        <w:rPr>
-          <w:b/>
-          <w:highlight w:val="yellow"/>
+      </w:pPr>
+      <w:r>
+        <w:rPr>
+          <w:b/>
         </w:rPr>
         <w:t>Converge</w:t>
       </w:r>
       <w:r>
-        <w:rPr>
-          <w:highlight w:val="yellow"/>
-        </w:rPr>
         <w:t>: A structure specifying options for running in a special “convergence” mode.</w:t>
       </w:r>
       <w:r>
-        <w:rPr>
-          <w:highlight w:val="yellow"/>
-        </w:rPr>
         <w:t xml:space="preserve"> See below.</w:t>
       </w:r>
     </w:p>
     <w:p>
       <w:pPr>
         <w:pStyle w:val="subhead"/>
-        <w:rPr>
-          <w:highlight w:val="yellow"/>
-        </w:rPr>
-      </w:pPr>
-      <w:r>
-        <w:rPr>
-          <w:highlight w:val="yellow"/>
-        </w:rPr>
+      </w:pPr>
+      <w:r>
         <w:t>Convergence Mode</w:t>
       </w:r>
     </w:p>
     <w:p>
       <w:pPr>
         <w:spacing w:after="0" w:line="240" w:lineRule="auto"/>
-        <w:rPr>
-          <w:highlight w:val="yellow"/>
-        </w:rPr>
-      </w:pPr>
-      <w:r>
-        <w:rPr>
-          <w:highlight w:val="yellow"/>
-        </w:rPr>
+      </w:pPr>
+      <w:r>
         <w:t>This is a special mode where the model will run one day at time until it converges on a steady-state solution. “Convergence” is defined by a maximum percent change in concentrations between successive 24-hour inte</w:t>
       </w:r>
       <w:r>
-        <w:rPr>
-          <w:highlight w:val="yellow"/>
-        </w:rPr>
         <w:t>r</w:t>
       </w:r>
       <w:r>
-        <w:rPr>
-          <w:highlight w:val="yellow"/>
-        </w:rPr>
         <w:t>vals.</w:t>
       </w:r>
       <w:r>
-        <w:rPr>
-          <w:highlight w:val="yellow"/>
-        </w:rPr>
         <w:t xml:space="preserve"> To </w:t>
       </w:r>
       <w:r>
-        <w:rPr>
-          <w:highlight w:val="yellow"/>
-        </w:rPr>
         <w:t>enable</w:t>
       </w:r>
       <w:r>
-        <w:rPr>
-          <w:highlight w:val="yellow"/>
-        </w:rPr>
         <w:t xml:space="preserve"> convergence mode, set SolarParam.nDays = -1. The following additional options</w:t>
       </w:r>
       <w:r>
-        <w:rPr>
-          <w:highlight w:val="yellow"/>
-        </w:rPr>
         <w:t xml:space="preserve"> (not required)</w:t>
       </w:r>
       <w:r>
-        <w:rPr>
-          <w:highlight w:val="yellow"/>
-        </w:rPr>
         <w:t xml:space="preserve"> </w:t>
       </w:r>
       <w:r>
-        <w:rPr>
-          <w:highlight w:val="yellow"/>
-        </w:rPr>
         <w:t>can be specified</w:t>
       </w:r>
       <w:r>
-        <w:rPr>
-          <w:highlight w:val="yellow"/>
-        </w:rPr>
         <w:t xml:space="preserve"> in the SolarParam.Converge sub-structure.</w:t>
       </w:r>
     </w:p>
     <w:p>
       <w:pPr>
         <w:spacing w:after="0" w:line="240" w:lineRule="auto"/>
-        <w:rPr>
-          <w:highlight w:val="yellow"/>
-        </w:rPr>
       </w:pPr>
     </w:p>
     <w:p>
       <w:pPr>
         <w:spacing w:after="0" w:line="240" w:lineRule="auto"/>
         <w:ind w:left="1440" w:hanging="1440"/>
-        <w:rPr>
-          <w:highlight w:val="yellow"/>
-        </w:rPr>
-      </w:pPr>
-      <w:r>
-        <w:rPr>
-          <w:b/>
-          <w:highlight w:val="yellow"/>
+      </w:pPr>
+      <w:r>
+        <w:rPr>
+          <w:b/>
         </w:rPr>
         <w:t>Species:</w:t>
       </w:r>
       <w:r>
-        <w:rPr>
-          <w:highlight w:val="yellow"/>
-        </w:rPr>
         <w:tab/>
         <w:t xml:space="preserve">Cell array of strings indicating species to use for convergence calculation. Default </w:t>
       </w:r>
       <w:r>
-        <w:rPr>
-          <w:highlight w:val="yellow"/>
-        </w:rPr>
         <w:t xml:space="preserve">is </w:t>
       </w:r>
       <w:r>
-        <w:rPr>
-          <w:highlight w:val="yellow"/>
-        </w:rPr>
         <w:t>all species in the mechanism with concentration &gt; 1 cm</w:t>
       </w:r>
       <w:r>
         <w:rPr>
-          <w:highlight w:val="yellow"/>
           <w:vertAlign w:val="superscript"/>
         </w:rPr>
         <w:t>-3</w:t>
       </w:r>
       <w:r>
-        <w:rPr>
-          <w:highlight w:val="yellow"/>
-        </w:rPr>
         <w:t>.</w:t>
       </w:r>
       <w:r>
-        <w:rPr>
-          <w:highlight w:val="yellow"/>
-        </w:rPr>
         <w:tab/>
       </w:r>
       <w:r>
         <w:rPr>
           <w:i/>
-          <w:highlight w:val="yellow"/>
         </w:rPr>
         <w:t>DEFAULT:  {'all'}</w:t>
       </w:r>
@@ -12826,59 +11953,40 @@
       <w:pPr>
         <w:spacing w:after="0" w:line="240" w:lineRule="auto"/>
         <w:ind w:left="1440" w:hanging="1440"/>
-        <w:rPr>
-          <w:highlight w:val="yellow"/>
-        </w:rPr>
-      </w:pPr>
-      <w:r>
-        <w:rPr>
-          <w:b/>
-          <w:highlight w:val="yellow"/>
+      </w:pPr>
+      <w:r>
+        <w:rPr>
+          <w:b/>
         </w:rPr>
         <w:t>MaxPctChange:</w:t>
       </w:r>
       <w:r>
-        <w:rPr>
-          <w:highlight w:val="yellow"/>
-        </w:rPr>
         <w:t xml:space="preserve"> Scalar value, i</w:t>
       </w:r>
       <w:r>
-        <w:rPr>
-          <w:highlight w:val="yellow"/>
-        </w:rPr>
         <w:t xml:space="preserve">ndicating </w:t>
       </w:r>
       <w:r>
-        <w:rPr>
-          <w:highlight w:val="yellow"/>
-        </w:rPr>
         <w:t>threshold percent concentration change for successful convergence</w:t>
       </w:r>
       <w:r>
-        <w:rPr>
-          <w:highlight w:val="yellow"/>
-        </w:rPr>
         <w:t xml:space="preserve">. </w:t>
       </w:r>
       <w:r>
         <w:rPr>
           <w:i/>
-          <w:highlight w:val="yellow"/>
         </w:rPr>
         <w:t>DEFAULT: 0.1</w:t>
       </w:r>
       <w:r>
         <w:rPr>
           <w:i/>
-          <w:highlight w:val="yellow"/>
         </w:rPr>
         <w:t>%</w:t>
       </w:r>
       <w:r>
         <w:rPr>
           <w:i/>
-          <w:highlight w:val="yellow"/>
         </w:rPr>
         <w:t>.</w:t>
       </w:r>
@@ -12889,52 +11997,38 @@
         <w:ind w:left="1440" w:hanging="1440"/>
         <w:rPr>
           <w:i/>
-          <w:highlight w:val="yellow"/>
-        </w:rPr>
-      </w:pPr>
-      <w:r>
-        <w:rPr>
-          <w:b/>
-          <w:highlight w:val="yellow"/>
+        </w:rPr>
+      </w:pPr>
+      <w:r>
+        <w:rPr>
+          <w:b/>
         </w:rPr>
         <w:t>MaxDays:</w:t>
       </w:r>
       <w:r>
-        <w:rPr>
-          <w:highlight w:val="yellow"/>
-        </w:rPr>
         <w:t xml:space="preserve"> </w:t>
       </w:r>
       <w:r>
-        <w:rPr>
-          <w:highlight w:val="yellow"/>
-        </w:rPr>
         <w:tab/>
       </w:r>
       <w:r>
-        <w:rPr>
-          <w:highlight w:val="yellow"/>
-        </w:rPr>
         <w:t xml:space="preserve">Scalar value, indicating maximum number of days to execute before giving up (akin to a timeout). </w:t>
       </w:r>
       <w:r>
         <w:rPr>
           <w:i/>
-          <w:highlight w:val="yellow"/>
         </w:rPr>
         <w:t>DEFAULT: 10</w:t>
       </w:r>
       <w:r>
         <w:rPr>
           <w:i/>
-          <w:highlight w:val="yellow"/>
         </w:rPr>
         <w:t xml:space="preserve"> days</w:t>
       </w:r>
       <w:r>
         <w:rPr>
           <w:i/>
-          <w:highlight w:val="yellow"/>
         </w:rPr>
         <w:t>.</w:t>
       </w:r>
@@ -12943,78 +12037,47 @@
       <w:pPr>
         <w:spacing w:after="0" w:line="240" w:lineRule="auto"/>
         <w:ind w:left="1440" w:hanging="1440"/>
-        <w:rPr>
-          <w:highlight w:val="yellow"/>
-        </w:rPr>
       </w:pPr>
     </w:p>
     <w:p>
       <w:pPr>
         <w:spacing w:after="0" w:line="240" w:lineRule="auto"/>
         <w:ind w:left="1440" w:hanging="1440"/>
-        <w:rPr>
-          <w:highlight w:val="yellow"/>
-        </w:rPr>
-      </w:pPr>
-      <w:r>
-        <w:rPr>
-          <w:highlight w:val="yellow"/>
-        </w:rPr>
+      </w:pPr>
+      <w:r>
         <w:t xml:space="preserve">Example use (also see </w:t>
       </w:r>
       <w:r>
         <w:rPr>
           <w:b/>
-          <w:highlight w:val="yellow"/>
         </w:rPr>
         <w:t>ExampleSetup_FlightSS</w:t>
       </w:r>
       <w:r>
-        <w:rPr>
-          <w:highlight w:val="yellow"/>
-        </w:rPr>
         <w:t>):</w:t>
       </w:r>
     </w:p>
     <w:p>
       <w:pPr>
         <w:pStyle w:val="CodeBlock"/>
-        <w:rPr>
-          <w:highlight w:val="yellow"/>
-        </w:rPr>
-      </w:pPr>
-      <w:r>
-        <w:rPr>
-          <w:highlight w:val="yellow"/>
-        </w:rPr>
+      </w:pPr>
+      <w:r>
         <w:t>SolarParam.nDays = -1;</w:t>
       </w:r>
     </w:p>
     <w:p>
       <w:pPr>
         <w:pStyle w:val="CodeBlock"/>
-        <w:rPr>
-          <w:highlight w:val="yellow"/>
-        </w:rPr>
-      </w:pPr>
-      <w:r>
-        <w:rPr>
-          <w:highlight w:val="yellow"/>
-        </w:rPr>
+      </w:pPr>
+      <w:r>
         <w:t>SolarParam.Converge.Species = {‘OH’,’HO2’,’NO’,’NO2’};</w:t>
       </w:r>
     </w:p>
     <w:p>
       <w:pPr>
         <w:pStyle w:val="CodeBlock"/>
-        <w:rPr>
-          <w:highlight w:val="yellow"/>
-        </w:rPr>
-      </w:pPr>
-      <w:r>
-        <w:rPr>
-          <w:highlight w:val="yellow"/>
-        </w:rPr>
+      </w:pPr>
+      <w:r>
         <w:t>SolarParam.Converge.MaxPctChange = 1; % I am impatient</w:t>
       </w:r>
     </w:p>
@@ -13023,9 +12086,6 @@
         <w:pStyle w:val="CodeBlock"/>
       </w:pPr>
       <w:r>
-        <w:rPr>
-          <w:highlight w:val="yellow"/>
-        </w:rPr>
         <w:t>SolarParam.Converge.MaxDays = 20; % but not really</w:t>
       </w:r>
     </w:p>
@@ -13171,9 +12231,9 @@
       <w:pPr>
         <w:pStyle w:val="Heading1"/>
       </w:pPr>
-      <w:bookmarkStart w:id="30" w:name="_9._MODEL_OUTPUT"/>
-      <w:bookmarkStart w:id="31" w:name="_Toc38959590"/>
-      <w:bookmarkEnd w:id="30"/>
+      <w:bookmarkStart w:id="31" w:name="_9._MODEL_OUTPUT"/>
+      <w:bookmarkStart w:id="32" w:name="_Toc38959590"/>
+      <w:bookmarkEnd w:id="31"/>
       <w:r>
         <w:lastRenderedPageBreak/>
         <w:t>9</w:t>
@@ -13181,7 +12241,7 @@
       <w:r>
         <w:t>. MODEL OUTPUT</w:t>
       </w:r>
-      <w:bookmarkEnd w:id="31"/>
+      <w:bookmarkEnd w:id="32"/>
     </w:p>
     <w:p>
       <w:r>
@@ -14715,14 +13775,8 @@
           <w:p>
             <w:pPr>
               <w:spacing w:after="0" w:line="240" w:lineRule="auto"/>
-              <w:rPr>
-                <w:highlight w:val="yellow"/>
-              </w:rPr>
-            </w:pPr>
-            <w:r>
-              <w:rPr>
-                <w:highlight w:val="yellow"/>
-              </w:rPr>
+            </w:pPr>
+            <w:r>
               <w:t>Chem.iInit</w:t>
             </w:r>
           </w:p>
@@ -14735,14 +13789,8 @@
             <w:pPr>
               <w:spacing w:after="0" w:line="240" w:lineRule="auto"/>
               <w:cnfStyle w:val="000000000000" w:firstRow="0" w:lastRow="0" w:firstColumn="0" w:lastColumn="0" w:oddVBand="0" w:evenVBand="0" w:oddHBand="0" w:evenHBand="0" w:firstRowFirstColumn="0" w:firstRowLastColumn="0" w:lastRowFirstColumn="0" w:lastRowLastColumn="0"/>
-              <w:rPr>
-                <w:highlight w:val="yellow"/>
-              </w:rPr>
-            </w:pPr>
-            <w:r>
-              <w:rPr>
-                <w:highlight w:val="yellow"/>
-              </w:rPr>
+            </w:pPr>
+            <w:r>
               <w:t>Numerical Array</w:t>
             </w:r>
           </w:p>
@@ -14755,14 +13803,8 @@
             <w:pPr>
               <w:spacing w:after="0" w:line="240" w:lineRule="auto"/>
               <w:cnfStyle w:val="000000000000" w:firstRow="0" w:lastRow="0" w:firstColumn="0" w:lastColumn="0" w:oddVBand="0" w:evenVBand="0" w:oddHBand="0" w:evenHBand="0" w:firstRowFirstColumn="0" w:firstRowLastColumn="0" w:lastRowFirstColumn="0" w:lastRowLastColumn="0"/>
-              <w:rPr>
-                <w:highlight w:val="yellow"/>
-              </w:rPr>
-            </w:pPr>
-            <w:r>
-              <w:rPr>
-                <w:highlight w:val="yellow"/>
-              </w:rPr>
+            </w:pPr>
+            <w:r>
               <w:t>Index for initialized species</w:t>
             </w:r>
           </w:p>
@@ -14775,14 +13817,8 @@
             <w:pPr>
               <w:spacing w:after="0" w:line="240" w:lineRule="auto"/>
               <w:cnfStyle w:val="000000000000" w:firstRow="0" w:lastRow="0" w:firstColumn="0" w:lastColumn="0" w:oddVBand="0" w:evenVBand="0" w:oddHBand="0" w:evenHBand="0" w:firstRowFirstColumn="0" w:firstRowLastColumn="0" w:lastRowFirstColumn="0" w:lastRowLastColumn="0"/>
-              <w:rPr>
-                <w:highlight w:val="yellow"/>
-              </w:rPr>
-            </w:pPr>
-            <w:r>
-              <w:rPr>
-                <w:highlight w:val="yellow"/>
-              </w:rPr>
+            </w:pPr>
+            <w:r>
               <w:t>Varies</w:t>
             </w:r>
           </w:p>
@@ -15089,12 +14125,12 @@
       <w:pPr>
         <w:pStyle w:val="Heading1"/>
       </w:pPr>
-      <w:bookmarkStart w:id="32" w:name="_Toc38959591"/>
+      <w:bookmarkStart w:id="33" w:name="_Toc38959591"/>
       <w:r>
         <w:lastRenderedPageBreak/>
         <w:t>9. TOOLS</w:t>
       </w:r>
-      <w:bookmarkEnd w:id="32"/>
+      <w:bookmarkEnd w:id="33"/>
     </w:p>
     <w:p>
       <w:pPr>
@@ -15411,6 +14447,230 @@
           <w:p>
             <w:pPr>
               <w:spacing w:after="0"/>
+            </w:pPr>
+            <w:r>
+              <w:t>HYSPLIT2F0AM</w:t>
+            </w:r>
+          </w:p>
+        </w:tc>
+        <w:tc>
+          <w:tcPr>
+            <w:tcW w:w="7668" w:type="dxa"/>
+            <w:vAlign w:val="center"/>
+          </w:tcPr>
+          <w:p>
+            <w:pPr>
+              <w:spacing w:after="0"/>
+              <w:cnfStyle w:val="000000000000" w:firstRow="0" w:lastRow="0" w:firstColumn="0" w:lastColumn="0" w:oddVBand="0" w:evenVBand="0" w:oddHBand="0" w:evenHBand="0" w:firstRowFirstColumn="0" w:firstRowLastColumn="0" w:lastRowFirstColumn="0" w:lastRowLastColumn="0"/>
+            </w:pPr>
+            <w:r>
+              <w:t xml:space="preserve">Generates Met inputs for F0AM based on output from HYSPLIT trajectories. Meant to be used with the trajectory output files from the “HYSPLITcontrol” toolbox, available at </w:t>
+            </w:r>
+            <w:hyperlink r:id="rId16" w:history="1">
+              <w:r>
+                <w:rPr>
+                  <w:rStyle w:val="Hyperlink"/>
+                </w:rPr>
+                <w:t>https://github.com/AirChem/HYSPLITcontrol</w:t>
+              </w:r>
+            </w:hyperlink>
+            <w:r>
+              <w:t>.</w:t>
+            </w:r>
+          </w:p>
+        </w:tc>
+      </w:tr>
+      <w:tr>
+        <w:tc>
+          <w:tcPr>
+            <w:cnfStyle w:val="001000000000" w:firstRow="0" w:lastRow="0" w:firstColumn="1" w:lastColumn="0" w:oddVBand="0" w:evenVBand="0" w:oddHBand="0" w:evenHBand="0" w:firstRowFirstColumn="0" w:firstRowLastColumn="0" w:lastRowFirstColumn="0" w:lastRowLastColumn="0"/>
+            <w:tcW w:w="1908" w:type="dxa"/>
+            <w:vAlign w:val="center"/>
+          </w:tcPr>
+          <w:p>
+            <w:pPr>
+              <w:spacing w:after="0"/>
+            </w:pPr>
+            <w:r>
+              <w:t>IndexEQ</w:t>
+            </w:r>
+          </w:p>
+        </w:tc>
+        <w:tc>
+          <w:tcPr>
+            <w:tcW w:w="7668" w:type="dxa"/>
+            <w:vAlign w:val="center"/>
+          </w:tcPr>
+          <w:p>
+            <w:pPr>
+              <w:spacing w:after="0"/>
+              <w:cnfStyle w:val="000000000000" w:firstRow="0" w:lastRow="0" w:firstColumn="0" w:lastColumn="0" w:oddVBand="0" w:evenVBand="0" w:oddHBand="0" w:evenHBand="0" w:firstRowFirstColumn="0" w:firstRowLastColumn="0" w:lastRowFirstColumn="0" w:lastRowLastColumn="0"/>
+            </w:pPr>
+            <w:r>
+              <w:t>Creates a 2-column index specifying the location of all equilibrium reactions.</w:t>
+            </w:r>
+          </w:p>
+        </w:tc>
+      </w:tr>
+      <w:tr>
+        <w:tc>
+          <w:tcPr>
+            <w:cnfStyle w:val="001000000000" w:firstRow="0" w:lastRow="0" w:firstColumn="1" w:lastColumn="0" w:oddVBand="0" w:evenVBand="0" w:oddHBand="0" w:evenHBand="0" w:firstRowFirstColumn="0" w:firstRowLastColumn="0" w:lastRowFirstColumn="0" w:lastRowLastColumn="0"/>
+            <w:tcW w:w="1908" w:type="dxa"/>
+            <w:vAlign w:val="center"/>
+          </w:tcPr>
+          <w:p>
+            <w:pPr>
+              <w:spacing w:after="0"/>
+            </w:pPr>
+            <w:r>
+              <w:t>IndexNOy</w:t>
+            </w:r>
+          </w:p>
+        </w:tc>
+        <w:tc>
+          <w:tcPr>
+            <w:tcW w:w="7668" w:type="dxa"/>
+            <w:vAlign w:val="center"/>
+          </w:tcPr>
+          <w:p>
+            <w:pPr>
+              <w:spacing w:after="0"/>
+              <w:cnfStyle w:val="000000000000" w:firstRow="0" w:lastRow="0" w:firstColumn="0" w:lastColumn="0" w:oddVBand="0" w:evenVBand="0" w:oddHBand="0" w:evenHBand="0" w:firstRowFirstColumn="0" w:firstRowLastColumn="0" w:lastRowFirstColumn="0" w:lastRowLastColumn="0"/>
+            </w:pPr>
+            <w:r>
+              <w:t xml:space="preserve">Creates an index for all reactive </w:t>
+            </w:r>
+            <w:r>
+              <w:t>N</w:t>
+            </w:r>
+            <w:r>
+              <w:t xml:space="preserve"> species. M</w:t>
+            </w:r>
+            <w:r>
+              <w:t>eant for MCM</w:t>
+            </w:r>
+            <w:r>
+              <w:t>; not perfect.</w:t>
+            </w:r>
+          </w:p>
+        </w:tc>
+      </w:tr>
+      <w:tr>
+        <w:tc>
+          <w:tcPr>
+            <w:cnfStyle w:val="001000000000" w:firstRow="0" w:lastRow="0" w:firstColumn="1" w:lastColumn="0" w:oddVBand="0" w:evenVBand="0" w:oddHBand="0" w:evenHBand="0" w:firstRowFirstColumn="0" w:firstRowLastColumn="0" w:lastRowFirstColumn="0" w:lastRowLastColumn="0"/>
+            <w:tcW w:w="1908" w:type="dxa"/>
+            <w:vAlign w:val="center"/>
+          </w:tcPr>
+          <w:p>
+            <w:pPr>
+              <w:spacing w:after="0"/>
+            </w:pPr>
+            <w:r>
+              <w:t>InputReplicate</w:t>
+            </w:r>
+          </w:p>
+        </w:tc>
+        <w:tc>
+          <w:tcPr>
+            <w:tcW w:w="7668" w:type="dxa"/>
+            <w:vAlign w:val="center"/>
+          </w:tcPr>
+          <w:p>
+            <w:pPr>
+              <w:spacing w:after="0"/>
+              <w:cnfStyle w:val="000000000000" w:firstRow="0" w:lastRow="0" w:firstColumn="0" w:lastColumn="0" w:oddVBand="0" w:evenVBand="0" w:oddHBand="0" w:evenHBand="0" w:firstRowFirstColumn="0" w:firstRowLastColumn="0" w:lastRowFirstColumn="0" w:lastRowLastColumn="0"/>
+            </w:pPr>
+            <w:r>
+              <w:t>Replicates F0AM inputs (e.g. for spinning up a fully constrained diel cycle)</w:t>
+            </w:r>
+            <w:r>
+              <w:t>.</w:t>
+            </w:r>
+          </w:p>
+        </w:tc>
+      </w:tr>
+      <w:tr>
+        <w:tc>
+          <w:tcPr>
+            <w:cnfStyle w:val="001000000000" w:firstRow="0" w:lastRow="0" w:firstColumn="1" w:lastColumn="0" w:oddVBand="0" w:evenVBand="0" w:oddHBand="0" w:evenHBand="0" w:firstRowFirstColumn="0" w:firstRowLastColumn="0" w:lastRowFirstColumn="0" w:lastRowLastColumn="0"/>
+            <w:tcW w:w="1908" w:type="dxa"/>
+            <w:vAlign w:val="center"/>
+          </w:tcPr>
+          <w:p>
+            <w:pPr>
+              <w:spacing w:after="0"/>
+            </w:pPr>
+            <w:r>
+              <w:t>InputInterp</w:t>
+            </w:r>
+          </w:p>
+        </w:tc>
+        <w:tc>
+          <w:tcPr>
+            <w:tcW w:w="7668" w:type="dxa"/>
+            <w:vAlign w:val="center"/>
+          </w:tcPr>
+          <w:p>
+            <w:pPr>
+              <w:spacing w:after="0"/>
+              <w:cnfStyle w:val="000000000000" w:firstRow="0" w:lastRow="0" w:firstColumn="0" w:lastColumn="0" w:oddVBand="0" w:evenVBand="0" w:oddHBand="0" w:evenHBand="0" w:firstRowFirstColumn="0" w:firstRowLastColumn="0" w:lastRowFirstColumn="0" w:lastRowLastColumn="0"/>
+            </w:pPr>
+            <w:r>
+              <w:t>Interpolates F0AM inputs to a finer time basis.</w:t>
+            </w:r>
+          </w:p>
+        </w:tc>
+      </w:tr>
+      <w:tr>
+        <w:tc>
+          <w:tcPr>
+            <w:cnfStyle w:val="001000000000" w:firstRow="0" w:lastRow="0" w:firstColumn="1" w:lastColumn="0" w:oddVBand="0" w:evenVBand="0" w:oddHBand="0" w:evenHBand="0" w:firstRowFirstColumn="0" w:firstRowLastColumn="0" w:lastRowFirstColumn="0" w:lastRowLastColumn="0"/>
+            <w:tcW w:w="1908" w:type="dxa"/>
+            <w:vAlign w:val="center"/>
+          </w:tcPr>
+          <w:p>
+            <w:pPr>
+              <w:spacing w:after="0"/>
+            </w:pPr>
+            <w:r>
+              <w:t>lifetime</w:t>
+            </w:r>
+          </w:p>
+        </w:tc>
+        <w:tc>
+          <w:tcPr>
+            <w:tcW w:w="7668" w:type="dxa"/>
+            <w:vAlign w:val="center"/>
+          </w:tcPr>
+          <w:p>
+            <w:pPr>
+              <w:spacing w:after="0"/>
+              <w:cnfStyle w:val="000000000000" w:firstRow="0" w:lastRow="0" w:firstColumn="0" w:lastColumn="0" w:oddVBand="0" w:evenVBand="0" w:oddHBand="0" w:evenHBand="0" w:firstRowFirstColumn="0" w:firstRowLastColumn="0" w:lastRowFirstColumn="0" w:lastRowLastColumn="0"/>
+            </w:pPr>
+            <w:r>
+              <w:t xml:space="preserve">Calculates </w:t>
+            </w:r>
+            <w:r>
+              <w:t xml:space="preserve">total </w:t>
+            </w:r>
+            <w:r>
+              <w:t>chemical lifetime of a model species.</w:t>
+            </w:r>
+          </w:p>
+        </w:tc>
+      </w:tr>
+      <w:tr>
+        <w:tc>
+          <w:tcPr>
+            <w:cnfStyle w:val="001000000000" w:firstRow="0" w:lastRow="0" w:firstColumn="1" w:lastColumn="0" w:oddVBand="0" w:evenVBand="0" w:oddHBand="0" w:evenHBand="0" w:firstRowFirstColumn="0" w:firstRowLastColumn="0" w:lastRowFirstColumn="0" w:lastRowLastColumn="0"/>
+            <w:tcW w:w="1908" w:type="dxa"/>
+            <w:vAlign w:val="center"/>
+          </w:tcPr>
+          <w:p>
+            <w:pPr>
+              <w:spacing w:after="0"/>
               <w:rPr>
                 <w:highlight w:val="yellow"/>
               </w:rPr>
@@ -15419,7 +14679,7 @@
               <w:rPr>
                 <w:highlight w:val="yellow"/>
               </w:rPr>
-              <w:t>HYSPLIT2F0AM</w:t>
+              <w:t>MergeRuns</w:t>
             </w:r>
           </w:p>
         </w:tc>
@@ -15440,232 +14700,7 @@
               <w:rPr>
                 <w:highlight w:val="yellow"/>
               </w:rPr>
-              <w:t xml:space="preserve">Generates Met inputs for F0AM based on output from HYSPLIT trajectories. Meant to be used with the trajectory output files from the “HYSPLITcontrol” toolbox, available at </w:t>
-            </w:r>
-            <w:hyperlink r:id="rId17" w:history="1">
-              <w:r>
-                <w:rPr>
-                  <w:rStyle w:val="Hyperlink"/>
-                  <w:highlight w:val="yellow"/>
-                </w:rPr>
-                <w:t>https://github.com/AirChem/HYSPLITcontrol</w:t>
-              </w:r>
-            </w:hyperlink>
-            <w:r>
-              <w:rPr>
-                <w:highlight w:val="yellow"/>
-              </w:rPr>
-              <w:t>.</w:t>
-            </w:r>
-            <w:bookmarkStart w:id="33" w:name="_GoBack"/>
-            <w:bookmarkEnd w:id="33"/>
-          </w:p>
-        </w:tc>
-      </w:tr>
-      <w:tr>
-        <w:tc>
-          <w:tcPr>
-            <w:cnfStyle w:val="001000000000" w:firstRow="0" w:lastRow="0" w:firstColumn="1" w:lastColumn="0" w:oddVBand="0" w:evenVBand="0" w:oddHBand="0" w:evenHBand="0" w:firstRowFirstColumn="0" w:firstRowLastColumn="0" w:lastRowFirstColumn="0" w:lastRowLastColumn="0"/>
-            <w:tcW w:w="1908" w:type="dxa"/>
-            <w:vAlign w:val="center"/>
-          </w:tcPr>
-          <w:p>
-            <w:pPr>
-              <w:spacing w:after="0"/>
-            </w:pPr>
-            <w:r>
-              <w:t>IndexEQ</w:t>
-            </w:r>
-          </w:p>
-        </w:tc>
-        <w:tc>
-          <w:tcPr>
-            <w:tcW w:w="7668" w:type="dxa"/>
-            <w:vAlign w:val="center"/>
-          </w:tcPr>
-          <w:p>
-            <w:pPr>
-              <w:spacing w:after="0"/>
-              <w:cnfStyle w:val="000000000000" w:firstRow="0" w:lastRow="0" w:firstColumn="0" w:lastColumn="0" w:oddVBand="0" w:evenVBand="0" w:oddHBand="0" w:evenHBand="0" w:firstRowFirstColumn="0" w:firstRowLastColumn="0" w:lastRowFirstColumn="0" w:lastRowLastColumn="0"/>
-            </w:pPr>
-            <w:r>
-              <w:t>Creates a 2-column index specifying the location of all equilibrium reactions.</w:t>
-            </w:r>
-          </w:p>
-        </w:tc>
-      </w:tr>
-      <w:tr>
-        <w:tc>
-          <w:tcPr>
-            <w:cnfStyle w:val="001000000000" w:firstRow="0" w:lastRow="0" w:firstColumn="1" w:lastColumn="0" w:oddVBand="0" w:evenVBand="0" w:oddHBand="0" w:evenHBand="0" w:firstRowFirstColumn="0" w:firstRowLastColumn="0" w:lastRowFirstColumn="0" w:lastRowLastColumn="0"/>
-            <w:tcW w:w="1908" w:type="dxa"/>
-            <w:vAlign w:val="center"/>
-          </w:tcPr>
-          <w:p>
-            <w:pPr>
-              <w:spacing w:after="0"/>
-            </w:pPr>
-            <w:r>
-              <w:t>IndexNOy</w:t>
-            </w:r>
-          </w:p>
-        </w:tc>
-        <w:tc>
-          <w:tcPr>
-            <w:tcW w:w="7668" w:type="dxa"/>
-            <w:vAlign w:val="center"/>
-          </w:tcPr>
-          <w:p>
-            <w:pPr>
-              <w:spacing w:after="0"/>
-              <w:cnfStyle w:val="000000000000" w:firstRow="0" w:lastRow="0" w:firstColumn="0" w:lastColumn="0" w:oddVBand="0" w:evenVBand="0" w:oddHBand="0" w:evenHBand="0" w:firstRowFirstColumn="0" w:firstRowLastColumn="0" w:lastRowFirstColumn="0" w:lastRowLastColumn="0"/>
-            </w:pPr>
-            <w:r>
-              <w:t xml:space="preserve">Creates an index for all reactive </w:t>
-            </w:r>
-            <w:r>
-              <w:t>N</w:t>
-            </w:r>
-            <w:r>
-              <w:t xml:space="preserve"> species. M</w:t>
-            </w:r>
-            <w:r>
-              <w:t>eant for MCM</w:t>
-            </w:r>
-            <w:r>
-              <w:t>; not perfect.</w:t>
-            </w:r>
-          </w:p>
-        </w:tc>
-      </w:tr>
-      <w:tr>
-        <w:tc>
-          <w:tcPr>
-            <w:cnfStyle w:val="001000000000" w:firstRow="0" w:lastRow="0" w:firstColumn="1" w:lastColumn="0" w:oddVBand="0" w:evenVBand="0" w:oddHBand="0" w:evenHBand="0" w:firstRowFirstColumn="0" w:firstRowLastColumn="0" w:lastRowFirstColumn="0" w:lastRowLastColumn="0"/>
-            <w:tcW w:w="1908" w:type="dxa"/>
-            <w:vAlign w:val="center"/>
-          </w:tcPr>
-          <w:p>
-            <w:pPr>
-              <w:spacing w:after="0"/>
-              <w:rPr>
-                <w:highlight w:val="yellow"/>
-              </w:rPr>
-            </w:pPr>
-            <w:r>
-              <w:rPr>
-                <w:highlight w:val="yellow"/>
-              </w:rPr>
-              <w:t>InputReplicate</w:t>
-            </w:r>
-          </w:p>
-        </w:tc>
-        <w:tc>
-          <w:tcPr>
-            <w:tcW w:w="7668" w:type="dxa"/>
-            <w:vAlign w:val="center"/>
-          </w:tcPr>
-          <w:p>
-            <w:pPr>
-              <w:spacing w:after="0"/>
-              <w:cnfStyle w:val="000000000000" w:firstRow="0" w:lastRow="0" w:firstColumn="0" w:lastColumn="0" w:oddVBand="0" w:evenVBand="0" w:oddHBand="0" w:evenHBand="0" w:firstRowFirstColumn="0" w:firstRowLastColumn="0" w:lastRowFirstColumn="0" w:lastRowLastColumn="0"/>
-              <w:rPr>
-                <w:highlight w:val="yellow"/>
-              </w:rPr>
-            </w:pPr>
-            <w:r>
-              <w:rPr>
-                <w:highlight w:val="yellow"/>
-              </w:rPr>
-              <w:t>Replicates F0AM inputs (e.g. for spinning up a fully constrained diel cycle)</w:t>
-            </w:r>
-            <w:r>
-              <w:rPr>
-                <w:highlight w:val="yellow"/>
-              </w:rPr>
-              <w:t>.</w:t>
-            </w:r>
-          </w:p>
-        </w:tc>
-      </w:tr>
-      <w:tr>
-        <w:tc>
-          <w:tcPr>
-            <w:cnfStyle w:val="001000000000" w:firstRow="0" w:lastRow="0" w:firstColumn="1" w:lastColumn="0" w:oddVBand="0" w:evenVBand="0" w:oddHBand="0" w:evenHBand="0" w:firstRowFirstColumn="0" w:firstRowLastColumn="0" w:lastRowFirstColumn="0" w:lastRowLastColumn="0"/>
-            <w:tcW w:w="1908" w:type="dxa"/>
-            <w:vAlign w:val="center"/>
-          </w:tcPr>
-          <w:p>
-            <w:pPr>
-              <w:spacing w:after="0"/>
-              <w:rPr>
-                <w:highlight w:val="yellow"/>
-              </w:rPr>
-            </w:pPr>
-            <w:r>
-              <w:rPr>
-                <w:highlight w:val="yellow"/>
-              </w:rPr>
-              <w:t>InputInterp</w:t>
-            </w:r>
-          </w:p>
-        </w:tc>
-        <w:tc>
-          <w:tcPr>
-            <w:tcW w:w="7668" w:type="dxa"/>
-            <w:vAlign w:val="center"/>
-          </w:tcPr>
-          <w:p>
-            <w:pPr>
-              <w:spacing w:after="0"/>
-              <w:cnfStyle w:val="000000000000" w:firstRow="0" w:lastRow="0" w:firstColumn="0" w:lastColumn="0" w:oddVBand="0" w:evenVBand="0" w:oddHBand="0" w:evenHBand="0" w:firstRowFirstColumn="0" w:firstRowLastColumn="0" w:lastRowFirstColumn="0" w:lastRowLastColumn="0"/>
-              <w:rPr>
-                <w:highlight w:val="yellow"/>
-              </w:rPr>
-            </w:pPr>
-            <w:r>
-              <w:rPr>
-                <w:highlight w:val="yellow"/>
-              </w:rPr>
-              <w:t>Interpolates F0AM inputs to a finer time basis.</w:t>
-            </w:r>
-          </w:p>
-        </w:tc>
-      </w:tr>
-      <w:tr>
-        <w:tc>
-          <w:tcPr>
-            <w:cnfStyle w:val="001000000000" w:firstRow="0" w:lastRow="0" w:firstColumn="1" w:lastColumn="0" w:oddVBand="0" w:evenVBand="0" w:oddHBand="0" w:evenHBand="0" w:firstRowFirstColumn="0" w:firstRowLastColumn="0" w:lastRowFirstColumn="0" w:lastRowLastColumn="0"/>
-            <w:tcW w:w="1908" w:type="dxa"/>
-            <w:vAlign w:val="center"/>
-          </w:tcPr>
-          <w:p>
-            <w:pPr>
-              <w:spacing w:after="0"/>
-            </w:pPr>
-            <w:r>
-              <w:t>lifetime</w:t>
-            </w:r>
-          </w:p>
-        </w:tc>
-        <w:tc>
-          <w:tcPr>
-            <w:tcW w:w="7668" w:type="dxa"/>
-            <w:vAlign w:val="center"/>
-          </w:tcPr>
-          <w:p>
-            <w:pPr>
-              <w:spacing w:after="0"/>
-              <w:cnfStyle w:val="000000000000" w:firstRow="0" w:lastRow="0" w:firstColumn="0" w:lastColumn="0" w:oddVBand="0" w:evenVBand="0" w:oddHBand="0" w:evenHBand="0" w:firstRowFirstColumn="0" w:firstRowLastColumn="0" w:lastRowFirstColumn="0" w:lastRowLastColumn="0"/>
-            </w:pPr>
-            <w:r>
-              <w:t xml:space="preserve">Calculates </w:t>
-            </w:r>
-            <w:r>
-              <w:t xml:space="preserve">total </w:t>
-            </w:r>
-            <w:r>
-              <w:t>chemical lifetime of a model species.</w:t>
+              <w:t>Combine model output from multiple output structures.</w:t>
             </w:r>
           </w:p>
         </w:tc>
@@ -16130,7 +15165,7 @@
               <w:cnfStyle w:val="000000000000" w:firstRow="0" w:lastRow="0" w:firstColumn="0" w:lastColumn="0" w:oddVBand="0" w:evenVBand="0" w:oddHBand="0" w:evenHBand="0" w:firstRowFirstColumn="0" w:firstRowLastColumn="0" w:lastRowFirstColumn="0" w:lastRowLastColumn="0"/>
             </w:pPr>
             <w:r>
-              <w:t>Plots time series of a group of species for a single model run. Useful for, e.g., looking at the distribution of RO2 or NOy.</w:t>
+              <w:t>Plots time series of a group of species. Useful for, e.g., looking at the distribution of RO2 or NOy.</w:t>
             </w:r>
           </w:p>
         </w:tc>
@@ -16162,7 +15197,25 @@
               <w:cnfStyle w:val="000000000000" w:firstRow="0" w:lastRow="0" w:firstColumn="0" w:lastColumn="0" w:oddVBand="0" w:evenVBand="0" w:oddHBand="0" w:evenHBand="0" w:firstRowFirstColumn="0" w:firstRowLastColumn="0" w:lastRowFirstColumn="0" w:lastRowLastColumn="0"/>
             </w:pPr>
             <w:r>
-              <w:t xml:space="preserve">Plots time series of production and loss rates for a single species and a single model run. </w:t>
+              <w:t>Plots time series of production and loss rates for a single species</w:t>
+            </w:r>
+            <w:r>
+              <w:t xml:space="preserve"> </w:t>
+            </w:r>
+            <w:r>
+              <w:rPr>
+                <w:highlight w:val="yellow"/>
+              </w:rPr>
+              <w:t>or a family of species</w:t>
+            </w:r>
+            <w:r>
+              <w:rPr>
+                <w:highlight w:val="yellow"/>
+              </w:rPr>
+              <w:t>.</w:t>
+            </w:r>
+            <w:r>
+              <w:t xml:space="preserve"> </w:t>
             </w:r>
           </w:p>
         </w:tc>
@@ -16194,51 +15247,19 @@
               <w:cnfStyle w:val="000000000000" w:firstRow="0" w:lastRow="0" w:firstColumn="0" w:lastColumn="0" w:oddVBand="0" w:evenVBand="0" w:oddHBand="0" w:evenHBand="0" w:firstRowFirstColumn="0" w:firstRowLastColumn="0" w:lastRowFirstColumn="0" w:lastRowLastColumn="0"/>
             </w:pPr>
             <w:r>
-              <w:t>Plots production and loss rates averaged over some subset of outputs.</w:t>
-            </w:r>
-          </w:p>
-        </w:tc>
-      </w:tr>
-      <w:tr>
-        <w:tc>
-          <w:tcPr>
-            <w:cnfStyle w:val="001000000000" w:firstRow="0" w:lastRow="0" w:firstColumn="1" w:lastColumn="0" w:oddVBand="0" w:evenVBand="0" w:oddHBand="0" w:evenHBand="0" w:firstRowFirstColumn="0" w:firstRowLastColumn="0" w:lastRowFirstColumn="0" w:lastRowLastColumn="0"/>
-            <w:tcW w:w="1908" w:type="dxa"/>
-            <w:vAlign w:val="center"/>
-          </w:tcPr>
-          <w:p>
-            <w:pPr>
-              <w:spacing w:after="0"/>
+              <w:t>Plots production and loss rates</w:t>
+            </w:r>
+            <w:r>
+              <w:t xml:space="preserve"> </w:t>
+            </w:r>
+            <w:r>
               <w:rPr>
                 <w:highlight w:val="yellow"/>
               </w:rPr>
-            </w:pPr>
-            <w:r>
-              <w:rPr>
-                <w:highlight w:val="yellow"/>
-              </w:rPr>
-              <w:t>PlotRatesGroup</w:t>
-            </w:r>
-          </w:p>
-        </w:tc>
-        <w:tc>
-          <w:tcPr>
-            <w:tcW w:w="7668" w:type="dxa"/>
-            <w:vAlign w:val="center"/>
-          </w:tcPr>
-          <w:p>
-            <w:pPr>
-              <w:spacing w:after="0"/>
-              <w:cnfStyle w:val="000000000000" w:firstRow="0" w:lastRow="0" w:firstColumn="0" w:lastColumn="0" w:oddVBand="0" w:evenVBand="0" w:oddHBand="0" w:evenHBand="0" w:firstRowFirstColumn="0" w:firstRowLastColumn="0" w:lastRowFirstColumn="0" w:lastRowLastColumn="0"/>
-              <w:rPr>
-                <w:highlight w:val="yellow"/>
-              </w:rPr>
-            </w:pPr>
-            <w:r>
-              <w:rPr>
-                <w:highlight w:val="yellow"/>
-              </w:rPr>
-              <w:t xml:space="preserve">Plots production and loss rates of a chemical family </w:t>
+              <w:t>for a single species</w:t>
+            </w:r>
+            <w:r>
+              <w:t xml:space="preserve"> averaged over some subset of outputs.</w:t>
             </w:r>
           </w:p>
         </w:tc>
@@ -16546,7 +15567,7 @@
       </w:r>
     </w:p>
     <w:sectPr>
-      <w:footerReference w:type="default" r:id="rId18"/>
+      <w:footerReference w:type="default" r:id="rId17"/>
       <w:pgSz w:w="12240" w:h="15840"/>
       <w:pgMar w:top="1440" w:right="1440" w:bottom="1440" w:left="1440" w:header="720" w:footer="720" w:gutter="0"/>
       <w:cols w:space="720"/>
@@ -16601,7 +15622,7 @@
       <w:rPr>
         <w:noProof/>
       </w:rPr>
-      <w:t>23</w:t>
+      <w:t>1</w:t>
     </w:r>
     <w:r>
       <w:rPr>
@@ -20749,7 +19770,7 @@
 </file>
 
 <file path=customXml/itemProps1.xml><?xml version="1.0" encoding="utf-8"?>
-<ds:datastoreItem xmlns:ds="http://schemas.openxmlformats.org/officeDocument/2006/customXml" ds:itemID="{CB9AD3AA-BFD9-4AA8-9DA0-713D432EC662}">
+<ds:datastoreItem xmlns:ds="http://schemas.openxmlformats.org/officeDocument/2006/customXml" ds:itemID="{DCE89BE8-76B5-4798-A249-A66DCDD1475E}">
   <ds:schemaRefs>
     <ds:schemaRef ds:uri="http://schemas.openxmlformats.org/officeDocument/2006/bibliography"/>
   </ds:schemaRefs>

</xml_diff>